<commit_message>
Added auto-implementation and structs notes
</commit_message>
<xml_diff>
--- a/Notes.docx
+++ b/Notes.docx
@@ -479,23 +479,7 @@
           <w:sz w:val="24"/>
           <w:szCs w:val="24"/>
         </w:rPr>
-        <w:t>C</w:t>
-      </w:r>
-      <w:r>
-        <w:rPr>
-          <w:rFonts w:asciiTheme="majorHAnsi" w:hAnsiTheme="majorHAnsi" w:cstheme="majorHAnsi"/>
-          <w:sz w:val="24"/>
-          <w:szCs w:val="24"/>
-        </w:rPr>
-        <w:t>lasses are reference types</w:t>
-      </w:r>
-      <w:r>
-        <w:rPr>
-          <w:rFonts w:asciiTheme="majorHAnsi" w:hAnsiTheme="majorHAnsi" w:cstheme="majorHAnsi"/>
-          <w:sz w:val="24"/>
-          <w:szCs w:val="24"/>
-        </w:rPr>
-        <w:t>.</w:t>
+        <w:t>Classes are reference types.</w:t>
       </w:r>
     </w:p>
     <w:p>
@@ -700,19 +684,7 @@
         <w:rPr>
           <w:rFonts w:ascii="Consolas" w:hAnsi="Consolas" w:cstheme="majorHAnsi"/>
         </w:rPr>
-        <w:t xml:space="preserve">new </w:t>
-      </w:r>
-      <w:r>
-        <w:rPr>
-          <w:rFonts w:ascii="Consolas" w:hAnsi="Consolas" w:cstheme="majorHAnsi"/>
-        </w:rPr>
-        <w:t>fields, properties, methods and events</w:t>
-      </w:r>
-      <w:r>
-        <w:rPr>
-          <w:rFonts w:ascii="Consolas" w:hAnsi="Consolas" w:cstheme="majorHAnsi"/>
-        </w:rPr>
-        <w:t xml:space="preserve"> for Manager</w:t>
+        <w:t>new fields, properties, methods and events for Manager</w:t>
       </w:r>
     </w:p>
     <w:p>
@@ -952,36 +924,1131 @@
           <w:szCs w:val="24"/>
         </w:rPr>
       </w:pPr>
+    </w:p>
+    <w:p>
+      <w:pPr>
+        <w:spacing w:after="0"/>
+        <w:rPr>
+          <w:rFonts w:ascii="Consolas" w:hAnsi="Consolas" w:cstheme="majorHAnsi"/>
+        </w:rPr>
+      </w:pPr>
+      <w:r>
+        <w:rPr>
+          <w:rFonts w:ascii="Consolas" w:hAnsi="Consolas" w:cstheme="majorHAnsi"/>
+        </w:rPr>
+        <w:t>public sealed class D</w:t>
+      </w:r>
+    </w:p>
+    <w:p>
+      <w:pPr>
+        <w:spacing w:after="0"/>
+        <w:rPr>
+          <w:rFonts w:ascii="Consolas" w:hAnsi="Consolas" w:cstheme="majorHAnsi"/>
+        </w:rPr>
+      </w:pPr>
+      <w:r>
+        <w:rPr>
+          <w:rFonts w:ascii="Consolas" w:hAnsi="Consolas" w:cstheme="majorHAnsi"/>
+        </w:rPr>
+        <w:t>{</w:t>
+      </w:r>
+    </w:p>
+    <w:p>
+      <w:pPr>
+        <w:spacing w:after="0"/>
+        <w:rPr>
+          <w:rFonts w:ascii="Consolas" w:hAnsi="Consolas" w:cstheme="majorHAnsi"/>
+        </w:rPr>
+      </w:pPr>
+      <w:r>
+        <w:rPr>
+          <w:rFonts w:ascii="Consolas" w:hAnsi="Consolas" w:cstheme="majorHAnsi"/>
+        </w:rPr>
+        <w:tab/>
+        <w:t>//Class members here</w:t>
+      </w:r>
+    </w:p>
+    <w:p>
+      <w:pPr>
+        <w:spacing w:after="0"/>
+        <w:rPr>
+          <w:rFonts w:ascii="Consolas" w:hAnsi="Consolas" w:cstheme="majorHAnsi"/>
+        </w:rPr>
+      </w:pPr>
+      <w:r>
+        <w:rPr>
+          <w:rFonts w:ascii="Consolas" w:hAnsi="Consolas" w:cstheme="majorHAnsi"/>
+        </w:rPr>
+        <w:t>}</w:t>
+      </w:r>
+    </w:p>
+    <w:p>
+      <w:pPr>
+        <w:spacing w:after="0"/>
+        <w:rPr>
+          <w:rFonts w:asciiTheme="majorHAnsi" w:hAnsiTheme="majorHAnsi" w:cstheme="majorHAnsi"/>
+          <w:sz w:val="24"/>
+          <w:szCs w:val="24"/>
+        </w:rPr>
+      </w:pPr>
+    </w:p>
+    <w:p>
+      <w:pPr>
+        <w:spacing w:after="0"/>
+        <w:rPr>
+          <w:rFonts w:asciiTheme="majorHAnsi" w:hAnsiTheme="majorHAnsi" w:cstheme="majorHAnsi"/>
+          <w:sz w:val="24"/>
+          <w:szCs w:val="24"/>
+        </w:rPr>
+      </w:pPr>
+      <w:r>
+        <w:rPr>
+          <w:rFonts w:asciiTheme="majorHAnsi" w:hAnsiTheme="majorHAnsi" w:cstheme="majorHAnsi"/>
+          <w:sz w:val="24"/>
+          <w:szCs w:val="24"/>
+        </w:rPr>
+        <w:t>A method, index, property or event can be declared as sealed in a derived class when overwriting a virtual member of the base class; this prevents the virtual aspect from being derived further.</w:t>
+      </w:r>
+    </w:p>
+    <w:p>
+      <w:pPr>
+        <w:spacing w:after="0"/>
+        <w:rPr>
+          <w:rFonts w:asciiTheme="majorHAnsi" w:hAnsiTheme="majorHAnsi" w:cstheme="majorHAnsi"/>
+          <w:sz w:val="24"/>
+          <w:szCs w:val="24"/>
+        </w:rPr>
+      </w:pPr>
+    </w:p>
+    <w:p>
+      <w:pPr>
+        <w:spacing w:after="0"/>
+        <w:rPr>
+          <w:rFonts w:ascii="Consolas" w:hAnsi="Consolas" w:cstheme="majorHAnsi"/>
+        </w:rPr>
+      </w:pPr>
+      <w:r>
+        <w:rPr>
+          <w:rFonts w:ascii="Consolas" w:hAnsi="Consolas" w:cstheme="majorHAnsi"/>
+        </w:rPr>
+        <w:t>public class D : C</w:t>
+      </w:r>
+    </w:p>
+    <w:p>
+      <w:pPr>
+        <w:spacing w:after="0"/>
+        <w:rPr>
+          <w:rFonts w:ascii="Consolas" w:hAnsi="Consolas" w:cstheme="majorHAnsi"/>
+        </w:rPr>
+      </w:pPr>
+      <w:r>
+        <w:rPr>
+          <w:rFonts w:ascii="Consolas" w:hAnsi="Consolas" w:cstheme="majorHAnsi"/>
+        </w:rPr>
+        <w:t xml:space="preserve">{ </w:t>
+      </w:r>
+    </w:p>
+    <w:p>
+      <w:pPr>
+        <w:spacing w:after="0"/>
+        <w:rPr>
+          <w:rFonts w:ascii="Consolas" w:hAnsi="Consolas" w:cstheme="majorHAnsi"/>
+        </w:rPr>
+      </w:pPr>
+      <w:r>
+        <w:rPr>
+          <w:rFonts w:ascii="Consolas" w:hAnsi="Consolas" w:cstheme="majorHAnsi"/>
+        </w:rPr>
+        <w:tab/>
+        <w:t xml:space="preserve">public sealed override void </w:t>
+      </w:r>
+      <w:proofErr w:type="spellStart"/>
+      <w:r>
+        <w:rPr>
+          <w:rFonts w:ascii="Consolas" w:hAnsi="Consolas" w:cstheme="majorHAnsi"/>
+        </w:rPr>
+        <w:t>DoWork</w:t>
+      </w:r>
+      <w:proofErr w:type="spellEnd"/>
+      <w:r>
+        <w:rPr>
+          <w:rFonts w:ascii="Consolas" w:hAnsi="Consolas" w:cstheme="majorHAnsi"/>
+        </w:rPr>
+        <w:t>() { }</w:t>
+      </w:r>
+    </w:p>
+    <w:p>
+      <w:pPr>
+        <w:spacing w:after="0"/>
+        <w:rPr>
+          <w:rFonts w:ascii="Consolas" w:hAnsi="Consolas" w:cstheme="majorHAnsi"/>
+        </w:rPr>
+      </w:pPr>
+      <w:r>
+        <w:rPr>
+          <w:rFonts w:ascii="Consolas" w:hAnsi="Consolas" w:cstheme="majorHAnsi"/>
+        </w:rPr>
+        <w:t>}</w:t>
+      </w:r>
+    </w:p>
+    <w:p>
+      <w:pPr>
+        <w:spacing w:after="0"/>
+        <w:rPr>
+          <w:rFonts w:asciiTheme="majorHAnsi" w:hAnsiTheme="majorHAnsi" w:cstheme="majorHAnsi"/>
+          <w:sz w:val="24"/>
+          <w:szCs w:val="24"/>
+        </w:rPr>
+      </w:pPr>
+    </w:p>
+    <w:p>
+      <w:pPr>
+        <w:spacing w:after="0"/>
+        <w:rPr>
+          <w:rFonts w:asciiTheme="majorHAnsi" w:hAnsiTheme="majorHAnsi" w:cstheme="majorHAnsi"/>
+          <w:sz w:val="24"/>
+          <w:szCs w:val="24"/>
+        </w:rPr>
+      </w:pPr>
+      <w:r>
+        <w:rPr>
+          <w:rFonts w:asciiTheme="majorHAnsi" w:hAnsiTheme="majorHAnsi" w:cstheme="majorHAnsi"/>
+          <w:sz w:val="32"/>
+          <w:szCs w:val="32"/>
+        </w:rPr>
+        <w:t>Auto-Implementation</w:t>
+      </w:r>
+    </w:p>
+    <w:p>
+      <w:pPr>
+        <w:spacing w:after="0"/>
+        <w:rPr>
+          <w:rFonts w:asciiTheme="majorHAnsi" w:hAnsiTheme="majorHAnsi" w:cstheme="majorHAnsi"/>
+          <w:sz w:val="24"/>
+          <w:szCs w:val="24"/>
+        </w:rPr>
+      </w:pPr>
+    </w:p>
+    <w:p>
+      <w:pPr>
+        <w:spacing w:after="0"/>
+        <w:rPr>
+          <w:rFonts w:asciiTheme="majorHAnsi" w:hAnsiTheme="majorHAnsi" w:cstheme="majorHAnsi"/>
+          <w:sz w:val="24"/>
+          <w:szCs w:val="24"/>
+        </w:rPr>
+      </w:pPr>
+      <w:r>
+        <w:rPr>
+          <w:rFonts w:asciiTheme="majorHAnsi" w:hAnsiTheme="majorHAnsi" w:cstheme="majorHAnsi"/>
+          <w:sz w:val="24"/>
+          <w:szCs w:val="24"/>
+        </w:rPr>
+        <w:t xml:space="preserve">Automatic properties </w:t>
+      </w:r>
+      <w:r>
+        <w:rPr>
+          <w:rFonts w:asciiTheme="majorHAnsi" w:hAnsiTheme="majorHAnsi" w:cstheme="majorHAnsi"/>
+          <w:sz w:val="24"/>
+          <w:szCs w:val="24"/>
+        </w:rPr>
+        <w:t xml:space="preserve">are used to make private variables visible outside the class by using properties with get; set; methods to expose private fields. </w:t>
+      </w:r>
+    </w:p>
+    <w:p>
+      <w:pPr>
+        <w:pStyle w:val="ListParagraph"/>
+        <w:numPr>
+          <w:ilvl w:val="0"/>
+          <w:numId w:val="1"/>
+        </w:numPr>
+        <w:spacing w:after="0"/>
+        <w:rPr>
+          <w:rFonts w:asciiTheme="majorHAnsi" w:hAnsiTheme="majorHAnsi" w:cstheme="majorHAnsi"/>
+          <w:sz w:val="24"/>
+          <w:szCs w:val="24"/>
+        </w:rPr>
+      </w:pPr>
+      <w:r>
+        <w:rPr>
+          <w:rFonts w:asciiTheme="majorHAnsi" w:hAnsiTheme="majorHAnsi" w:cstheme="majorHAnsi"/>
+          <w:sz w:val="24"/>
+          <w:szCs w:val="24"/>
+        </w:rPr>
+        <w:t>Fields are normal member variables of a class</w:t>
+      </w:r>
+    </w:p>
+    <w:p>
+      <w:pPr>
+        <w:pStyle w:val="ListParagraph"/>
+        <w:numPr>
+          <w:ilvl w:val="0"/>
+          <w:numId w:val="1"/>
+        </w:numPr>
+        <w:spacing w:after="0"/>
+        <w:rPr>
+          <w:rFonts w:asciiTheme="majorHAnsi" w:hAnsiTheme="majorHAnsi" w:cstheme="majorHAnsi"/>
+          <w:sz w:val="24"/>
+          <w:szCs w:val="24"/>
+        </w:rPr>
+      </w:pPr>
+      <w:r>
+        <w:rPr>
+          <w:rFonts w:asciiTheme="majorHAnsi" w:hAnsiTheme="majorHAnsi" w:cstheme="majorHAnsi"/>
+          <w:sz w:val="24"/>
+          <w:szCs w:val="24"/>
+        </w:rPr>
+        <w:t>Properties enable a class to publicly expose methods for getting and setting private fields. Because they provide a definition but no implementation, they can be used by interfaces (unlike fields).</w:t>
+      </w:r>
+    </w:p>
+    <w:p>
+      <w:pPr>
+        <w:spacing w:after="0"/>
+        <w:rPr>
+          <w:rFonts w:asciiTheme="majorHAnsi" w:hAnsiTheme="majorHAnsi" w:cstheme="majorHAnsi"/>
+          <w:sz w:val="24"/>
+          <w:szCs w:val="24"/>
+        </w:rPr>
+      </w:pPr>
+    </w:p>
+    <w:p>
+      <w:pPr>
+        <w:spacing w:after="0"/>
+        <w:rPr>
+          <w:rFonts w:ascii="Consolas" w:hAnsi="Consolas" w:cstheme="majorHAnsi"/>
+        </w:rPr>
+      </w:pPr>
+      <w:r>
+        <w:rPr>
+          <w:rFonts w:ascii="Consolas" w:hAnsi="Consolas" w:cstheme="majorHAnsi"/>
+        </w:rPr>
+        <w:t>public int SomeProperty { get; set;}</w:t>
+      </w:r>
+    </w:p>
+    <w:p>
+      <w:pPr>
+        <w:spacing w:after="0"/>
+        <w:rPr>
+          <w:rFonts w:asciiTheme="majorHAnsi" w:hAnsiTheme="majorHAnsi" w:cstheme="majorHAnsi"/>
+          <w:sz w:val="24"/>
+          <w:szCs w:val="24"/>
+        </w:rPr>
+      </w:pPr>
+    </w:p>
+    <w:p>
+      <w:pPr>
+        <w:spacing w:after="0"/>
+        <w:rPr>
+          <w:rFonts w:asciiTheme="majorHAnsi" w:hAnsiTheme="majorHAnsi" w:cstheme="majorHAnsi"/>
+          <w:sz w:val="24"/>
+          <w:szCs w:val="24"/>
+        </w:rPr>
+      </w:pPr>
+      <w:r>
+        <w:rPr>
+          <w:rFonts w:asciiTheme="majorHAnsi" w:hAnsiTheme="majorHAnsi" w:cstheme="majorHAnsi"/>
+          <w:sz w:val="24"/>
+          <w:szCs w:val="24"/>
+        </w:rPr>
+        <w:t>Automatic properties are used when no additional logic is required in the property accessors</w:t>
+      </w:r>
+      <w:r>
+        <w:rPr>
+          <w:rFonts w:asciiTheme="majorHAnsi" w:hAnsiTheme="majorHAnsi" w:cstheme="majorHAnsi"/>
+          <w:sz w:val="24"/>
+          <w:szCs w:val="24"/>
+        </w:rPr>
+        <w:t xml:space="preserve"> (i.e. using only standard get; set; accessors).</w:t>
+      </w:r>
+    </w:p>
+    <w:p>
+      <w:pPr>
+        <w:spacing w:after="0"/>
+        <w:rPr>
+          <w:rFonts w:asciiTheme="majorHAnsi" w:hAnsiTheme="majorHAnsi" w:cstheme="majorHAnsi"/>
+          <w:sz w:val="24"/>
+          <w:szCs w:val="24"/>
+        </w:rPr>
+      </w:pPr>
+    </w:p>
+    <w:p>
+      <w:pPr>
+        <w:spacing w:after="0"/>
+        <w:rPr>
+          <w:rFonts w:asciiTheme="majorHAnsi" w:hAnsiTheme="majorHAnsi" w:cstheme="majorHAnsi"/>
+          <w:sz w:val="24"/>
+          <w:szCs w:val="24"/>
+        </w:rPr>
+      </w:pPr>
+      <w:r>
+        <w:rPr>
+          <w:rFonts w:asciiTheme="majorHAnsi" w:hAnsiTheme="majorHAnsi" w:cstheme="majorHAnsi"/>
+          <w:sz w:val="24"/>
+          <w:szCs w:val="24"/>
+        </w:rPr>
+        <w:t>Automatic properties are shorthand for the following non-automatic property code:</w:t>
+      </w:r>
+    </w:p>
+    <w:p>
+      <w:pPr>
+        <w:spacing w:after="0"/>
+        <w:rPr>
+          <w:rFonts w:asciiTheme="majorHAnsi" w:hAnsiTheme="majorHAnsi" w:cstheme="majorHAnsi"/>
+          <w:sz w:val="24"/>
+          <w:szCs w:val="24"/>
+        </w:rPr>
+      </w:pPr>
+    </w:p>
+    <w:p>
+      <w:pPr>
+        <w:spacing w:after="0"/>
+        <w:rPr>
+          <w:rFonts w:ascii="Consolas" w:hAnsi="Consolas" w:cstheme="majorHAnsi"/>
+        </w:rPr>
+      </w:pPr>
+      <w:r>
+        <w:rPr>
+          <w:rFonts w:ascii="Consolas" w:hAnsi="Consolas" w:cstheme="majorHAnsi"/>
+        </w:rPr>
+        <w:t>private int _someField;</w:t>
+      </w:r>
+    </w:p>
+    <w:p>
+      <w:pPr>
+        <w:spacing w:after="0"/>
+        <w:rPr>
+          <w:rFonts w:ascii="Consolas" w:hAnsi="Consolas" w:cstheme="majorHAnsi"/>
+        </w:rPr>
+      </w:pPr>
+      <w:r>
+        <w:rPr>
+          <w:rFonts w:ascii="Consolas" w:hAnsi="Consolas" w:cstheme="majorHAnsi"/>
+        </w:rPr>
+        <w:t>public int SomeProperty</w:t>
+      </w:r>
+    </w:p>
+    <w:p>
+      <w:pPr>
+        <w:spacing w:after="0"/>
+        <w:rPr>
+          <w:rFonts w:ascii="Consolas" w:hAnsi="Consolas" w:cstheme="majorHAnsi"/>
+        </w:rPr>
+      </w:pPr>
+      <w:r>
+        <w:rPr>
+          <w:rFonts w:ascii="Consolas" w:hAnsi="Consolas" w:cstheme="majorHAnsi"/>
+        </w:rPr>
+        <w:t>{</w:t>
+      </w:r>
+    </w:p>
+    <w:p>
+      <w:pPr>
+        <w:spacing w:after="0"/>
+        <w:rPr>
+          <w:rFonts w:ascii="Consolas" w:hAnsi="Consolas" w:cstheme="majorHAnsi"/>
+        </w:rPr>
+      </w:pPr>
+      <w:r>
+        <w:rPr>
+          <w:rFonts w:ascii="Consolas" w:hAnsi="Consolas" w:cstheme="majorHAnsi"/>
+        </w:rPr>
+        <w:tab/>
+        <w:t>get { return _someField; }</w:t>
+      </w:r>
+    </w:p>
+    <w:p>
+      <w:pPr>
+        <w:spacing w:after="0"/>
+        <w:rPr>
+          <w:rFonts w:ascii="Consolas" w:hAnsi="Consolas" w:cstheme="majorHAnsi"/>
+        </w:rPr>
+      </w:pPr>
+      <w:r>
+        <w:rPr>
+          <w:rFonts w:ascii="Consolas" w:hAnsi="Consolas" w:cstheme="majorHAnsi"/>
+        </w:rPr>
+        <w:tab/>
+        <w:t>set { _someField = value; }</w:t>
+      </w:r>
+    </w:p>
+    <w:p>
+      <w:pPr>
+        <w:spacing w:after="0"/>
+        <w:rPr>
+          <w:rFonts w:ascii="Consolas" w:hAnsi="Consolas" w:cstheme="majorHAnsi"/>
+        </w:rPr>
+      </w:pPr>
+      <w:r>
+        <w:rPr>
+          <w:rFonts w:ascii="Consolas" w:hAnsi="Consolas" w:cstheme="majorHAnsi"/>
+        </w:rPr>
+        <w:t>}</w:t>
+      </w:r>
+    </w:p>
+    <w:p>
+      <w:pPr>
+        <w:spacing w:after="0"/>
+        <w:rPr>
+          <w:rFonts w:asciiTheme="majorHAnsi" w:hAnsiTheme="majorHAnsi" w:cstheme="majorHAnsi"/>
+          <w:sz w:val="24"/>
+          <w:szCs w:val="24"/>
+        </w:rPr>
+      </w:pPr>
+    </w:p>
+    <w:p>
+      <w:pPr>
+        <w:spacing w:after="0"/>
+        <w:rPr>
+          <w:rFonts w:asciiTheme="majorHAnsi" w:hAnsiTheme="majorHAnsi" w:cstheme="majorHAnsi"/>
+          <w:sz w:val="24"/>
+          <w:szCs w:val="24"/>
+        </w:rPr>
+      </w:pPr>
+      <w:r>
+        <w:rPr>
+          <w:rFonts w:asciiTheme="majorHAnsi" w:hAnsiTheme="majorHAnsi" w:cstheme="majorHAnsi"/>
+          <w:sz w:val="24"/>
+          <w:szCs w:val="24"/>
+        </w:rPr>
+        <w:t>The above code shows how you might implement a property that was declared in an interface (or how to declare and implement a property in a class).</w:t>
+      </w:r>
+    </w:p>
+    <w:p>
+      <w:pPr>
+        <w:spacing w:after="0"/>
+        <w:rPr>
+          <w:rFonts w:asciiTheme="majorHAnsi" w:hAnsiTheme="majorHAnsi" w:cstheme="majorHAnsi"/>
+          <w:sz w:val="24"/>
+          <w:szCs w:val="24"/>
+        </w:rPr>
+      </w:pPr>
+    </w:p>
+    <w:p>
+      <w:pPr>
+        <w:spacing w:after="0"/>
+        <w:rPr>
+          <w:rFonts w:asciiTheme="majorHAnsi" w:hAnsiTheme="majorHAnsi" w:cstheme="majorHAnsi"/>
+          <w:sz w:val="24"/>
+          <w:szCs w:val="24"/>
+        </w:rPr>
+      </w:pPr>
+      <w:r>
+        <w:rPr>
+          <w:rFonts w:asciiTheme="majorHAnsi" w:hAnsiTheme="majorHAnsi" w:cstheme="majorHAnsi"/>
+          <w:sz w:val="24"/>
+          <w:szCs w:val="24"/>
+        </w:rPr>
+        <w:lastRenderedPageBreak/>
+        <w:t>Uses of properties include:</w:t>
+      </w:r>
+    </w:p>
+    <w:p>
+      <w:pPr>
+        <w:pStyle w:val="ListParagraph"/>
+        <w:numPr>
+          <w:ilvl w:val="0"/>
+          <w:numId w:val="2"/>
+        </w:numPr>
+        <w:spacing w:after="0"/>
+        <w:rPr>
+          <w:rFonts w:asciiTheme="majorHAnsi" w:hAnsiTheme="majorHAnsi" w:cstheme="majorHAnsi"/>
+          <w:sz w:val="24"/>
+          <w:szCs w:val="24"/>
+        </w:rPr>
+      </w:pPr>
+      <w:r>
+        <w:rPr>
+          <w:rFonts w:asciiTheme="majorHAnsi" w:hAnsiTheme="majorHAnsi" w:cstheme="majorHAnsi"/>
+          <w:sz w:val="24"/>
+          <w:szCs w:val="24"/>
+        </w:rPr>
+        <w:t>Validating data before allowing a change</w:t>
+      </w:r>
+    </w:p>
+    <w:p>
+      <w:pPr>
+        <w:pStyle w:val="ListParagraph"/>
+        <w:numPr>
+          <w:ilvl w:val="0"/>
+          <w:numId w:val="2"/>
+        </w:numPr>
+        <w:spacing w:after="0"/>
+        <w:rPr>
+          <w:rFonts w:asciiTheme="majorHAnsi" w:hAnsiTheme="majorHAnsi" w:cstheme="majorHAnsi"/>
+          <w:sz w:val="24"/>
+          <w:szCs w:val="24"/>
+        </w:rPr>
+      </w:pPr>
+      <w:r>
+        <w:rPr>
+          <w:rFonts w:asciiTheme="majorHAnsi" w:hAnsiTheme="majorHAnsi" w:cstheme="majorHAnsi"/>
+          <w:sz w:val="24"/>
+          <w:szCs w:val="24"/>
+        </w:rPr>
+        <w:t>Transparently exposing data in a class where that data is actually retrieved from some other source (e.g. a database)</w:t>
+      </w:r>
+    </w:p>
+    <w:p>
+      <w:pPr>
+        <w:pStyle w:val="ListParagraph"/>
+        <w:numPr>
+          <w:ilvl w:val="0"/>
+          <w:numId w:val="2"/>
+        </w:numPr>
+        <w:spacing w:after="0"/>
+        <w:rPr>
+          <w:rFonts w:asciiTheme="majorHAnsi" w:hAnsiTheme="majorHAnsi" w:cstheme="majorHAnsi"/>
+          <w:sz w:val="24"/>
+          <w:szCs w:val="24"/>
+        </w:rPr>
+      </w:pPr>
+      <w:r>
+        <w:rPr>
+          <w:rFonts w:asciiTheme="majorHAnsi" w:hAnsiTheme="majorHAnsi" w:cstheme="majorHAnsi"/>
+          <w:sz w:val="24"/>
+          <w:szCs w:val="24"/>
+        </w:rPr>
+        <w:t>They can take an action when data is changed, such as raising an event or changing the value of other fields</w:t>
+      </w:r>
+    </w:p>
+    <w:p>
+      <w:pPr>
+        <w:spacing w:after="0"/>
+        <w:rPr>
+          <w:rFonts w:asciiTheme="majorHAnsi" w:hAnsiTheme="majorHAnsi" w:cstheme="majorHAnsi"/>
+          <w:sz w:val="24"/>
+          <w:szCs w:val="24"/>
+        </w:rPr>
+      </w:pPr>
+    </w:p>
+    <w:p>
+      <w:pPr>
+        <w:spacing w:after="0"/>
+        <w:rPr>
+          <w:rFonts w:asciiTheme="majorHAnsi" w:hAnsiTheme="majorHAnsi" w:cstheme="majorHAnsi"/>
+          <w:sz w:val="24"/>
+          <w:szCs w:val="24"/>
+        </w:rPr>
+      </w:pPr>
+      <w:r>
+        <w:rPr>
+          <w:rFonts w:asciiTheme="majorHAnsi" w:hAnsiTheme="majorHAnsi" w:cstheme="majorHAnsi"/>
+          <w:sz w:val="32"/>
+          <w:szCs w:val="32"/>
+        </w:rPr>
+        <w:t>Structs</w:t>
+      </w:r>
+    </w:p>
+    <w:p>
+      <w:pPr>
+        <w:spacing w:after="0"/>
+        <w:rPr>
+          <w:rFonts w:asciiTheme="majorHAnsi" w:hAnsiTheme="majorHAnsi" w:cstheme="majorHAnsi"/>
+          <w:sz w:val="24"/>
+          <w:szCs w:val="24"/>
+        </w:rPr>
+      </w:pPr>
+    </w:p>
+    <w:p>
+      <w:pPr>
+        <w:spacing w:after="0"/>
+        <w:rPr>
+          <w:rFonts w:asciiTheme="majorHAnsi" w:hAnsiTheme="majorHAnsi" w:cstheme="majorHAnsi"/>
+          <w:sz w:val="24"/>
+          <w:szCs w:val="24"/>
+        </w:rPr>
+      </w:pPr>
+      <w:r>
+        <w:rPr>
+          <w:rFonts w:asciiTheme="majorHAnsi" w:hAnsiTheme="majorHAnsi" w:cstheme="majorHAnsi"/>
+          <w:sz w:val="24"/>
+          <w:szCs w:val="24"/>
+        </w:rPr>
+        <w:t>A structure type is a value type that can encapsulate data and related functionality. Use the “struct” keyword to define a structure type.</w:t>
+      </w:r>
+    </w:p>
+    <w:p>
+      <w:pPr>
+        <w:spacing w:after="0"/>
+        <w:rPr>
+          <w:rFonts w:asciiTheme="majorHAnsi" w:hAnsiTheme="majorHAnsi" w:cstheme="majorHAnsi"/>
+          <w:sz w:val="24"/>
+          <w:szCs w:val="24"/>
+        </w:rPr>
+      </w:pPr>
+    </w:p>
+    <w:p>
+      <w:pPr>
+        <w:spacing w:after="0"/>
+        <w:rPr>
+          <w:rFonts w:ascii="Consolas" w:hAnsi="Consolas" w:cstheme="majorHAnsi"/>
+        </w:rPr>
+      </w:pPr>
+      <w:r>
+        <w:rPr>
+          <w:rFonts w:ascii="Consolas" w:hAnsi="Consolas" w:cstheme="majorHAnsi"/>
+        </w:rPr>
+        <w:t xml:space="preserve">public struct Coords </w:t>
+      </w:r>
+    </w:p>
+    <w:p>
+      <w:pPr>
+        <w:spacing w:after="0"/>
+        <w:rPr>
+          <w:rFonts w:ascii="Consolas" w:hAnsi="Consolas" w:cstheme="majorHAnsi"/>
+        </w:rPr>
+      </w:pPr>
+      <w:r>
+        <w:rPr>
+          <w:rFonts w:ascii="Consolas" w:hAnsi="Consolas" w:cstheme="majorHAnsi"/>
+        </w:rPr>
+        <w:t>{</w:t>
+      </w:r>
+    </w:p>
+    <w:p>
+      <w:pPr>
+        <w:spacing w:after="0"/>
+        <w:rPr>
+          <w:rFonts w:ascii="Consolas" w:hAnsi="Consolas" w:cstheme="majorHAnsi"/>
+        </w:rPr>
+      </w:pPr>
+      <w:r>
+        <w:rPr>
+          <w:rFonts w:ascii="Consolas" w:hAnsi="Consolas" w:cstheme="majorHAnsi"/>
+        </w:rPr>
+        <w:tab/>
+        <w:t>public Coords (double x, double y)</w:t>
+      </w:r>
+    </w:p>
+    <w:p>
+      <w:pPr>
+        <w:spacing w:after="0"/>
+        <w:rPr>
+          <w:rFonts w:ascii="Consolas" w:hAnsi="Consolas" w:cstheme="majorHAnsi"/>
+        </w:rPr>
+      </w:pPr>
+      <w:r>
+        <w:rPr>
+          <w:rFonts w:ascii="Consolas" w:hAnsi="Consolas" w:cstheme="majorHAnsi"/>
+        </w:rPr>
+        <w:tab/>
+        <w:t>{</w:t>
+      </w:r>
+    </w:p>
+    <w:p>
+      <w:pPr>
+        <w:spacing w:after="0"/>
+        <w:rPr>
+          <w:rFonts w:ascii="Consolas" w:hAnsi="Consolas" w:cstheme="majorHAnsi"/>
+        </w:rPr>
+      </w:pPr>
+      <w:r>
+        <w:rPr>
+          <w:rFonts w:ascii="Consolas" w:hAnsi="Consolas" w:cstheme="majorHAnsi"/>
+        </w:rPr>
+        <w:tab/>
+      </w:r>
+      <w:r>
+        <w:rPr>
+          <w:rFonts w:ascii="Consolas" w:hAnsi="Consolas" w:cstheme="majorHAnsi"/>
+        </w:rPr>
+        <w:tab/>
+        <w:t>X = x;</w:t>
+      </w:r>
+    </w:p>
+    <w:p>
+      <w:pPr>
+        <w:spacing w:after="0"/>
+        <w:rPr>
+          <w:rFonts w:ascii="Consolas" w:hAnsi="Consolas" w:cstheme="majorHAnsi"/>
+        </w:rPr>
+      </w:pPr>
+      <w:r>
+        <w:rPr>
+          <w:rFonts w:ascii="Consolas" w:hAnsi="Consolas" w:cstheme="majorHAnsi"/>
+        </w:rPr>
+        <w:tab/>
+      </w:r>
+      <w:r>
+        <w:rPr>
+          <w:rFonts w:ascii="Consolas" w:hAnsi="Consolas" w:cstheme="majorHAnsi"/>
+        </w:rPr>
+        <w:tab/>
+        <w:t>Y = y;</w:t>
+      </w:r>
+    </w:p>
+    <w:p>
+      <w:pPr>
+        <w:spacing w:after="0"/>
+        <w:rPr>
+          <w:rFonts w:ascii="Consolas" w:hAnsi="Consolas" w:cstheme="majorHAnsi"/>
+        </w:rPr>
+      </w:pPr>
+      <w:r>
+        <w:rPr>
+          <w:rFonts w:ascii="Consolas" w:hAnsi="Consolas" w:cstheme="majorHAnsi"/>
+        </w:rPr>
+        <w:tab/>
+        <w:t>}</w:t>
+      </w:r>
+    </w:p>
+    <w:p>
+      <w:pPr>
+        <w:spacing w:after="0"/>
+        <w:rPr>
+          <w:rFonts w:ascii="Consolas" w:hAnsi="Consolas" w:cstheme="majorHAnsi"/>
+        </w:rPr>
+      </w:pPr>
+    </w:p>
+    <w:p>
+      <w:pPr>
+        <w:spacing w:after="0"/>
+        <w:ind w:left="720"/>
+        <w:rPr>
+          <w:rFonts w:ascii="Consolas" w:hAnsi="Consolas" w:cstheme="majorHAnsi"/>
+        </w:rPr>
+      </w:pPr>
+      <w:r>
+        <w:rPr>
+          <w:rFonts w:ascii="Consolas" w:hAnsi="Consolas" w:cstheme="majorHAnsi"/>
+        </w:rPr>
+        <w:t>public double X { get; }</w:t>
+      </w:r>
+    </w:p>
+    <w:p>
+      <w:pPr>
+        <w:spacing w:after="0"/>
+        <w:ind w:left="720"/>
+        <w:rPr>
+          <w:rFonts w:ascii="Consolas" w:hAnsi="Consolas" w:cstheme="majorHAnsi"/>
+        </w:rPr>
+      </w:pPr>
+      <w:r>
+        <w:rPr>
+          <w:rFonts w:ascii="Consolas" w:hAnsi="Consolas" w:cstheme="majorHAnsi"/>
+        </w:rPr>
+        <w:t>public double Y { get; }</w:t>
+      </w:r>
+    </w:p>
+    <w:p>
+      <w:pPr>
+        <w:spacing w:after="0"/>
+        <w:ind w:left="720"/>
+        <w:rPr>
+          <w:rFonts w:ascii="Consolas" w:hAnsi="Consolas" w:cstheme="majorHAnsi"/>
+        </w:rPr>
+      </w:pPr>
+    </w:p>
+    <w:p>
+      <w:pPr>
+        <w:spacing w:after="0"/>
+        <w:ind w:left="720"/>
+        <w:rPr>
+          <w:rFonts w:ascii="Consolas" w:hAnsi="Consolas" w:cstheme="majorHAnsi"/>
+        </w:rPr>
+      </w:pPr>
+      <w:r>
+        <w:rPr>
+          <w:rFonts w:ascii="Consolas" w:hAnsi="Consolas" w:cstheme="majorHAnsi"/>
+        </w:rPr>
+        <w:t>public override string ToString() =&gt;$“({X}, {Y})”;</w:t>
+      </w:r>
+    </w:p>
+    <w:p>
+      <w:pPr>
+        <w:spacing w:after="0"/>
+        <w:rPr>
+          <w:rFonts w:ascii="Consolas" w:hAnsi="Consolas" w:cstheme="majorHAnsi"/>
+        </w:rPr>
+      </w:pPr>
+      <w:r>
+        <w:rPr>
+          <w:rFonts w:ascii="Consolas" w:hAnsi="Consolas" w:cstheme="majorHAnsi"/>
+        </w:rPr>
+        <w:t>}</w:t>
+      </w:r>
+    </w:p>
+    <w:p>
+      <w:pPr>
+        <w:spacing w:after="0"/>
+        <w:rPr>
+          <w:rFonts w:asciiTheme="majorHAnsi" w:hAnsiTheme="majorHAnsi" w:cstheme="majorHAnsi"/>
+          <w:sz w:val="24"/>
+          <w:szCs w:val="24"/>
+        </w:rPr>
+      </w:pPr>
+    </w:p>
+    <w:p>
+      <w:pPr>
+        <w:spacing w:after="0"/>
+        <w:rPr>
+          <w:rFonts w:asciiTheme="majorHAnsi" w:hAnsiTheme="majorHAnsi" w:cstheme="majorHAnsi"/>
+          <w:sz w:val="24"/>
+          <w:szCs w:val="24"/>
+        </w:rPr>
+      </w:pPr>
+      <w:r>
+        <w:rPr>
+          <w:rFonts w:asciiTheme="majorHAnsi" w:hAnsiTheme="majorHAnsi" w:cstheme="majorHAnsi"/>
+          <w:sz w:val="24"/>
+          <w:szCs w:val="24"/>
+        </w:rPr>
+        <w:t>Typically, you use structure types to design small data-centric types that provide little or no behaviour.</w:t>
+      </w:r>
+    </w:p>
+    <w:p>
+      <w:pPr>
+        <w:spacing w:after="0"/>
+        <w:rPr>
+          <w:rFonts w:asciiTheme="majorHAnsi" w:hAnsiTheme="majorHAnsi" w:cstheme="majorHAnsi"/>
+          <w:sz w:val="24"/>
+          <w:szCs w:val="24"/>
+        </w:rPr>
+      </w:pPr>
+    </w:p>
+    <w:p>
+      <w:pPr>
+        <w:spacing w:after="0"/>
+        <w:rPr>
+          <w:rFonts w:asciiTheme="majorHAnsi" w:hAnsiTheme="majorHAnsi" w:cstheme="majorHAnsi"/>
+          <w:sz w:val="24"/>
+          <w:szCs w:val="24"/>
+        </w:rPr>
+      </w:pPr>
+      <w:r>
+        <w:rPr>
+          <w:rFonts w:asciiTheme="majorHAnsi" w:hAnsiTheme="majorHAnsi" w:cstheme="majorHAnsi"/>
+          <w:sz w:val="24"/>
+          <w:szCs w:val="24"/>
+        </w:rPr>
+        <w:t>You can also declare readonly structs using the readonly keyword.</w:t>
+      </w:r>
+    </w:p>
+    <w:p>
+      <w:pPr>
+        <w:spacing w:after="0"/>
+        <w:rPr>
+          <w:rFonts w:asciiTheme="majorHAnsi" w:hAnsiTheme="majorHAnsi" w:cstheme="majorHAnsi"/>
+          <w:sz w:val="24"/>
+          <w:szCs w:val="24"/>
+        </w:rPr>
+      </w:pPr>
+    </w:p>
+    <w:p>
+      <w:pPr>
+        <w:spacing w:after="0"/>
+        <w:rPr>
+          <w:rFonts w:ascii="Consolas" w:hAnsi="Consolas" w:cstheme="majorHAnsi"/>
+        </w:rPr>
+      </w:pPr>
+      <w:r>
+        <w:rPr>
+          <w:rFonts w:ascii="Consolas" w:hAnsi="Consolas" w:cstheme="majorHAnsi"/>
+        </w:rPr>
+        <w:t xml:space="preserve">public readonly struct Coords </w:t>
+      </w:r>
+    </w:p>
+    <w:p>
+      <w:pPr>
+        <w:spacing w:after="0"/>
+        <w:rPr>
+          <w:rFonts w:ascii="Consolas" w:hAnsi="Consolas" w:cstheme="majorHAnsi"/>
+        </w:rPr>
+      </w:pPr>
+      <w:r>
+        <w:rPr>
+          <w:rFonts w:ascii="Consolas" w:hAnsi="Consolas" w:cstheme="majorHAnsi"/>
+        </w:rPr>
+        <w:t>{</w:t>
+      </w:r>
+    </w:p>
+    <w:p>
+      <w:pPr>
+        <w:spacing w:after="0"/>
+        <w:ind w:firstLine="720"/>
+        <w:rPr>
+          <w:rFonts w:ascii="Consolas" w:hAnsi="Consolas" w:cstheme="majorHAnsi"/>
+          <w:b/>
+          <w:bCs/>
+        </w:rPr>
+      </w:pPr>
+      <w:r>
+        <w:rPr>
+          <w:rFonts w:ascii="Consolas" w:hAnsi="Consolas" w:cstheme="majorHAnsi"/>
+          <w:b/>
+          <w:bCs/>
+        </w:rPr>
+        <w:t>//can’t declare a parameterless constructor</w:t>
+      </w:r>
+    </w:p>
+    <w:p>
+      <w:pPr>
+        <w:spacing w:after="0"/>
+        <w:rPr>
+          <w:rFonts w:ascii="Consolas" w:hAnsi="Consolas" w:cstheme="majorHAnsi"/>
+        </w:rPr>
+      </w:pPr>
+      <w:r>
+        <w:rPr>
+          <w:rFonts w:ascii="Consolas" w:hAnsi="Consolas" w:cstheme="majorHAnsi"/>
+        </w:rPr>
+        <w:tab/>
+        <w:t>public Coords (double x, double y)</w:t>
+      </w:r>
+      <w:r>
+        <w:rPr>
+          <w:rFonts w:ascii="Consolas" w:hAnsi="Consolas" w:cstheme="majorHAnsi"/>
+        </w:rPr>
+        <w:tab/>
+      </w:r>
+    </w:p>
+    <w:p>
+      <w:pPr>
+        <w:spacing w:after="0"/>
+        <w:ind w:firstLine="720"/>
+        <w:rPr>
+          <w:rFonts w:ascii="Consolas" w:hAnsi="Consolas" w:cstheme="majorHAnsi"/>
+        </w:rPr>
+      </w:pPr>
+      <w:r>
+        <w:rPr>
+          <w:rFonts w:ascii="Consolas" w:hAnsi="Consolas" w:cstheme="majorHAnsi"/>
+        </w:rPr>
+        <w:t>{</w:t>
+      </w:r>
+    </w:p>
+    <w:p>
+      <w:pPr>
+        <w:spacing w:after="0"/>
+        <w:ind w:left="720" w:firstLine="720"/>
+        <w:rPr>
+          <w:rFonts w:ascii="Consolas" w:hAnsi="Consolas" w:cstheme="majorHAnsi"/>
+          <w:b/>
+          <w:bCs/>
+        </w:rPr>
+      </w:pPr>
+      <w:r>
+        <w:rPr>
+          <w:rFonts w:ascii="Consolas" w:hAnsi="Consolas" w:cstheme="majorHAnsi"/>
+          <w:b/>
+          <w:bCs/>
+        </w:rPr>
+        <w:t>//struct constructor must initialize all instance fields</w:t>
+      </w:r>
+    </w:p>
+    <w:p>
+      <w:pPr>
+        <w:spacing w:after="0"/>
+        <w:rPr>
+          <w:rFonts w:ascii="Consolas" w:hAnsi="Consolas" w:cstheme="majorHAnsi"/>
+        </w:rPr>
+      </w:pPr>
+      <w:r>
+        <w:rPr>
+          <w:rFonts w:ascii="Consolas" w:hAnsi="Consolas" w:cstheme="majorHAnsi"/>
+        </w:rPr>
+        <w:tab/>
+      </w:r>
+      <w:r>
+        <w:rPr>
+          <w:rFonts w:ascii="Consolas" w:hAnsi="Consolas" w:cstheme="majorHAnsi"/>
+        </w:rPr>
+        <w:tab/>
+        <w:t>X = x;</w:t>
+      </w:r>
+    </w:p>
+    <w:p>
+      <w:pPr>
+        <w:spacing w:after="0"/>
+        <w:ind w:left="720" w:firstLine="720"/>
+        <w:rPr>
+          <w:rFonts w:ascii="Consolas" w:hAnsi="Consolas" w:cstheme="majorHAnsi"/>
+        </w:rPr>
+      </w:pPr>
+      <w:r>
+        <w:rPr>
+          <w:rFonts w:ascii="Consolas" w:hAnsi="Consolas" w:cstheme="majorHAnsi"/>
+        </w:rPr>
+        <w:t>Y = y;</w:t>
+      </w:r>
+    </w:p>
+    <w:p>
+      <w:pPr>
+        <w:spacing w:after="0"/>
+        <w:rPr>
+          <w:rFonts w:ascii="Consolas" w:hAnsi="Consolas" w:cstheme="majorHAnsi"/>
+        </w:rPr>
+      </w:pPr>
+      <w:r>
+        <w:rPr>
+          <w:rFonts w:ascii="Consolas" w:hAnsi="Consolas" w:cstheme="majorHAnsi"/>
+        </w:rPr>
+        <w:tab/>
+        <w:t>}</w:t>
+      </w:r>
+    </w:p>
+    <w:p>
+      <w:pPr>
+        <w:spacing w:after="0"/>
+        <w:rPr>
+          <w:rFonts w:ascii="Consolas" w:hAnsi="Consolas" w:cstheme="majorHAnsi"/>
+        </w:rPr>
+      </w:pPr>
+    </w:p>
+    <w:p>
+      <w:pPr>
+        <w:spacing w:after="0"/>
+        <w:ind w:firstLine="720"/>
+        <w:rPr>
+          <w:rFonts w:ascii="Consolas" w:hAnsi="Consolas" w:cstheme="majorHAnsi"/>
+        </w:rPr>
+      </w:pPr>
+      <w:r>
+        <w:rPr>
+          <w:rFonts w:ascii="Consolas" w:hAnsi="Consolas" w:cstheme="majorHAnsi"/>
+          <w:b/>
+          <w:bCs/>
+        </w:rPr>
+        <w:t>//can’t initialize instance fields or properties at declaration</w:t>
+      </w:r>
+    </w:p>
+    <w:p>
+      <w:pPr>
+        <w:spacing w:after="0"/>
+        <w:ind w:left="720"/>
+        <w:rPr>
+          <w:rFonts w:ascii="Consolas" w:hAnsi="Consolas" w:cstheme="majorHAnsi"/>
+          <w:b/>
+          <w:bCs/>
+        </w:rPr>
+      </w:pPr>
+      <w:r>
+        <w:rPr>
+          <w:rFonts w:ascii="Consolas" w:hAnsi="Consolas" w:cstheme="majorHAnsi"/>
+          <w:b/>
+          <w:bCs/>
+        </w:rPr>
+        <w:t>//but can ini</w:t>
+      </w:r>
       <w:bookmarkStart w:id="0" w:name="_GoBack"/>
       <w:bookmarkEnd w:id="0"/>
-    </w:p>
-    <w:p>
-      <w:pPr>
-        <w:spacing w:after="0"/>
-        <w:rPr>
-          <w:rFonts w:ascii="Consolas" w:hAnsi="Consolas" w:cstheme="majorHAnsi"/>
-        </w:rPr>
-      </w:pPr>
-      <w:r>
-        <w:rPr>
-          <w:rFonts w:ascii="Consolas" w:hAnsi="Consolas" w:cstheme="majorHAnsi"/>
-        </w:rPr>
-        <w:t>public sealed class D</w:t>
-      </w:r>
-    </w:p>
-    <w:p>
-      <w:pPr>
-        <w:spacing w:after="0"/>
-        <w:rPr>
-          <w:rFonts w:ascii="Consolas" w:hAnsi="Consolas" w:cstheme="majorHAnsi"/>
-        </w:rPr>
-      </w:pPr>
-      <w:r>
-        <w:rPr>
-          <w:rFonts w:ascii="Consolas" w:hAnsi="Consolas" w:cstheme="majorHAnsi"/>
-        </w:rPr>
-        <w:t>{</w:t>
-      </w:r>
+      <w:r>
+        <w:rPr>
+          <w:rFonts w:ascii="Consolas" w:hAnsi="Consolas" w:cstheme="majorHAnsi"/>
+          <w:b/>
+          <w:bCs/>
+        </w:rPr>
+        <w:t>tialize static or const field or static property at declaration</w:t>
+      </w:r>
+    </w:p>
+    <w:p>
+      <w:pPr>
+        <w:spacing w:after="0"/>
+        <w:ind w:left="720"/>
+        <w:rPr>
+          <w:rFonts w:ascii="Consolas" w:hAnsi="Consolas" w:cstheme="majorHAnsi"/>
+        </w:rPr>
+      </w:pPr>
     </w:p>
     <w:p>
       <w:pPr>
@@ -995,87 +2062,7 @@
           <w:rFonts w:ascii="Consolas" w:hAnsi="Consolas" w:cstheme="majorHAnsi"/>
         </w:rPr>
         <w:tab/>
-        <w:t>//Class members here</w:t>
-      </w:r>
-    </w:p>
-    <w:p>
-      <w:pPr>
-        <w:spacing w:after="0"/>
-        <w:rPr>
-          <w:rFonts w:ascii="Consolas" w:hAnsi="Consolas" w:cstheme="majorHAnsi"/>
-        </w:rPr>
-      </w:pPr>
-      <w:r>
-        <w:rPr>
-          <w:rFonts w:ascii="Consolas" w:hAnsi="Consolas" w:cstheme="majorHAnsi"/>
-        </w:rPr>
-        <w:t>}</w:t>
-      </w:r>
-    </w:p>
-    <w:p>
-      <w:pPr>
-        <w:spacing w:after="0"/>
-        <w:rPr>
-          <w:rFonts w:asciiTheme="majorHAnsi" w:hAnsiTheme="majorHAnsi" w:cstheme="majorHAnsi"/>
-          <w:sz w:val="24"/>
-          <w:szCs w:val="24"/>
-        </w:rPr>
-      </w:pPr>
-    </w:p>
-    <w:p>
-      <w:pPr>
-        <w:spacing w:after="0"/>
-        <w:rPr>
-          <w:rFonts w:asciiTheme="majorHAnsi" w:hAnsiTheme="majorHAnsi" w:cstheme="majorHAnsi"/>
-          <w:sz w:val="24"/>
-          <w:szCs w:val="24"/>
-        </w:rPr>
-      </w:pPr>
-      <w:r>
-        <w:rPr>
-          <w:rFonts w:asciiTheme="majorHAnsi" w:hAnsiTheme="majorHAnsi" w:cstheme="majorHAnsi"/>
-          <w:sz w:val="24"/>
-          <w:szCs w:val="24"/>
-        </w:rPr>
-        <w:t>A method, index, property or event can be declared as sealed in a derived class when overwriting a virtual member of the base class; this prevents the virtual aspect from being derived further.</w:t>
-      </w:r>
-    </w:p>
-    <w:p>
-      <w:pPr>
-        <w:spacing w:after="0"/>
-        <w:rPr>
-          <w:rFonts w:asciiTheme="majorHAnsi" w:hAnsiTheme="majorHAnsi" w:cstheme="majorHAnsi"/>
-          <w:sz w:val="24"/>
-          <w:szCs w:val="24"/>
-        </w:rPr>
-      </w:pPr>
-    </w:p>
-    <w:p>
-      <w:pPr>
-        <w:spacing w:after="0"/>
-        <w:rPr>
-          <w:rFonts w:ascii="Consolas" w:hAnsi="Consolas" w:cstheme="majorHAnsi"/>
-        </w:rPr>
-      </w:pPr>
-      <w:r>
-        <w:rPr>
-          <w:rFonts w:ascii="Consolas" w:hAnsi="Consolas" w:cstheme="majorHAnsi"/>
-        </w:rPr>
-        <w:t>public class D : C</w:t>
-      </w:r>
-    </w:p>
-    <w:p>
-      <w:pPr>
-        <w:spacing w:after="0"/>
-        <w:rPr>
-          <w:rFonts w:ascii="Consolas" w:hAnsi="Consolas" w:cstheme="majorHAnsi"/>
-        </w:rPr>
-      </w:pPr>
-      <w:r>
-        <w:rPr>
-          <w:rFonts w:ascii="Consolas" w:hAnsi="Consolas" w:cstheme="majorHAnsi"/>
-        </w:rPr>
-        <w:t xml:space="preserve">{ </w:t>
+        <w:t>public double X { get; }</w:t>
       </w:r>
     </w:p>
     <w:p>
@@ -1090,35 +2077,90 @@
           <w:rFonts w:ascii="Consolas" w:hAnsi="Consolas" w:cstheme="majorHAnsi"/>
         </w:rPr>
         <w:tab/>
-        <w:t xml:space="preserve">public sealed override void </w:t>
-      </w:r>
-      <w:proofErr w:type="spellStart"/>
-      <w:r>
-        <w:rPr>
-          <w:rFonts w:ascii="Consolas" w:hAnsi="Consolas" w:cstheme="majorHAnsi"/>
-        </w:rPr>
-        <w:t>DoWork</w:t>
-      </w:r>
-      <w:proofErr w:type="spellEnd"/>
-      <w:r>
-        <w:rPr>
-          <w:rFonts w:ascii="Consolas" w:hAnsi="Consolas" w:cstheme="majorHAnsi"/>
-        </w:rPr>
-        <w:t>() { }</w:t>
-      </w:r>
-    </w:p>
-    <w:p>
-      <w:pPr>
-        <w:spacing w:after="0"/>
-        <w:rPr>
-          <w:rFonts w:ascii="Consolas" w:hAnsi="Consolas" w:cstheme="majorHAnsi"/>
-        </w:rPr>
-      </w:pPr>
-      <w:r>
-        <w:rPr>
-          <w:rFonts w:ascii="Consolas" w:hAnsi="Consolas" w:cstheme="majorHAnsi"/>
-        </w:rPr>
-        <w:t>}</w:t>
+        <w:t xml:space="preserve">public double Y { get; } </w:t>
+      </w:r>
+    </w:p>
+    <w:p>
+      <w:pPr>
+        <w:spacing w:after="0"/>
+        <w:rPr>
+          <w:rFonts w:ascii="Consolas" w:hAnsi="Consolas" w:cstheme="majorHAnsi"/>
+        </w:rPr>
+      </w:pPr>
+    </w:p>
+    <w:p>
+      <w:pPr>
+        <w:spacing w:after="0"/>
+        <w:rPr>
+          <w:rFonts w:ascii="Consolas" w:hAnsi="Consolas" w:cstheme="majorHAnsi"/>
+        </w:rPr>
+      </w:pPr>
+      <w:r>
+        <w:rPr>
+          <w:rFonts w:ascii="Consolas" w:hAnsi="Consolas" w:cstheme="majorHAnsi"/>
+        </w:rPr>
+        <w:tab/>
+        <w:t>public override string ToString() =&gt;$“({X}, {Y})”;</w:t>
+      </w:r>
+    </w:p>
+    <w:p>
+      <w:pPr>
+        <w:spacing w:after="0"/>
+        <w:rPr>
+          <w:rFonts w:ascii="Consolas" w:hAnsi="Consolas" w:cstheme="majorHAnsi"/>
+        </w:rPr>
+      </w:pPr>
+      <w:r>
+        <w:rPr>
+          <w:rFonts w:ascii="Consolas" w:hAnsi="Consolas" w:cstheme="majorHAnsi"/>
+        </w:rPr>
+        <w:t xml:space="preserve">} </w:t>
+      </w:r>
+    </w:p>
+    <w:p>
+      <w:pPr>
+        <w:spacing w:after="0"/>
+        <w:rPr>
+          <w:rFonts w:asciiTheme="majorHAnsi" w:hAnsiTheme="majorHAnsi" w:cstheme="majorHAnsi"/>
+          <w:sz w:val="24"/>
+          <w:szCs w:val="24"/>
+        </w:rPr>
+      </w:pPr>
+    </w:p>
+    <w:p>
+      <w:pPr>
+        <w:spacing w:after="0"/>
+        <w:rPr>
+          <w:rFonts w:asciiTheme="majorHAnsi" w:hAnsiTheme="majorHAnsi" w:cstheme="majorHAnsi"/>
+          <w:sz w:val="24"/>
+          <w:szCs w:val="24"/>
+        </w:rPr>
+      </w:pPr>
+      <w:r>
+        <w:rPr>
+          <w:rFonts w:asciiTheme="majorHAnsi" w:hAnsiTheme="majorHAnsi" w:cstheme="majorHAnsi"/>
+          <w:sz w:val="24"/>
+          <w:szCs w:val="24"/>
+        </w:rPr>
+        <w:t xml:space="preserve">Structs can’t inherit from other classes or structs and they can’t be inherited from. However, the can </w:t>
+      </w:r>
+      <w:r>
+        <w:rPr>
+          <w:rFonts w:asciiTheme="majorHAnsi" w:hAnsiTheme="majorHAnsi" w:cstheme="majorHAnsi"/>
+          <w:b/>
+          <w:bCs/>
+          <w:sz w:val="24"/>
+          <w:szCs w:val="24"/>
+        </w:rPr>
+        <w:t>implement interfaces</w:t>
+      </w:r>
+      <w:r>
+        <w:rPr>
+          <w:rFonts w:asciiTheme="majorHAnsi" w:hAnsiTheme="majorHAnsi" w:cstheme="majorHAnsi"/>
+          <w:sz w:val="24"/>
+          <w:szCs w:val="24"/>
+        </w:rPr>
+        <w:t>.</w:t>
       </w:r>
     </w:p>
     <w:p>
@@ -1146,53 +2188,610 @@
           <w:sz w:val="32"/>
           <w:szCs w:val="32"/>
         </w:rPr>
-        <w:t>Auto-Implementation</w:t>
-      </w:r>
-    </w:p>
-    <w:p>
-      <w:pPr>
-        <w:spacing w:after="0"/>
-        <w:rPr>
-          <w:rFonts w:asciiTheme="majorHAnsi" w:hAnsiTheme="majorHAnsi" w:cstheme="majorHAnsi"/>
-          <w:sz w:val="24"/>
-          <w:szCs w:val="24"/>
-        </w:rPr>
-      </w:pPr>
-    </w:p>
-    <w:p>
-      <w:pPr>
-        <w:spacing w:after="0"/>
-        <w:rPr>
-          <w:rFonts w:asciiTheme="majorHAnsi" w:hAnsiTheme="majorHAnsi" w:cstheme="majorHAnsi"/>
-          <w:sz w:val="24"/>
-          <w:szCs w:val="24"/>
-        </w:rPr>
-      </w:pPr>
-      <w:r>
-        <w:rPr>
-          <w:rFonts w:asciiTheme="majorHAnsi" w:hAnsiTheme="majorHAnsi" w:cstheme="majorHAnsi"/>
-          <w:sz w:val="24"/>
-          <w:szCs w:val="24"/>
-        </w:rPr>
-        <w:t>Auto-implementation is used when no additional logic is required in the property accessors.</w:t>
-      </w:r>
-    </w:p>
-    <w:p>
-      <w:pPr>
-        <w:spacing w:after="0"/>
-        <w:rPr>
-          <w:rFonts w:asciiTheme="majorHAnsi" w:hAnsiTheme="majorHAnsi" w:cstheme="majorHAnsi"/>
-          <w:sz w:val="24"/>
-          <w:szCs w:val="24"/>
-        </w:rPr>
-      </w:pPr>
-      <w:r>
-        <w:rPr>
-          <w:rFonts w:asciiTheme="majorHAnsi" w:hAnsiTheme="majorHAnsi" w:cstheme="majorHAnsi"/>
-          <w:sz w:val="24"/>
-          <w:szCs w:val="24"/>
-        </w:rPr>
-        <w:t xml:space="preserve">They are used to make private variables visible outside the class by using properties with get; set; methods to expose private fields. </w:t>
+        <w:t>Instantiating Structs</w:t>
+      </w:r>
+    </w:p>
+    <w:p>
+      <w:pPr>
+        <w:spacing w:after="0"/>
+        <w:rPr>
+          <w:rFonts w:asciiTheme="majorHAnsi" w:hAnsiTheme="majorHAnsi" w:cstheme="majorHAnsi"/>
+          <w:sz w:val="24"/>
+          <w:szCs w:val="24"/>
+        </w:rPr>
+      </w:pPr>
+    </w:p>
+    <w:p>
+      <w:pPr>
+        <w:spacing w:after="0"/>
+        <w:rPr>
+          <w:rFonts w:asciiTheme="majorHAnsi" w:hAnsiTheme="majorHAnsi" w:cstheme="majorHAnsi"/>
+          <w:sz w:val="24"/>
+          <w:szCs w:val="24"/>
+        </w:rPr>
+      </w:pPr>
+      <w:r>
+        <w:rPr>
+          <w:rFonts w:asciiTheme="majorHAnsi" w:hAnsiTheme="majorHAnsi" w:cstheme="majorHAnsi"/>
+          <w:sz w:val="24"/>
+          <w:szCs w:val="24"/>
+        </w:rPr>
+        <w:t>Typically, structs are instantiated using the new keyword; in addition to explicitly declared constructors, structs have an implicit parameterless constructor, which produces the default value of the type.</w:t>
+      </w:r>
+    </w:p>
+    <w:p>
+      <w:pPr>
+        <w:spacing w:after="0"/>
+        <w:rPr>
+          <w:rFonts w:asciiTheme="majorHAnsi" w:hAnsiTheme="majorHAnsi" w:cstheme="majorHAnsi"/>
+          <w:sz w:val="24"/>
+          <w:szCs w:val="24"/>
+        </w:rPr>
+      </w:pPr>
+    </w:p>
+    <w:p>
+      <w:pPr>
+        <w:spacing w:after="0"/>
+        <w:rPr>
+          <w:rFonts w:asciiTheme="majorHAnsi" w:hAnsiTheme="majorHAnsi" w:cstheme="majorHAnsi"/>
+          <w:sz w:val="24"/>
+          <w:szCs w:val="24"/>
+        </w:rPr>
+      </w:pPr>
+      <w:r>
+        <w:rPr>
+          <w:rFonts w:asciiTheme="majorHAnsi" w:hAnsiTheme="majorHAnsi" w:cstheme="majorHAnsi"/>
+          <w:sz w:val="24"/>
+          <w:szCs w:val="24"/>
+        </w:rPr>
+        <w:t>If all instance fields are accessible, structs can also be instantiated without the “new” operator:</w:t>
+      </w:r>
+    </w:p>
+    <w:p>
+      <w:pPr>
+        <w:spacing w:after="0"/>
+        <w:rPr>
+          <w:rFonts w:asciiTheme="majorHAnsi" w:hAnsiTheme="majorHAnsi" w:cstheme="majorHAnsi"/>
+          <w:sz w:val="24"/>
+          <w:szCs w:val="24"/>
+        </w:rPr>
+      </w:pPr>
+    </w:p>
+    <w:p>
+      <w:pPr>
+        <w:spacing w:after="0"/>
+        <w:rPr>
+          <w:rFonts w:ascii="Consolas" w:hAnsi="Consolas" w:cstheme="majorHAnsi"/>
+        </w:rPr>
+      </w:pPr>
+      <w:r>
+        <w:rPr>
+          <w:rFonts w:ascii="Consolas" w:hAnsi="Consolas" w:cstheme="majorHAnsi"/>
+        </w:rPr>
+        <w:t xml:space="preserve">public struct Coords </w:t>
+      </w:r>
+    </w:p>
+    <w:p>
+      <w:pPr>
+        <w:spacing w:after="0"/>
+        <w:rPr>
+          <w:rFonts w:ascii="Consolas" w:hAnsi="Consolas" w:cstheme="majorHAnsi"/>
+        </w:rPr>
+      </w:pPr>
+      <w:r>
+        <w:rPr>
+          <w:rFonts w:ascii="Consolas" w:hAnsi="Consolas" w:cstheme="majorHAnsi"/>
+        </w:rPr>
+        <w:t>{</w:t>
+      </w:r>
+    </w:p>
+    <w:p>
+      <w:pPr>
+        <w:spacing w:after="0"/>
+        <w:rPr>
+          <w:rFonts w:ascii="Consolas" w:hAnsi="Consolas" w:cstheme="majorHAnsi"/>
+        </w:rPr>
+      </w:pPr>
+      <w:r>
+        <w:rPr>
+          <w:rFonts w:ascii="Consolas" w:hAnsi="Consolas" w:cstheme="majorHAnsi"/>
+        </w:rPr>
+        <w:tab/>
+        <w:t>public double x;</w:t>
+      </w:r>
+    </w:p>
+    <w:p>
+      <w:pPr>
+        <w:spacing w:after="0"/>
+        <w:rPr>
+          <w:rFonts w:ascii="Consolas" w:hAnsi="Consolas" w:cstheme="majorHAnsi"/>
+        </w:rPr>
+      </w:pPr>
+      <w:r>
+        <w:rPr>
+          <w:rFonts w:ascii="Consolas" w:hAnsi="Consolas" w:cstheme="majorHAnsi"/>
+        </w:rPr>
+        <w:tab/>
+        <w:t>public double y;</w:t>
+      </w:r>
+    </w:p>
+    <w:p>
+      <w:pPr>
+        <w:spacing w:after="0"/>
+        <w:rPr>
+          <w:rFonts w:ascii="Consolas" w:hAnsi="Consolas" w:cstheme="majorHAnsi"/>
+        </w:rPr>
+      </w:pPr>
+      <w:r>
+        <w:rPr>
+          <w:rFonts w:ascii="Consolas" w:hAnsi="Consolas" w:cstheme="majorHAnsi"/>
+        </w:rPr>
+        <w:t>}</w:t>
+      </w:r>
+    </w:p>
+    <w:p>
+      <w:pPr>
+        <w:spacing w:after="0"/>
+        <w:rPr>
+          <w:rFonts w:ascii="Consolas" w:hAnsi="Consolas" w:cstheme="majorHAnsi"/>
+        </w:rPr>
+      </w:pPr>
+    </w:p>
+    <w:p>
+      <w:pPr>
+        <w:spacing w:after="0"/>
+        <w:rPr>
+          <w:rFonts w:ascii="Consolas" w:hAnsi="Consolas" w:cstheme="majorHAnsi"/>
+        </w:rPr>
+      </w:pPr>
+      <w:r>
+        <w:rPr>
+          <w:rFonts w:ascii="Consolas" w:hAnsi="Consolas" w:cstheme="majorHAnsi"/>
+        </w:rPr>
+        <w:t>public static void Main()</w:t>
+      </w:r>
+    </w:p>
+    <w:p>
+      <w:pPr>
+        <w:spacing w:after="0"/>
+        <w:rPr>
+          <w:rFonts w:ascii="Consolas" w:hAnsi="Consolas" w:cstheme="majorHAnsi"/>
+        </w:rPr>
+      </w:pPr>
+      <w:r>
+        <w:rPr>
+          <w:rFonts w:ascii="Consolas" w:hAnsi="Consolas" w:cstheme="majorHAnsi"/>
+        </w:rPr>
+        <w:t>{</w:t>
+      </w:r>
+    </w:p>
+    <w:p>
+      <w:pPr>
+        <w:spacing w:after="0"/>
+        <w:rPr>
+          <w:rFonts w:ascii="Consolas" w:hAnsi="Consolas" w:cstheme="majorHAnsi"/>
+        </w:rPr>
+      </w:pPr>
+      <w:r>
+        <w:rPr>
+          <w:rFonts w:ascii="Consolas" w:hAnsi="Consolas" w:cstheme="majorHAnsi"/>
+        </w:rPr>
+        <w:tab/>
+        <w:t>Coords p;</w:t>
+      </w:r>
+    </w:p>
+    <w:p>
+      <w:pPr>
+        <w:spacing w:after="0"/>
+        <w:rPr>
+          <w:rFonts w:ascii="Consolas" w:hAnsi="Consolas" w:cstheme="majorHAnsi"/>
+        </w:rPr>
+      </w:pPr>
+      <w:r>
+        <w:rPr>
+          <w:rFonts w:ascii="Consolas" w:hAnsi="Consolas" w:cstheme="majorHAnsi"/>
+        </w:rPr>
+        <w:tab/>
+      </w:r>
+      <w:proofErr w:type="spellStart"/>
+      <w:r>
+        <w:rPr>
+          <w:rFonts w:ascii="Consolas" w:hAnsi="Consolas" w:cstheme="majorHAnsi"/>
+        </w:rPr>
+        <w:t>p.x</w:t>
+      </w:r>
+      <w:proofErr w:type="spellEnd"/>
+      <w:r>
+        <w:rPr>
+          <w:rFonts w:ascii="Consolas" w:hAnsi="Consolas" w:cstheme="majorHAnsi"/>
+        </w:rPr>
+        <w:t xml:space="preserve"> = 3;</w:t>
+      </w:r>
+    </w:p>
+    <w:p>
+      <w:pPr>
+        <w:spacing w:after="0"/>
+        <w:rPr>
+          <w:rFonts w:ascii="Consolas" w:hAnsi="Consolas" w:cstheme="majorHAnsi"/>
+        </w:rPr>
+      </w:pPr>
+      <w:r>
+        <w:rPr>
+          <w:rFonts w:ascii="Consolas" w:hAnsi="Consolas" w:cstheme="majorHAnsi"/>
+        </w:rPr>
+        <w:tab/>
+      </w:r>
+      <w:proofErr w:type="spellStart"/>
+      <w:r>
+        <w:rPr>
+          <w:rFonts w:ascii="Consolas" w:hAnsi="Consolas" w:cstheme="majorHAnsi"/>
+        </w:rPr>
+        <w:t>p.y</w:t>
+      </w:r>
+      <w:proofErr w:type="spellEnd"/>
+      <w:r>
+        <w:rPr>
+          <w:rFonts w:ascii="Consolas" w:hAnsi="Consolas" w:cstheme="majorHAnsi"/>
+        </w:rPr>
+        <w:t xml:space="preserve"> = 4;</w:t>
+      </w:r>
+    </w:p>
+    <w:p>
+      <w:pPr>
+        <w:spacing w:after="0"/>
+        <w:rPr>
+          <w:rFonts w:ascii="Consolas" w:hAnsi="Consolas" w:cstheme="majorHAnsi"/>
+        </w:rPr>
+      </w:pPr>
+      <w:r>
+        <w:rPr>
+          <w:rFonts w:ascii="Consolas" w:hAnsi="Consolas" w:cstheme="majorHAnsi"/>
+        </w:rPr>
+        <w:t>}</w:t>
+      </w:r>
+    </w:p>
+    <w:p>
+      <w:pPr>
+        <w:spacing w:after="0"/>
+        <w:rPr>
+          <w:rFonts w:asciiTheme="majorHAnsi" w:hAnsiTheme="majorHAnsi" w:cstheme="majorHAnsi"/>
+          <w:sz w:val="24"/>
+          <w:szCs w:val="24"/>
+        </w:rPr>
+      </w:pPr>
+    </w:p>
+    <w:p>
+      <w:pPr>
+        <w:spacing w:after="0"/>
+        <w:rPr>
+          <w:rFonts w:asciiTheme="majorHAnsi" w:hAnsiTheme="majorHAnsi" w:cstheme="majorHAnsi"/>
+          <w:sz w:val="24"/>
+          <w:szCs w:val="24"/>
+        </w:rPr>
+      </w:pPr>
+      <w:r>
+        <w:rPr>
+          <w:rFonts w:asciiTheme="majorHAnsi" w:hAnsiTheme="majorHAnsi" w:cstheme="majorHAnsi"/>
+          <w:sz w:val="32"/>
+          <w:szCs w:val="32"/>
+        </w:rPr>
+        <w:t>Interfaces</w:t>
+      </w:r>
+    </w:p>
+    <w:p>
+      <w:pPr>
+        <w:spacing w:after="0"/>
+        <w:rPr>
+          <w:rFonts w:asciiTheme="majorHAnsi" w:hAnsiTheme="majorHAnsi" w:cstheme="majorHAnsi"/>
+          <w:sz w:val="24"/>
+          <w:szCs w:val="24"/>
+        </w:rPr>
+      </w:pPr>
+    </w:p>
+    <w:p>
+      <w:pPr>
+        <w:spacing w:after="0"/>
+        <w:rPr>
+          <w:rFonts w:asciiTheme="majorHAnsi" w:hAnsiTheme="majorHAnsi" w:cstheme="majorHAnsi"/>
+          <w:sz w:val="24"/>
+          <w:szCs w:val="24"/>
+        </w:rPr>
+      </w:pPr>
+      <w:r>
+        <w:rPr>
+          <w:rFonts w:asciiTheme="majorHAnsi" w:hAnsiTheme="majorHAnsi" w:cstheme="majorHAnsi"/>
+          <w:sz w:val="24"/>
+          <w:szCs w:val="24"/>
+        </w:rPr>
+        <w:t>Interfaces con</w:t>
+      </w:r>
+      <w:r>
+        <w:rPr>
+          <w:rFonts w:asciiTheme="majorHAnsi" w:hAnsiTheme="majorHAnsi" w:cstheme="majorHAnsi"/>
+          <w:sz w:val="24"/>
+          <w:szCs w:val="24"/>
+        </w:rPr>
+        <w:t xml:space="preserve">tain definitions for a group of related functionalities that a </w:t>
+      </w:r>
+      <w:r>
+        <w:rPr>
+          <w:rFonts w:asciiTheme="majorHAnsi" w:hAnsiTheme="majorHAnsi" w:cstheme="majorHAnsi"/>
+          <w:b/>
+          <w:bCs/>
+          <w:sz w:val="24"/>
+          <w:szCs w:val="24"/>
+        </w:rPr>
+        <w:t>non-abstract</w:t>
+      </w:r>
+      <w:r>
+        <w:rPr>
+          <w:rFonts w:asciiTheme="majorHAnsi" w:hAnsiTheme="majorHAnsi" w:cstheme="majorHAnsi"/>
+          <w:sz w:val="24"/>
+          <w:szCs w:val="24"/>
+        </w:rPr>
+        <w:t xml:space="preserve"> class or struct </w:t>
+      </w:r>
+      <w:r>
+        <w:rPr>
+          <w:rFonts w:asciiTheme="majorHAnsi" w:hAnsiTheme="majorHAnsi" w:cstheme="majorHAnsi"/>
+          <w:b/>
+          <w:bCs/>
+          <w:sz w:val="24"/>
+          <w:szCs w:val="24"/>
+        </w:rPr>
+        <w:t>must</w:t>
+      </w:r>
+      <w:r>
+        <w:rPr>
+          <w:rFonts w:asciiTheme="majorHAnsi" w:hAnsiTheme="majorHAnsi" w:cstheme="majorHAnsi"/>
+          <w:sz w:val="24"/>
+          <w:szCs w:val="24"/>
+        </w:rPr>
+        <w:t xml:space="preserve"> implement. Interfaces may define </w:t>
+      </w:r>
+      <w:r>
+        <w:rPr>
+          <w:rFonts w:asciiTheme="majorHAnsi" w:hAnsiTheme="majorHAnsi" w:cstheme="majorHAnsi"/>
+          <w:b/>
+          <w:bCs/>
+          <w:sz w:val="24"/>
+          <w:szCs w:val="24"/>
+        </w:rPr>
+        <w:t>static</w:t>
+      </w:r>
+      <w:r>
+        <w:rPr>
+          <w:rFonts w:asciiTheme="majorHAnsi" w:hAnsiTheme="majorHAnsi" w:cstheme="majorHAnsi"/>
+          <w:sz w:val="24"/>
+          <w:szCs w:val="24"/>
+        </w:rPr>
+        <w:t xml:space="preserve"> methods, which must have implementation. Since C# 8.0, interfaces can define default implementations for members. Interfaces </w:t>
+      </w:r>
+      <w:r>
+        <w:rPr>
+          <w:rFonts w:asciiTheme="majorHAnsi" w:hAnsiTheme="majorHAnsi" w:cstheme="majorHAnsi"/>
+          <w:b/>
+          <w:bCs/>
+          <w:sz w:val="24"/>
+          <w:szCs w:val="24"/>
+        </w:rPr>
+        <w:t>can’t</w:t>
+      </w:r>
+      <w:r>
+        <w:rPr>
+          <w:rFonts w:asciiTheme="majorHAnsi" w:hAnsiTheme="majorHAnsi" w:cstheme="majorHAnsi"/>
+          <w:sz w:val="24"/>
+          <w:szCs w:val="24"/>
+        </w:rPr>
+        <w:t xml:space="preserve"> declare instance data (e.g. fields, auto-implemented properties and property-like events).</w:t>
+      </w:r>
+    </w:p>
+    <w:p>
+      <w:pPr>
+        <w:spacing w:after="0"/>
+        <w:rPr>
+          <w:rFonts w:asciiTheme="majorHAnsi" w:hAnsiTheme="majorHAnsi" w:cstheme="majorHAnsi"/>
+          <w:sz w:val="24"/>
+          <w:szCs w:val="24"/>
+        </w:rPr>
+      </w:pPr>
+    </w:p>
+    <w:p>
+      <w:pPr>
+        <w:spacing w:after="0"/>
+        <w:rPr>
+          <w:rFonts w:asciiTheme="majorHAnsi" w:hAnsiTheme="majorHAnsi" w:cstheme="majorHAnsi"/>
+          <w:sz w:val="24"/>
+          <w:szCs w:val="24"/>
+        </w:rPr>
+      </w:pPr>
+      <w:r>
+        <w:rPr>
+          <w:rFonts w:asciiTheme="majorHAnsi" w:hAnsiTheme="majorHAnsi" w:cstheme="majorHAnsi"/>
+          <w:sz w:val="24"/>
+          <w:szCs w:val="24"/>
+        </w:rPr>
+        <w:t>While C# doesn’t support multiple inheritance, it does allow you to implement an unrestricted number of interfaces, meaning a class can use behaviour from many different places. Additionally, structs are unable to inherit from classes or other structs, but they can implement interfaces, allowing structs to include behaviour from other sources.</w:t>
+      </w:r>
+    </w:p>
+    <w:p>
+      <w:pPr>
+        <w:spacing w:after="0"/>
+        <w:rPr>
+          <w:rFonts w:asciiTheme="majorHAnsi" w:hAnsiTheme="majorHAnsi" w:cstheme="majorHAnsi"/>
+          <w:sz w:val="24"/>
+          <w:szCs w:val="24"/>
+        </w:rPr>
+      </w:pPr>
+    </w:p>
+    <w:p>
+      <w:pPr>
+        <w:spacing w:after="0"/>
+        <w:rPr>
+          <w:rFonts w:asciiTheme="majorHAnsi" w:hAnsiTheme="majorHAnsi" w:cstheme="majorHAnsi"/>
+          <w:sz w:val="24"/>
+          <w:szCs w:val="24"/>
+        </w:rPr>
+      </w:pPr>
+      <w:r>
+        <w:rPr>
+          <w:rFonts w:asciiTheme="majorHAnsi" w:hAnsiTheme="majorHAnsi" w:cstheme="majorHAnsi"/>
+          <w:sz w:val="24"/>
+          <w:szCs w:val="24"/>
+        </w:rPr>
+        <w:t>Interfaces can be defined using the interface keyword, as follows:</w:t>
+      </w:r>
+    </w:p>
+    <w:p>
+      <w:pPr>
+        <w:spacing w:after="0"/>
+        <w:rPr>
+          <w:rFonts w:asciiTheme="majorHAnsi" w:hAnsiTheme="majorHAnsi" w:cstheme="majorHAnsi"/>
+          <w:sz w:val="24"/>
+          <w:szCs w:val="24"/>
+        </w:rPr>
+      </w:pPr>
+    </w:p>
+    <w:p>
+      <w:pPr>
+        <w:spacing w:after="0"/>
+        <w:rPr>
+          <w:rFonts w:asciiTheme="majorHAnsi" w:hAnsiTheme="majorHAnsi" w:cstheme="majorHAnsi"/>
+          <w:sz w:val="24"/>
+          <w:szCs w:val="24"/>
+        </w:rPr>
+      </w:pPr>
+    </w:p>
+    <w:p>
+      <w:pPr>
+        <w:spacing w:after="0"/>
+        <w:rPr>
+          <w:rFonts w:ascii="Consolas" w:hAnsi="Consolas" w:cstheme="majorHAnsi"/>
+        </w:rPr>
+      </w:pPr>
+      <w:r>
+        <w:rPr>
+          <w:rFonts w:ascii="Consolas" w:hAnsi="Consolas" w:cstheme="majorHAnsi"/>
+        </w:rPr>
+        <w:lastRenderedPageBreak/>
+        <w:t>interface IEquatable&lt;T&gt;</w:t>
+      </w:r>
+    </w:p>
+    <w:p>
+      <w:pPr>
+        <w:spacing w:after="0"/>
+        <w:rPr>
+          <w:rFonts w:ascii="Consolas" w:hAnsi="Consolas" w:cstheme="majorHAnsi"/>
+        </w:rPr>
+      </w:pPr>
+      <w:r>
+        <w:rPr>
+          <w:rFonts w:ascii="Consolas" w:hAnsi="Consolas" w:cstheme="majorHAnsi"/>
+        </w:rPr>
+        <w:t xml:space="preserve">{ </w:t>
+      </w:r>
+    </w:p>
+    <w:p>
+      <w:pPr>
+        <w:spacing w:after="0"/>
+        <w:rPr>
+          <w:rFonts w:ascii="Consolas" w:hAnsi="Consolas" w:cstheme="majorHAnsi"/>
+        </w:rPr>
+      </w:pPr>
+      <w:r>
+        <w:rPr>
+          <w:rFonts w:ascii="Consolas" w:hAnsi="Consolas" w:cstheme="majorHAnsi"/>
+        </w:rPr>
+        <w:tab/>
+        <w:t>bool Equals (T obj);</w:t>
+      </w:r>
+    </w:p>
+    <w:p>
+      <w:pPr>
+        <w:spacing w:after="0"/>
+        <w:rPr>
+          <w:rFonts w:ascii="Consolas" w:hAnsi="Consolas" w:cstheme="majorHAnsi"/>
+        </w:rPr>
+      </w:pPr>
+      <w:r>
+        <w:rPr>
+          <w:rFonts w:ascii="Consolas" w:hAnsi="Consolas" w:cstheme="majorHAnsi"/>
+        </w:rPr>
+        <w:t>}</w:t>
+      </w:r>
+    </w:p>
+    <w:p>
+      <w:pPr>
+        <w:spacing w:after="0"/>
+        <w:rPr>
+          <w:rFonts w:asciiTheme="majorHAnsi" w:hAnsiTheme="majorHAnsi" w:cstheme="majorHAnsi"/>
+          <w:sz w:val="24"/>
+          <w:szCs w:val="24"/>
+        </w:rPr>
+      </w:pPr>
+    </w:p>
+    <w:p>
+      <w:pPr>
+        <w:spacing w:after="0"/>
+        <w:rPr>
+          <w:rFonts w:asciiTheme="majorHAnsi" w:hAnsiTheme="majorHAnsi" w:cstheme="majorHAnsi"/>
+          <w:sz w:val="24"/>
+          <w:szCs w:val="24"/>
+        </w:rPr>
+      </w:pPr>
+      <w:r>
+        <w:rPr>
+          <w:rFonts w:asciiTheme="majorHAnsi" w:hAnsiTheme="majorHAnsi" w:cstheme="majorHAnsi"/>
+          <w:sz w:val="24"/>
+          <w:szCs w:val="24"/>
+        </w:rPr>
+        <w:t>By convention, interface names should start with a capital I.</w:t>
+      </w:r>
+    </w:p>
+    <w:p>
+      <w:pPr>
+        <w:spacing w:after="0"/>
+        <w:rPr>
+          <w:rFonts w:asciiTheme="majorHAnsi" w:hAnsiTheme="majorHAnsi" w:cstheme="majorHAnsi"/>
+          <w:sz w:val="24"/>
+          <w:szCs w:val="24"/>
+        </w:rPr>
+      </w:pPr>
+    </w:p>
+    <w:p>
+      <w:pPr>
+        <w:spacing w:after="0"/>
+        <w:rPr>
+          <w:rFonts w:asciiTheme="majorHAnsi" w:hAnsiTheme="majorHAnsi" w:cstheme="majorHAnsi"/>
+          <w:sz w:val="24"/>
+          <w:szCs w:val="24"/>
+        </w:rPr>
+      </w:pPr>
+      <w:r>
+        <w:rPr>
+          <w:rFonts w:asciiTheme="majorHAnsi" w:hAnsiTheme="majorHAnsi" w:cstheme="majorHAnsi"/>
+          <w:sz w:val="24"/>
+          <w:szCs w:val="24"/>
+        </w:rPr>
+        <w:t xml:space="preserve">Any methods declared by an interface must be implemented by any class or struct that implements that interface, with a signature matching the one specified by the interface. For example, a class that implements IEquatable </w:t>
+      </w:r>
+      <w:r>
+        <w:rPr>
+          <w:rFonts w:asciiTheme="majorHAnsi" w:hAnsiTheme="majorHAnsi" w:cstheme="majorHAnsi"/>
+          <w:b/>
+          <w:bCs/>
+          <w:sz w:val="24"/>
+          <w:szCs w:val="24"/>
+        </w:rPr>
+        <w:t>must</w:t>
+      </w:r>
+      <w:r>
+        <w:rPr>
+          <w:rFonts w:asciiTheme="majorHAnsi" w:hAnsiTheme="majorHAnsi" w:cstheme="majorHAnsi"/>
+          <w:sz w:val="24"/>
+          <w:szCs w:val="24"/>
+        </w:rPr>
+        <w:t xml:space="preserve"> always have a method called Equals, which takes a parameter of type T and returns a Boolean value.</w:t>
       </w:r>
     </w:p>
     <w:sectPr>
@@ -1203,6 +2802,243 @@
     </w:sectPr>
   </w:body>
 </w:document>
+</file>
+
+<file path=word/numbering.xml><?xml version="1.0" encoding="utf-8"?>
+<w:numbering xmlns:wpc="http://schemas.microsoft.com/office/word/2010/wordprocessingCanvas" xmlns:cx="http://schemas.microsoft.com/office/drawing/2014/chartex" xmlns:cx1="http://schemas.microsoft.com/office/drawing/2015/9/8/chartex" xmlns:cx2="http://schemas.microsoft.com/office/drawing/2015/10/21/chartex" xmlns:cx3="http://schemas.microsoft.com/office/drawing/2016/5/9/chartex" xmlns:cx4="http://schemas.microsoft.com/office/drawing/2016/5/10/chartex" xmlns:cx5="http://schemas.microsoft.com/office/drawing/2016/5/11/chartex" xmlns:cx6="http://schemas.microsoft.com/office/drawing/2016/5/12/chartex" xmlns:cx7="http://schemas.microsoft.com/office/drawing/2016/5/13/chartex" xmlns:cx8="http://schemas.microsoft.com/office/drawing/2016/5/14/chartex" xmlns:mc="http://schemas.openxmlformats.org/markup-compatibility/2006" xmlns:aink="http://schemas.microsoft.com/office/drawing/2016/ink" xmlns:am3d="http://schemas.microsoft.com/office/drawing/2017/model3d" xmlns:o="urn:schemas-microsoft-com:office:office" xmlns:r="http://schemas.openxmlformats.org/officeDocument/2006/relationships" xmlns:m="http://schemas.openxmlformats.org/officeDocument/2006/math" xmlns:v="urn:schemas-microsoft-com:vml" xmlns:wp14="http://schemas.microsoft.com/office/word/2010/wordprocessingDrawing" xmlns:wp="http://schemas.openxmlformats.org/drawingml/2006/wordprocessingDrawing" xmlns:w10="urn:schemas-microsoft-com:office:word" xmlns:w="http://schemas.openxmlformats.org/wordprocessingml/2006/main" xmlns:w14="http://schemas.microsoft.com/office/word/2010/wordml" xmlns:w15="http://schemas.microsoft.com/office/word/2012/wordml" xmlns:w16cid="http://schemas.microsoft.com/office/word/2016/wordml/cid" xmlns:w16se="http://schemas.microsoft.com/office/word/2015/wordml/symex" xmlns:wpg="http://schemas.microsoft.com/office/word/2010/wordprocessingGroup" xmlns:wpi="http://schemas.microsoft.com/office/word/2010/wordprocessingInk" xmlns:wne="http://schemas.microsoft.com/office/word/2006/wordml" xmlns:wps="http://schemas.microsoft.com/office/word/2010/wordprocessingShape" mc:Ignorable="w14 w15 w16se w16cid wp14">
+  <w:abstractNum w:abstractNumId="0" w15:restartNumberingAfterBreak="0">
+    <w:nsid w:val="0A4D5E65"/>
+    <w:multiLevelType w:val="hybridMultilevel"/>
+    <w:tmpl w:val="45B48508"/>
+    <w:lvl w:ilvl="0" w:tplc="08090001">
+      <w:start w:val="1"/>
+      <w:numFmt w:val="bullet"/>
+      <w:lvlText w:val=""/>
+      <w:lvlJc w:val="left"/>
+      <w:pPr>
+        <w:ind w:left="720" w:hanging="360"/>
+      </w:pPr>
+      <w:rPr>
+        <w:rFonts w:ascii="Symbol" w:hAnsi="Symbol" w:hint="default"/>
+      </w:rPr>
+    </w:lvl>
+    <w:lvl w:ilvl="1" w:tplc="08090003" w:tentative="1">
+      <w:start w:val="1"/>
+      <w:numFmt w:val="bullet"/>
+      <w:lvlText w:val="o"/>
+      <w:lvlJc w:val="left"/>
+      <w:pPr>
+        <w:ind w:left="1440" w:hanging="360"/>
+      </w:pPr>
+      <w:rPr>
+        <w:rFonts w:ascii="Courier New" w:hAnsi="Courier New" w:cs="Courier New" w:hint="default"/>
+      </w:rPr>
+    </w:lvl>
+    <w:lvl w:ilvl="2" w:tplc="08090005" w:tentative="1">
+      <w:start w:val="1"/>
+      <w:numFmt w:val="bullet"/>
+      <w:lvlText w:val=""/>
+      <w:lvlJc w:val="left"/>
+      <w:pPr>
+        <w:ind w:left="2160" w:hanging="360"/>
+      </w:pPr>
+      <w:rPr>
+        <w:rFonts w:ascii="Wingdings" w:hAnsi="Wingdings" w:hint="default"/>
+      </w:rPr>
+    </w:lvl>
+    <w:lvl w:ilvl="3" w:tplc="08090001" w:tentative="1">
+      <w:start w:val="1"/>
+      <w:numFmt w:val="bullet"/>
+      <w:lvlText w:val=""/>
+      <w:lvlJc w:val="left"/>
+      <w:pPr>
+        <w:ind w:left="2880" w:hanging="360"/>
+      </w:pPr>
+      <w:rPr>
+        <w:rFonts w:ascii="Symbol" w:hAnsi="Symbol" w:hint="default"/>
+      </w:rPr>
+    </w:lvl>
+    <w:lvl w:ilvl="4" w:tplc="08090003" w:tentative="1">
+      <w:start w:val="1"/>
+      <w:numFmt w:val="bullet"/>
+      <w:lvlText w:val="o"/>
+      <w:lvlJc w:val="left"/>
+      <w:pPr>
+        <w:ind w:left="3600" w:hanging="360"/>
+      </w:pPr>
+      <w:rPr>
+        <w:rFonts w:ascii="Courier New" w:hAnsi="Courier New" w:cs="Courier New" w:hint="default"/>
+      </w:rPr>
+    </w:lvl>
+    <w:lvl w:ilvl="5" w:tplc="08090005" w:tentative="1">
+      <w:start w:val="1"/>
+      <w:numFmt w:val="bullet"/>
+      <w:lvlText w:val=""/>
+      <w:lvlJc w:val="left"/>
+      <w:pPr>
+        <w:ind w:left="4320" w:hanging="360"/>
+      </w:pPr>
+      <w:rPr>
+        <w:rFonts w:ascii="Wingdings" w:hAnsi="Wingdings" w:hint="default"/>
+      </w:rPr>
+    </w:lvl>
+    <w:lvl w:ilvl="6" w:tplc="08090001" w:tentative="1">
+      <w:start w:val="1"/>
+      <w:numFmt w:val="bullet"/>
+      <w:lvlText w:val=""/>
+      <w:lvlJc w:val="left"/>
+      <w:pPr>
+        <w:ind w:left="5040" w:hanging="360"/>
+      </w:pPr>
+      <w:rPr>
+        <w:rFonts w:ascii="Symbol" w:hAnsi="Symbol" w:hint="default"/>
+      </w:rPr>
+    </w:lvl>
+    <w:lvl w:ilvl="7" w:tplc="08090003" w:tentative="1">
+      <w:start w:val="1"/>
+      <w:numFmt w:val="bullet"/>
+      <w:lvlText w:val="o"/>
+      <w:lvlJc w:val="left"/>
+      <w:pPr>
+        <w:ind w:left="5760" w:hanging="360"/>
+      </w:pPr>
+      <w:rPr>
+        <w:rFonts w:ascii="Courier New" w:hAnsi="Courier New" w:cs="Courier New" w:hint="default"/>
+      </w:rPr>
+    </w:lvl>
+    <w:lvl w:ilvl="8" w:tplc="08090005" w:tentative="1">
+      <w:start w:val="1"/>
+      <w:numFmt w:val="bullet"/>
+      <w:lvlText w:val=""/>
+      <w:lvlJc w:val="left"/>
+      <w:pPr>
+        <w:ind w:left="6480" w:hanging="360"/>
+      </w:pPr>
+      <w:rPr>
+        <w:rFonts w:ascii="Wingdings" w:hAnsi="Wingdings" w:hint="default"/>
+      </w:rPr>
+    </w:lvl>
+  </w:abstractNum>
+  <w:abstractNum w:abstractNumId="1" w15:restartNumberingAfterBreak="0">
+    <w:nsid w:val="708D15D4"/>
+    <w:multiLevelType w:val="hybridMultilevel"/>
+    <w:tmpl w:val="33B28EFE"/>
+    <w:lvl w:ilvl="0" w:tplc="08090001">
+      <w:start w:val="1"/>
+      <w:numFmt w:val="bullet"/>
+      <w:lvlText w:val=""/>
+      <w:lvlJc w:val="left"/>
+      <w:pPr>
+        <w:ind w:left="720" w:hanging="360"/>
+      </w:pPr>
+      <w:rPr>
+        <w:rFonts w:ascii="Symbol" w:hAnsi="Symbol" w:hint="default"/>
+      </w:rPr>
+    </w:lvl>
+    <w:lvl w:ilvl="1" w:tplc="08090003" w:tentative="1">
+      <w:start w:val="1"/>
+      <w:numFmt w:val="bullet"/>
+      <w:lvlText w:val="o"/>
+      <w:lvlJc w:val="left"/>
+      <w:pPr>
+        <w:ind w:left="1440" w:hanging="360"/>
+      </w:pPr>
+      <w:rPr>
+        <w:rFonts w:ascii="Courier New" w:hAnsi="Courier New" w:cs="Courier New" w:hint="default"/>
+      </w:rPr>
+    </w:lvl>
+    <w:lvl w:ilvl="2" w:tplc="08090005" w:tentative="1">
+      <w:start w:val="1"/>
+      <w:numFmt w:val="bullet"/>
+      <w:lvlText w:val=""/>
+      <w:lvlJc w:val="left"/>
+      <w:pPr>
+        <w:ind w:left="2160" w:hanging="360"/>
+      </w:pPr>
+      <w:rPr>
+        <w:rFonts w:ascii="Wingdings" w:hAnsi="Wingdings" w:hint="default"/>
+      </w:rPr>
+    </w:lvl>
+    <w:lvl w:ilvl="3" w:tplc="08090001" w:tentative="1">
+      <w:start w:val="1"/>
+      <w:numFmt w:val="bullet"/>
+      <w:lvlText w:val=""/>
+      <w:lvlJc w:val="left"/>
+      <w:pPr>
+        <w:ind w:left="2880" w:hanging="360"/>
+      </w:pPr>
+      <w:rPr>
+        <w:rFonts w:ascii="Symbol" w:hAnsi="Symbol" w:hint="default"/>
+      </w:rPr>
+    </w:lvl>
+    <w:lvl w:ilvl="4" w:tplc="08090003" w:tentative="1">
+      <w:start w:val="1"/>
+      <w:numFmt w:val="bullet"/>
+      <w:lvlText w:val="o"/>
+      <w:lvlJc w:val="left"/>
+      <w:pPr>
+        <w:ind w:left="3600" w:hanging="360"/>
+      </w:pPr>
+      <w:rPr>
+        <w:rFonts w:ascii="Courier New" w:hAnsi="Courier New" w:cs="Courier New" w:hint="default"/>
+      </w:rPr>
+    </w:lvl>
+    <w:lvl w:ilvl="5" w:tplc="08090005" w:tentative="1">
+      <w:start w:val="1"/>
+      <w:numFmt w:val="bullet"/>
+      <w:lvlText w:val=""/>
+      <w:lvlJc w:val="left"/>
+      <w:pPr>
+        <w:ind w:left="4320" w:hanging="360"/>
+      </w:pPr>
+      <w:rPr>
+        <w:rFonts w:ascii="Wingdings" w:hAnsi="Wingdings" w:hint="default"/>
+      </w:rPr>
+    </w:lvl>
+    <w:lvl w:ilvl="6" w:tplc="08090001" w:tentative="1">
+      <w:start w:val="1"/>
+      <w:numFmt w:val="bullet"/>
+      <w:lvlText w:val=""/>
+      <w:lvlJc w:val="left"/>
+      <w:pPr>
+        <w:ind w:left="5040" w:hanging="360"/>
+      </w:pPr>
+      <w:rPr>
+        <w:rFonts w:ascii="Symbol" w:hAnsi="Symbol" w:hint="default"/>
+      </w:rPr>
+    </w:lvl>
+    <w:lvl w:ilvl="7" w:tplc="08090003" w:tentative="1">
+      <w:start w:val="1"/>
+      <w:numFmt w:val="bullet"/>
+      <w:lvlText w:val="o"/>
+      <w:lvlJc w:val="left"/>
+      <w:pPr>
+        <w:ind w:left="5760" w:hanging="360"/>
+      </w:pPr>
+      <w:rPr>
+        <w:rFonts w:ascii="Courier New" w:hAnsi="Courier New" w:cs="Courier New" w:hint="default"/>
+      </w:rPr>
+    </w:lvl>
+    <w:lvl w:ilvl="8" w:tplc="08090005" w:tentative="1">
+      <w:start w:val="1"/>
+      <w:numFmt w:val="bullet"/>
+      <w:lvlText w:val=""/>
+      <w:lvlJc w:val="left"/>
+      <w:pPr>
+        <w:ind w:left="6480" w:hanging="360"/>
+      </w:pPr>
+      <w:rPr>
+        <w:rFonts w:ascii="Wingdings" w:hAnsi="Wingdings" w:hint="default"/>
+      </w:rPr>
+    </w:lvl>
+  </w:abstractNum>
+  <w:num w:numId="1">
+    <w:abstractNumId w:val="0"/>
+  </w:num>
+  <w:num w:numId="2">
+    <w:abstractNumId w:val="1"/>
+  </w:num>
+</w:numbering>
 </file>
 
 <file path=word/styles.xml><?xml version="1.0" encoding="utf-8"?>
@@ -1631,6 +3467,17 @@
     <w:semiHidden/>
     <w:unhideWhenUsed/>
   </w:style>
+  <w:style w:type="paragraph" w:styleId="ListParagraph">
+    <w:name w:val="List Paragraph"/>
+    <w:basedOn w:val="Normal"/>
+    <w:uiPriority w:val="34"/>
+    <w:qFormat/>
+    <w:rsid w:val="00F36AAC"/>
+    <w:pPr>
+      <w:ind w:left="720"/>
+      <w:contextualSpacing/>
+    </w:pPr>
+  </w:style>
 </w:styles>
 </file>
 

</xml_diff>

<commit_message>
Added interface properties notes
</commit_message>
<xml_diff>
--- a/Notes.docx
+++ b/Notes.docx
@@ -4270,11 +4270,243 @@
     <w:p>
       <w:pPr>
         <w:spacing w:after="0"/>
-      </w:pPr>
+        <w:rPr>
+          <w:sz w:val="24"/>
+          <w:szCs w:val="24"/>
+        </w:rPr>
+      </w:pPr>
+      <w:r>
+        <w:rPr>
+          <w:sz w:val="24"/>
+          <w:szCs w:val="24"/>
+        </w:rPr>
+        <w:t xml:space="preserve"> </w:t>
+      </w:r>
+      <w:r>
+        <w:rPr>
+          <w:sz w:val="32"/>
+          <w:szCs w:val="32"/>
+        </w:rPr>
+        <w:t>Interface Properties</w:t>
+      </w:r>
+    </w:p>
+    <w:p>
+      <w:pPr>
+        <w:spacing w:after="0"/>
+      </w:pPr>
+    </w:p>
+    <w:p>
+      <w:pPr>
+        <w:spacing w:after="0"/>
+        <w:rPr>
+          <w:sz w:val="24"/>
+          <w:szCs w:val="24"/>
+        </w:rPr>
+      </w:pPr>
+      <w:r>
+        <w:rPr>
+          <w:sz w:val="24"/>
+          <w:szCs w:val="24"/>
+        </w:rPr>
+        <w:t>Unlike fields, properties can be declared in an interface.</w:t>
+      </w:r>
+    </w:p>
+    <w:p>
+      <w:pPr>
+        <w:spacing w:after="0"/>
+      </w:pPr>
+    </w:p>
+    <w:p>
+      <w:pPr>
+        <w:spacing w:after="0"/>
+        <w:rPr>
+          <w:rFonts w:ascii="Consolas" w:hAnsi="Consolas"/>
+        </w:rPr>
+      </w:pPr>
+      <w:r>
+        <w:rPr>
+          <w:rFonts w:ascii="Consolas" w:hAnsi="Consolas"/>
+        </w:rPr>
+        <w:t xml:space="preserve">public interface </w:t>
+      </w:r>
+      <w:proofErr w:type="spellStart"/>
+      <w:r>
+        <w:rPr>
+          <w:rFonts w:ascii="Consolas" w:hAnsi="Consolas"/>
+        </w:rPr>
+        <w:t>ISampleInterface</w:t>
+      </w:r>
+      <w:proofErr w:type="spellEnd"/>
+    </w:p>
+    <w:p>
+      <w:pPr>
+        <w:spacing w:after="0"/>
+        <w:rPr>
+          <w:rFonts w:ascii="Consolas" w:hAnsi="Consolas"/>
+        </w:rPr>
+      </w:pPr>
+      <w:r>
+        <w:rPr>
+          <w:rFonts w:ascii="Consolas" w:hAnsi="Consolas"/>
+        </w:rPr>
+        <w:t>{</w:t>
+      </w:r>
+    </w:p>
+    <w:p>
+      <w:pPr>
+        <w:spacing w:after="0"/>
+        <w:rPr>
+          <w:rFonts w:ascii="Consolas" w:hAnsi="Consolas"/>
+        </w:rPr>
+      </w:pPr>
+      <w:r>
+        <w:rPr>
+          <w:rFonts w:ascii="Consolas" w:hAnsi="Consolas"/>
+        </w:rPr>
+        <w:tab/>
+        <w:t>string Name</w:t>
+      </w:r>
+    </w:p>
+    <w:p>
+      <w:pPr>
+        <w:spacing w:after="0"/>
+        <w:rPr>
+          <w:rFonts w:ascii="Consolas" w:hAnsi="Consolas"/>
+        </w:rPr>
+      </w:pPr>
+      <w:r>
+        <w:rPr>
+          <w:rFonts w:ascii="Consolas" w:hAnsi="Consolas"/>
+        </w:rPr>
+        <w:tab/>
+        <w:t>{</w:t>
+      </w:r>
+    </w:p>
+    <w:p>
+      <w:pPr>
+        <w:spacing w:after="0"/>
+        <w:rPr>
+          <w:rFonts w:ascii="Consolas" w:hAnsi="Consolas"/>
+        </w:rPr>
+      </w:pPr>
+      <w:r>
+        <w:rPr>
+          <w:rFonts w:ascii="Consolas" w:hAnsi="Consolas"/>
+        </w:rPr>
+        <w:tab/>
+      </w:r>
+      <w:r>
+        <w:rPr>
+          <w:rFonts w:ascii="Consolas" w:hAnsi="Consolas"/>
+        </w:rPr>
+        <w:tab/>
+        <w:t>get;</w:t>
+      </w:r>
+    </w:p>
+    <w:p>
+      <w:pPr>
+        <w:spacing w:after="0"/>
+        <w:rPr>
+          <w:rFonts w:ascii="Consolas" w:hAnsi="Consolas"/>
+        </w:rPr>
+      </w:pPr>
+      <w:r>
+        <w:rPr>
+          <w:rFonts w:ascii="Consolas" w:hAnsi="Consolas"/>
+        </w:rPr>
+        <w:tab/>
+      </w:r>
+      <w:r>
+        <w:rPr>
+          <w:rFonts w:ascii="Consolas" w:hAnsi="Consolas"/>
+        </w:rPr>
+        <w:tab/>
+        <w:t>set;</w:t>
+      </w:r>
+    </w:p>
+    <w:p>
+      <w:pPr>
+        <w:spacing w:after="0"/>
+        <w:rPr>
+          <w:rFonts w:ascii="Consolas" w:hAnsi="Consolas"/>
+        </w:rPr>
+      </w:pPr>
+      <w:r>
+        <w:rPr>
+          <w:rFonts w:ascii="Consolas" w:hAnsi="Consolas"/>
+        </w:rPr>
+        <w:tab/>
+        <w:t>}</w:t>
+      </w:r>
+    </w:p>
+    <w:p>
+      <w:pPr>
+        <w:spacing w:after="0"/>
+        <w:rPr>
+          <w:rFonts w:ascii="Consolas" w:hAnsi="Consolas"/>
+        </w:rPr>
+      </w:pPr>
+      <w:r>
+        <w:rPr>
+          <w:rFonts w:ascii="Consolas" w:hAnsi="Consolas"/>
+        </w:rPr>
+        <w:t>}</w:t>
+      </w:r>
+    </w:p>
+    <w:p>
+      <w:pPr>
+        <w:spacing w:after="0"/>
+        <w:rPr>
+          <w:sz w:val="24"/>
+          <w:szCs w:val="24"/>
+        </w:rPr>
+      </w:pPr>
+      <w:r>
+        <w:rPr>
+          <w:sz w:val="24"/>
+          <w:szCs w:val="24"/>
+        </w:rPr>
+        <w:lastRenderedPageBreak/>
+        <w:t xml:space="preserve">Interface </w:t>
+      </w:r>
+      <w:r>
+        <w:rPr>
+          <w:sz w:val="24"/>
+          <w:szCs w:val="24"/>
+        </w:rPr>
+        <w:t>p</w:t>
+      </w:r>
+      <w:r>
+        <w:rPr>
+          <w:sz w:val="24"/>
+          <w:szCs w:val="24"/>
+        </w:rPr>
+        <w:t>roperties</w:t>
+      </w:r>
+      <w:r>
+        <w:rPr>
+          <w:sz w:val="24"/>
+          <w:szCs w:val="24"/>
+        </w:rPr>
+        <w:t xml:space="preserve"> don’t usually have a body; unlike in classes and structs, declaring property accessors without a body </w:t>
+      </w:r>
       <w:bookmarkStart w:id="0" w:name="_GoBack"/>
+      <w:r>
+        <w:rPr>
+          <w:b/>
+          <w:bCs/>
+          <w:sz w:val="24"/>
+          <w:szCs w:val="24"/>
+        </w:rPr>
+        <w:t>won’t</w:t>
+      </w:r>
       <w:bookmarkEnd w:id="0"/>
       <w:r>
-        <w:t xml:space="preserve"> </w:t>
+        <w:rPr>
+          <w:sz w:val="24"/>
+          <w:szCs w:val="24"/>
+        </w:rPr>
+        <w:t xml:space="preserve"> auto-implement the property.</w:t>
       </w:r>
     </w:p>
     <w:sectPr>

</xml_diff>

<commit_message>
Added notes on events
</commit_message>
<xml_diff>
--- a/Notes.docx
+++ b/Notes.docx
@@ -4410,34 +4410,26 @@
       <w:pPr>
         <w:spacing w:after="0"/>
         <w:rPr>
-          <w:rFonts w:asciiTheme="majorHAnsi" w:hAnsiTheme="majorHAnsi" w:cstheme="majorHAnsi"/>
-        </w:rPr>
-      </w:pPr>
-      <w:r>
-        <w:rPr>
-          <w:rFonts w:asciiTheme="majorHAnsi" w:hAnsiTheme="majorHAnsi" w:cstheme="majorHAnsi"/>
-        </w:rPr>
-        <w:t xml:space="preserve">public interface </w:t>
-      </w:r>
-      <w:proofErr w:type="spellStart"/>
-      <w:r>
-        <w:rPr>
-          <w:rFonts w:asciiTheme="majorHAnsi" w:hAnsiTheme="majorHAnsi" w:cstheme="majorHAnsi"/>
-        </w:rPr>
-        <w:t>ISampleInterface</w:t>
-      </w:r>
-      <w:proofErr w:type="spellEnd"/>
-    </w:p>
-    <w:p>
-      <w:pPr>
-        <w:spacing w:after="0"/>
-        <w:rPr>
-          <w:rFonts w:asciiTheme="majorHAnsi" w:hAnsiTheme="majorHAnsi" w:cstheme="majorHAnsi"/>
-        </w:rPr>
-      </w:pPr>
-      <w:r>
-        <w:rPr>
-          <w:rFonts w:asciiTheme="majorHAnsi" w:hAnsiTheme="majorHAnsi" w:cstheme="majorHAnsi"/>
+          <w:rFonts w:ascii="Consolas" w:hAnsi="Consolas" w:cstheme="majorHAnsi"/>
+        </w:rPr>
+      </w:pPr>
+      <w:r>
+        <w:rPr>
+          <w:rFonts w:ascii="Consolas" w:hAnsi="Consolas" w:cstheme="majorHAnsi"/>
+        </w:rPr>
+        <w:t>public interface ISampleInterface</w:t>
+      </w:r>
+    </w:p>
+    <w:p>
+      <w:pPr>
+        <w:spacing w:after="0"/>
+        <w:rPr>
+          <w:rFonts w:ascii="Consolas" w:hAnsi="Consolas" w:cstheme="majorHAnsi"/>
+        </w:rPr>
+      </w:pPr>
+      <w:r>
+        <w:rPr>
+          <w:rFonts w:ascii="Consolas" w:hAnsi="Consolas" w:cstheme="majorHAnsi"/>
         </w:rPr>
         <w:t>{</w:t>
       </w:r>
@@ -4446,12 +4438,12 @@
       <w:pPr>
         <w:spacing w:after="0"/>
         <w:rPr>
-          <w:rFonts w:asciiTheme="majorHAnsi" w:hAnsiTheme="majorHAnsi" w:cstheme="majorHAnsi"/>
-        </w:rPr>
-      </w:pPr>
-      <w:r>
-        <w:rPr>
-          <w:rFonts w:asciiTheme="majorHAnsi" w:hAnsiTheme="majorHAnsi" w:cstheme="majorHAnsi"/>
+          <w:rFonts w:ascii="Consolas" w:hAnsi="Consolas" w:cstheme="majorHAnsi"/>
+        </w:rPr>
+      </w:pPr>
+      <w:r>
+        <w:rPr>
+          <w:rFonts w:ascii="Consolas" w:hAnsi="Consolas" w:cstheme="majorHAnsi"/>
         </w:rPr>
         <w:tab/>
         <w:t>string Name</w:t>
@@ -4461,12 +4453,12 @@
       <w:pPr>
         <w:spacing w:after="0"/>
         <w:rPr>
-          <w:rFonts w:asciiTheme="majorHAnsi" w:hAnsiTheme="majorHAnsi" w:cstheme="majorHAnsi"/>
-        </w:rPr>
-      </w:pPr>
-      <w:r>
-        <w:rPr>
-          <w:rFonts w:asciiTheme="majorHAnsi" w:hAnsiTheme="majorHAnsi" w:cstheme="majorHAnsi"/>
+          <w:rFonts w:ascii="Consolas" w:hAnsi="Consolas" w:cstheme="majorHAnsi"/>
+        </w:rPr>
+      </w:pPr>
+      <w:r>
+        <w:rPr>
+          <w:rFonts w:ascii="Consolas" w:hAnsi="Consolas" w:cstheme="majorHAnsi"/>
         </w:rPr>
         <w:tab/>
         <w:t>{</w:t>
@@ -4476,18 +4468,18 @@
       <w:pPr>
         <w:spacing w:after="0"/>
         <w:rPr>
-          <w:rFonts w:asciiTheme="majorHAnsi" w:hAnsiTheme="majorHAnsi" w:cstheme="majorHAnsi"/>
-        </w:rPr>
-      </w:pPr>
-      <w:r>
-        <w:rPr>
-          <w:rFonts w:asciiTheme="majorHAnsi" w:hAnsiTheme="majorHAnsi" w:cstheme="majorHAnsi"/>
+          <w:rFonts w:ascii="Consolas" w:hAnsi="Consolas" w:cstheme="majorHAnsi"/>
+        </w:rPr>
+      </w:pPr>
+      <w:r>
+        <w:rPr>
+          <w:rFonts w:ascii="Consolas" w:hAnsi="Consolas" w:cstheme="majorHAnsi"/>
         </w:rPr>
         <w:tab/>
       </w:r>
       <w:r>
         <w:rPr>
-          <w:rFonts w:asciiTheme="majorHAnsi" w:hAnsiTheme="majorHAnsi" w:cstheme="majorHAnsi"/>
+          <w:rFonts w:ascii="Consolas" w:hAnsi="Consolas" w:cstheme="majorHAnsi"/>
         </w:rPr>
         <w:tab/>
         <w:t>get;</w:t>
@@ -4497,18 +4489,18 @@
       <w:pPr>
         <w:spacing w:after="0"/>
         <w:rPr>
-          <w:rFonts w:asciiTheme="majorHAnsi" w:hAnsiTheme="majorHAnsi" w:cstheme="majorHAnsi"/>
-        </w:rPr>
-      </w:pPr>
-      <w:r>
-        <w:rPr>
-          <w:rFonts w:asciiTheme="majorHAnsi" w:hAnsiTheme="majorHAnsi" w:cstheme="majorHAnsi"/>
+          <w:rFonts w:ascii="Consolas" w:hAnsi="Consolas" w:cstheme="majorHAnsi"/>
+        </w:rPr>
+      </w:pPr>
+      <w:r>
+        <w:rPr>
+          <w:rFonts w:ascii="Consolas" w:hAnsi="Consolas" w:cstheme="majorHAnsi"/>
         </w:rPr>
         <w:tab/>
       </w:r>
       <w:r>
         <w:rPr>
-          <w:rFonts w:asciiTheme="majorHAnsi" w:hAnsiTheme="majorHAnsi" w:cstheme="majorHAnsi"/>
+          <w:rFonts w:ascii="Consolas" w:hAnsi="Consolas" w:cstheme="majorHAnsi"/>
         </w:rPr>
         <w:tab/>
         <w:t>set;</w:t>
@@ -4518,12 +4510,12 @@
       <w:pPr>
         <w:spacing w:after="0"/>
         <w:rPr>
-          <w:rFonts w:asciiTheme="majorHAnsi" w:hAnsiTheme="majorHAnsi" w:cstheme="majorHAnsi"/>
-        </w:rPr>
-      </w:pPr>
-      <w:r>
-        <w:rPr>
-          <w:rFonts w:asciiTheme="majorHAnsi" w:hAnsiTheme="majorHAnsi" w:cstheme="majorHAnsi"/>
+          <w:rFonts w:ascii="Consolas" w:hAnsi="Consolas" w:cstheme="majorHAnsi"/>
+        </w:rPr>
+      </w:pPr>
+      <w:r>
+        <w:rPr>
+          <w:rFonts w:ascii="Consolas" w:hAnsi="Consolas" w:cstheme="majorHAnsi"/>
         </w:rPr>
         <w:tab/>
         <w:t>}</w:t>
@@ -4533,12 +4525,12 @@
       <w:pPr>
         <w:spacing w:after="0"/>
         <w:rPr>
-          <w:rFonts w:asciiTheme="majorHAnsi" w:hAnsiTheme="majorHAnsi" w:cstheme="majorHAnsi"/>
-        </w:rPr>
-      </w:pPr>
-      <w:r>
-        <w:rPr>
-          <w:rFonts w:asciiTheme="majorHAnsi" w:hAnsiTheme="majorHAnsi" w:cstheme="majorHAnsi"/>
+          <w:rFonts w:ascii="Consolas" w:hAnsi="Consolas" w:cstheme="majorHAnsi"/>
+        </w:rPr>
+      </w:pPr>
+      <w:r>
+        <w:rPr>
+          <w:rFonts w:ascii="Consolas" w:hAnsi="Consolas" w:cstheme="majorHAnsi"/>
         </w:rPr>
         <w:t>}</w:t>
       </w:r>
@@ -4559,254 +4551,1162 @@
           <w:szCs w:val="24"/>
         </w:rPr>
         <w:lastRenderedPageBreak/>
-        <w:t xml:space="preserve">Interface properties don’t usually have a body; unlike in classes and structs, declaring </w:t>
+        <w:t xml:space="preserve">Interface properties don’t usually have a body; unlike in classes and structs, declaring property accessors without a body </w:t>
+      </w:r>
+      <w:r>
+        <w:rPr>
+          <w:rFonts w:asciiTheme="majorHAnsi" w:hAnsiTheme="majorHAnsi" w:cstheme="majorHAnsi"/>
+          <w:b/>
+          <w:bCs/>
+          <w:sz w:val="24"/>
+          <w:szCs w:val="24"/>
+        </w:rPr>
+        <w:t>won’t</w:t>
+      </w:r>
+      <w:r>
+        <w:rPr>
+          <w:rFonts w:asciiTheme="majorHAnsi" w:hAnsiTheme="majorHAnsi" w:cstheme="majorHAnsi"/>
+          <w:sz w:val="24"/>
+          <w:szCs w:val="24"/>
+        </w:rPr>
+        <w:t xml:space="preserve"> auto-implement the property.</w:t>
+      </w:r>
+    </w:p>
+    <w:p>
+      <w:pPr>
+        <w:spacing w:after="0"/>
+        <w:rPr>
+          <w:rFonts w:asciiTheme="majorHAnsi" w:hAnsiTheme="majorHAnsi" w:cstheme="majorHAnsi"/>
+          <w:sz w:val="24"/>
+          <w:szCs w:val="24"/>
+        </w:rPr>
+      </w:pPr>
+    </w:p>
+    <w:p>
+      <w:pPr>
+        <w:spacing w:after="0"/>
+        <w:rPr>
+          <w:rFonts w:asciiTheme="majorHAnsi" w:hAnsiTheme="majorHAnsi" w:cstheme="majorHAnsi"/>
+          <w:sz w:val="24"/>
+          <w:szCs w:val="24"/>
+        </w:rPr>
+      </w:pPr>
+      <w:r>
+        <w:rPr>
+          <w:rFonts w:asciiTheme="majorHAnsi" w:hAnsiTheme="majorHAnsi" w:cstheme="majorHAnsi"/>
+          <w:sz w:val="32"/>
+          <w:szCs w:val="32"/>
+        </w:rPr>
+        <w:t>Delegates</w:t>
+      </w:r>
+    </w:p>
+    <w:p>
+      <w:pPr>
+        <w:spacing w:after="0"/>
+        <w:rPr>
+          <w:rFonts w:asciiTheme="majorHAnsi" w:hAnsiTheme="majorHAnsi" w:cstheme="majorHAnsi"/>
+          <w:sz w:val="24"/>
+          <w:szCs w:val="24"/>
+        </w:rPr>
+      </w:pPr>
+    </w:p>
+    <w:p>
+      <w:pPr>
+        <w:spacing w:after="0"/>
+        <w:rPr>
+          <w:rFonts w:asciiTheme="majorHAnsi" w:hAnsiTheme="majorHAnsi" w:cstheme="majorHAnsi"/>
+          <w:sz w:val="24"/>
+          <w:szCs w:val="24"/>
+        </w:rPr>
+      </w:pPr>
+      <w:r>
+        <w:rPr>
+          <w:rFonts w:asciiTheme="majorHAnsi" w:hAnsiTheme="majorHAnsi" w:cstheme="majorHAnsi"/>
+          <w:sz w:val="24"/>
+          <w:szCs w:val="24"/>
+        </w:rPr>
+        <w:t>A delegate is a type that represents references to methods with a particular parameter list and return type. When instantiating a delegate, its instance can be associated with any method with a compatible signature and return type. The method can then be called through the delegate instance.</w:t>
+      </w:r>
+    </w:p>
+    <w:p>
+      <w:pPr>
+        <w:spacing w:after="0"/>
+        <w:rPr>
+          <w:rFonts w:asciiTheme="majorHAnsi" w:hAnsiTheme="majorHAnsi" w:cstheme="majorHAnsi"/>
+          <w:sz w:val="24"/>
+          <w:szCs w:val="24"/>
+        </w:rPr>
+      </w:pPr>
+    </w:p>
+    <w:p>
+      <w:pPr>
+        <w:spacing w:after="0"/>
+        <w:rPr>
+          <w:rFonts w:asciiTheme="majorHAnsi" w:hAnsiTheme="majorHAnsi" w:cstheme="majorHAnsi"/>
+          <w:sz w:val="24"/>
+          <w:szCs w:val="24"/>
+        </w:rPr>
+      </w:pPr>
+      <w:r>
+        <w:rPr>
+          <w:rFonts w:asciiTheme="majorHAnsi" w:hAnsiTheme="majorHAnsi" w:cstheme="majorHAnsi"/>
+          <w:sz w:val="24"/>
+          <w:szCs w:val="24"/>
+        </w:rPr>
+        <w:t>Delegates are used to pass methods to other methods as arguments. Event handlers are methods invoked through delegates; you create a custom method and a class can call that method when a certain event occurs.</w:t>
+      </w:r>
+    </w:p>
+    <w:p>
+      <w:pPr>
+        <w:spacing w:after="0"/>
+        <w:rPr>
+          <w:rFonts w:asciiTheme="majorHAnsi" w:hAnsiTheme="majorHAnsi" w:cstheme="majorHAnsi"/>
+          <w:sz w:val="24"/>
+          <w:szCs w:val="24"/>
+        </w:rPr>
+      </w:pPr>
+    </w:p>
+    <w:p>
+      <w:pPr>
+        <w:spacing w:after="0"/>
+        <w:rPr>
+          <w:rFonts w:ascii="Consolas" w:hAnsi="Consolas" w:cstheme="majorHAnsi"/>
+        </w:rPr>
+      </w:pPr>
+      <w:r>
+        <w:rPr>
+          <w:rFonts w:ascii="Consolas" w:hAnsi="Consolas" w:cstheme="majorHAnsi"/>
+        </w:rPr>
+        <w:t>public delegate int PerformCalculation (int x, int y);</w:t>
+      </w:r>
+    </w:p>
+    <w:p>
+      <w:pPr>
+        <w:spacing w:after="0"/>
+        <w:rPr>
+          <w:rFonts w:asciiTheme="majorHAnsi" w:hAnsiTheme="majorHAnsi" w:cstheme="majorHAnsi"/>
+          <w:sz w:val="24"/>
+          <w:szCs w:val="24"/>
+        </w:rPr>
+      </w:pPr>
+    </w:p>
+    <w:p>
+      <w:pPr>
+        <w:spacing w:after="0"/>
+        <w:rPr>
+          <w:rFonts w:asciiTheme="majorHAnsi" w:hAnsiTheme="majorHAnsi" w:cstheme="majorHAnsi"/>
+          <w:sz w:val="24"/>
+          <w:szCs w:val="24"/>
+        </w:rPr>
+      </w:pPr>
+      <w:r>
+        <w:rPr>
+          <w:rFonts w:asciiTheme="majorHAnsi" w:hAnsiTheme="majorHAnsi" w:cstheme="majorHAnsi"/>
+          <w:sz w:val="24"/>
+          <w:szCs w:val="24"/>
+        </w:rPr>
+        <w:t>Any accessible class or struct with a method matching the delegate type can be assigned to the delegate. Both static and instance methods can be used.</w:t>
+      </w:r>
+    </w:p>
+    <w:p>
+      <w:pPr>
+        <w:spacing w:after="0"/>
+        <w:rPr>
+          <w:rFonts w:asciiTheme="majorHAnsi" w:hAnsiTheme="majorHAnsi" w:cstheme="majorHAnsi"/>
+          <w:sz w:val="24"/>
+          <w:szCs w:val="24"/>
+        </w:rPr>
+      </w:pPr>
+    </w:p>
+    <w:p>
+      <w:pPr>
+        <w:spacing w:after="0"/>
+        <w:rPr>
+          <w:rFonts w:asciiTheme="majorHAnsi" w:hAnsiTheme="majorHAnsi" w:cstheme="majorHAnsi"/>
+          <w:sz w:val="24"/>
+          <w:szCs w:val="24"/>
+        </w:rPr>
+      </w:pPr>
+      <w:r>
+        <w:rPr>
+          <w:rFonts w:asciiTheme="majorHAnsi" w:hAnsiTheme="majorHAnsi" w:cstheme="majorHAnsi"/>
+          <w:sz w:val="24"/>
+          <w:szCs w:val="24"/>
+        </w:rPr>
+        <w:t>Delegates make it possible to programmatically change method calls and plug new code into existing classes.</w:t>
+      </w:r>
+    </w:p>
+    <w:p>
+      <w:pPr>
+        <w:spacing w:after="0"/>
+        <w:rPr>
+          <w:rFonts w:asciiTheme="majorHAnsi" w:hAnsiTheme="majorHAnsi" w:cstheme="majorHAnsi"/>
+          <w:sz w:val="24"/>
+          <w:szCs w:val="24"/>
+        </w:rPr>
+      </w:pPr>
+    </w:p>
+    <w:p>
+      <w:pPr>
+        <w:spacing w:after="0"/>
+        <w:rPr>
+          <w:rFonts w:asciiTheme="majorHAnsi" w:hAnsiTheme="majorHAnsi" w:cstheme="majorHAnsi"/>
+          <w:sz w:val="24"/>
+          <w:szCs w:val="24"/>
+        </w:rPr>
+      </w:pPr>
+      <w:r>
+        <w:rPr>
+          <w:rFonts w:asciiTheme="majorHAnsi" w:hAnsiTheme="majorHAnsi" w:cstheme="majorHAnsi"/>
+          <w:sz w:val="24"/>
+          <w:szCs w:val="24"/>
+        </w:rPr>
+        <w:t xml:space="preserve">Delegates are ideal for callback methods; for example, a method that compares two objects could be passed </w:t>
+      </w:r>
+      <w:r>
+        <w:rPr>
+          <w:rFonts w:asciiTheme="majorHAnsi" w:hAnsiTheme="majorHAnsi" w:cstheme="majorHAnsi"/>
+          <w:b/>
+          <w:bCs/>
+          <w:sz w:val="24"/>
+          <w:szCs w:val="24"/>
+        </w:rPr>
+        <w:t>by reference</w:t>
+      </w:r>
+      <w:r>
+        <w:rPr>
+          <w:rFonts w:asciiTheme="majorHAnsi" w:hAnsiTheme="majorHAnsi" w:cstheme="majorHAnsi"/>
+          <w:sz w:val="24"/>
+          <w:szCs w:val="24"/>
+        </w:rPr>
+        <w:t xml:space="preserve"> as an argument to a sorting algorithm. Since the comparison code is in a separate procedure, the sorting algorithm could be written in a more general way</w:t>
+      </w:r>
+      <w:r>
+        <w:rPr>
+          <w:rFonts w:asciiTheme="majorHAnsi" w:hAnsiTheme="majorHAnsi" w:cstheme="majorHAnsi"/>
+          <w:sz w:val="24"/>
+          <w:szCs w:val="24"/>
+        </w:rPr>
+        <w:t xml:space="preserve"> (i.e. pass different comparison methods to the sorting algorithm so that the same algorithm can be used for sorting various different types of data).</w:t>
+      </w:r>
+    </w:p>
+    <w:p>
+      <w:pPr>
+        <w:spacing w:after="0"/>
+        <w:rPr>
+          <w:rFonts w:asciiTheme="majorHAnsi" w:hAnsiTheme="majorHAnsi" w:cstheme="majorHAnsi"/>
+          <w:sz w:val="24"/>
+          <w:szCs w:val="24"/>
+        </w:rPr>
+      </w:pPr>
+    </w:p>
+    <w:p>
+      <w:pPr>
+        <w:spacing w:after="0"/>
+        <w:rPr>
+          <w:rFonts w:asciiTheme="majorHAnsi" w:hAnsiTheme="majorHAnsi" w:cstheme="majorHAnsi"/>
+          <w:sz w:val="24"/>
+          <w:szCs w:val="24"/>
+        </w:rPr>
+      </w:pPr>
+      <w:r>
+        <w:rPr>
+          <w:rFonts w:asciiTheme="majorHAnsi" w:hAnsiTheme="majorHAnsi" w:cstheme="majorHAnsi"/>
+          <w:sz w:val="32"/>
+          <w:szCs w:val="32"/>
+        </w:rPr>
+        <w:t>Events</w:t>
+      </w:r>
+    </w:p>
+    <w:p>
+      <w:pPr>
+        <w:spacing w:after="0"/>
+        <w:rPr>
+          <w:rFonts w:asciiTheme="majorHAnsi" w:hAnsiTheme="majorHAnsi" w:cstheme="majorHAnsi"/>
+          <w:sz w:val="24"/>
+          <w:szCs w:val="24"/>
+        </w:rPr>
+      </w:pPr>
+    </w:p>
+    <w:p>
+      <w:pPr>
+        <w:spacing w:after="0"/>
+        <w:rPr>
+          <w:rFonts w:asciiTheme="majorHAnsi" w:hAnsiTheme="majorHAnsi" w:cstheme="majorHAnsi"/>
+          <w:sz w:val="24"/>
+          <w:szCs w:val="24"/>
+        </w:rPr>
+      </w:pPr>
+      <w:r>
+        <w:rPr>
+          <w:rFonts w:asciiTheme="majorHAnsi" w:hAnsiTheme="majorHAnsi" w:cstheme="majorHAnsi"/>
+          <w:sz w:val="24"/>
+          <w:szCs w:val="24"/>
+        </w:rPr>
+        <w:t xml:space="preserve">Events are a </w:t>
+      </w:r>
+      <w:r>
+        <w:rPr>
+          <w:rFonts w:asciiTheme="majorHAnsi" w:hAnsiTheme="majorHAnsi" w:cstheme="majorHAnsi"/>
+          <w:b/>
+          <w:bCs/>
+          <w:sz w:val="24"/>
+          <w:szCs w:val="24"/>
+        </w:rPr>
+        <w:t>late binding mechanism</w:t>
+      </w:r>
+      <w:r>
+        <w:rPr>
+          <w:rFonts w:asciiTheme="majorHAnsi" w:hAnsiTheme="majorHAnsi" w:cstheme="majorHAnsi"/>
+          <w:sz w:val="24"/>
+          <w:szCs w:val="24"/>
+        </w:rPr>
+        <w:t xml:space="preserve"> (i.e. the method/function being called is looked up at runtime so the method itself can be passed as an argument) built upon the language support for delegates.</w:t>
+      </w:r>
+    </w:p>
+    <w:p>
+      <w:pPr>
+        <w:spacing w:after="0"/>
+        <w:rPr>
+          <w:rFonts w:asciiTheme="majorHAnsi" w:hAnsiTheme="majorHAnsi" w:cstheme="majorHAnsi"/>
+          <w:sz w:val="24"/>
+          <w:szCs w:val="24"/>
+        </w:rPr>
+      </w:pPr>
+    </w:p>
+    <w:p>
+      <w:pPr>
+        <w:spacing w:after="0"/>
+        <w:rPr>
+          <w:rFonts w:asciiTheme="majorHAnsi" w:hAnsiTheme="majorHAnsi" w:cstheme="majorHAnsi"/>
+          <w:sz w:val="24"/>
+          <w:szCs w:val="24"/>
+        </w:rPr>
+      </w:pPr>
+      <w:r>
+        <w:rPr>
+          <w:rFonts w:asciiTheme="majorHAnsi" w:hAnsiTheme="majorHAnsi" w:cstheme="majorHAnsi"/>
+          <w:sz w:val="24"/>
+          <w:szCs w:val="24"/>
+        </w:rPr>
+        <w:t>Events are used by objects to broadcast to components listening for this event that something has happened.</w:t>
+      </w:r>
+    </w:p>
+    <w:p>
+      <w:pPr>
+        <w:spacing w:after="0"/>
+        <w:rPr>
+          <w:rFonts w:asciiTheme="majorHAnsi" w:hAnsiTheme="majorHAnsi" w:cstheme="majorHAnsi"/>
+          <w:sz w:val="24"/>
+          <w:szCs w:val="24"/>
+        </w:rPr>
+      </w:pPr>
+    </w:p>
+    <w:p>
+      <w:pPr>
+        <w:spacing w:after="0"/>
+        <w:rPr>
+          <w:rFonts w:asciiTheme="majorHAnsi" w:hAnsiTheme="majorHAnsi" w:cstheme="majorHAnsi"/>
+          <w:sz w:val="24"/>
+          <w:szCs w:val="24"/>
+        </w:rPr>
+      </w:pPr>
+      <w:r>
+        <w:rPr>
+          <w:rFonts w:asciiTheme="majorHAnsi" w:hAnsiTheme="majorHAnsi" w:cstheme="majorHAnsi"/>
+          <w:sz w:val="24"/>
+          <w:szCs w:val="24"/>
+        </w:rPr>
+        <w:t>Many graphical systems use events to report user interaction such as mouse movements or key presses, though events are also used in other scenarios.</w:t>
+      </w:r>
+    </w:p>
+    <w:p>
+      <w:pPr>
+        <w:spacing w:after="0"/>
+        <w:rPr>
+          <w:rFonts w:asciiTheme="majorHAnsi" w:hAnsiTheme="majorHAnsi" w:cstheme="majorHAnsi"/>
+          <w:sz w:val="24"/>
+          <w:szCs w:val="24"/>
+        </w:rPr>
+      </w:pPr>
+    </w:p>
+    <w:p>
+      <w:pPr>
+        <w:spacing w:after="0"/>
+        <w:rPr>
+          <w:rFonts w:asciiTheme="majorHAnsi" w:hAnsiTheme="majorHAnsi" w:cstheme="majorHAnsi"/>
+          <w:sz w:val="24"/>
+          <w:szCs w:val="24"/>
+        </w:rPr>
+      </w:pPr>
+      <w:r>
+        <w:rPr>
+          <w:rFonts w:asciiTheme="majorHAnsi" w:hAnsiTheme="majorHAnsi" w:cstheme="majorHAnsi"/>
+          <w:sz w:val="24"/>
+          <w:szCs w:val="24"/>
+        </w:rPr>
+        <w:t>You can define events to be raised by your classes. Note that there may not be any objects registered for any given event; code must be written so that events are not raised unless listeners are configured.</w:t>
+      </w:r>
+    </w:p>
+    <w:p>
+      <w:pPr>
+        <w:spacing w:after="0"/>
+        <w:rPr>
+          <w:rFonts w:asciiTheme="majorHAnsi" w:hAnsiTheme="majorHAnsi" w:cstheme="majorHAnsi"/>
+          <w:sz w:val="24"/>
+          <w:szCs w:val="24"/>
+        </w:rPr>
+      </w:pPr>
+    </w:p>
+    <w:p>
+      <w:pPr>
+        <w:spacing w:after="0"/>
+        <w:rPr>
+          <w:rFonts w:asciiTheme="majorHAnsi" w:hAnsiTheme="majorHAnsi" w:cstheme="majorHAnsi"/>
+          <w:sz w:val="24"/>
+          <w:szCs w:val="24"/>
+        </w:rPr>
+      </w:pPr>
+      <w:r>
+        <w:rPr>
+          <w:rFonts w:asciiTheme="majorHAnsi" w:hAnsiTheme="majorHAnsi" w:cstheme="majorHAnsi"/>
+          <w:sz w:val="24"/>
+          <w:szCs w:val="24"/>
+        </w:rPr>
+        <w:t>Also note that subscribing to events creates a coupling between the object of the event and the subscribed object that’s listening (</w:t>
+      </w:r>
+      <w:r>
+        <w:rPr>
+          <w:rFonts w:asciiTheme="majorHAnsi" w:hAnsiTheme="majorHAnsi" w:cstheme="majorHAnsi"/>
+          <w:b/>
+          <w:bCs/>
+          <w:sz w:val="24"/>
+          <w:szCs w:val="24"/>
+        </w:rPr>
+        <w:t>event source</w:t>
+      </w:r>
+      <w:r>
+        <w:rPr>
+          <w:rFonts w:asciiTheme="majorHAnsi" w:hAnsiTheme="majorHAnsi" w:cstheme="majorHAnsi"/>
+          <w:sz w:val="24"/>
+          <w:szCs w:val="24"/>
+        </w:rPr>
+        <w:t xml:space="preserve"> and </w:t>
+      </w:r>
+      <w:r>
+        <w:rPr>
+          <w:rFonts w:asciiTheme="majorHAnsi" w:hAnsiTheme="majorHAnsi" w:cstheme="majorHAnsi"/>
+          <w:b/>
+          <w:bCs/>
+          <w:sz w:val="24"/>
+          <w:szCs w:val="24"/>
+        </w:rPr>
+        <w:t>event sink</w:t>
+      </w:r>
+      <w:r>
+        <w:rPr>
+          <w:rFonts w:asciiTheme="majorHAnsi" w:hAnsiTheme="majorHAnsi" w:cstheme="majorHAnsi"/>
+          <w:sz w:val="24"/>
+          <w:szCs w:val="24"/>
+        </w:rPr>
+        <w:t xml:space="preserve">). You </w:t>
+      </w:r>
+      <w:r>
+        <w:rPr>
+          <w:rFonts w:asciiTheme="majorHAnsi" w:hAnsiTheme="majorHAnsi" w:cstheme="majorHAnsi"/>
+          <w:b/>
+          <w:bCs/>
+          <w:sz w:val="24"/>
+          <w:szCs w:val="24"/>
+        </w:rPr>
+        <w:t>must</w:t>
+      </w:r>
+      <w:r>
+        <w:rPr>
+          <w:rFonts w:asciiTheme="majorHAnsi" w:hAnsiTheme="majorHAnsi" w:cstheme="majorHAnsi"/>
+          <w:sz w:val="24"/>
+          <w:szCs w:val="24"/>
+        </w:rPr>
+        <w:t xml:space="preserve"> ensure that event sinks unsubscribe from the event source when no longer interested in events from that source.</w:t>
+      </w:r>
+    </w:p>
+    <w:p>
+      <w:pPr>
+        <w:spacing w:after="0"/>
+        <w:rPr>
+          <w:rFonts w:asciiTheme="majorHAnsi" w:hAnsiTheme="majorHAnsi" w:cstheme="majorHAnsi"/>
+          <w:sz w:val="24"/>
+          <w:szCs w:val="24"/>
+        </w:rPr>
+      </w:pPr>
+    </w:p>
+    <w:p>
+      <w:pPr>
+        <w:spacing w:after="0"/>
+        <w:rPr>
+          <w:rFonts w:asciiTheme="majorHAnsi" w:hAnsiTheme="majorHAnsi" w:cstheme="majorHAnsi"/>
+          <w:sz w:val="24"/>
+          <w:szCs w:val="24"/>
+        </w:rPr>
+      </w:pPr>
+      <w:r>
+        <w:rPr>
+          <w:rFonts w:asciiTheme="majorHAnsi" w:hAnsiTheme="majorHAnsi" w:cstheme="majorHAnsi"/>
+          <w:sz w:val="24"/>
+          <w:szCs w:val="24"/>
+        </w:rPr>
+        <w:t xml:space="preserve">To define an event, use the </w:t>
+      </w:r>
+      <w:r>
+        <w:rPr>
+          <w:rFonts w:ascii="Consolas" w:hAnsi="Consolas" w:cstheme="majorHAnsi"/>
+        </w:rPr>
+        <w:t>event</w:t>
+      </w:r>
+      <w:r>
+        <w:rPr>
+          <w:rFonts w:asciiTheme="majorHAnsi" w:hAnsiTheme="majorHAnsi" w:cstheme="majorHAnsi"/>
+        </w:rPr>
+        <w:t xml:space="preserve"> </w:t>
+      </w:r>
+      <w:r>
+        <w:rPr>
+          <w:rFonts w:asciiTheme="majorHAnsi" w:hAnsiTheme="majorHAnsi" w:cstheme="majorHAnsi"/>
+          <w:sz w:val="24"/>
+          <w:szCs w:val="24"/>
+        </w:rPr>
+        <w:t>keyword:</w:t>
+      </w:r>
+    </w:p>
+    <w:p>
+      <w:pPr>
+        <w:spacing w:after="0"/>
+        <w:rPr>
+          <w:rFonts w:asciiTheme="majorHAnsi" w:hAnsiTheme="majorHAnsi" w:cstheme="majorHAnsi"/>
+          <w:sz w:val="24"/>
+          <w:szCs w:val="24"/>
+        </w:rPr>
+      </w:pPr>
+    </w:p>
+    <w:p>
+      <w:pPr>
+        <w:spacing w:after="0"/>
+        <w:rPr>
+          <w:rFonts w:ascii="Consolas" w:hAnsi="Consolas" w:cstheme="majorHAnsi"/>
+        </w:rPr>
+      </w:pPr>
+      <w:r>
+        <w:rPr>
+          <w:rFonts w:ascii="Consolas" w:hAnsi="Consolas" w:cstheme="majorHAnsi"/>
+        </w:rPr>
+        <w:t>public event EventHandler&lt;FileListArgs&gt; Progress;</w:t>
+      </w:r>
+    </w:p>
+    <w:p>
+      <w:pPr>
+        <w:spacing w:after="0"/>
+        <w:rPr>
+          <w:rFonts w:asciiTheme="majorHAnsi" w:hAnsiTheme="majorHAnsi" w:cstheme="majorHAnsi"/>
+          <w:sz w:val="24"/>
+          <w:szCs w:val="24"/>
+        </w:rPr>
+      </w:pPr>
+    </w:p>
+    <w:p>
+      <w:pPr>
+        <w:spacing w:after="0"/>
+        <w:rPr>
+          <w:rFonts w:asciiTheme="majorHAnsi" w:hAnsiTheme="majorHAnsi" w:cstheme="majorHAnsi"/>
+          <w:sz w:val="24"/>
+          <w:szCs w:val="24"/>
+        </w:rPr>
+      </w:pPr>
+      <w:r>
+        <w:rPr>
+          <w:rFonts w:asciiTheme="majorHAnsi" w:hAnsiTheme="majorHAnsi" w:cstheme="majorHAnsi"/>
+          <w:sz w:val="24"/>
+          <w:szCs w:val="24"/>
+        </w:rPr>
+        <w:t xml:space="preserve">The type of the event must be a </w:t>
+      </w:r>
+      <w:r>
+        <w:rPr>
+          <w:rFonts w:asciiTheme="majorHAnsi" w:hAnsiTheme="majorHAnsi" w:cstheme="majorHAnsi"/>
+          <w:b/>
+          <w:bCs/>
+          <w:sz w:val="24"/>
+          <w:szCs w:val="24"/>
+        </w:rPr>
+        <w:t>delegate type</w:t>
+      </w:r>
+      <w:r>
+        <w:rPr>
+          <w:rFonts w:asciiTheme="majorHAnsi" w:hAnsiTheme="majorHAnsi" w:cstheme="majorHAnsi"/>
+          <w:sz w:val="24"/>
+          <w:szCs w:val="24"/>
+        </w:rPr>
+        <w:t xml:space="preserve">. There are certain </w:t>
+      </w:r>
+      <w:r>
+        <w:rPr>
+          <w:rFonts w:asciiTheme="majorHAnsi" w:hAnsiTheme="majorHAnsi" w:cstheme="majorHAnsi"/>
+          <w:b/>
+          <w:bCs/>
+          <w:sz w:val="24"/>
+          <w:szCs w:val="24"/>
+        </w:rPr>
+        <w:t>conventions</w:t>
+      </w:r>
+      <w:r>
+        <w:rPr>
+          <w:rFonts w:asciiTheme="majorHAnsi" w:hAnsiTheme="majorHAnsi" w:cstheme="majorHAnsi"/>
+          <w:sz w:val="24"/>
+          <w:szCs w:val="24"/>
+        </w:rPr>
+        <w:t xml:space="preserve"> to follow when declaring an event:</w:t>
+      </w:r>
+    </w:p>
+    <w:p>
+      <w:pPr>
+        <w:pStyle w:val="ListParagraph"/>
+        <w:numPr>
+          <w:ilvl w:val="0"/>
+          <w:numId w:val="5"/>
+        </w:numPr>
+        <w:spacing w:after="0"/>
+        <w:rPr>
+          <w:rFonts w:asciiTheme="majorHAnsi" w:hAnsiTheme="majorHAnsi" w:cstheme="majorHAnsi"/>
+          <w:sz w:val="24"/>
+          <w:szCs w:val="24"/>
+        </w:rPr>
+      </w:pPr>
+      <w:r>
+        <w:rPr>
+          <w:rFonts w:asciiTheme="majorHAnsi" w:hAnsiTheme="majorHAnsi" w:cstheme="majorHAnsi"/>
+          <w:sz w:val="24"/>
+          <w:szCs w:val="24"/>
+        </w:rPr>
+        <w:t>Event delegate type should have a void return</w:t>
+      </w:r>
+    </w:p>
+    <w:p>
+      <w:pPr>
+        <w:pStyle w:val="ListParagraph"/>
+        <w:numPr>
+          <w:ilvl w:val="0"/>
+          <w:numId w:val="5"/>
+        </w:numPr>
+        <w:spacing w:after="0"/>
+        <w:rPr>
+          <w:rFonts w:asciiTheme="majorHAnsi" w:hAnsiTheme="majorHAnsi" w:cstheme="majorHAnsi"/>
+          <w:sz w:val="24"/>
+          <w:szCs w:val="24"/>
+        </w:rPr>
+      </w:pPr>
+      <w:r>
+        <w:rPr>
+          <w:rFonts w:asciiTheme="majorHAnsi" w:hAnsiTheme="majorHAnsi" w:cstheme="majorHAnsi"/>
+          <w:sz w:val="24"/>
+          <w:szCs w:val="24"/>
+        </w:rPr>
+        <w:t xml:space="preserve">Event declarations should be a </w:t>
+      </w:r>
+      <w:r>
+        <w:rPr>
+          <w:rFonts w:asciiTheme="majorHAnsi" w:hAnsiTheme="majorHAnsi" w:cstheme="majorHAnsi"/>
+          <w:b/>
+          <w:bCs/>
+          <w:sz w:val="24"/>
+          <w:szCs w:val="24"/>
+        </w:rPr>
+        <w:t>verb</w:t>
+      </w:r>
+      <w:r>
+        <w:rPr>
+          <w:rFonts w:asciiTheme="majorHAnsi" w:hAnsiTheme="majorHAnsi" w:cstheme="majorHAnsi"/>
+          <w:sz w:val="24"/>
+          <w:szCs w:val="24"/>
+        </w:rPr>
+        <w:t xml:space="preserve"> or verb phrase</w:t>
+      </w:r>
+    </w:p>
+    <w:p>
+      <w:pPr>
+        <w:pStyle w:val="ListParagraph"/>
+        <w:numPr>
+          <w:ilvl w:val="1"/>
+          <w:numId w:val="5"/>
+        </w:numPr>
+        <w:spacing w:after="0"/>
+        <w:rPr>
+          <w:rFonts w:asciiTheme="majorHAnsi" w:hAnsiTheme="majorHAnsi" w:cstheme="majorHAnsi"/>
+          <w:sz w:val="24"/>
+          <w:szCs w:val="24"/>
+        </w:rPr>
+      </w:pPr>
+      <w:r>
+        <w:rPr>
+          <w:rFonts w:asciiTheme="majorHAnsi" w:hAnsiTheme="majorHAnsi" w:cstheme="majorHAnsi"/>
+          <w:sz w:val="24"/>
+          <w:szCs w:val="24"/>
+        </w:rPr>
+        <w:t>Use past tense verbs to report something that has happened</w:t>
+      </w:r>
+    </w:p>
+    <w:p>
+      <w:pPr>
+        <w:pStyle w:val="ListParagraph"/>
+        <w:numPr>
+          <w:ilvl w:val="1"/>
+          <w:numId w:val="5"/>
+        </w:numPr>
+        <w:spacing w:after="0"/>
+        <w:rPr>
+          <w:rFonts w:asciiTheme="majorHAnsi" w:hAnsiTheme="majorHAnsi" w:cstheme="majorHAnsi"/>
+          <w:sz w:val="24"/>
+          <w:szCs w:val="24"/>
+        </w:rPr>
+      </w:pPr>
+      <w:r>
+        <w:rPr>
+          <w:rFonts w:asciiTheme="majorHAnsi" w:hAnsiTheme="majorHAnsi" w:cstheme="majorHAnsi"/>
+          <w:sz w:val="24"/>
+          <w:szCs w:val="24"/>
+        </w:rPr>
+        <w:t xml:space="preserve">Use present tense verbs to report something that is about to happen. </w:t>
+      </w:r>
+    </w:p>
+    <w:p>
+      <w:pPr>
+        <w:spacing w:after="0"/>
+        <w:rPr>
+          <w:rFonts w:asciiTheme="majorHAnsi" w:hAnsiTheme="majorHAnsi" w:cstheme="majorHAnsi"/>
+          <w:sz w:val="24"/>
+          <w:szCs w:val="24"/>
+        </w:rPr>
+      </w:pPr>
+    </w:p>
+    <w:p>
+      <w:pPr>
+        <w:spacing w:after="0"/>
+        <w:rPr>
+          <w:rFonts w:asciiTheme="majorHAnsi" w:hAnsiTheme="majorHAnsi" w:cstheme="majorHAnsi"/>
+          <w:sz w:val="24"/>
+          <w:szCs w:val="24"/>
+        </w:rPr>
+      </w:pPr>
+      <w:r>
+        <w:rPr>
+          <w:rFonts w:asciiTheme="majorHAnsi" w:hAnsiTheme="majorHAnsi" w:cstheme="majorHAnsi"/>
+          <w:sz w:val="24"/>
+          <w:szCs w:val="24"/>
+        </w:rPr>
+        <w:t xml:space="preserve">Using present tense often indicates that the event class is customisable in some way. A common scenario is to support cancellation; for example, a </w:t>
+      </w:r>
+      <w:r>
+        <w:rPr>
+          <w:rFonts w:ascii="Consolas" w:hAnsi="Consolas" w:cstheme="majorHAnsi"/>
+        </w:rPr>
+        <w:t>Closing</w:t>
+      </w:r>
+      <w:r>
+        <w:rPr>
+          <w:rFonts w:asciiTheme="majorHAnsi" w:hAnsiTheme="majorHAnsi" w:cstheme="majorHAnsi"/>
+        </w:rPr>
+        <w:t xml:space="preserve"> </w:t>
+      </w:r>
+      <w:r>
+        <w:rPr>
+          <w:rFonts w:asciiTheme="majorHAnsi" w:hAnsiTheme="majorHAnsi" w:cstheme="majorHAnsi"/>
+          <w:sz w:val="24"/>
+          <w:szCs w:val="24"/>
+        </w:rPr>
+        <w:t xml:space="preserve">event may include an argument that would indicate whether the close operation should continue. Another reason </w:t>
+      </w:r>
+      <w:r>
+        <w:rPr>
+          <w:rFonts w:asciiTheme="majorHAnsi" w:hAnsiTheme="majorHAnsi" w:cstheme="majorHAnsi"/>
+          <w:sz w:val="24"/>
+          <w:szCs w:val="24"/>
+        </w:rPr>
+        <w:t>is to enable callers to an event to modify the object’s behaviour by updating the properties of the event argument. You could raise an event to indicate the next action an algorithm proposes to take; the event handler may then mandate a different action by modifying the properties of the event argument.</w:t>
+      </w:r>
+    </w:p>
+    <w:p>
+      <w:pPr>
+        <w:spacing w:after="0"/>
+        <w:rPr>
+          <w:rFonts w:asciiTheme="majorHAnsi" w:hAnsiTheme="majorHAnsi" w:cstheme="majorHAnsi"/>
+          <w:sz w:val="24"/>
+          <w:szCs w:val="24"/>
+        </w:rPr>
+      </w:pPr>
+    </w:p>
+    <w:p>
+      <w:pPr>
+        <w:spacing w:after="0"/>
+        <w:rPr>
+          <w:rFonts w:asciiTheme="majorHAnsi" w:hAnsiTheme="majorHAnsi" w:cstheme="majorHAnsi"/>
+          <w:sz w:val="24"/>
+          <w:szCs w:val="24"/>
+        </w:rPr>
+      </w:pPr>
+      <w:r>
+        <w:rPr>
+          <w:rFonts w:asciiTheme="majorHAnsi" w:hAnsiTheme="majorHAnsi" w:cstheme="majorHAnsi"/>
+          <w:sz w:val="24"/>
+          <w:szCs w:val="24"/>
+        </w:rPr>
+        <w:t>To raise an event, call the event handlers using the delegate invocation syntax:</w:t>
+      </w:r>
+    </w:p>
+    <w:p>
+      <w:pPr>
+        <w:spacing w:after="0"/>
+        <w:rPr>
+          <w:rFonts w:asciiTheme="majorHAnsi" w:hAnsiTheme="majorHAnsi" w:cstheme="majorHAnsi"/>
+          <w:sz w:val="24"/>
+          <w:szCs w:val="24"/>
+        </w:rPr>
+      </w:pPr>
+    </w:p>
+    <w:p>
+      <w:pPr>
+        <w:spacing w:after="0"/>
+        <w:rPr>
+          <w:rFonts w:ascii="Consolas" w:hAnsi="Consolas" w:cstheme="majorHAnsi"/>
+        </w:rPr>
+      </w:pPr>
+      <w:r>
+        <w:rPr>
+          <w:rFonts w:ascii="Consolas" w:hAnsi="Consolas" w:cstheme="majorHAnsi"/>
+        </w:rPr>
+        <w:t>Progress?.Invoke(this, new FileListArgs(file));</w:t>
+      </w:r>
+    </w:p>
+    <w:p>
+      <w:pPr>
+        <w:spacing w:after="0"/>
+        <w:rPr>
+          <w:rFonts w:asciiTheme="majorHAnsi" w:hAnsiTheme="majorHAnsi" w:cstheme="majorHAnsi"/>
+          <w:sz w:val="24"/>
+          <w:szCs w:val="24"/>
+        </w:rPr>
+      </w:pPr>
+    </w:p>
+    <w:p>
+      <w:pPr>
+        <w:spacing w:after="0"/>
+        <w:rPr>
+          <w:rFonts w:asciiTheme="majorHAnsi" w:hAnsiTheme="majorHAnsi" w:cstheme="majorHAnsi"/>
+          <w:sz w:val="24"/>
+          <w:szCs w:val="24"/>
+        </w:rPr>
+      </w:pPr>
+      <w:r>
+        <w:rPr>
+          <w:rFonts w:asciiTheme="majorHAnsi" w:hAnsiTheme="majorHAnsi" w:cstheme="majorHAnsi"/>
+          <w:sz w:val="24"/>
+          <w:szCs w:val="24"/>
+        </w:rPr>
+        <w:t xml:space="preserve">The </w:t>
+      </w:r>
+      <w:r>
+        <w:rPr>
+          <w:rFonts w:ascii="Consolas" w:hAnsi="Consolas" w:cstheme="majorHAnsi"/>
+        </w:rPr>
+        <w:t>?.</w:t>
+      </w:r>
+      <w:r>
+        <w:rPr>
+          <w:rFonts w:asciiTheme="majorHAnsi" w:hAnsiTheme="majorHAnsi" w:cstheme="majorHAnsi"/>
+          <w:sz w:val="24"/>
+          <w:szCs w:val="24"/>
+        </w:rPr>
+        <w:t xml:space="preserve"> operator makes it easy to ensure that you do not attempt to raise the event when there are no subscribers to that event.</w:t>
+      </w:r>
+    </w:p>
+    <w:p>
+      <w:pPr>
+        <w:spacing w:after="0"/>
+        <w:rPr>
+          <w:rFonts w:asciiTheme="majorHAnsi" w:hAnsiTheme="majorHAnsi" w:cstheme="majorHAnsi"/>
+          <w:sz w:val="24"/>
+          <w:szCs w:val="24"/>
+        </w:rPr>
+      </w:pPr>
+    </w:p>
+    <w:p>
+      <w:pPr>
+        <w:spacing w:after="0"/>
+        <w:rPr>
+          <w:rFonts w:asciiTheme="majorHAnsi" w:hAnsiTheme="majorHAnsi" w:cstheme="majorHAnsi"/>
+          <w:sz w:val="24"/>
+          <w:szCs w:val="24"/>
+        </w:rPr>
+      </w:pPr>
+      <w:r>
+        <w:rPr>
+          <w:rFonts w:asciiTheme="majorHAnsi" w:hAnsiTheme="majorHAnsi" w:cstheme="majorHAnsi"/>
+          <w:sz w:val="24"/>
+          <w:szCs w:val="24"/>
+        </w:rPr>
+        <w:t xml:space="preserve">You can subscribe to an event using the </w:t>
+      </w:r>
+      <w:r>
+        <w:rPr>
+          <w:rFonts w:ascii="Consolas" w:hAnsi="Consolas" w:cstheme="majorHAnsi"/>
+        </w:rPr>
+        <w:t>+=</w:t>
+      </w:r>
+      <w:r>
+        <w:rPr>
+          <w:rFonts w:asciiTheme="majorHAnsi" w:hAnsiTheme="majorHAnsi" w:cstheme="majorHAnsi"/>
+          <w:sz w:val="24"/>
+          <w:szCs w:val="24"/>
+        </w:rPr>
+        <w:t xml:space="preserve"> operator:</w:t>
+      </w:r>
+    </w:p>
+    <w:p>
+      <w:pPr>
+        <w:spacing w:after="0"/>
+        <w:rPr>
+          <w:rFonts w:asciiTheme="majorHAnsi" w:hAnsiTheme="majorHAnsi" w:cstheme="majorHAnsi"/>
+          <w:sz w:val="24"/>
+          <w:szCs w:val="24"/>
+        </w:rPr>
+      </w:pPr>
+    </w:p>
+    <w:p>
+      <w:pPr>
+        <w:tabs>
+          <w:tab w:val="left" w:pos="916"/>
+          <w:tab w:val="left" w:pos="1832"/>
+          <w:tab w:val="left" w:pos="2748"/>
+          <w:tab w:val="left" w:pos="3664"/>
+          <w:tab w:val="left" w:pos="4580"/>
+          <w:tab w:val="left" w:pos="5496"/>
+          <w:tab w:val="left" w:pos="6412"/>
+          <w:tab w:val="left" w:pos="7328"/>
+          <w:tab w:val="left" w:pos="8244"/>
+          <w:tab w:val="left" w:pos="9160"/>
+          <w:tab w:val="left" w:pos="10076"/>
+          <w:tab w:val="left" w:pos="10992"/>
+          <w:tab w:val="left" w:pos="11908"/>
+          <w:tab w:val="left" w:pos="12824"/>
+          <w:tab w:val="left" w:pos="13740"/>
+          <w:tab w:val="left" w:pos="14656"/>
+        </w:tabs>
+        <w:spacing w:after="0" w:line="240" w:lineRule="auto"/>
+        <w:rPr>
+          <w:rFonts w:ascii="Consolas" w:eastAsia="Times New Roman" w:hAnsi="Consolas" w:cs="Courier New"/>
+          <w:lang w:eastAsia="en-GB"/>
+        </w:rPr>
+      </w:pPr>
+      <w:r>
+        <w:rPr>
+          <w:rFonts w:ascii="Consolas" w:eastAsia="Times New Roman" w:hAnsi="Consolas" w:cs="Courier New"/>
+          <w:lang w:eastAsia="en-GB"/>
+        </w:rPr>
+        <w:t>EventHandler&lt;FileListArgs&gt; onProgress = (sender, eventArgs) =&gt;</w:t>
+      </w:r>
+    </w:p>
+    <w:p>
+      <w:pPr>
+        <w:tabs>
+          <w:tab w:val="left" w:pos="916"/>
+          <w:tab w:val="left" w:pos="1832"/>
+          <w:tab w:val="left" w:pos="2748"/>
+          <w:tab w:val="left" w:pos="3664"/>
+          <w:tab w:val="left" w:pos="4580"/>
+          <w:tab w:val="left" w:pos="5496"/>
+          <w:tab w:val="left" w:pos="6412"/>
+          <w:tab w:val="left" w:pos="7328"/>
+          <w:tab w:val="left" w:pos="8244"/>
+          <w:tab w:val="left" w:pos="9160"/>
+          <w:tab w:val="left" w:pos="10076"/>
+          <w:tab w:val="left" w:pos="10992"/>
+          <w:tab w:val="left" w:pos="11908"/>
+          <w:tab w:val="left" w:pos="12824"/>
+          <w:tab w:val="left" w:pos="13740"/>
+          <w:tab w:val="left" w:pos="14656"/>
+        </w:tabs>
+        <w:spacing w:after="0" w:line="240" w:lineRule="auto"/>
+        <w:rPr>
+          <w:rFonts w:ascii="Consolas" w:eastAsia="Times New Roman" w:hAnsi="Consolas" w:cs="Courier New"/>
+          <w:lang w:eastAsia="en-GB"/>
+        </w:rPr>
+      </w:pPr>
+      <w:r>
+        <w:rPr>
+          <w:rFonts w:ascii="Consolas" w:eastAsia="Times New Roman" w:hAnsi="Consolas" w:cs="Courier New"/>
+          <w:lang w:eastAsia="en-GB"/>
+        </w:rPr>
+        <w:t xml:space="preserve">    Console.WriteLine(eventArgs.FoundFile);</w:t>
+      </w:r>
+    </w:p>
+    <w:p>
+      <w:pPr>
+        <w:tabs>
+          <w:tab w:val="left" w:pos="916"/>
+          <w:tab w:val="left" w:pos="1832"/>
+          <w:tab w:val="left" w:pos="2748"/>
+          <w:tab w:val="left" w:pos="3664"/>
+          <w:tab w:val="left" w:pos="4580"/>
+          <w:tab w:val="left" w:pos="5496"/>
+          <w:tab w:val="left" w:pos="6412"/>
+          <w:tab w:val="left" w:pos="7328"/>
+          <w:tab w:val="left" w:pos="8244"/>
+          <w:tab w:val="left" w:pos="9160"/>
+          <w:tab w:val="left" w:pos="10076"/>
+          <w:tab w:val="left" w:pos="10992"/>
+          <w:tab w:val="left" w:pos="11908"/>
+          <w:tab w:val="left" w:pos="12824"/>
+          <w:tab w:val="left" w:pos="13740"/>
+          <w:tab w:val="left" w:pos="14656"/>
+        </w:tabs>
+        <w:spacing w:after="0" w:line="240" w:lineRule="auto"/>
+        <w:rPr>
+          <w:rFonts w:ascii="Consolas" w:eastAsia="Times New Roman" w:hAnsi="Consolas" w:cs="Courier New"/>
+          <w:lang w:eastAsia="en-GB"/>
+        </w:rPr>
+      </w:pPr>
+    </w:p>
+    <w:p>
+      <w:pPr>
+        <w:tabs>
+          <w:tab w:val="left" w:pos="916"/>
+          <w:tab w:val="left" w:pos="1832"/>
+          <w:tab w:val="left" w:pos="2748"/>
+          <w:tab w:val="left" w:pos="3664"/>
+          <w:tab w:val="left" w:pos="4580"/>
+          <w:tab w:val="left" w:pos="5496"/>
+          <w:tab w:val="left" w:pos="6412"/>
+          <w:tab w:val="left" w:pos="7328"/>
+          <w:tab w:val="left" w:pos="8244"/>
+          <w:tab w:val="left" w:pos="9160"/>
+          <w:tab w:val="left" w:pos="10076"/>
+          <w:tab w:val="left" w:pos="10992"/>
+          <w:tab w:val="left" w:pos="11908"/>
+          <w:tab w:val="left" w:pos="12824"/>
+          <w:tab w:val="left" w:pos="13740"/>
+          <w:tab w:val="left" w:pos="14656"/>
+        </w:tabs>
+        <w:spacing w:after="0" w:line="240" w:lineRule="auto"/>
+        <w:rPr>
+          <w:rFonts w:ascii="Consolas" w:eastAsia="Times New Roman" w:hAnsi="Consolas" w:cs="Courier New"/>
+          <w:lang w:eastAsia="en-GB"/>
+        </w:rPr>
+      </w:pPr>
+      <w:r>
+        <w:rPr>
+          <w:rFonts w:ascii="Consolas" w:eastAsia="Times New Roman" w:hAnsi="Consolas" w:cs="Courier New"/>
+          <w:lang w:eastAsia="en-GB"/>
+        </w:rPr>
+        <w:t>fileLister.Progress += onProgress;</w:t>
+      </w:r>
+    </w:p>
+    <w:p>
+      <w:pPr>
+        <w:spacing w:after="0"/>
+        <w:rPr>
+          <w:rFonts w:asciiTheme="majorHAnsi" w:hAnsiTheme="majorHAnsi" w:cstheme="majorHAnsi"/>
+          <w:sz w:val="24"/>
+          <w:szCs w:val="24"/>
+        </w:rPr>
+      </w:pPr>
+    </w:p>
+    <w:p>
+      <w:pPr>
+        <w:spacing w:after="0"/>
+        <w:rPr>
+          <w:rFonts w:asciiTheme="majorHAnsi" w:hAnsiTheme="majorHAnsi" w:cstheme="majorHAnsi"/>
+          <w:sz w:val="24"/>
+          <w:szCs w:val="24"/>
+        </w:rPr>
+      </w:pPr>
+      <w:r>
+        <w:rPr>
+          <w:rFonts w:asciiTheme="majorHAnsi" w:hAnsiTheme="majorHAnsi" w:cstheme="majorHAnsi"/>
+          <w:sz w:val="24"/>
+          <w:szCs w:val="24"/>
+        </w:rPr>
+        <w:t xml:space="preserve">You can unsubscribe using the </w:t>
+      </w:r>
+      <w:r>
+        <w:rPr>
+          <w:rFonts w:ascii="Consolas" w:hAnsi="Consolas" w:cstheme="majorHAnsi"/>
+        </w:rPr>
+        <w:t>-=</w:t>
+      </w:r>
+      <w:r>
+        <w:rPr>
+          <w:rFonts w:asciiTheme="majorHAnsi" w:hAnsiTheme="majorHAnsi" w:cstheme="majorHAnsi"/>
+          <w:sz w:val="24"/>
+          <w:szCs w:val="24"/>
+        </w:rPr>
+        <w:t xml:space="preserve"> operator:</w:t>
+      </w:r>
+    </w:p>
+    <w:p>
+      <w:pPr>
+        <w:spacing w:after="0"/>
+        <w:rPr>
+          <w:rFonts w:asciiTheme="majorHAnsi" w:hAnsiTheme="majorHAnsi" w:cstheme="majorHAnsi"/>
+          <w:sz w:val="24"/>
+          <w:szCs w:val="24"/>
+        </w:rPr>
+      </w:pPr>
+    </w:p>
+    <w:p>
+      <w:pPr>
+        <w:pStyle w:val="HTMLPreformatted"/>
+        <w:rPr>
+          <w:rFonts w:ascii="Consolas" w:hAnsi="Consolas"/>
+          <w:sz w:val="22"/>
+          <w:szCs w:val="22"/>
+        </w:rPr>
+      </w:pPr>
+      <w:r>
+        <w:rPr>
+          <w:rStyle w:val="HTMLCode"/>
+          <w:rFonts w:ascii="Consolas" w:hAnsi="Consolas"/>
+          <w:sz w:val="22"/>
+          <w:szCs w:val="22"/>
+        </w:rPr>
+        <w:t>fileLister.Progress -= onProgress;</w:t>
+      </w:r>
+    </w:p>
+    <w:p>
+      <w:pPr>
+        <w:spacing w:after="0"/>
+        <w:rPr>
+          <w:rFonts w:asciiTheme="majorHAnsi" w:hAnsiTheme="majorHAnsi" w:cstheme="majorHAnsi"/>
+          <w:sz w:val="24"/>
+          <w:szCs w:val="24"/>
+        </w:rPr>
+      </w:pPr>
+    </w:p>
+    <w:p>
+      <w:pPr>
+        <w:spacing w:after="0"/>
+        <w:rPr>
+          <w:rFonts w:asciiTheme="majorHAnsi" w:hAnsiTheme="majorHAnsi" w:cstheme="majorHAnsi"/>
+          <w:sz w:val="24"/>
+          <w:szCs w:val="24"/>
+        </w:rPr>
+      </w:pPr>
+      <w:r>
+        <w:rPr>
+          <w:rFonts w:asciiTheme="majorHAnsi" w:hAnsiTheme="majorHAnsi" w:cstheme="majorHAnsi"/>
+          <w:sz w:val="24"/>
+          <w:szCs w:val="24"/>
+        </w:rPr>
+        <w:t xml:space="preserve">It’s important to declare a local variable for the expression that represents the event handlers; this ensures that the unsubscribe action removes the event handler. </w:t>
       </w:r>
       <w:bookmarkStart w:id="0" w:name="_GoBack"/>
       <w:bookmarkEnd w:id="0"/>
-      <w:r>
-        <w:rPr>
-          <w:rFonts w:asciiTheme="majorHAnsi" w:hAnsiTheme="majorHAnsi" w:cstheme="majorHAnsi"/>
-          <w:sz w:val="24"/>
-          <w:szCs w:val="24"/>
-        </w:rPr>
-        <w:t xml:space="preserve">property accessors without a body </w:t>
-      </w:r>
-      <w:r>
-        <w:rPr>
-          <w:rFonts w:asciiTheme="majorHAnsi" w:hAnsiTheme="majorHAnsi" w:cstheme="majorHAnsi"/>
-          <w:b/>
-          <w:bCs/>
-          <w:sz w:val="24"/>
-          <w:szCs w:val="24"/>
-        </w:rPr>
-        <w:t>won’t</w:t>
-      </w:r>
-      <w:r>
-        <w:rPr>
-          <w:rFonts w:asciiTheme="majorHAnsi" w:hAnsiTheme="majorHAnsi" w:cstheme="majorHAnsi"/>
-          <w:sz w:val="24"/>
-          <w:szCs w:val="24"/>
-        </w:rPr>
-        <w:t xml:space="preserve"> auto-implement the property.</w:t>
-      </w:r>
-    </w:p>
-    <w:p>
-      <w:pPr>
-        <w:spacing w:after="0"/>
-        <w:rPr>
-          <w:rFonts w:asciiTheme="majorHAnsi" w:hAnsiTheme="majorHAnsi" w:cstheme="majorHAnsi"/>
-          <w:sz w:val="24"/>
-          <w:szCs w:val="24"/>
-        </w:rPr>
-      </w:pPr>
-    </w:p>
-    <w:p>
-      <w:pPr>
-        <w:spacing w:after="0"/>
-        <w:rPr>
-          <w:rFonts w:asciiTheme="majorHAnsi" w:hAnsiTheme="majorHAnsi" w:cstheme="majorHAnsi"/>
-          <w:sz w:val="24"/>
-          <w:szCs w:val="24"/>
-        </w:rPr>
-      </w:pPr>
-      <w:r>
-        <w:rPr>
-          <w:rFonts w:asciiTheme="majorHAnsi" w:hAnsiTheme="majorHAnsi" w:cstheme="majorHAnsi"/>
-          <w:sz w:val="32"/>
-          <w:szCs w:val="32"/>
-        </w:rPr>
-        <w:t>Delegates</w:t>
-      </w:r>
-    </w:p>
-    <w:p>
-      <w:pPr>
-        <w:spacing w:after="0"/>
-        <w:rPr>
-          <w:rFonts w:asciiTheme="majorHAnsi" w:hAnsiTheme="majorHAnsi" w:cstheme="majorHAnsi"/>
-          <w:sz w:val="24"/>
-          <w:szCs w:val="24"/>
-        </w:rPr>
-      </w:pPr>
-    </w:p>
-    <w:p>
-      <w:pPr>
-        <w:spacing w:after="0"/>
-        <w:rPr>
-          <w:rFonts w:asciiTheme="majorHAnsi" w:hAnsiTheme="majorHAnsi" w:cstheme="majorHAnsi"/>
-          <w:sz w:val="24"/>
-          <w:szCs w:val="24"/>
-        </w:rPr>
-      </w:pPr>
-      <w:r>
-        <w:rPr>
-          <w:rFonts w:asciiTheme="majorHAnsi" w:hAnsiTheme="majorHAnsi" w:cstheme="majorHAnsi"/>
-          <w:sz w:val="24"/>
-          <w:szCs w:val="24"/>
-        </w:rPr>
-        <w:t>A delegate is a type that represents references to methods with a particular parameter list and return type. When instantiating a delegate, its instance can be associated with any method with a compatible signature and return type. The method can then be called through the delegate instance.</w:t>
-      </w:r>
-    </w:p>
-    <w:p>
-      <w:pPr>
-        <w:spacing w:after="0"/>
-        <w:rPr>
-          <w:rFonts w:asciiTheme="majorHAnsi" w:hAnsiTheme="majorHAnsi" w:cstheme="majorHAnsi"/>
-          <w:sz w:val="24"/>
-          <w:szCs w:val="24"/>
-        </w:rPr>
-      </w:pPr>
-    </w:p>
-    <w:p>
-      <w:pPr>
-        <w:spacing w:after="0"/>
-        <w:rPr>
-          <w:rFonts w:asciiTheme="majorHAnsi" w:hAnsiTheme="majorHAnsi" w:cstheme="majorHAnsi"/>
-          <w:sz w:val="24"/>
-          <w:szCs w:val="24"/>
-        </w:rPr>
-      </w:pPr>
-      <w:r>
-        <w:rPr>
-          <w:rFonts w:asciiTheme="majorHAnsi" w:hAnsiTheme="majorHAnsi" w:cstheme="majorHAnsi"/>
-          <w:sz w:val="24"/>
-          <w:szCs w:val="24"/>
-        </w:rPr>
-        <w:t>Delegates are used to pass methods to other methods as arguments. Event handlers are methods invoked through delegates; you create a custom method and a class can call that method when a certain event occurs.</w:t>
-      </w:r>
-    </w:p>
-    <w:p>
-      <w:pPr>
-        <w:spacing w:after="0"/>
-        <w:rPr>
-          <w:rFonts w:asciiTheme="majorHAnsi" w:hAnsiTheme="majorHAnsi" w:cstheme="majorHAnsi"/>
-          <w:sz w:val="24"/>
-          <w:szCs w:val="24"/>
-        </w:rPr>
-      </w:pPr>
-    </w:p>
-    <w:p>
-      <w:pPr>
-        <w:spacing w:after="0"/>
-        <w:rPr>
-          <w:rFonts w:ascii="Consolas" w:hAnsi="Consolas" w:cstheme="majorHAnsi"/>
-        </w:rPr>
-      </w:pPr>
-      <w:r>
-        <w:rPr>
-          <w:rFonts w:ascii="Consolas" w:hAnsi="Consolas" w:cstheme="majorHAnsi"/>
-        </w:rPr>
-        <w:t>public delegate int PerformCalculation (int x, int y);</w:t>
-      </w:r>
-    </w:p>
-    <w:p>
-      <w:pPr>
-        <w:spacing w:after="0"/>
-        <w:rPr>
-          <w:rFonts w:asciiTheme="majorHAnsi" w:hAnsiTheme="majorHAnsi" w:cstheme="majorHAnsi"/>
-          <w:sz w:val="24"/>
-          <w:szCs w:val="24"/>
-        </w:rPr>
-      </w:pPr>
-    </w:p>
-    <w:p>
-      <w:pPr>
-        <w:spacing w:after="0"/>
-        <w:rPr>
-          <w:rFonts w:asciiTheme="majorHAnsi" w:hAnsiTheme="majorHAnsi" w:cstheme="majorHAnsi"/>
-          <w:sz w:val="24"/>
-          <w:szCs w:val="24"/>
-        </w:rPr>
-      </w:pPr>
-      <w:r>
-        <w:rPr>
-          <w:rFonts w:asciiTheme="majorHAnsi" w:hAnsiTheme="majorHAnsi" w:cstheme="majorHAnsi"/>
-          <w:sz w:val="24"/>
-          <w:szCs w:val="24"/>
-        </w:rPr>
-        <w:t>Any accessible class or struct with a method matching the delegate type can be assigned to the delegate. Both static and instance methods can be used.</w:t>
-      </w:r>
-    </w:p>
-    <w:p>
-      <w:pPr>
-        <w:spacing w:after="0"/>
-        <w:rPr>
-          <w:rFonts w:asciiTheme="majorHAnsi" w:hAnsiTheme="majorHAnsi" w:cstheme="majorHAnsi"/>
-          <w:sz w:val="24"/>
-          <w:szCs w:val="24"/>
-        </w:rPr>
-      </w:pPr>
-    </w:p>
-    <w:p>
-      <w:pPr>
-        <w:spacing w:after="0"/>
-        <w:rPr>
-          <w:rFonts w:asciiTheme="majorHAnsi" w:hAnsiTheme="majorHAnsi" w:cstheme="majorHAnsi"/>
-          <w:sz w:val="24"/>
-          <w:szCs w:val="24"/>
-        </w:rPr>
-      </w:pPr>
-      <w:r>
-        <w:rPr>
-          <w:rFonts w:asciiTheme="majorHAnsi" w:hAnsiTheme="majorHAnsi" w:cstheme="majorHAnsi"/>
-          <w:sz w:val="24"/>
-          <w:szCs w:val="24"/>
-        </w:rPr>
-        <w:t>Delegates make it possible to programmatically change method calls and plug new code into existing classes.</w:t>
-      </w:r>
-    </w:p>
-    <w:p>
-      <w:pPr>
-        <w:spacing w:after="0"/>
-        <w:rPr>
-          <w:rFonts w:asciiTheme="majorHAnsi" w:hAnsiTheme="majorHAnsi" w:cstheme="majorHAnsi"/>
-          <w:sz w:val="24"/>
-          <w:szCs w:val="24"/>
-        </w:rPr>
-      </w:pPr>
-    </w:p>
-    <w:p>
-      <w:pPr>
-        <w:spacing w:after="0"/>
-        <w:rPr>
-          <w:rFonts w:asciiTheme="majorHAnsi" w:hAnsiTheme="majorHAnsi" w:cstheme="majorHAnsi"/>
-          <w:sz w:val="24"/>
-          <w:szCs w:val="24"/>
-        </w:rPr>
-      </w:pPr>
-      <w:r>
-        <w:rPr>
-          <w:rFonts w:asciiTheme="majorHAnsi" w:hAnsiTheme="majorHAnsi" w:cstheme="majorHAnsi"/>
-          <w:sz w:val="24"/>
-          <w:szCs w:val="24"/>
-        </w:rPr>
-        <w:t xml:space="preserve">Delegates are ideal for callback methods; for example, a method that compares two objects could be passed </w:t>
-      </w:r>
-      <w:r>
-        <w:rPr>
-          <w:rFonts w:asciiTheme="majorHAnsi" w:hAnsiTheme="majorHAnsi" w:cstheme="majorHAnsi"/>
-          <w:b/>
-          <w:bCs/>
-          <w:sz w:val="24"/>
-          <w:szCs w:val="24"/>
-        </w:rPr>
-        <w:t>by reference</w:t>
-      </w:r>
-      <w:r>
-        <w:rPr>
-          <w:rFonts w:asciiTheme="majorHAnsi" w:hAnsiTheme="majorHAnsi" w:cstheme="majorHAnsi"/>
-          <w:sz w:val="24"/>
-          <w:szCs w:val="24"/>
-        </w:rPr>
-        <w:t xml:space="preserve"> as an argument to a sorting algorithm. Since the comparison code is in a separate procedure, the sorting algorithm could be written in a more general way</w:t>
-      </w:r>
-      <w:r>
-        <w:rPr>
-          <w:rFonts w:asciiTheme="majorHAnsi" w:hAnsiTheme="majorHAnsi" w:cstheme="majorHAnsi"/>
-          <w:sz w:val="24"/>
-          <w:szCs w:val="24"/>
-        </w:rPr>
-        <w:t xml:space="preserve"> (i.e. pass different comparison methods to the sorting algorithm so that the same algorithm can be used for sorting various different types of data).</w:t>
-      </w:r>
     </w:p>
     <w:sectPr>
       <w:pgSz w:w="11906" w:h="16838"/>
@@ -5160,6 +6060,119 @@
     </w:lvl>
   </w:abstractNum>
   <w:abstractNum w:abstractNumId="3" w15:restartNumberingAfterBreak="0">
+    <w:nsid w:val="68DF7BDD"/>
+    <w:multiLevelType w:val="hybridMultilevel"/>
+    <w:tmpl w:val="6010E2DE"/>
+    <w:lvl w:ilvl="0" w:tplc="08090001">
+      <w:start w:val="1"/>
+      <w:numFmt w:val="bullet"/>
+      <w:lvlText w:val=""/>
+      <w:lvlJc w:val="left"/>
+      <w:pPr>
+        <w:ind w:left="720" w:hanging="360"/>
+      </w:pPr>
+      <w:rPr>
+        <w:rFonts w:ascii="Symbol" w:hAnsi="Symbol" w:hint="default"/>
+      </w:rPr>
+    </w:lvl>
+    <w:lvl w:ilvl="1" w:tplc="08090003">
+      <w:start w:val="1"/>
+      <w:numFmt w:val="bullet"/>
+      <w:lvlText w:val="o"/>
+      <w:lvlJc w:val="left"/>
+      <w:pPr>
+        <w:ind w:left="1440" w:hanging="360"/>
+      </w:pPr>
+      <w:rPr>
+        <w:rFonts w:ascii="Courier New" w:hAnsi="Courier New" w:cs="Courier New" w:hint="default"/>
+      </w:rPr>
+    </w:lvl>
+    <w:lvl w:ilvl="2" w:tplc="08090005" w:tentative="1">
+      <w:start w:val="1"/>
+      <w:numFmt w:val="bullet"/>
+      <w:lvlText w:val=""/>
+      <w:lvlJc w:val="left"/>
+      <w:pPr>
+        <w:ind w:left="2160" w:hanging="360"/>
+      </w:pPr>
+      <w:rPr>
+        <w:rFonts w:ascii="Wingdings" w:hAnsi="Wingdings" w:hint="default"/>
+      </w:rPr>
+    </w:lvl>
+    <w:lvl w:ilvl="3" w:tplc="08090001" w:tentative="1">
+      <w:start w:val="1"/>
+      <w:numFmt w:val="bullet"/>
+      <w:lvlText w:val=""/>
+      <w:lvlJc w:val="left"/>
+      <w:pPr>
+        <w:ind w:left="2880" w:hanging="360"/>
+      </w:pPr>
+      <w:rPr>
+        <w:rFonts w:ascii="Symbol" w:hAnsi="Symbol" w:hint="default"/>
+      </w:rPr>
+    </w:lvl>
+    <w:lvl w:ilvl="4" w:tplc="08090003" w:tentative="1">
+      <w:start w:val="1"/>
+      <w:numFmt w:val="bullet"/>
+      <w:lvlText w:val="o"/>
+      <w:lvlJc w:val="left"/>
+      <w:pPr>
+        <w:ind w:left="3600" w:hanging="360"/>
+      </w:pPr>
+      <w:rPr>
+        <w:rFonts w:ascii="Courier New" w:hAnsi="Courier New" w:cs="Courier New" w:hint="default"/>
+      </w:rPr>
+    </w:lvl>
+    <w:lvl w:ilvl="5" w:tplc="08090005" w:tentative="1">
+      <w:start w:val="1"/>
+      <w:numFmt w:val="bullet"/>
+      <w:lvlText w:val=""/>
+      <w:lvlJc w:val="left"/>
+      <w:pPr>
+        <w:ind w:left="4320" w:hanging="360"/>
+      </w:pPr>
+      <w:rPr>
+        <w:rFonts w:ascii="Wingdings" w:hAnsi="Wingdings" w:hint="default"/>
+      </w:rPr>
+    </w:lvl>
+    <w:lvl w:ilvl="6" w:tplc="08090001" w:tentative="1">
+      <w:start w:val="1"/>
+      <w:numFmt w:val="bullet"/>
+      <w:lvlText w:val=""/>
+      <w:lvlJc w:val="left"/>
+      <w:pPr>
+        <w:ind w:left="5040" w:hanging="360"/>
+      </w:pPr>
+      <w:rPr>
+        <w:rFonts w:ascii="Symbol" w:hAnsi="Symbol" w:hint="default"/>
+      </w:rPr>
+    </w:lvl>
+    <w:lvl w:ilvl="7" w:tplc="08090003" w:tentative="1">
+      <w:start w:val="1"/>
+      <w:numFmt w:val="bullet"/>
+      <w:lvlText w:val="o"/>
+      <w:lvlJc w:val="left"/>
+      <w:pPr>
+        <w:ind w:left="5760" w:hanging="360"/>
+      </w:pPr>
+      <w:rPr>
+        <w:rFonts w:ascii="Courier New" w:hAnsi="Courier New" w:cs="Courier New" w:hint="default"/>
+      </w:rPr>
+    </w:lvl>
+    <w:lvl w:ilvl="8" w:tplc="08090005" w:tentative="1">
+      <w:start w:val="1"/>
+      <w:numFmt w:val="bullet"/>
+      <w:lvlText w:val=""/>
+      <w:lvlJc w:val="left"/>
+      <w:pPr>
+        <w:ind w:left="6480" w:hanging="360"/>
+      </w:pPr>
+      <w:rPr>
+        <w:rFonts w:ascii="Wingdings" w:hAnsi="Wingdings" w:hint="default"/>
+      </w:rPr>
+    </w:lvl>
+  </w:abstractNum>
+  <w:abstractNum w:abstractNumId="4" w15:restartNumberingAfterBreak="0">
     <w:nsid w:val="708D15D4"/>
     <w:multiLevelType w:val="hybridMultilevel"/>
     <w:tmpl w:val="33B28EFE"/>
@@ -5276,13 +6289,16 @@
     <w:abstractNumId w:val="0"/>
   </w:num>
   <w:num w:numId="2">
-    <w:abstractNumId w:val="3"/>
+    <w:abstractNumId w:val="4"/>
   </w:num>
   <w:num w:numId="3">
     <w:abstractNumId w:val="1"/>
   </w:num>
   <w:num w:numId="4">
     <w:abstractNumId w:val="2"/>
+  </w:num>
+  <w:num w:numId="5">
+    <w:abstractNumId w:val="3"/>
   </w:num>
 </w:numbering>
 </file>
@@ -5724,6 +6740,69 @@
       <w:contextualSpacing/>
     </w:pPr>
   </w:style>
+  <w:style w:type="paragraph" w:styleId="HTMLPreformatted">
+    <w:name w:val="HTML Preformatted"/>
+    <w:basedOn w:val="Normal"/>
+    <w:link w:val="HTMLPreformattedChar"/>
+    <w:uiPriority w:val="99"/>
+    <w:semiHidden/>
+    <w:unhideWhenUsed/>
+    <w:rsid w:val="00BD467C"/>
+    <w:pPr>
+      <w:tabs>
+        <w:tab w:val="left" w:pos="916"/>
+        <w:tab w:val="left" w:pos="1832"/>
+        <w:tab w:val="left" w:pos="2748"/>
+        <w:tab w:val="left" w:pos="3664"/>
+        <w:tab w:val="left" w:pos="4580"/>
+        <w:tab w:val="left" w:pos="5496"/>
+        <w:tab w:val="left" w:pos="6412"/>
+        <w:tab w:val="left" w:pos="7328"/>
+        <w:tab w:val="left" w:pos="8244"/>
+        <w:tab w:val="left" w:pos="9160"/>
+        <w:tab w:val="left" w:pos="10076"/>
+        <w:tab w:val="left" w:pos="10992"/>
+        <w:tab w:val="left" w:pos="11908"/>
+        <w:tab w:val="left" w:pos="12824"/>
+        <w:tab w:val="left" w:pos="13740"/>
+        <w:tab w:val="left" w:pos="14656"/>
+      </w:tabs>
+      <w:spacing w:after="0" w:line="240" w:lineRule="auto"/>
+    </w:pPr>
+    <w:rPr>
+      <w:rFonts w:ascii="Courier New" w:eastAsia="Times New Roman" w:hAnsi="Courier New" w:cs="Courier New"/>
+      <w:sz w:val="20"/>
+      <w:szCs w:val="20"/>
+      <w:lang w:eastAsia="en-GB"/>
+    </w:rPr>
+  </w:style>
+  <w:style w:type="character" w:customStyle="1" w:styleId="HTMLPreformattedChar">
+    <w:name w:val="HTML Preformatted Char"/>
+    <w:basedOn w:val="DefaultParagraphFont"/>
+    <w:link w:val="HTMLPreformatted"/>
+    <w:uiPriority w:val="99"/>
+    <w:semiHidden/>
+    <w:rsid w:val="00BD467C"/>
+    <w:rPr>
+      <w:rFonts w:ascii="Courier New" w:eastAsia="Times New Roman" w:hAnsi="Courier New" w:cs="Courier New"/>
+      <w:sz w:val="20"/>
+      <w:szCs w:val="20"/>
+      <w:lang w:eastAsia="en-GB"/>
+    </w:rPr>
+  </w:style>
+  <w:style w:type="character" w:styleId="HTMLCode">
+    <w:name w:val="HTML Code"/>
+    <w:basedOn w:val="DefaultParagraphFont"/>
+    <w:uiPriority w:val="99"/>
+    <w:semiHidden/>
+    <w:unhideWhenUsed/>
+    <w:rsid w:val="00BD467C"/>
+    <w:rPr>
+      <w:rFonts w:ascii="Courier New" w:eastAsia="Times New Roman" w:hAnsi="Courier New" w:cs="Courier New"/>
+      <w:sz w:val="20"/>
+      <w:szCs w:val="20"/>
+    </w:rPr>
+  </w:style>
 </w:styles>
 </file>
 

</xml_diff>

<commit_message>
Added future section headings
</commit_message>
<xml_diff>
--- a/Notes.docx
+++ b/Notes.docx
@@ -128,18 +128,8 @@
           <w:sz w:val="36"/>
           <w:szCs w:val="36"/>
         </w:rPr>
-        <w:t xml:space="preserve">Notes by </w:t>
-      </w:r>
-      <w:proofErr w:type="spellStart"/>
-      <w:r>
-        <w:rPr>
-          <w:rFonts w:asciiTheme="majorHAnsi" w:hAnsiTheme="majorHAnsi" w:cstheme="majorHAnsi"/>
-          <w:sz w:val="36"/>
-          <w:szCs w:val="36"/>
-        </w:rPr>
-        <w:t>JACPro</w:t>
-      </w:r>
-      <w:proofErr w:type="spellEnd"/>
+        <w:t>Notes by JACPro</w:t>
+      </w:r>
     </w:p>
     <w:p>
       <w:pPr>
@@ -5705,8 +5695,189 @@
         </w:rPr>
         <w:t xml:space="preserve">It’s important to declare a local variable for the expression that represents the event handlers; this ensures that the unsubscribe action removes the event handler. </w:t>
       </w:r>
+    </w:p>
+    <w:p>
+      <w:pPr>
+        <w:spacing w:after="0"/>
+        <w:rPr>
+          <w:rFonts w:asciiTheme="majorHAnsi" w:hAnsiTheme="majorHAnsi" w:cstheme="majorHAnsi"/>
+          <w:sz w:val="24"/>
+          <w:szCs w:val="24"/>
+        </w:rPr>
+      </w:pPr>
+      <w:r>
+        <w:rPr>
+          <w:rFonts w:asciiTheme="majorHAnsi" w:hAnsiTheme="majorHAnsi" w:cstheme="majorHAnsi"/>
+          <w:sz w:val="32"/>
+          <w:szCs w:val="32"/>
+        </w:rPr>
+        <w:lastRenderedPageBreak/>
+        <w:t>Properties</w:t>
+      </w:r>
+    </w:p>
+    <w:p>
+      <w:pPr>
+        <w:spacing w:after="0"/>
+        <w:rPr>
+          <w:rFonts w:asciiTheme="majorHAnsi" w:hAnsiTheme="majorHAnsi" w:cstheme="majorHAnsi"/>
+          <w:sz w:val="24"/>
+          <w:szCs w:val="24"/>
+        </w:rPr>
+      </w:pPr>
+    </w:p>
+    <w:p>
+      <w:pPr>
+        <w:spacing w:after="0"/>
+        <w:rPr>
+          <w:rFonts w:asciiTheme="majorHAnsi" w:hAnsiTheme="majorHAnsi" w:cstheme="majorHAnsi"/>
+          <w:sz w:val="24"/>
+          <w:szCs w:val="24"/>
+        </w:rPr>
+      </w:pPr>
+    </w:p>
+    <w:p>
+      <w:pPr>
+        <w:spacing w:after="0"/>
+        <w:rPr>
+          <w:rFonts w:asciiTheme="majorHAnsi" w:hAnsiTheme="majorHAnsi" w:cstheme="majorHAnsi"/>
+          <w:sz w:val="24"/>
+          <w:szCs w:val="24"/>
+        </w:rPr>
+      </w:pPr>
+      <w:r>
+        <w:rPr>
+          <w:rFonts w:asciiTheme="majorHAnsi" w:hAnsiTheme="majorHAnsi" w:cstheme="majorHAnsi"/>
+          <w:sz w:val="32"/>
+          <w:szCs w:val="32"/>
+        </w:rPr>
+        <w:t>Operators and Expressions</w:t>
+      </w:r>
+    </w:p>
+    <w:p>
+      <w:pPr>
+        <w:spacing w:after="0"/>
+        <w:rPr>
+          <w:rFonts w:asciiTheme="majorHAnsi" w:hAnsiTheme="majorHAnsi" w:cstheme="majorHAnsi"/>
+          <w:sz w:val="24"/>
+          <w:szCs w:val="24"/>
+        </w:rPr>
+      </w:pPr>
+    </w:p>
+    <w:p>
+      <w:pPr>
+        <w:spacing w:after="0"/>
+        <w:rPr>
+          <w:rFonts w:asciiTheme="majorHAnsi" w:hAnsiTheme="majorHAnsi" w:cstheme="majorHAnsi"/>
+          <w:sz w:val="24"/>
+          <w:szCs w:val="24"/>
+        </w:rPr>
+      </w:pPr>
+    </w:p>
+    <w:p>
+      <w:pPr>
+        <w:spacing w:after="0"/>
+        <w:rPr>
+          <w:rFonts w:asciiTheme="majorHAnsi" w:hAnsiTheme="majorHAnsi" w:cstheme="majorHAnsi"/>
+          <w:sz w:val="24"/>
+          <w:szCs w:val="24"/>
+        </w:rPr>
+      </w:pPr>
+      <w:r>
+        <w:rPr>
+          <w:rFonts w:asciiTheme="majorHAnsi" w:hAnsiTheme="majorHAnsi" w:cstheme="majorHAnsi"/>
+          <w:sz w:val="32"/>
+          <w:szCs w:val="32"/>
+        </w:rPr>
+        <w:t xml:space="preserve">Statements </w:t>
+      </w:r>
+    </w:p>
+    <w:p>
+      <w:pPr>
+        <w:spacing w:after="0"/>
+        <w:rPr>
+          <w:rFonts w:asciiTheme="majorHAnsi" w:hAnsiTheme="majorHAnsi" w:cstheme="majorHAnsi"/>
+          <w:sz w:val="24"/>
+          <w:szCs w:val="24"/>
+        </w:rPr>
+      </w:pPr>
+    </w:p>
+    <w:p>
+      <w:pPr>
+        <w:spacing w:after="0"/>
+        <w:rPr>
+          <w:rFonts w:asciiTheme="majorHAnsi" w:hAnsiTheme="majorHAnsi" w:cstheme="majorHAnsi"/>
+          <w:sz w:val="24"/>
+          <w:szCs w:val="24"/>
+        </w:rPr>
+      </w:pPr>
+    </w:p>
+    <w:p>
+      <w:pPr>
+        <w:spacing w:after="0"/>
+        <w:rPr>
+          <w:rFonts w:asciiTheme="majorHAnsi" w:hAnsiTheme="majorHAnsi" w:cstheme="majorHAnsi"/>
+          <w:sz w:val="24"/>
+          <w:szCs w:val="24"/>
+        </w:rPr>
+      </w:pPr>
+      <w:r>
+        <w:rPr>
+          <w:rFonts w:asciiTheme="majorHAnsi" w:hAnsiTheme="majorHAnsi" w:cstheme="majorHAnsi"/>
+          <w:sz w:val="32"/>
+          <w:szCs w:val="32"/>
+        </w:rPr>
+        <w:t>Attributes</w:t>
+      </w:r>
+    </w:p>
+    <w:p>
+      <w:pPr>
+        <w:spacing w:after="0"/>
+        <w:rPr>
+          <w:rFonts w:asciiTheme="majorHAnsi" w:hAnsiTheme="majorHAnsi" w:cstheme="majorHAnsi"/>
+          <w:sz w:val="24"/>
+          <w:szCs w:val="24"/>
+        </w:rPr>
+      </w:pPr>
+    </w:p>
+    <w:p>
+      <w:pPr>
+        <w:spacing w:after="0"/>
+        <w:rPr>
+          <w:rFonts w:asciiTheme="majorHAnsi" w:hAnsiTheme="majorHAnsi" w:cstheme="majorHAnsi"/>
+          <w:sz w:val="24"/>
+          <w:szCs w:val="24"/>
+        </w:rPr>
+      </w:pPr>
+    </w:p>
+    <w:p>
+      <w:pPr>
+        <w:spacing w:after="0"/>
+        <w:rPr>
+          <w:rFonts w:asciiTheme="majorHAnsi" w:hAnsiTheme="majorHAnsi" w:cstheme="majorHAnsi"/>
+          <w:sz w:val="32"/>
+          <w:szCs w:val="32"/>
+        </w:rPr>
+      </w:pPr>
+      <w:r>
+        <w:rPr>
+          <w:rFonts w:asciiTheme="majorHAnsi" w:hAnsiTheme="majorHAnsi" w:cstheme="majorHAnsi"/>
+          <w:sz w:val="32"/>
+          <w:szCs w:val="32"/>
+        </w:rPr>
+        <w:t>Expression-Bodied Members</w:t>
+      </w:r>
       <w:bookmarkStart w:id="0" w:name="_GoBack"/>
       <w:bookmarkEnd w:id="0"/>
+    </w:p>
+    <w:p>
+      <w:pPr>
+        <w:spacing w:after="0"/>
+        <w:rPr>
+          <w:rFonts w:asciiTheme="majorHAnsi" w:hAnsiTheme="majorHAnsi" w:cstheme="majorHAnsi"/>
+          <w:sz w:val="32"/>
+          <w:szCs w:val="32"/>
+        </w:rPr>
+      </w:pPr>
     </w:p>
     <w:sectPr>
       <w:pgSz w:w="11906" w:h="16838"/>

</xml_diff>

<commit_message>
Added notes on read-only properties
</commit_message>
<xml_diff>
--- a/Notes.docx
+++ b/Notes.docx
@@ -9554,26 +9554,366 @@
     </w:p>
     <w:p/>
     <w:p>
+      <w:r>
+        <w:t>You may assign different accessibility levels to get and set accessors, rather than leaving them as public; for example, you could have the set accessor as private so that only other methods in the same class are able to change its value.</w:t>
+      </w:r>
+    </w:p>
+    <w:p/>
+    <w:p>
+      <w:pPr>
+        <w:pStyle w:val="NoSpacing"/>
+      </w:pPr>
+      <w:r>
+        <w:t>public string FirstName { get; private set; }</w:t>
+      </w:r>
+    </w:p>
+    <w:p/>
+    <w:p>
+      <w:r>
+        <w:t>While the value in the example above can still be viewed from anywhere, it can now only be changed from within the class the contains the property.</w:t>
+      </w:r>
+    </w:p>
+    <w:p/>
+    <w:p>
+      <w:r>
+        <w:t xml:space="preserve">You can place any access modifier on the accessors of a property (i.e. </w:t>
+      </w:r>
+      <w:r>
+        <w:rPr>
+          <w:rFonts w:ascii="Consolas" w:hAnsi="Consolas"/>
+          <w:sz w:val="22"/>
+          <w:szCs w:val="20"/>
+        </w:rPr>
+        <w:t>private</w:t>
+      </w:r>
+      <w:r>
+        <w:t xml:space="preserve">, </w:t>
+      </w:r>
+      <w:r>
+        <w:rPr>
+          <w:rFonts w:ascii="Consolas" w:hAnsi="Consolas"/>
+          <w:sz w:val="22"/>
+          <w:szCs w:val="20"/>
+        </w:rPr>
+        <w:t>protected</w:t>
+      </w:r>
+      <w:r>
+        <w:t xml:space="preserve">, </w:t>
+      </w:r>
+      <w:r>
+        <w:rPr>
+          <w:rFonts w:ascii="Consolas" w:hAnsi="Consolas"/>
+          <w:sz w:val="22"/>
+          <w:szCs w:val="20"/>
+        </w:rPr>
+        <w:t>internal</w:t>
+      </w:r>
+      <w:r>
+        <w:t xml:space="preserve">, </w:t>
+      </w:r>
+      <w:r>
+        <w:rPr>
+          <w:rFonts w:ascii="Consolas" w:hAnsi="Consolas"/>
+          <w:sz w:val="22"/>
+          <w:szCs w:val="20"/>
+        </w:rPr>
+        <w:t>protected internal</w:t>
+      </w:r>
+      <w:r>
+        <w:t>). However, access modifiers on accessors must be more restrictive than that on the property itself (e.g. you can’t declare a private property with public accessors).</w:t>
+      </w:r>
+    </w:p>
+    <w:p/>
+    <w:p>
+      <w:r>
+        <w:t>You may also restrict modifications to a property so that a value can only be set in an initializer or constructor:</w:t>
+      </w:r>
+    </w:p>
+    <w:p/>
+    <w:p>
+      <w:pPr>
+        <w:pStyle w:val="NoSpacing"/>
+        <w:spacing w:line="276" w:lineRule="auto"/>
+      </w:pPr>
+      <w:r>
+        <w:t xml:space="preserve">public Person (string </w:t>
+      </w:r>
+      <w:proofErr w:type="spellStart"/>
+      <w:r>
+        <w:t>firstName</w:t>
+      </w:r>
+      <w:proofErr w:type="spellEnd"/>
+      <w:r>
+        <w:t xml:space="preserve">) =&gt; </w:t>
+      </w:r>
+      <w:proofErr w:type="spellStart"/>
+      <w:r>
+        <w:t>this.FirstName</w:t>
+      </w:r>
+      <w:proofErr w:type="spellEnd"/>
+      <w:r>
+        <w:t xml:space="preserve"> = </w:t>
+      </w:r>
+      <w:proofErr w:type="spellStart"/>
+      <w:r>
+        <w:t>firstName</w:t>
+      </w:r>
+      <w:proofErr w:type="spellEnd"/>
+      <w:r>
+        <w:t>;</w:t>
+      </w:r>
+    </w:p>
+    <w:p>
+      <w:pPr>
+        <w:pStyle w:val="NoSpacing"/>
+        <w:spacing w:line="276" w:lineRule="auto"/>
+      </w:pPr>
+      <w:r>
+        <w:t>public string FirstName { get; }</w:t>
+      </w:r>
+    </w:p>
+    <w:p>
+      <w:r>
+        <w:lastRenderedPageBreak/>
+        <w:t xml:space="preserve">The above feature is </w:t>
+      </w:r>
+      <w:proofErr w:type="spellStart"/>
+      <w:r>
+        <w:t>primarly</w:t>
+      </w:r>
+      <w:proofErr w:type="spellEnd"/>
+      <w:r>
+        <w:t xml:space="preserve"> used for initializing collections that are exposed as read-only properties</w:t>
+      </w:r>
+      <w:r>
+        <w:t>:</w:t>
+      </w:r>
+    </w:p>
+    <w:p/>
+    <w:p>
+      <w:r>
+        <w:t>public class Measurements</w:t>
+      </w:r>
+    </w:p>
+    <w:p>
+      <w:pPr>
+        <w:spacing w:line="276" w:lineRule="auto"/>
+        <w:rPr>
+          <w:rFonts w:ascii="Consolas" w:hAnsi="Consolas"/>
+          <w:sz w:val="22"/>
+        </w:rPr>
+      </w:pPr>
+      <w:r>
+        <w:rPr>
+          <w:rFonts w:ascii="Consolas" w:hAnsi="Consolas"/>
+          <w:sz w:val="22"/>
+        </w:rPr>
+        <w:t>{</w:t>
+      </w:r>
+    </w:p>
+    <w:p>
+      <w:pPr>
+        <w:pStyle w:val="NoSpacing"/>
+        <w:spacing w:line="276" w:lineRule="auto"/>
+        <w:rPr>
+          <w:rStyle w:val="HTMLCode"/>
+          <w:rFonts w:ascii="Consolas" w:eastAsiaTheme="minorHAnsi" w:hAnsi="Consolas"/>
+          <w:sz w:val="22"/>
+          <w:szCs w:val="22"/>
+        </w:rPr>
+      </w:pPr>
+      <w:r>
+        <w:rPr>
+          <w:rStyle w:val="hljs-keyword"/>
+        </w:rPr>
+        <w:tab/>
+      </w:r>
+      <w:r>
+        <w:rPr>
+          <w:rStyle w:val="hljs-keyword"/>
+        </w:rPr>
+        <w:t>public</w:t>
+      </w:r>
+      <w:r>
+        <w:rPr>
+          <w:rStyle w:val="HTMLCode"/>
+          <w:rFonts w:ascii="Consolas" w:eastAsiaTheme="minorHAnsi" w:hAnsi="Consolas"/>
+          <w:sz w:val="22"/>
+          <w:szCs w:val="22"/>
+        </w:rPr>
+        <w:t xml:space="preserve"> </w:t>
+      </w:r>
+      <w:proofErr w:type="spellStart"/>
+      <w:r>
+        <w:rPr>
+          <w:rStyle w:val="HTMLCode"/>
+          <w:rFonts w:ascii="Consolas" w:eastAsiaTheme="minorHAnsi" w:hAnsi="Consolas"/>
+          <w:sz w:val="22"/>
+          <w:szCs w:val="22"/>
+        </w:rPr>
+        <w:t>ICollection</w:t>
+      </w:r>
+      <w:proofErr w:type="spellEnd"/>
+      <w:r>
+        <w:rPr>
+          <w:rStyle w:val="HTMLCode"/>
+          <w:rFonts w:ascii="Consolas" w:eastAsiaTheme="minorHAnsi" w:hAnsi="Consolas"/>
+          <w:sz w:val="22"/>
+          <w:szCs w:val="22"/>
+        </w:rPr>
+        <w:t>&lt;</w:t>
+      </w:r>
+      <w:proofErr w:type="spellStart"/>
+      <w:r>
+        <w:rPr>
+          <w:rStyle w:val="HTMLCode"/>
+          <w:rFonts w:ascii="Consolas" w:eastAsiaTheme="minorHAnsi" w:hAnsi="Consolas"/>
+          <w:sz w:val="22"/>
+          <w:szCs w:val="22"/>
+        </w:rPr>
+        <w:t>DataPoint</w:t>
+      </w:r>
+      <w:proofErr w:type="spellEnd"/>
+      <w:r>
+        <w:rPr>
+          <w:rStyle w:val="HTMLCode"/>
+          <w:rFonts w:ascii="Consolas" w:eastAsiaTheme="minorHAnsi" w:hAnsi="Consolas"/>
+          <w:sz w:val="22"/>
+          <w:szCs w:val="22"/>
+        </w:rPr>
+        <w:t xml:space="preserve">&gt; points { </w:t>
+      </w:r>
+      <w:r>
+        <w:rPr>
+          <w:rStyle w:val="hljs-keyword"/>
+        </w:rPr>
+        <w:t>get</w:t>
+      </w:r>
+      <w:r>
+        <w:rPr>
+          <w:rStyle w:val="HTMLCode"/>
+          <w:rFonts w:ascii="Consolas" w:eastAsiaTheme="minorHAnsi" w:hAnsi="Consolas"/>
+          <w:sz w:val="22"/>
+          <w:szCs w:val="22"/>
+        </w:rPr>
+        <w:t xml:space="preserve">; } = </w:t>
+      </w:r>
+      <w:r>
+        <w:rPr>
+          <w:rStyle w:val="hljs-keyword"/>
+        </w:rPr>
+        <w:t>new</w:t>
+      </w:r>
+      <w:r>
+        <w:rPr>
+          <w:rStyle w:val="HTMLCode"/>
+          <w:rFonts w:ascii="Consolas" w:eastAsiaTheme="minorHAnsi" w:hAnsi="Consolas"/>
+          <w:sz w:val="22"/>
+          <w:szCs w:val="22"/>
+        </w:rPr>
+        <w:t xml:space="preserve"> </w:t>
+      </w:r>
+    </w:p>
+    <w:p>
+      <w:pPr>
+        <w:pStyle w:val="NoSpacing"/>
+        <w:spacing w:line="276" w:lineRule="auto"/>
+        <w:ind w:left="720" w:firstLine="720"/>
+        <w:rPr>
+          <w:rStyle w:val="HTMLCode"/>
+          <w:rFonts w:ascii="Consolas" w:eastAsiaTheme="minorHAnsi" w:hAnsi="Consolas"/>
+          <w:sz w:val="22"/>
+          <w:szCs w:val="22"/>
+        </w:rPr>
+      </w:pPr>
+      <w:r>
+        <w:rPr>
+          <w:rStyle w:val="HTMLCode"/>
+          <w:rFonts w:ascii="Consolas" w:eastAsiaTheme="minorHAnsi" w:hAnsi="Consolas"/>
+          <w:sz w:val="22"/>
+          <w:szCs w:val="22"/>
+        </w:rPr>
+        <w:t>List&lt;</w:t>
+      </w:r>
+      <w:proofErr w:type="spellStart"/>
+      <w:r>
+        <w:rPr>
+          <w:rStyle w:val="HTMLCode"/>
+          <w:rFonts w:ascii="Consolas" w:eastAsiaTheme="minorHAnsi" w:hAnsi="Consolas"/>
+          <w:sz w:val="22"/>
+          <w:szCs w:val="22"/>
+        </w:rPr>
+        <w:t>DataPoint</w:t>
+      </w:r>
+      <w:proofErr w:type="spellEnd"/>
+      <w:r>
+        <w:rPr>
+          <w:rStyle w:val="HTMLCode"/>
+          <w:rFonts w:ascii="Consolas" w:eastAsiaTheme="minorHAnsi" w:hAnsi="Consolas"/>
+          <w:sz w:val="22"/>
+          <w:szCs w:val="22"/>
+        </w:rPr>
+        <w:t>&gt;();</w:t>
+      </w:r>
+    </w:p>
+    <w:p>
+      <w:pPr>
+        <w:pStyle w:val="NoSpacing"/>
+        <w:spacing w:line="276" w:lineRule="auto"/>
+      </w:pPr>
+      <w:r>
+        <w:rPr>
+          <w:rStyle w:val="HTMLCode"/>
+          <w:rFonts w:ascii="Consolas" w:eastAsiaTheme="minorHAnsi" w:hAnsi="Consolas" w:cstheme="minorBidi"/>
+          <w:sz w:val="22"/>
+          <w:szCs w:val="22"/>
+        </w:rPr>
+        <w:t>}</w:t>
+      </w:r>
+    </w:p>
+    <w:p>
+      <w:pPr>
+        <w:rPr>
+          <w:rFonts w:cstheme="majorHAnsi"/>
+          <w:color w:val="2F5496" w:themeColor="accent1" w:themeShade="BF"/>
+          <w:szCs w:val="24"/>
+        </w:rPr>
+      </w:pPr>
+    </w:p>
+    <w:p>
+      <w:pPr>
+        <w:pStyle w:val="Heading3"/>
+        <w:rPr>
+          <w:rFonts w:cstheme="majorHAnsi"/>
+          <w:color w:val="auto"/>
+          <w:sz w:val="32"/>
+          <w:szCs w:val="32"/>
+        </w:rPr>
+      </w:pPr>
+      <w:r>
+        <w:rPr>
+          <w:rFonts w:cstheme="majorHAnsi"/>
+          <w:color w:val="auto"/>
+          <w:sz w:val="32"/>
+          <w:szCs w:val="32"/>
+        </w:rPr>
+        <w:t>Computed</w:t>
+      </w:r>
+      <w:r>
+        <w:rPr>
+          <w:rFonts w:cstheme="majorHAnsi"/>
+          <w:color w:val="auto"/>
+          <w:sz w:val="32"/>
+          <w:szCs w:val="32"/>
+        </w:rPr>
+        <w:t xml:space="preserve"> Properties</w:t>
+      </w:r>
+    </w:p>
+    <w:p/>
+    <w:p>
       <w:bookmarkStart w:id="18" w:name="_GoBack"/>
       <w:bookmarkEnd w:id="18"/>
-    </w:p>
-    <w:p>
-      <w:pPr>
-        <w:spacing w:after="160"/>
-        <w:rPr>
-          <w:rFonts w:cstheme="majorHAnsi"/>
-          <w:color w:val="2F5496" w:themeColor="accent1" w:themeShade="BF"/>
-          <w:sz w:val="32"/>
-          <w:szCs w:val="32"/>
-        </w:rPr>
-      </w:pPr>
-      <w:r>
-        <w:rPr>
-          <w:rFonts w:cstheme="majorHAnsi"/>
-          <w:color w:val="2F5496" w:themeColor="accent1" w:themeShade="BF"/>
-          <w:sz w:val="32"/>
-          <w:szCs w:val="32"/>
-        </w:rPr>
+      <w:r>
         <w:br w:type="page"/>
       </w:r>
     </w:p>
@@ -11471,6 +11811,11 @@
       <w:sz w:val="24"/>
     </w:rPr>
   </w:style>
+  <w:style w:type="character" w:customStyle="1" w:styleId="hljs-keyword">
+    <w:name w:val="hljs-keyword"/>
+    <w:basedOn w:val="DefaultParagraphFont"/>
+    <w:rsid w:val="00FA2F35"/>
+  </w:style>
 </w:styles>
 </file>
 
@@ -11774,7 +12119,7 @@
 </file>
 
 <file path=customXml/itemProps1.xml><?xml version="1.0" encoding="utf-8"?>
-<ds:datastoreItem xmlns:ds="http://schemas.openxmlformats.org/officeDocument/2006/customXml" ds:itemID="{7352D7FB-54C7-4D1E-BD6A-10CF40670391}">
+<ds:datastoreItem xmlns:ds="http://schemas.openxmlformats.org/officeDocument/2006/customXml" ds:itemID="{9ED29E1E-1D33-46EA-9B6B-C3459B69FD4E}">
   <ds:schemaRefs>
     <ds:schemaRef ds:uri="http://schemas.openxmlformats.org/officeDocument/2006/bibliography"/>
   </ds:schemaRefs>

</xml_diff>

<commit_message>
Added notes on computed properties
</commit_message>
<xml_diff>
--- a/Notes.docx
+++ b/Notes.docx
@@ -9898,6 +9898,239 @@
           <w:szCs w:val="32"/>
         </w:rPr>
         <w:t>Computed</w:t>
+      </w:r>
+      <w:r>
+        <w:rPr>
+          <w:rFonts w:cstheme="majorHAnsi"/>
+          <w:color w:val="auto"/>
+          <w:sz w:val="32"/>
+          <w:szCs w:val="32"/>
+        </w:rPr>
+        <w:t xml:space="preserve"> Properties</w:t>
+      </w:r>
+    </w:p>
+    <w:p/>
+    <w:p>
+      <w:r>
+        <w:t>Properties may return computed values; they are not restricted to only returning the value of a member field:</w:t>
+      </w:r>
+    </w:p>
+    <w:p/>
+    <w:p>
+      <w:pPr>
+        <w:pStyle w:val="NoSpacing"/>
+        <w:spacing w:line="276" w:lineRule="auto"/>
+      </w:pPr>
+      <w:r>
+        <w:t>public class Person</w:t>
+      </w:r>
+    </w:p>
+    <w:p>
+      <w:pPr>
+        <w:pStyle w:val="NoSpacing"/>
+        <w:spacing w:line="276" w:lineRule="auto"/>
+      </w:pPr>
+      <w:r>
+        <w:t>{</w:t>
+      </w:r>
+    </w:p>
+    <w:p>
+      <w:pPr>
+        <w:pStyle w:val="NoSpacing"/>
+        <w:spacing w:line="276" w:lineRule="auto"/>
+      </w:pPr>
+      <w:r>
+        <w:tab/>
+        <w:t>public string FirstName { get; set; }</w:t>
+      </w:r>
+    </w:p>
+    <w:p>
+      <w:pPr>
+        <w:pStyle w:val="NoSpacing"/>
+        <w:spacing w:line="276" w:lineRule="auto"/>
+      </w:pPr>
+      <w:r>
+        <w:tab/>
+        <w:t xml:space="preserve">public string </w:t>
+      </w:r>
+      <w:proofErr w:type="spellStart"/>
+      <w:r>
+        <w:t>LastName</w:t>
+      </w:r>
+      <w:proofErr w:type="spellEnd"/>
+      <w:r>
+        <w:t xml:space="preserve"> { get; set; }</w:t>
+      </w:r>
+    </w:p>
+    <w:p>
+      <w:pPr>
+        <w:pStyle w:val="NoSpacing"/>
+        <w:spacing w:line="276" w:lineRule="auto"/>
+      </w:pPr>
+      <w:r>
+        <w:tab/>
+        <w:t xml:space="preserve">public string </w:t>
+      </w:r>
+      <w:proofErr w:type="spellStart"/>
+      <w:r>
+        <w:t>FullName</w:t>
+      </w:r>
+      <w:proofErr w:type="spellEnd"/>
+      <w:r>
+        <w:t xml:space="preserve"> { get {return $”{FirstName} {</w:t>
+      </w:r>
+      <w:proofErr w:type="spellStart"/>
+      <w:r>
+        <w:t>LastName</w:t>
+      </w:r>
+      <w:proofErr w:type="spellEnd"/>
+      <w:r>
+        <w:t>}”; } }</w:t>
+      </w:r>
+    </w:p>
+    <w:p>
+      <w:pPr>
+        <w:pStyle w:val="NoSpacing"/>
+        <w:spacing w:line="276" w:lineRule="auto"/>
+      </w:pPr>
+      <w:r>
+        <w:t>}</w:t>
+      </w:r>
+    </w:p>
+    <w:p/>
+    <w:p>
+      <w:r>
+        <w:t xml:space="preserve">The above example uses the $ character for string interpolations; this allows for interpolation expressions (such as </w:t>
+      </w:r>
+      <w:r>
+        <w:rPr>
+          <w:rFonts w:ascii="Consolas" w:hAnsi="Consolas"/>
+          <w:sz w:val="22"/>
+          <w:szCs w:val="20"/>
+        </w:rPr>
+        <w:t>{FirstName}</w:t>
+      </w:r>
+      <w:r>
+        <w:t>) and so provides a more readable and convenient syntax for writing formatted strings.</w:t>
+      </w:r>
+    </w:p>
+    <w:p/>
+    <w:p>
+      <w:r>
+        <w:t xml:space="preserve">You could instead use an </w:t>
+      </w:r>
+      <w:r>
+        <w:rPr>
+          <w:b/>
+          <w:bCs/>
+        </w:rPr>
+        <w:t>expression-bodied member</w:t>
+      </w:r>
+      <w:r>
+        <w:t xml:space="preserve"> to achieve the same effect in a more succinct way. Expression-bodied members use the lambda expression syntax and define methods that contain a single expression only.</w:t>
+      </w:r>
+    </w:p>
+    <w:p/>
+    <w:p>
+      <w:pPr>
+        <w:pStyle w:val="NoSpacing"/>
+        <w:spacing w:line="276" w:lineRule="auto"/>
+      </w:pPr>
+      <w:r>
+        <w:t>public class Person</w:t>
+      </w:r>
+    </w:p>
+    <w:p>
+      <w:pPr>
+        <w:pStyle w:val="NoSpacing"/>
+        <w:spacing w:line="276" w:lineRule="auto"/>
+      </w:pPr>
+      <w:r>
+        <w:t>{</w:t>
+      </w:r>
+    </w:p>
+    <w:p>
+      <w:pPr>
+        <w:pStyle w:val="NoSpacing"/>
+        <w:spacing w:line="276" w:lineRule="auto"/>
+      </w:pPr>
+      <w:r>
+        <w:tab/>
+        <w:t>public string FirstName { get; set; }</w:t>
+      </w:r>
+    </w:p>
+    <w:p>
+      <w:pPr>
+        <w:pStyle w:val="NoSpacing"/>
+        <w:spacing w:line="276" w:lineRule="auto"/>
+      </w:pPr>
+      <w:r>
+        <w:tab/>
+        <w:t xml:space="preserve">public string </w:t>
+      </w:r>
+      <w:proofErr w:type="spellStart"/>
+      <w:r>
+        <w:t>LastName</w:t>
+      </w:r>
+      <w:proofErr w:type="spellEnd"/>
+      <w:r>
+        <w:t xml:space="preserve"> { get; set; }</w:t>
+      </w:r>
+    </w:p>
+    <w:p>
+      <w:pPr>
+        <w:pStyle w:val="NoSpacing"/>
+        <w:spacing w:line="276" w:lineRule="auto"/>
+      </w:pPr>
+      <w:r>
+        <w:tab/>
+        <w:t xml:space="preserve">public string </w:t>
+      </w:r>
+      <w:proofErr w:type="spellStart"/>
+      <w:r>
+        <w:t>FullName</w:t>
+      </w:r>
+      <w:proofErr w:type="spellEnd"/>
+      <w:r>
+        <w:t xml:space="preserve"> =&gt; $”{FirstName} {</w:t>
+      </w:r>
+      <w:proofErr w:type="spellStart"/>
+      <w:r>
+        <w:t>LastName</w:t>
+      </w:r>
+      <w:proofErr w:type="spellEnd"/>
+      <w:r>
+        <w:t>}”;</w:t>
+      </w:r>
+    </w:p>
+    <w:p>
+      <w:pPr>
+        <w:pStyle w:val="NoSpacing"/>
+        <w:spacing w:line="276" w:lineRule="auto"/>
+      </w:pPr>
+      <w:r>
+        <w:t>}</w:t>
+      </w:r>
+    </w:p>
+    <w:p/>
+    <w:p>
+      <w:pPr>
+        <w:pStyle w:val="Heading3"/>
+        <w:rPr>
+          <w:rFonts w:cstheme="majorHAnsi"/>
+          <w:color w:val="auto"/>
+          <w:sz w:val="32"/>
+          <w:szCs w:val="32"/>
+        </w:rPr>
+      </w:pPr>
+      <w:r>
+        <w:rPr>
+          <w:rFonts w:cstheme="majorHAnsi"/>
+          <w:color w:val="auto"/>
+          <w:sz w:val="32"/>
+          <w:szCs w:val="32"/>
+        </w:rPr>
+        <w:t>Cached Evaluated</w:t>
       </w:r>
       <w:r>
         <w:rPr>
@@ -12119,7 +12352,7 @@
 </file>
 
 <file path=customXml/itemProps1.xml><?xml version="1.0" encoding="utf-8"?>
-<ds:datastoreItem xmlns:ds="http://schemas.openxmlformats.org/officeDocument/2006/customXml" ds:itemID="{9ED29E1E-1D33-46EA-9B6B-C3459B69FD4E}">
+<ds:datastoreItem xmlns:ds="http://schemas.openxmlformats.org/officeDocument/2006/customXml" ds:itemID="{465B0CC5-8AF5-41A5-9C7E-635D4D5BA1AD}">
   <ds:schemaRefs>
     <ds:schemaRef ds:uri="http://schemas.openxmlformats.org/officeDocument/2006/bibliography"/>
   </ds:schemaRefs>

</xml_diff>

<commit_message>
Added notes on cached evaluated properties
</commit_message>
<xml_diff>
--- a/Notes.docx
+++ b/Notes.docx
@@ -10140,6 +10140,974 @@
           <w:szCs w:val="32"/>
         </w:rPr>
         <w:t xml:space="preserve"> Properties</w:t>
+      </w:r>
+    </w:p>
+    <w:p/>
+    <w:p>
+      <w:r>
+        <w:t xml:space="preserve">You can store a computed property to create a </w:t>
+      </w:r>
+      <w:r>
+        <w:rPr>
+          <w:b/>
+          <w:bCs/>
+        </w:rPr>
+        <w:t>cached evaluated property</w:t>
+      </w:r>
+      <w:r>
+        <w:t xml:space="preserve">. For example, the </w:t>
+      </w:r>
+      <w:proofErr w:type="spellStart"/>
+      <w:r>
+        <w:t>FullName</w:t>
+      </w:r>
+      <w:proofErr w:type="spellEnd"/>
+      <w:r>
+        <w:t xml:space="preserve"> property in the above examples could be cached after being evaluated, meaning the string formatting will only occur the first time the property is accessed:</w:t>
+      </w:r>
+    </w:p>
+    <w:p/>
+    <w:p/>
+    <w:p/>
+    <w:p>
+      <w:pPr>
+        <w:pStyle w:val="NoSpacing"/>
+        <w:spacing w:line="276" w:lineRule="auto"/>
+      </w:pPr>
+      <w:r>
+        <w:lastRenderedPageBreak/>
+        <w:t>public class Person</w:t>
+      </w:r>
+    </w:p>
+    <w:p>
+      <w:pPr>
+        <w:pStyle w:val="NoSpacing"/>
+        <w:spacing w:line="276" w:lineRule="auto"/>
+      </w:pPr>
+      <w:r>
+        <w:t>{</w:t>
+      </w:r>
+    </w:p>
+    <w:p>
+      <w:pPr>
+        <w:pStyle w:val="NoSpacing"/>
+        <w:spacing w:line="276" w:lineRule="auto"/>
+      </w:pPr>
+      <w:r>
+        <w:tab/>
+      </w:r>
+      <w:r>
+        <w:t>public string FirstName { get; set; }</w:t>
+      </w:r>
+    </w:p>
+    <w:p>
+      <w:pPr>
+        <w:pStyle w:val="NoSpacing"/>
+        <w:spacing w:line="276" w:lineRule="auto"/>
+      </w:pPr>
+      <w:r>
+        <w:tab/>
+        <w:t xml:space="preserve">public string </w:t>
+      </w:r>
+      <w:proofErr w:type="spellStart"/>
+      <w:r>
+        <w:t>LastName</w:t>
+      </w:r>
+      <w:proofErr w:type="spellEnd"/>
+      <w:r>
+        <w:t xml:space="preserve"> { get; set; }</w:t>
+      </w:r>
+    </w:p>
+    <w:p>
+      <w:pPr>
+        <w:pStyle w:val="NoSpacing"/>
+        <w:spacing w:line="276" w:lineRule="auto"/>
+      </w:pPr>
+    </w:p>
+    <w:p>
+      <w:pPr>
+        <w:pStyle w:val="NoSpacing"/>
+        <w:spacing w:line="276" w:lineRule="auto"/>
+      </w:pPr>
+      <w:r>
+        <w:tab/>
+        <w:t xml:space="preserve">private string </w:t>
+      </w:r>
+      <w:proofErr w:type="spellStart"/>
+      <w:r>
+        <w:t>fullName</w:t>
+      </w:r>
+      <w:proofErr w:type="spellEnd"/>
+      <w:r>
+        <w:t>;</w:t>
+      </w:r>
+    </w:p>
+    <w:p>
+      <w:pPr>
+        <w:pStyle w:val="NoSpacing"/>
+        <w:spacing w:line="276" w:lineRule="auto"/>
+      </w:pPr>
+      <w:r>
+        <w:tab/>
+        <w:t xml:space="preserve">public string </w:t>
+      </w:r>
+      <w:proofErr w:type="spellStart"/>
+      <w:r>
+        <w:t>FullName</w:t>
+      </w:r>
+      <w:proofErr w:type="spellEnd"/>
+    </w:p>
+    <w:p>
+      <w:pPr>
+        <w:pStyle w:val="NoSpacing"/>
+        <w:spacing w:line="276" w:lineRule="auto"/>
+      </w:pPr>
+      <w:r>
+        <w:tab/>
+        <w:t>{</w:t>
+      </w:r>
+    </w:p>
+    <w:p>
+      <w:pPr>
+        <w:pStyle w:val="NoSpacing"/>
+        <w:spacing w:line="276" w:lineRule="auto"/>
+      </w:pPr>
+      <w:r>
+        <w:tab/>
+      </w:r>
+      <w:r>
+        <w:tab/>
+        <w:t>get</w:t>
+      </w:r>
+    </w:p>
+    <w:p>
+      <w:pPr>
+        <w:pStyle w:val="NoSpacing"/>
+        <w:spacing w:line="276" w:lineRule="auto"/>
+      </w:pPr>
+      <w:r>
+        <w:tab/>
+      </w:r>
+      <w:r>
+        <w:tab/>
+        <w:t>{</w:t>
+      </w:r>
+    </w:p>
+    <w:p>
+      <w:pPr>
+        <w:pStyle w:val="NoSpacing"/>
+        <w:spacing w:line="276" w:lineRule="auto"/>
+      </w:pPr>
+      <w:r>
+        <w:tab/>
+      </w:r>
+      <w:r>
+        <w:tab/>
+      </w:r>
+      <w:r>
+        <w:tab/>
+        <w:t>if (</w:t>
+      </w:r>
+      <w:proofErr w:type="spellStart"/>
+      <w:r>
+        <w:t>fullName</w:t>
+      </w:r>
+      <w:proofErr w:type="spellEnd"/>
+      <w:r>
+        <w:t xml:space="preserve"> == null)</w:t>
+      </w:r>
+    </w:p>
+    <w:p>
+      <w:pPr>
+        <w:pStyle w:val="NoSpacing"/>
+        <w:spacing w:line="276" w:lineRule="auto"/>
+      </w:pPr>
+      <w:r>
+        <w:tab/>
+      </w:r>
+      <w:r>
+        <w:tab/>
+      </w:r>
+      <w:r>
+        <w:tab/>
+        <w:t>{</w:t>
+      </w:r>
+    </w:p>
+    <w:p>
+      <w:pPr>
+        <w:pStyle w:val="NoSpacing"/>
+        <w:spacing w:line="276" w:lineRule="auto"/>
+      </w:pPr>
+      <w:r>
+        <w:tab/>
+      </w:r>
+      <w:r>
+        <w:tab/>
+      </w:r>
+      <w:r>
+        <w:tab/>
+      </w:r>
+      <w:r>
+        <w:tab/>
+      </w:r>
+      <w:proofErr w:type="spellStart"/>
+      <w:r>
+        <w:t>fullName</w:t>
+      </w:r>
+      <w:proofErr w:type="spellEnd"/>
+      <w:r>
+        <w:t xml:space="preserve"> = $”{FirstName} {</w:t>
+      </w:r>
+      <w:proofErr w:type="spellStart"/>
+      <w:r>
+        <w:t>LastName</w:t>
+      </w:r>
+      <w:proofErr w:type="spellEnd"/>
+      <w:r>
+        <w:t>}”;</w:t>
+      </w:r>
+    </w:p>
+    <w:p>
+      <w:pPr>
+        <w:pStyle w:val="NoSpacing"/>
+        <w:spacing w:line="276" w:lineRule="auto"/>
+      </w:pPr>
+      <w:r>
+        <w:tab/>
+      </w:r>
+      <w:r>
+        <w:tab/>
+      </w:r>
+      <w:r>
+        <w:tab/>
+        <w:t>}</w:t>
+      </w:r>
+    </w:p>
+    <w:p>
+      <w:pPr>
+        <w:pStyle w:val="NoSpacing"/>
+        <w:spacing w:line="276" w:lineRule="auto"/>
+      </w:pPr>
+      <w:r>
+        <w:tab/>
+      </w:r>
+      <w:r>
+        <w:tab/>
+      </w:r>
+      <w:r>
+        <w:tab/>
+        <w:t xml:space="preserve">return </w:t>
+      </w:r>
+      <w:proofErr w:type="spellStart"/>
+      <w:r>
+        <w:t>fullName</w:t>
+      </w:r>
+      <w:proofErr w:type="spellEnd"/>
+      <w:r>
+        <w:t>;</w:t>
+      </w:r>
+    </w:p>
+    <w:p>
+      <w:pPr>
+        <w:pStyle w:val="NoSpacing"/>
+        <w:spacing w:line="276" w:lineRule="auto"/>
+      </w:pPr>
+      <w:r>
+        <w:tab/>
+      </w:r>
+      <w:r>
+        <w:tab/>
+        <w:t>}</w:t>
+      </w:r>
+    </w:p>
+    <w:p>
+      <w:pPr>
+        <w:pStyle w:val="NoSpacing"/>
+        <w:spacing w:line="276" w:lineRule="auto"/>
+      </w:pPr>
+      <w:r>
+        <w:tab/>
+        <w:t>}</w:t>
+      </w:r>
+    </w:p>
+    <w:p>
+      <w:pPr>
+        <w:pStyle w:val="NoSpacing"/>
+        <w:spacing w:line="276" w:lineRule="auto"/>
+      </w:pPr>
+      <w:r>
+        <w:t>}</w:t>
+      </w:r>
+    </w:p>
+    <w:p/>
+    <w:p>
+      <w:r>
+        <w:t xml:space="preserve">In practice, the above code would be impractical; while the </w:t>
+      </w:r>
+      <w:proofErr w:type="spellStart"/>
+      <w:r>
+        <w:t>fullName</w:t>
+      </w:r>
+      <w:proofErr w:type="spellEnd"/>
+      <w:r>
+        <w:t xml:space="preserve"> field may be accurate the first time it’s accessed, it won’t change if the first or last name is changed. For example, if the full name is “John Smith” when the </w:t>
+      </w:r>
+      <w:proofErr w:type="spellStart"/>
+      <w:r>
+        <w:t>FullName</w:t>
+      </w:r>
+      <w:proofErr w:type="spellEnd"/>
+      <w:r>
+        <w:t xml:space="preserve"> getter is first called, the correct name will be returned. However, if the first name is then changed to “Tom”,  the </w:t>
+      </w:r>
+      <w:proofErr w:type="spellStart"/>
+      <w:r>
+        <w:t>fullName</w:t>
+      </w:r>
+      <w:proofErr w:type="spellEnd"/>
+      <w:r>
+        <w:t xml:space="preserve"> field won’t be updated to reflect this, meaning all future calls to the </w:t>
+      </w:r>
+      <w:proofErr w:type="spellStart"/>
+      <w:r>
+        <w:t>FullName</w:t>
+      </w:r>
+      <w:proofErr w:type="spellEnd"/>
+      <w:r>
+        <w:t xml:space="preserve"> getter will still return “John Smith”.</w:t>
+      </w:r>
+    </w:p>
+    <w:p/>
+    <w:p>
+      <w:r>
+        <w:t xml:space="preserve">This can be amended by having the set accessors for FirstName and </w:t>
+      </w:r>
+      <w:proofErr w:type="spellStart"/>
+      <w:r>
+        <w:t>LastName</w:t>
+      </w:r>
+      <w:proofErr w:type="spellEnd"/>
+      <w:r>
+        <w:t xml:space="preserve"> reset the value of the </w:t>
+      </w:r>
+      <w:proofErr w:type="spellStart"/>
+      <w:r>
+        <w:t>fullName</w:t>
+      </w:r>
+      <w:proofErr w:type="spellEnd"/>
+      <w:r>
+        <w:t xml:space="preserve"> field to null (meaning it will be evaluated again the next time it’s called):</w:t>
+      </w:r>
+    </w:p>
+    <w:p/>
+    <w:p>
+      <w:pPr>
+        <w:pStyle w:val="NoSpacing"/>
+        <w:spacing w:line="276" w:lineRule="auto"/>
+      </w:pPr>
+      <w:r>
+        <w:t>public class Person</w:t>
+      </w:r>
+    </w:p>
+    <w:p>
+      <w:pPr>
+        <w:pStyle w:val="NoSpacing"/>
+        <w:spacing w:line="276" w:lineRule="auto"/>
+      </w:pPr>
+      <w:r>
+        <w:t>{</w:t>
+      </w:r>
+    </w:p>
+    <w:p>
+      <w:pPr>
+        <w:pStyle w:val="NoSpacing"/>
+        <w:spacing w:line="276" w:lineRule="auto"/>
+      </w:pPr>
+      <w:r>
+        <w:tab/>
+        <w:t xml:space="preserve">private string </w:t>
+      </w:r>
+      <w:proofErr w:type="spellStart"/>
+      <w:r>
+        <w:t>firstName</w:t>
+      </w:r>
+      <w:proofErr w:type="spellEnd"/>
+      <w:r>
+        <w:t>;</w:t>
+      </w:r>
+    </w:p>
+    <w:p>
+      <w:pPr>
+        <w:pStyle w:val="NoSpacing"/>
+        <w:spacing w:line="276" w:lineRule="auto"/>
+      </w:pPr>
+      <w:r>
+        <w:tab/>
+        <w:t>public string FirstName</w:t>
+      </w:r>
+    </w:p>
+    <w:p>
+      <w:pPr>
+        <w:pStyle w:val="NoSpacing"/>
+        <w:spacing w:line="276" w:lineRule="auto"/>
+      </w:pPr>
+      <w:r>
+        <w:tab/>
+        <w:t>{</w:t>
+      </w:r>
+    </w:p>
+    <w:p>
+      <w:pPr>
+        <w:pStyle w:val="NoSpacing"/>
+        <w:spacing w:line="276" w:lineRule="auto"/>
+      </w:pPr>
+      <w:r>
+        <w:tab/>
+      </w:r>
+      <w:r>
+        <w:tab/>
+        <w:t xml:space="preserve">get =&gt; </w:t>
+      </w:r>
+      <w:proofErr w:type="spellStart"/>
+      <w:r>
+        <w:t>firstName</w:t>
+      </w:r>
+      <w:proofErr w:type="spellEnd"/>
+      <w:r>
+        <w:t>;</w:t>
+      </w:r>
+    </w:p>
+    <w:p>
+      <w:pPr>
+        <w:pStyle w:val="NoSpacing"/>
+        <w:spacing w:line="276" w:lineRule="auto"/>
+      </w:pPr>
+      <w:r>
+        <w:tab/>
+      </w:r>
+      <w:r>
+        <w:tab/>
+        <w:t>set</w:t>
+      </w:r>
+    </w:p>
+    <w:p>
+      <w:pPr>
+        <w:pStyle w:val="NoSpacing"/>
+        <w:spacing w:line="276" w:lineRule="auto"/>
+      </w:pPr>
+      <w:r>
+        <w:tab/>
+      </w:r>
+      <w:r>
+        <w:tab/>
+        <w:t>{</w:t>
+      </w:r>
+    </w:p>
+    <w:p>
+      <w:pPr>
+        <w:pStyle w:val="NoSpacing"/>
+        <w:spacing w:line="276" w:lineRule="auto"/>
+      </w:pPr>
+      <w:r>
+        <w:tab/>
+      </w:r>
+      <w:r>
+        <w:tab/>
+      </w:r>
+      <w:r>
+        <w:tab/>
+      </w:r>
+      <w:proofErr w:type="spellStart"/>
+      <w:r>
+        <w:t>firstName</w:t>
+      </w:r>
+      <w:proofErr w:type="spellEnd"/>
+      <w:r>
+        <w:t xml:space="preserve"> = value;</w:t>
+      </w:r>
+    </w:p>
+    <w:p>
+      <w:pPr>
+        <w:pStyle w:val="NoSpacing"/>
+        <w:spacing w:line="276" w:lineRule="auto"/>
+      </w:pPr>
+      <w:r>
+        <w:tab/>
+      </w:r>
+      <w:r>
+        <w:tab/>
+      </w:r>
+      <w:r>
+        <w:tab/>
+      </w:r>
+      <w:proofErr w:type="spellStart"/>
+      <w:r>
+        <w:t>fullName</w:t>
+      </w:r>
+      <w:proofErr w:type="spellEnd"/>
+      <w:r>
+        <w:t xml:space="preserve"> = null;</w:t>
+      </w:r>
+    </w:p>
+    <w:p>
+      <w:pPr>
+        <w:pStyle w:val="NoSpacing"/>
+        <w:spacing w:line="276" w:lineRule="auto"/>
+      </w:pPr>
+      <w:r>
+        <w:tab/>
+      </w:r>
+      <w:r>
+        <w:tab/>
+        <w:t>}</w:t>
+      </w:r>
+    </w:p>
+    <w:p>
+      <w:pPr>
+        <w:pStyle w:val="NoSpacing"/>
+        <w:spacing w:line="276" w:lineRule="auto"/>
+      </w:pPr>
+      <w:r>
+        <w:tab/>
+        <w:t>}</w:t>
+      </w:r>
+    </w:p>
+    <w:p>
+      <w:pPr>
+        <w:pStyle w:val="NoSpacing"/>
+        <w:spacing w:line="276" w:lineRule="auto"/>
+      </w:pPr>
+    </w:p>
+    <w:p/>
+    <w:p/>
+    <w:p/>
+    <w:p>
+      <w:pPr>
+        <w:pStyle w:val="NoSpacing"/>
+        <w:spacing w:line="276" w:lineRule="auto"/>
+      </w:pPr>
+      <w:r>
+        <w:tab/>
+      </w:r>
+    </w:p>
+    <w:p>
+      <w:pPr>
+        <w:pStyle w:val="NoSpacing"/>
+        <w:spacing w:line="276" w:lineRule="auto"/>
+        <w:ind w:firstLine="720"/>
+      </w:pPr>
+      <w:r>
+        <w:lastRenderedPageBreak/>
+        <w:t xml:space="preserve">private string </w:t>
+      </w:r>
+      <w:proofErr w:type="spellStart"/>
+      <w:r>
+        <w:t>lastName</w:t>
+      </w:r>
+      <w:proofErr w:type="spellEnd"/>
+      <w:r>
+        <w:t>;</w:t>
+      </w:r>
+    </w:p>
+    <w:p>
+      <w:pPr>
+        <w:pStyle w:val="NoSpacing"/>
+        <w:spacing w:line="276" w:lineRule="auto"/>
+      </w:pPr>
+      <w:r>
+        <w:tab/>
+        <w:t xml:space="preserve">public string </w:t>
+      </w:r>
+      <w:proofErr w:type="spellStart"/>
+      <w:r>
+        <w:t>LastName</w:t>
+      </w:r>
+      <w:proofErr w:type="spellEnd"/>
+    </w:p>
+    <w:p>
+      <w:pPr>
+        <w:pStyle w:val="NoSpacing"/>
+        <w:spacing w:line="276" w:lineRule="auto"/>
+      </w:pPr>
+      <w:r>
+        <w:tab/>
+        <w:t>{</w:t>
+      </w:r>
+    </w:p>
+    <w:p>
+      <w:pPr>
+        <w:pStyle w:val="NoSpacing"/>
+        <w:spacing w:line="276" w:lineRule="auto"/>
+      </w:pPr>
+      <w:r>
+        <w:tab/>
+      </w:r>
+      <w:r>
+        <w:tab/>
+        <w:t xml:space="preserve">get =&gt; </w:t>
+      </w:r>
+      <w:proofErr w:type="spellStart"/>
+      <w:r>
+        <w:t>lastName</w:t>
+      </w:r>
+      <w:proofErr w:type="spellEnd"/>
+      <w:r>
+        <w:t>;</w:t>
+      </w:r>
+    </w:p>
+    <w:p>
+      <w:pPr>
+        <w:pStyle w:val="NoSpacing"/>
+        <w:spacing w:line="276" w:lineRule="auto"/>
+      </w:pPr>
+      <w:r>
+        <w:tab/>
+      </w:r>
+      <w:r>
+        <w:tab/>
+        <w:t>set</w:t>
+      </w:r>
+    </w:p>
+    <w:p>
+      <w:pPr>
+        <w:pStyle w:val="NoSpacing"/>
+        <w:spacing w:line="276" w:lineRule="auto"/>
+      </w:pPr>
+      <w:r>
+        <w:tab/>
+      </w:r>
+      <w:r>
+        <w:tab/>
+        <w:t>{</w:t>
+      </w:r>
+    </w:p>
+    <w:p>
+      <w:pPr>
+        <w:pStyle w:val="NoSpacing"/>
+        <w:spacing w:line="276" w:lineRule="auto"/>
+      </w:pPr>
+      <w:r>
+        <w:tab/>
+      </w:r>
+      <w:r>
+        <w:tab/>
+      </w:r>
+      <w:r>
+        <w:tab/>
+      </w:r>
+      <w:proofErr w:type="spellStart"/>
+      <w:r>
+        <w:t>lastName</w:t>
+      </w:r>
+      <w:proofErr w:type="spellEnd"/>
+      <w:r>
+        <w:t xml:space="preserve"> = value;</w:t>
+      </w:r>
+    </w:p>
+    <w:p>
+      <w:pPr>
+        <w:pStyle w:val="NoSpacing"/>
+        <w:spacing w:line="276" w:lineRule="auto"/>
+      </w:pPr>
+      <w:r>
+        <w:tab/>
+      </w:r>
+      <w:r>
+        <w:tab/>
+      </w:r>
+      <w:r>
+        <w:tab/>
+      </w:r>
+      <w:proofErr w:type="spellStart"/>
+      <w:r>
+        <w:t>fullName</w:t>
+      </w:r>
+      <w:proofErr w:type="spellEnd"/>
+      <w:r>
+        <w:t xml:space="preserve"> = null;</w:t>
+      </w:r>
+    </w:p>
+    <w:p>
+      <w:pPr>
+        <w:pStyle w:val="NoSpacing"/>
+        <w:spacing w:line="276" w:lineRule="auto"/>
+      </w:pPr>
+      <w:r>
+        <w:tab/>
+      </w:r>
+      <w:r>
+        <w:tab/>
+        <w:t>}</w:t>
+      </w:r>
+    </w:p>
+    <w:p>
+      <w:pPr>
+        <w:pStyle w:val="NoSpacing"/>
+        <w:spacing w:line="276" w:lineRule="auto"/>
+      </w:pPr>
+      <w:r>
+        <w:tab/>
+        <w:t>}</w:t>
+      </w:r>
+    </w:p>
+    <w:p>
+      <w:pPr>
+        <w:pStyle w:val="NoSpacing"/>
+        <w:spacing w:line="276" w:lineRule="auto"/>
+      </w:pPr>
+    </w:p>
+    <w:p>
+      <w:pPr>
+        <w:pStyle w:val="NoSpacing"/>
+        <w:spacing w:line="276" w:lineRule="auto"/>
+      </w:pPr>
+      <w:r>
+        <w:tab/>
+        <w:t xml:space="preserve">private string </w:t>
+      </w:r>
+      <w:proofErr w:type="spellStart"/>
+      <w:r>
+        <w:t>fullName</w:t>
+      </w:r>
+      <w:proofErr w:type="spellEnd"/>
+      <w:r>
+        <w:t>;</w:t>
+      </w:r>
+    </w:p>
+    <w:p>
+      <w:pPr>
+        <w:pStyle w:val="NoSpacing"/>
+        <w:spacing w:line="276" w:lineRule="auto"/>
+      </w:pPr>
+      <w:r>
+        <w:tab/>
+        <w:t xml:space="preserve">public string </w:t>
+      </w:r>
+      <w:proofErr w:type="spellStart"/>
+      <w:r>
+        <w:t>FullName</w:t>
+      </w:r>
+      <w:proofErr w:type="spellEnd"/>
+    </w:p>
+    <w:p>
+      <w:pPr>
+        <w:pStyle w:val="NoSpacing"/>
+        <w:spacing w:line="276" w:lineRule="auto"/>
+      </w:pPr>
+      <w:r>
+        <w:tab/>
+        <w:t>{</w:t>
+      </w:r>
+    </w:p>
+    <w:p>
+      <w:pPr>
+        <w:pStyle w:val="NoSpacing"/>
+        <w:spacing w:line="276" w:lineRule="auto"/>
+      </w:pPr>
+      <w:r>
+        <w:tab/>
+      </w:r>
+      <w:r>
+        <w:tab/>
+        <w:t>get</w:t>
+      </w:r>
+    </w:p>
+    <w:p>
+      <w:pPr>
+        <w:pStyle w:val="NoSpacing"/>
+        <w:spacing w:line="276" w:lineRule="auto"/>
+      </w:pPr>
+      <w:r>
+        <w:tab/>
+      </w:r>
+      <w:r>
+        <w:tab/>
+        <w:t>{</w:t>
+      </w:r>
+    </w:p>
+    <w:p>
+      <w:pPr>
+        <w:pStyle w:val="NoSpacing"/>
+        <w:spacing w:line="276" w:lineRule="auto"/>
+      </w:pPr>
+      <w:r>
+        <w:tab/>
+      </w:r>
+      <w:r>
+        <w:tab/>
+      </w:r>
+      <w:r>
+        <w:tab/>
+        <w:t>if (</w:t>
+      </w:r>
+      <w:proofErr w:type="spellStart"/>
+      <w:r>
+        <w:t>fullName</w:t>
+      </w:r>
+      <w:proofErr w:type="spellEnd"/>
+      <w:r>
+        <w:t xml:space="preserve"> == null)</w:t>
+      </w:r>
+    </w:p>
+    <w:p>
+      <w:pPr>
+        <w:pStyle w:val="NoSpacing"/>
+        <w:spacing w:line="276" w:lineRule="auto"/>
+      </w:pPr>
+      <w:r>
+        <w:tab/>
+      </w:r>
+      <w:r>
+        <w:tab/>
+      </w:r>
+      <w:r>
+        <w:tab/>
+        <w:t>{</w:t>
+      </w:r>
+    </w:p>
+    <w:p>
+      <w:pPr>
+        <w:pStyle w:val="NoSpacing"/>
+        <w:spacing w:line="276" w:lineRule="auto"/>
+      </w:pPr>
+      <w:r>
+        <w:tab/>
+      </w:r>
+      <w:r>
+        <w:tab/>
+      </w:r>
+      <w:r>
+        <w:tab/>
+      </w:r>
+      <w:r>
+        <w:tab/>
+      </w:r>
+      <w:proofErr w:type="spellStart"/>
+      <w:r>
+        <w:t>fullName</w:t>
+      </w:r>
+      <w:proofErr w:type="spellEnd"/>
+      <w:r>
+        <w:t xml:space="preserve"> = $”{FirstName} {</w:t>
+      </w:r>
+      <w:proofErr w:type="spellStart"/>
+      <w:r>
+        <w:t>LastName</w:t>
+      </w:r>
+      <w:proofErr w:type="spellEnd"/>
+      <w:r>
+        <w:t>}”;</w:t>
+      </w:r>
+    </w:p>
+    <w:p>
+      <w:pPr>
+        <w:pStyle w:val="NoSpacing"/>
+        <w:spacing w:line="276" w:lineRule="auto"/>
+      </w:pPr>
+      <w:r>
+        <w:tab/>
+      </w:r>
+      <w:r>
+        <w:tab/>
+      </w:r>
+      <w:r>
+        <w:tab/>
+        <w:t>}</w:t>
+      </w:r>
+    </w:p>
+    <w:p>
+      <w:pPr>
+        <w:pStyle w:val="NoSpacing"/>
+        <w:spacing w:line="276" w:lineRule="auto"/>
+      </w:pPr>
+      <w:r>
+        <w:tab/>
+      </w:r>
+      <w:r>
+        <w:tab/>
+      </w:r>
+      <w:r>
+        <w:tab/>
+        <w:t xml:space="preserve">return </w:t>
+      </w:r>
+      <w:proofErr w:type="spellStart"/>
+      <w:r>
+        <w:t>fullName</w:t>
+      </w:r>
+      <w:proofErr w:type="spellEnd"/>
+      <w:r>
+        <w:t>;</w:t>
+      </w:r>
+    </w:p>
+    <w:p>
+      <w:pPr>
+        <w:pStyle w:val="NoSpacing"/>
+        <w:spacing w:line="276" w:lineRule="auto"/>
+      </w:pPr>
+      <w:r>
+        <w:tab/>
+      </w:r>
+      <w:r>
+        <w:tab/>
+        <w:t>}</w:t>
+      </w:r>
+    </w:p>
+    <w:p>
+      <w:pPr>
+        <w:pStyle w:val="NoSpacing"/>
+        <w:spacing w:line="276" w:lineRule="auto"/>
+      </w:pPr>
+      <w:r>
+        <w:tab/>
+        <w:t>}</w:t>
+      </w:r>
+    </w:p>
+    <w:p>
+      <w:pPr>
+        <w:pStyle w:val="NoSpacing"/>
+        <w:spacing w:line="276" w:lineRule="auto"/>
+      </w:pPr>
+      <w:r>
+        <w:t>}</w:t>
+      </w:r>
+    </w:p>
+    <w:p/>
+    <w:p>
+      <w:r>
+        <w:t xml:space="preserve">In this version of the code, the value of </w:t>
+      </w:r>
+      <w:proofErr w:type="spellStart"/>
+      <w:r>
+        <w:t>fullName</w:t>
+      </w:r>
+      <w:proofErr w:type="spellEnd"/>
+      <w:r>
+        <w:t xml:space="preserve"> is only calculated when it’s needed. Note that while these changes have made the code cleaner and more efficient, developers that use this class do not need to know the details about its implementation and so they will use the Person class in the same way regardless of which of the implementations listed above is used.</w:t>
+      </w:r>
+      <w:r>
+        <w:t xml:space="preserve"> This is the primary reason for using properties to expose data members of an object.</w:t>
+      </w:r>
+    </w:p>
+    <w:p/>
+    <w:p/>
+    <w:p>
+      <w:pPr>
+        <w:pStyle w:val="Heading3"/>
+        <w:rPr>
+          <w:rFonts w:cstheme="majorHAnsi"/>
+          <w:color w:val="auto"/>
+          <w:sz w:val="32"/>
+          <w:szCs w:val="32"/>
+        </w:rPr>
+      </w:pPr>
+      <w:r>
+        <w:rPr>
+          <w:rFonts w:cstheme="majorHAnsi"/>
+          <w:color w:val="auto"/>
+          <w:sz w:val="32"/>
+          <w:szCs w:val="32"/>
+        </w:rPr>
+        <w:t>Attaching attributes to auto-implemented properties</w:t>
       </w:r>
     </w:p>
     <w:p/>
@@ -12352,7 +13320,7 @@
 </file>
 
 <file path=customXml/itemProps1.xml><?xml version="1.0" encoding="utf-8"?>
-<ds:datastoreItem xmlns:ds="http://schemas.openxmlformats.org/officeDocument/2006/customXml" ds:itemID="{465B0CC5-8AF5-41A5-9C7E-635D4D5BA1AD}">
+<ds:datastoreItem xmlns:ds="http://schemas.openxmlformats.org/officeDocument/2006/customXml" ds:itemID="{4FCE5F3D-231D-45FB-91E3-AE57608AD03A}">
   <ds:schemaRefs>
     <ds:schemaRef ds:uri="http://schemas.openxmlformats.org/officeDocument/2006/bibliography"/>
   </ds:schemaRefs>

</xml_diff>

<commit_message>
Added notes on attaching attributes to auto-implemented properties
</commit_message>
<xml_diff>
--- a/Notes.docx
+++ b/Notes.docx
@@ -11089,7 +11089,6 @@
       </w:r>
     </w:p>
     <w:p/>
-    <w:p/>
     <w:p>
       <w:pPr>
         <w:pStyle w:val="Heading3"/>
@@ -11109,6 +11108,84 @@
         </w:rPr>
         <w:t>Attaching attributes to auto-implemented properties</w:t>
       </w:r>
+    </w:p>
+    <w:p/>
+    <w:p>
+      <w:r>
+        <w:t xml:space="preserve">In auto-implemented properties, you can still attach field attributes to the compiler generated backing field by using </w:t>
+      </w:r>
+      <w:proofErr w:type="spellStart"/>
+      <w:r>
+        <w:rPr>
+          <w:rFonts w:ascii="Consolas" w:hAnsi="Consolas"/>
+          <w:sz w:val="22"/>
+          <w:szCs w:val="20"/>
+        </w:rPr>
+        <w:t>NonSerializedAttribute</w:t>
+      </w:r>
+      <w:proofErr w:type="spellEnd"/>
+      <w:r>
+        <w:t>; this can only be attached to fields, not properties:</w:t>
+      </w:r>
+    </w:p>
+    <w:p/>
+    <w:p>
+      <w:pPr>
+        <w:pStyle w:val="NoSpacing"/>
+        <w:spacing w:line="276" w:lineRule="auto"/>
+      </w:pPr>
+      <w:r>
+        <w:t>[</w:t>
+      </w:r>
+      <w:proofErr w:type="spellStart"/>
+      <w:r>
+        <w:t>field:NonSerialized</w:t>
+      </w:r>
+      <w:proofErr w:type="spellEnd"/>
+      <w:r>
+        <w:t>]</w:t>
+      </w:r>
+    </w:p>
+    <w:p>
+      <w:pPr>
+        <w:pStyle w:val="NoSpacing"/>
+        <w:spacing w:line="276" w:lineRule="auto"/>
+      </w:pPr>
+      <w:r>
+        <w:t>public int Id { get; set; }</w:t>
+      </w:r>
+    </w:p>
+    <w:p/>
+    <w:p>
+      <w:pPr>
+        <w:pStyle w:val="Heading3"/>
+        <w:rPr>
+          <w:rFonts w:cstheme="majorHAnsi"/>
+          <w:color w:val="auto"/>
+          <w:sz w:val="32"/>
+          <w:szCs w:val="32"/>
+        </w:rPr>
+      </w:pPr>
+      <w:r>
+        <w:rPr>
+          <w:rFonts w:cstheme="majorHAnsi"/>
+          <w:color w:val="auto"/>
+          <w:sz w:val="32"/>
+          <w:szCs w:val="32"/>
+        </w:rPr>
+        <w:t xml:space="preserve">Implementing </w:t>
+      </w:r>
+      <w:proofErr w:type="spellStart"/>
+      <w:r>
+        <w:rPr>
+          <w:rFonts w:cstheme="majorHAnsi"/>
+          <w:color w:val="auto"/>
+          <w:sz w:val="32"/>
+          <w:szCs w:val="32"/>
+        </w:rPr>
+        <w:t>INotifyPropertyChanged</w:t>
+      </w:r>
+      <w:proofErr w:type="spellEnd"/>
     </w:p>
     <w:p/>
     <w:p>
@@ -13320,7 +13397,7 @@
 </file>
 
 <file path=customXml/itemProps1.xml><?xml version="1.0" encoding="utf-8"?>
-<ds:datastoreItem xmlns:ds="http://schemas.openxmlformats.org/officeDocument/2006/customXml" ds:itemID="{4FCE5F3D-231D-45FB-91E3-AE57608AD03A}">
+<ds:datastoreItem xmlns:ds="http://schemas.openxmlformats.org/officeDocument/2006/customXml" ds:itemID="{54BA534F-D254-455E-87C7-0EAC8D534789}">
   <ds:schemaRefs>
     <ds:schemaRef ds:uri="http://schemas.openxmlformats.org/officeDocument/2006/bibliography"/>
   </ds:schemaRefs>

</xml_diff>

<commit_message>
Added notes on implementing INotifyPropertyChanged when using properties
</commit_message>
<xml_diff>
--- a/Notes.docx
+++ b/Notes.docx
@@ -11156,6 +11156,9 @@
       </w:r>
     </w:p>
     <w:p/>
+    <w:p/>
+    <w:p/>
+    <w:p/>
     <w:p>
       <w:pPr>
         <w:pStyle w:val="Heading3"/>
@@ -11173,6 +11176,7 @@
           <w:sz w:val="32"/>
           <w:szCs w:val="32"/>
         </w:rPr>
+        <w:lastRenderedPageBreak/>
         <w:t xml:space="preserve">Implementing </w:t>
       </w:r>
       <w:proofErr w:type="spellStart"/>
@@ -11189,9 +11193,521 @@
     </w:p>
     <w:p/>
     <w:p>
+      <w:r>
+        <w:t xml:space="preserve">You may need to write code in a property accessor to support the </w:t>
+      </w:r>
+      <w:proofErr w:type="spellStart"/>
+      <w:r>
+        <w:rPr>
+          <w:rFonts w:ascii="Consolas" w:hAnsi="Consolas"/>
+          <w:sz w:val="22"/>
+          <w:szCs w:val="20"/>
+        </w:rPr>
+        <w:t>INotifyPropertyChanged</w:t>
+      </w:r>
+      <w:proofErr w:type="spellEnd"/>
+      <w:r>
+        <w:rPr>
+          <w:sz w:val="22"/>
+          <w:szCs w:val="20"/>
+        </w:rPr>
+        <w:t xml:space="preserve"> </w:t>
+      </w:r>
+      <w:r>
+        <w:t xml:space="preserve">interface, which is used to notify </w:t>
+      </w:r>
+      <w:r>
+        <w:rPr>
+          <w:b/>
+          <w:bCs/>
+        </w:rPr>
+        <w:t>data binding clients</w:t>
+      </w:r>
+      <w:r>
+        <w:t xml:space="preserve"> when a property’s value changes. When such a change occurs, the </w:t>
+      </w:r>
+      <w:proofErr w:type="spellStart"/>
+      <w:r>
+        <w:rPr>
+          <w:rFonts w:ascii="Consolas" w:hAnsi="Consolas"/>
+          <w:sz w:val="22"/>
+          <w:szCs w:val="20"/>
+        </w:rPr>
+        <w:t>INotifyPropertyChanged</w:t>
+      </w:r>
+      <w:r>
+        <w:rPr>
+          <w:rFonts w:ascii="Consolas" w:hAnsi="Consolas"/>
+          <w:sz w:val="22"/>
+          <w:szCs w:val="20"/>
+        </w:rPr>
+        <w:t>.PropertyChanged</w:t>
+      </w:r>
+      <w:proofErr w:type="spellEnd"/>
+      <w:r>
+        <w:rPr>
+          <w:sz w:val="22"/>
+          <w:szCs w:val="20"/>
+        </w:rPr>
+        <w:t xml:space="preserve"> </w:t>
+      </w:r>
+      <w:r>
+        <w:t>event will be raised</w:t>
+      </w:r>
+      <w:r>
+        <w:t>, meaning the data binding libraries will then be able to appropriately update display elements based on that change.</w:t>
+      </w:r>
+      <w:r>
+        <w:t xml:space="preserve"> This could be implemented for the FirstName property of the example Person class in the following way:</w:t>
+      </w:r>
+    </w:p>
+    <w:p/>
+    <w:p>
+      <w:pPr>
+        <w:pStyle w:val="NoSpacing"/>
+        <w:spacing w:line="276" w:lineRule="auto"/>
+      </w:pPr>
+      <w:r>
+        <w:t xml:space="preserve">public class Person : </w:t>
+      </w:r>
+      <w:proofErr w:type="spellStart"/>
+      <w:r>
+        <w:t>INotifyPropertyChanged</w:t>
+      </w:r>
+      <w:proofErr w:type="spellEnd"/>
+    </w:p>
+    <w:p>
+      <w:pPr>
+        <w:pStyle w:val="NoSpacing"/>
+        <w:spacing w:line="276" w:lineRule="auto"/>
+      </w:pPr>
+      <w:r>
+        <w:t>{</w:t>
+      </w:r>
+    </w:p>
+    <w:p>
+      <w:pPr>
+        <w:pStyle w:val="NoSpacing"/>
+        <w:spacing w:line="276" w:lineRule="auto"/>
+      </w:pPr>
+      <w:r>
+        <w:tab/>
+        <w:t>public string FirstName</w:t>
+      </w:r>
+    </w:p>
+    <w:p>
+      <w:pPr>
+        <w:pStyle w:val="NoSpacing"/>
+        <w:spacing w:line="276" w:lineRule="auto"/>
+      </w:pPr>
+      <w:r>
+        <w:tab/>
+        <w:t>{</w:t>
+      </w:r>
+    </w:p>
+    <w:p>
+      <w:pPr>
+        <w:pStyle w:val="NoSpacing"/>
+        <w:spacing w:line="276" w:lineRule="auto"/>
+      </w:pPr>
+      <w:r>
+        <w:tab/>
+      </w:r>
+      <w:r>
+        <w:tab/>
+        <w:t xml:space="preserve">get =&gt; </w:t>
+      </w:r>
+      <w:proofErr w:type="spellStart"/>
+      <w:r>
+        <w:t>firstName</w:t>
+      </w:r>
+      <w:proofErr w:type="spellEnd"/>
+      <w:r>
+        <w:t>;</w:t>
+      </w:r>
+    </w:p>
+    <w:p>
+      <w:pPr>
+        <w:pStyle w:val="NoSpacing"/>
+        <w:spacing w:line="276" w:lineRule="auto"/>
+      </w:pPr>
+      <w:r>
+        <w:tab/>
+      </w:r>
+      <w:r>
+        <w:tab/>
+        <w:t>set</w:t>
+      </w:r>
+    </w:p>
+    <w:p>
+      <w:pPr>
+        <w:pStyle w:val="NoSpacing"/>
+        <w:spacing w:line="276" w:lineRule="auto"/>
+      </w:pPr>
+      <w:r>
+        <w:tab/>
+      </w:r>
+      <w:r>
+        <w:tab/>
+        <w:t>{</w:t>
+      </w:r>
+    </w:p>
+    <w:p>
+      <w:pPr>
+        <w:pStyle w:val="NoSpacing"/>
+        <w:spacing w:line="276" w:lineRule="auto"/>
+      </w:pPr>
+      <w:r>
+        <w:tab/>
+      </w:r>
+      <w:r>
+        <w:tab/>
+      </w:r>
+      <w:r>
+        <w:tab/>
+        <w:t xml:space="preserve">if (value != </w:t>
+      </w:r>
+      <w:proofErr w:type="spellStart"/>
+      <w:r>
+        <w:t>firstName</w:t>
+      </w:r>
+      <w:proofErr w:type="spellEnd"/>
+      <w:r>
+        <w:t>)</w:t>
+      </w:r>
+    </w:p>
+    <w:p>
+      <w:pPr>
+        <w:pStyle w:val="NoSpacing"/>
+        <w:spacing w:line="276" w:lineRule="auto"/>
+      </w:pPr>
+      <w:r>
+        <w:tab/>
+      </w:r>
+      <w:r>
+        <w:tab/>
+      </w:r>
+      <w:r>
+        <w:tab/>
+        <w:t>{</w:t>
+      </w:r>
+    </w:p>
+    <w:p>
+      <w:pPr>
+        <w:pStyle w:val="NoSpacing"/>
+        <w:spacing w:line="276" w:lineRule="auto"/>
+      </w:pPr>
+      <w:r>
+        <w:tab/>
+      </w:r>
+      <w:r>
+        <w:tab/>
+      </w:r>
+      <w:r>
+        <w:tab/>
+      </w:r>
+      <w:r>
+        <w:tab/>
+      </w:r>
+      <w:proofErr w:type="spellStart"/>
+      <w:r>
+        <w:t>PropertyChanged</w:t>
+      </w:r>
+      <w:proofErr w:type="spellEnd"/>
+      <w:r>
+        <w:t>?.Invoke(this, new</w:t>
+      </w:r>
+    </w:p>
+    <w:p>
+      <w:pPr>
+        <w:pStyle w:val="NoSpacing"/>
+        <w:spacing w:line="276" w:lineRule="auto"/>
+        <w:ind w:left="2880"/>
+      </w:pPr>
+      <w:r>
+        <w:t xml:space="preserve">   </w:t>
+      </w:r>
+      <w:r>
+        <w:t xml:space="preserve"> </w:t>
+      </w:r>
+      <w:proofErr w:type="spellStart"/>
+      <w:r>
+        <w:t>PropertyChangedEventArgs</w:t>
+      </w:r>
+      <w:proofErr w:type="spellEnd"/>
+      <w:r>
+        <w:t>(</w:t>
+      </w:r>
+      <w:proofErr w:type="spellStart"/>
+      <w:r>
+        <w:t>nameof</w:t>
+      </w:r>
+      <w:proofErr w:type="spellEnd"/>
+      <w:r>
+        <w:t>(</w:t>
+      </w:r>
+      <w:proofErr w:type="spellStart"/>
+      <w:r>
+        <w:t>firstName</w:t>
+      </w:r>
+      <w:proofErr w:type="spellEnd"/>
+      <w:r>
+        <w:t>)));</w:t>
+      </w:r>
+    </w:p>
+    <w:p>
+      <w:pPr>
+        <w:pStyle w:val="NoSpacing"/>
+        <w:spacing w:line="276" w:lineRule="auto"/>
+      </w:pPr>
+      <w:r>
+        <w:tab/>
+      </w:r>
+      <w:r>
+        <w:tab/>
+      </w:r>
+      <w:r>
+        <w:tab/>
+        <w:t>}</w:t>
+      </w:r>
+    </w:p>
+    <w:p>
+      <w:pPr>
+        <w:pStyle w:val="NoSpacing"/>
+        <w:spacing w:line="276" w:lineRule="auto"/>
+      </w:pPr>
+      <w:r>
+        <w:tab/>
+      </w:r>
+      <w:r>
+        <w:tab/>
+      </w:r>
+      <w:r>
+        <w:tab/>
+      </w:r>
+      <w:proofErr w:type="spellStart"/>
+      <w:r>
+        <w:t>firstName</w:t>
+      </w:r>
+      <w:proofErr w:type="spellEnd"/>
+      <w:r>
+        <w:t xml:space="preserve"> = value;</w:t>
+      </w:r>
+    </w:p>
+    <w:p>
+      <w:pPr>
+        <w:pStyle w:val="NoSpacing"/>
+        <w:spacing w:line="276" w:lineRule="auto"/>
+      </w:pPr>
+      <w:r>
+        <w:tab/>
+      </w:r>
+      <w:r>
+        <w:tab/>
+        <w:t>}</w:t>
+      </w:r>
       <w:bookmarkStart w:id="18" w:name="_GoBack"/>
       <w:bookmarkEnd w:id="18"/>
-      <w:r>
+    </w:p>
+    <w:p>
+      <w:pPr>
+        <w:pStyle w:val="NoSpacing"/>
+        <w:spacing w:line="276" w:lineRule="auto"/>
+      </w:pPr>
+      <w:r>
+        <w:tab/>
+        <w:t>}</w:t>
+      </w:r>
+    </w:p>
+    <w:p>
+      <w:pPr>
+        <w:pStyle w:val="NoSpacing"/>
+        <w:spacing w:line="276" w:lineRule="auto"/>
+      </w:pPr>
+      <w:r>
+        <w:tab/>
+        <w:t xml:space="preserve">private string </w:t>
+      </w:r>
+      <w:proofErr w:type="spellStart"/>
+      <w:r>
+        <w:t>firstName</w:t>
+      </w:r>
+      <w:proofErr w:type="spellEnd"/>
+      <w:r>
+        <w:t>;</w:t>
+      </w:r>
+    </w:p>
+    <w:p>
+      <w:pPr>
+        <w:pStyle w:val="NoSpacing"/>
+        <w:spacing w:line="276" w:lineRule="auto"/>
+      </w:pPr>
+    </w:p>
+    <w:p>
+      <w:pPr>
+        <w:pStyle w:val="NoSpacing"/>
+        <w:spacing w:line="276" w:lineRule="auto"/>
+      </w:pPr>
+      <w:r>
+        <w:tab/>
+        <w:t xml:space="preserve">public event </w:t>
+      </w:r>
+      <w:proofErr w:type="spellStart"/>
+      <w:r>
+        <w:t>PropertyChangedEventHandler</w:t>
+      </w:r>
+      <w:proofErr w:type="spellEnd"/>
+      <w:r>
+        <w:t xml:space="preserve"> </w:t>
+      </w:r>
+      <w:proofErr w:type="spellStart"/>
+      <w:r>
+        <w:t>PropertyChanged</w:t>
+      </w:r>
+      <w:proofErr w:type="spellEnd"/>
+      <w:r>
+        <w:t>’</w:t>
+      </w:r>
+    </w:p>
+    <w:p>
+      <w:pPr>
+        <w:pStyle w:val="NoSpacing"/>
+        <w:spacing w:line="276" w:lineRule="auto"/>
+      </w:pPr>
+      <w:r>
+        <w:t>}</w:t>
+      </w:r>
+    </w:p>
+    <w:p/>
+    <w:p>
+      <w:r>
+        <w:rPr>
+          <w:b/>
+          <w:bCs/>
+        </w:rPr>
+        <w:t>NOTE:</w:t>
+      </w:r>
+      <w:r>
+        <w:t xml:space="preserve"> The </w:t>
+      </w:r>
+      <w:r>
+        <w:t xml:space="preserve">?. operator is the </w:t>
+      </w:r>
+      <w:r>
+        <w:rPr>
+          <w:b/>
+          <w:bCs/>
+        </w:rPr>
+        <w:t>null conditional operator</w:t>
+      </w:r>
+      <w:r>
+        <w:t xml:space="preserve">; this checks for and handles </w:t>
+      </w:r>
+      <w:proofErr w:type="spellStart"/>
+      <w:r>
+        <w:t>NullReferenceExceptions</w:t>
+      </w:r>
+      <w:proofErr w:type="spellEnd"/>
+      <w:r>
+        <w:t xml:space="preserve"> before evaluation the right side of the operator. In the case of our example, a </w:t>
+      </w:r>
+      <w:proofErr w:type="spellStart"/>
+      <w:r>
+        <w:rPr>
+          <w:rFonts w:ascii="Consolas" w:hAnsi="Consolas"/>
+          <w:sz w:val="22"/>
+          <w:szCs w:val="20"/>
+        </w:rPr>
+        <w:t>NullReferenceException</w:t>
+      </w:r>
+      <w:proofErr w:type="spellEnd"/>
+      <w:r>
+        <w:rPr>
+          <w:sz w:val="22"/>
+          <w:szCs w:val="20"/>
+        </w:rPr>
+        <w:t xml:space="preserve"> </w:t>
+      </w:r>
+      <w:r>
+        <w:t xml:space="preserve">would be thrown if the </w:t>
+      </w:r>
+      <w:proofErr w:type="spellStart"/>
+      <w:r>
+        <w:t>PropertyChanged</w:t>
+      </w:r>
+      <w:proofErr w:type="spellEnd"/>
+      <w:r>
+        <w:t xml:space="preserve"> event is raised while there are no subscribers; however, the ?. stops the event from ever being raised under these circumstances.</w:t>
+      </w:r>
+    </w:p>
+    <w:p/>
+    <w:p>
+      <w:pPr>
+        <w:rPr>
+          <w:sz w:val="28"/>
+          <w:szCs w:val="24"/>
+        </w:rPr>
+      </w:pPr>
+      <w:r>
+        <w:rPr>
+          <w:b/>
+          <w:bCs/>
+        </w:rPr>
+        <w:t>NOTE:</w:t>
+      </w:r>
+      <w:r>
+        <w:t xml:space="preserve"> The </w:t>
+      </w:r>
+      <w:proofErr w:type="spellStart"/>
+      <w:r>
+        <w:rPr>
+          <w:b/>
+          <w:bCs/>
+        </w:rPr>
+        <w:t>nameof</w:t>
+      </w:r>
+      <w:proofErr w:type="spellEnd"/>
+      <w:r>
+        <w:rPr>
+          <w:b/>
+          <w:bCs/>
+        </w:rPr>
+        <w:t xml:space="preserve"> </w:t>
+      </w:r>
+      <w:r>
+        <w:t>operator</w:t>
+      </w:r>
+      <w:r>
+        <w:t xml:space="preserve"> is used above to convert the property name symbol to a string representation. It’s common </w:t>
+      </w:r>
+      <w:r>
+        <w:t xml:space="preserve">to use </w:t>
+      </w:r>
+      <w:proofErr w:type="spellStart"/>
+      <w:r>
+        <w:rPr>
+          <w:rFonts w:ascii="Consolas" w:hAnsi="Consolas"/>
+          <w:sz w:val="22"/>
+          <w:szCs w:val="20"/>
+        </w:rPr>
+        <w:t>nameof</w:t>
+      </w:r>
+      <w:proofErr w:type="spellEnd"/>
+      <w:r>
+        <w:rPr>
+          <w:sz w:val="22"/>
+          <w:szCs w:val="20"/>
+        </w:rPr>
+        <w:t xml:space="preserve"> </w:t>
+      </w:r>
+      <w:r>
+        <w:t>to avoid errors where a property name may be mistyped or changed.</w:t>
+      </w:r>
+      <w:r>
+        <w:rPr>
+          <w:sz w:val="28"/>
+          <w:szCs w:val="24"/>
+        </w:rPr>
         <w:br w:type="page"/>
       </w:r>
     </w:p>
@@ -13397,7 +13913,7 @@
 </file>
 
 <file path=customXml/itemProps1.xml><?xml version="1.0" encoding="utf-8"?>
-<ds:datastoreItem xmlns:ds="http://schemas.openxmlformats.org/officeDocument/2006/customXml" ds:itemID="{54BA534F-D254-455E-87C7-0EAC8D534789}">
+<ds:datastoreItem xmlns:ds="http://schemas.openxmlformats.org/officeDocument/2006/customXml" ds:itemID="{B220DE53-4D17-40F3-AA02-9C46394F6792}">
   <ds:schemaRefs>
     <ds:schemaRef ds:uri="http://schemas.openxmlformats.org/officeDocument/2006/bibliography"/>
   </ds:schemaRefs>

</xml_diff>

<commit_message>
Added notes on the order of operand evaluation
</commit_message>
<xml_diff>
--- a/Notes.docx
+++ b/Notes.docx
@@ -287,7 +287,6 @@
         <w:t xml:space="preserve">Notes by </w:t>
       </w:r>
       <w:proofErr w:type="spellStart"/>
-      <w:proofErr w:type="gramStart"/>
       <w:r>
         <w:rPr>
           <w:rFonts w:cstheme="majorHAnsi"/>
@@ -297,7 +296,6 @@
         <w:t>JACPro</w:t>
       </w:r>
       <w:proofErr w:type="spellEnd"/>
-      <w:proofErr w:type="gramEnd"/>
     </w:p>
     <w:p>
       <w:pPr>
@@ -2542,25 +2540,7 @@
           <w:sz w:val="40"/>
           <w:szCs w:val="40"/>
         </w:rPr>
-        <w:t xml:space="preserve">Classes </w:t>
-      </w:r>
-      <w:proofErr w:type="gramStart"/>
-      <w:r>
-        <w:rPr>
-          <w:rFonts w:cstheme="majorHAnsi"/>
-          <w:sz w:val="40"/>
-          <w:szCs w:val="40"/>
-        </w:rPr>
-        <w:t>And</w:t>
-      </w:r>
-      <w:proofErr w:type="gramEnd"/>
-      <w:r>
-        <w:rPr>
-          <w:rFonts w:cstheme="majorHAnsi"/>
-          <w:sz w:val="40"/>
-          <w:szCs w:val="40"/>
-        </w:rPr>
-        <w:t xml:space="preserve"> Structs</w:t>
+        <w:t>Classes And Structs</w:t>
       </w:r>
       <w:bookmarkEnd w:id="1"/>
     </w:p>
@@ -2730,16 +2710,8 @@
         <w:rPr>
           <w:rFonts w:ascii="Consolas" w:hAnsi="Consolas" w:cstheme="majorHAnsi"/>
         </w:rPr>
-        <w:t xml:space="preserve">Customer </w:t>
-      </w:r>
-      <w:proofErr w:type="gramStart"/>
-      <w:r>
-        <w:rPr>
-          <w:rFonts w:ascii="Consolas" w:hAnsi="Consolas" w:cstheme="majorHAnsi"/>
-        </w:rPr>
-        <w:t>object2;</w:t>
-      </w:r>
-      <w:proofErr w:type="gramEnd"/>
+        <w:t>Customer object2;</w:t>
+      </w:r>
       <w:r>
         <w:rPr>
           <w:rFonts w:ascii="Consolas" w:hAnsi="Consolas" w:cstheme="majorHAnsi"/>
@@ -2794,16 +2766,8 @@
         <w:rPr>
           <w:rFonts w:ascii="Consolas" w:hAnsi="Consolas" w:cstheme="majorHAnsi"/>
         </w:rPr>
-        <w:t>Customer object2 = new Customer(</w:t>
-      </w:r>
-      <w:proofErr w:type="gramStart"/>
-      <w:r>
-        <w:rPr>
-          <w:rFonts w:ascii="Consolas" w:hAnsi="Consolas" w:cstheme="majorHAnsi"/>
-        </w:rPr>
-        <w:t>);</w:t>
-      </w:r>
-      <w:proofErr w:type="gramEnd"/>
+        <w:t>Customer object2 = new Customer();</w:t>
+      </w:r>
     </w:p>
     <w:p>
       <w:pPr>
@@ -2875,16 +2839,8 @@
         <w:rPr>
           <w:rFonts w:ascii="Consolas" w:hAnsi="Consolas" w:cstheme="majorHAnsi"/>
         </w:rPr>
-        <w:t xml:space="preserve">Customer object3 = </w:t>
-      </w:r>
-      <w:proofErr w:type="gramStart"/>
-      <w:r>
-        <w:rPr>
-          <w:rFonts w:ascii="Consolas" w:hAnsi="Consolas" w:cstheme="majorHAnsi"/>
-        </w:rPr>
-        <w:t>object2;</w:t>
-      </w:r>
-      <w:proofErr w:type="gramEnd"/>
+        <w:t>Customer object3 = object2;</w:t>
+      </w:r>
     </w:p>
     <w:p>
       <w:pPr>
@@ -3030,21 +2986,7 @@
         <w:rPr>
           <w:rFonts w:ascii="Consolas" w:hAnsi="Consolas" w:cstheme="majorHAnsi"/>
         </w:rPr>
-        <w:t xml:space="preserve">//fields, properties, </w:t>
-      </w:r>
-      <w:proofErr w:type="gramStart"/>
-      <w:r>
-        <w:rPr>
-          <w:rFonts w:ascii="Consolas" w:hAnsi="Consolas" w:cstheme="majorHAnsi"/>
-        </w:rPr>
-        <w:t>methods</w:t>
-      </w:r>
-      <w:proofErr w:type="gramEnd"/>
-      <w:r>
-        <w:rPr>
-          <w:rFonts w:ascii="Consolas" w:hAnsi="Consolas" w:cstheme="majorHAnsi"/>
-        </w:rPr>
-        <w:t xml:space="preserve"> and events inherited from Employee</w:t>
+        <w:t>//fields, properties, methods and events inherited from Employee</w:t>
       </w:r>
     </w:p>
     <w:p>
@@ -3064,21 +3006,7 @@
         <w:rPr>
           <w:rFonts w:ascii="Consolas" w:hAnsi="Consolas" w:cstheme="majorHAnsi"/>
         </w:rPr>
-        <w:t xml:space="preserve">new fields, properties, </w:t>
-      </w:r>
-      <w:proofErr w:type="gramStart"/>
-      <w:r>
-        <w:rPr>
-          <w:rFonts w:ascii="Consolas" w:hAnsi="Consolas" w:cstheme="majorHAnsi"/>
-        </w:rPr>
-        <w:t>methods</w:t>
-      </w:r>
-      <w:proofErr w:type="gramEnd"/>
-      <w:r>
-        <w:rPr>
-          <w:rFonts w:ascii="Consolas" w:hAnsi="Consolas" w:cstheme="majorHAnsi"/>
-        </w:rPr>
-        <w:t xml:space="preserve"> and events for Manager</w:t>
+        <w:t>new fields, properties, methods and events for Manager</w:t>
       </w:r>
     </w:p>
     <w:p>
@@ -3380,23 +3308,7 @@
           <w:rFonts w:cstheme="majorHAnsi"/>
           <w:szCs w:val="24"/>
         </w:rPr>
-        <w:t xml:space="preserve">A method, index, </w:t>
-      </w:r>
-      <w:proofErr w:type="gramStart"/>
-      <w:r>
-        <w:rPr>
-          <w:rFonts w:cstheme="majorHAnsi"/>
-          <w:szCs w:val="24"/>
-        </w:rPr>
-        <w:t>property</w:t>
-      </w:r>
-      <w:proofErr w:type="gramEnd"/>
-      <w:r>
-        <w:rPr>
-          <w:rFonts w:cstheme="majorHAnsi"/>
-          <w:szCs w:val="24"/>
-        </w:rPr>
-        <w:t xml:space="preserve"> or event can be declared as sealed in a derived class when overwriting a virtual member of the base class; this prevents the virtual aspect from being derived further.</w:t>
+        <w:t>A method, index, property or event can be declared as sealed in a derived class when overwriting a virtual member of the base class; this prevents the virtual aspect from being derived further.</w:t>
       </w:r>
     </w:p>
     <w:p>
@@ -3546,7 +3458,6 @@
         <w:t xml:space="preserve">public struct </w:t>
       </w:r>
       <w:proofErr w:type="spellStart"/>
-      <w:proofErr w:type="gramStart"/>
       <w:r>
         <w:rPr>
           <w:rFonts w:ascii="Consolas" w:hAnsi="Consolas" w:cstheme="majorHAnsi"/>
@@ -3554,7 +3465,6 @@
         <w:t>Coords</w:t>
       </w:r>
       <w:proofErr w:type="spellEnd"/>
-      <w:proofErr w:type="gramEnd"/>
       <w:r>
         <w:rPr>
           <w:rFonts w:ascii="Consolas" w:hAnsi="Consolas" w:cstheme="majorHAnsi"/>
@@ -3634,44 +3544,28 @@
           <w:rFonts w:ascii="Consolas" w:hAnsi="Consolas" w:cstheme="majorHAnsi"/>
         </w:rPr>
         <w:tab/>
-        <w:t xml:space="preserve">X = </w:t>
-      </w:r>
-      <w:proofErr w:type="gramStart"/>
-      <w:r>
-        <w:rPr>
-          <w:rFonts w:ascii="Consolas" w:hAnsi="Consolas" w:cstheme="majorHAnsi"/>
-        </w:rPr>
-        <w:t>x;</w:t>
-      </w:r>
-      <w:proofErr w:type="gramEnd"/>
-    </w:p>
-    <w:p>
-      <w:pPr>
-        <w:rPr>
-          <w:rFonts w:ascii="Consolas" w:hAnsi="Consolas" w:cstheme="majorHAnsi"/>
-        </w:rPr>
-      </w:pPr>
-      <w:r>
-        <w:rPr>
-          <w:rFonts w:ascii="Consolas" w:hAnsi="Consolas" w:cstheme="majorHAnsi"/>
-        </w:rPr>
-        <w:tab/>
-      </w:r>
-      <w:r>
-        <w:rPr>
-          <w:rFonts w:ascii="Consolas" w:hAnsi="Consolas" w:cstheme="majorHAnsi"/>
-        </w:rPr>
-        <w:tab/>
-        <w:t xml:space="preserve">Y = </w:t>
-      </w:r>
-      <w:proofErr w:type="gramStart"/>
-      <w:r>
-        <w:rPr>
-          <w:rFonts w:ascii="Consolas" w:hAnsi="Consolas" w:cstheme="majorHAnsi"/>
-        </w:rPr>
-        <w:t>y;</w:t>
-      </w:r>
-      <w:proofErr w:type="gramEnd"/>
+        <w:t>X = x;</w:t>
+      </w:r>
+    </w:p>
+    <w:p>
+      <w:pPr>
+        <w:rPr>
+          <w:rFonts w:ascii="Consolas" w:hAnsi="Consolas" w:cstheme="majorHAnsi"/>
+        </w:rPr>
+      </w:pPr>
+      <w:r>
+        <w:rPr>
+          <w:rFonts w:ascii="Consolas" w:hAnsi="Consolas" w:cstheme="majorHAnsi"/>
+        </w:rPr>
+        <w:tab/>
+      </w:r>
+      <w:r>
+        <w:rPr>
+          <w:rFonts w:ascii="Consolas" w:hAnsi="Consolas" w:cstheme="majorHAnsi"/>
+        </w:rPr>
+        <w:tab/>
+        <w:t>Y = y;</w:t>
+      </w:r>
     </w:p>
     <w:p>
       <w:pPr>
@@ -3741,16 +3635,8 @@
         <w:rPr>
           <w:rFonts w:ascii="Consolas" w:hAnsi="Consolas" w:cstheme="majorHAnsi"/>
         </w:rPr>
-        <w:t>public override string ToString() =&gt;$“({X}, {Y})</w:t>
-      </w:r>
-      <w:proofErr w:type="gramStart"/>
-      <w:r>
-        <w:rPr>
-          <w:rFonts w:ascii="Consolas" w:hAnsi="Consolas" w:cstheme="majorHAnsi"/>
-        </w:rPr>
-        <w:t>”;</w:t>
-      </w:r>
-      <w:proofErr w:type="gramEnd"/>
+        <w:t>public override string ToString() =&gt;$“({X}, {Y})”;</w:t>
+      </w:r>
     </w:p>
     <w:p>
       <w:pPr>
@@ -3832,7 +3718,6 @@
         <w:t xml:space="preserve">public readonly struct </w:t>
       </w:r>
       <w:proofErr w:type="spellStart"/>
-      <w:proofErr w:type="gramStart"/>
       <w:r>
         <w:rPr>
           <w:rFonts w:ascii="Consolas" w:hAnsi="Consolas" w:cstheme="majorHAnsi"/>
@@ -3840,7 +3725,6 @@
         <w:t>Coords</w:t>
       </w:r>
       <w:proofErr w:type="spellEnd"/>
-      <w:proofErr w:type="gramEnd"/>
       <w:r>
         <w:rPr>
           <w:rFonts w:ascii="Consolas" w:hAnsi="Consolas" w:cstheme="majorHAnsi"/>
@@ -3872,21 +3756,7 @@
         <w:rPr>
           <w:rFonts w:ascii="Consolas" w:hAnsi="Consolas" w:cstheme="majorHAnsi"/>
         </w:rPr>
-        <w:t>//</w:t>
-      </w:r>
-      <w:proofErr w:type="gramStart"/>
-      <w:r>
-        <w:rPr>
-          <w:rFonts w:ascii="Consolas" w:hAnsi="Consolas" w:cstheme="majorHAnsi"/>
-        </w:rPr>
-        <w:t>can’t</w:t>
-      </w:r>
-      <w:proofErr w:type="gramEnd"/>
-      <w:r>
-        <w:rPr>
-          <w:rFonts w:ascii="Consolas" w:hAnsi="Consolas" w:cstheme="majorHAnsi"/>
-        </w:rPr>
-        <w:t xml:space="preserve"> declare a parameterless constructor</w:t>
+        <w:t>//can’t declare a parameterless constructor</w:t>
       </w:r>
     </w:p>
     <w:p>
@@ -3968,16 +3838,8 @@
           <w:rFonts w:ascii="Consolas" w:hAnsi="Consolas" w:cstheme="majorHAnsi"/>
         </w:rPr>
         <w:tab/>
-        <w:t xml:space="preserve">X = </w:t>
-      </w:r>
-      <w:proofErr w:type="gramStart"/>
-      <w:r>
-        <w:rPr>
-          <w:rFonts w:ascii="Consolas" w:hAnsi="Consolas" w:cstheme="majorHAnsi"/>
-        </w:rPr>
-        <w:t>x;</w:t>
-      </w:r>
-      <w:proofErr w:type="gramEnd"/>
+        <w:t>X = x;</w:t>
+      </w:r>
     </w:p>
     <w:p>
       <w:pPr>
@@ -3990,16 +3852,8 @@
         <w:rPr>
           <w:rFonts w:ascii="Consolas" w:hAnsi="Consolas" w:cstheme="majorHAnsi"/>
         </w:rPr>
-        <w:t xml:space="preserve">Y = </w:t>
-      </w:r>
-      <w:proofErr w:type="gramStart"/>
-      <w:r>
-        <w:rPr>
-          <w:rFonts w:ascii="Consolas" w:hAnsi="Consolas" w:cstheme="majorHAnsi"/>
-        </w:rPr>
-        <w:t>y;</w:t>
-      </w:r>
-      <w:proofErr w:type="gramEnd"/>
+        <w:t>Y = y;</w:t>
+      </w:r>
     </w:p>
     <w:p>
       <w:pPr>
@@ -4033,21 +3887,7 @@
         <w:rPr>
           <w:rFonts w:ascii="Consolas" w:hAnsi="Consolas" w:cstheme="majorHAnsi"/>
         </w:rPr>
-        <w:t>//</w:t>
-      </w:r>
-      <w:proofErr w:type="gramStart"/>
-      <w:r>
-        <w:rPr>
-          <w:rFonts w:ascii="Consolas" w:hAnsi="Consolas" w:cstheme="majorHAnsi"/>
-        </w:rPr>
-        <w:t>can’t</w:t>
-      </w:r>
-      <w:proofErr w:type="gramEnd"/>
-      <w:r>
-        <w:rPr>
-          <w:rFonts w:ascii="Consolas" w:hAnsi="Consolas" w:cstheme="majorHAnsi"/>
-        </w:rPr>
-        <w:t xml:space="preserve"> initialize instance fields or properties at declaration</w:t>
+        <w:t>//can’t initialize instance fields or properties at declaration</w:t>
       </w:r>
     </w:p>
     <w:p>
@@ -4118,16 +3958,8 @@
           <w:rFonts w:ascii="Consolas" w:hAnsi="Consolas" w:cstheme="majorHAnsi"/>
         </w:rPr>
         <w:tab/>
-        <w:t>public override string ToString() =&gt;$“({X}, {Y})</w:t>
-      </w:r>
-      <w:proofErr w:type="gramStart"/>
-      <w:r>
-        <w:rPr>
-          <w:rFonts w:ascii="Consolas" w:hAnsi="Consolas" w:cstheme="majorHAnsi"/>
-        </w:rPr>
-        <w:t>”;</w:t>
-      </w:r>
-      <w:proofErr w:type="gramEnd"/>
+        <w:t>public override string ToString() =&gt;$“({X}, {Y})”;</w:t>
+      </w:r>
     </w:p>
     <w:p>
       <w:pPr>
@@ -4162,39 +3994,7 @@
           <w:rFonts w:cstheme="majorHAnsi"/>
           <w:szCs w:val="24"/>
         </w:rPr>
-        <w:t xml:space="preserve">Structs </w:t>
-      </w:r>
-      <w:proofErr w:type="gramStart"/>
-      <w:r>
-        <w:rPr>
-          <w:rFonts w:cstheme="majorHAnsi"/>
-          <w:szCs w:val="24"/>
-        </w:rPr>
-        <w:t>can’t</w:t>
-      </w:r>
-      <w:proofErr w:type="gramEnd"/>
-      <w:r>
-        <w:rPr>
-          <w:rFonts w:cstheme="majorHAnsi"/>
-          <w:szCs w:val="24"/>
-        </w:rPr>
-        <w:t xml:space="preserve"> inherit from other classes or structs and they can’t be inherited from. However, </w:t>
-      </w:r>
-      <w:proofErr w:type="gramStart"/>
-      <w:r>
-        <w:rPr>
-          <w:rFonts w:cstheme="majorHAnsi"/>
-          <w:szCs w:val="24"/>
-        </w:rPr>
-        <w:t>the</w:t>
-      </w:r>
-      <w:proofErr w:type="gramEnd"/>
-      <w:r>
-        <w:rPr>
-          <w:rFonts w:cstheme="majorHAnsi"/>
-          <w:szCs w:val="24"/>
-        </w:rPr>
-        <w:t xml:space="preserve"> can </w:t>
+        <w:t xml:space="preserve">Structs can’t inherit from other classes or structs and they can’t be inherited from. However, the can </w:t>
       </w:r>
       <w:r>
         <w:rPr>
@@ -4308,7 +4108,6 @@
         <w:t xml:space="preserve">public struct </w:t>
       </w:r>
       <w:proofErr w:type="spellStart"/>
-      <w:proofErr w:type="gramStart"/>
       <w:r>
         <w:rPr>
           <w:rFonts w:ascii="Consolas" w:hAnsi="Consolas" w:cstheme="majorHAnsi"/>
@@ -4316,7 +4115,6 @@
         <w:t>Coords</w:t>
       </w:r>
       <w:proofErr w:type="spellEnd"/>
-      <w:proofErr w:type="gramEnd"/>
       <w:r>
         <w:rPr>
           <w:rFonts w:ascii="Consolas" w:hAnsi="Consolas" w:cstheme="majorHAnsi"/>
@@ -4349,38 +4147,22 @@
         </w:rPr>
         <w:lastRenderedPageBreak/>
         <w:tab/>
-        <w:t xml:space="preserve">public double </w:t>
-      </w:r>
-      <w:proofErr w:type="gramStart"/>
-      <w:r>
-        <w:rPr>
-          <w:rFonts w:ascii="Consolas" w:hAnsi="Consolas" w:cstheme="majorHAnsi"/>
-        </w:rPr>
-        <w:t>x;</w:t>
-      </w:r>
-      <w:proofErr w:type="gramEnd"/>
-    </w:p>
-    <w:p>
-      <w:pPr>
-        <w:rPr>
-          <w:rFonts w:ascii="Consolas" w:hAnsi="Consolas" w:cstheme="majorHAnsi"/>
-        </w:rPr>
-      </w:pPr>
-      <w:r>
-        <w:rPr>
-          <w:rFonts w:ascii="Consolas" w:hAnsi="Consolas" w:cstheme="majorHAnsi"/>
-        </w:rPr>
-        <w:tab/>
-        <w:t xml:space="preserve">public double </w:t>
-      </w:r>
-      <w:proofErr w:type="gramStart"/>
-      <w:r>
-        <w:rPr>
-          <w:rFonts w:ascii="Consolas" w:hAnsi="Consolas" w:cstheme="majorHAnsi"/>
-        </w:rPr>
-        <w:t>y;</w:t>
-      </w:r>
-      <w:proofErr w:type="gramEnd"/>
+        <w:t>public double x;</w:t>
+      </w:r>
+    </w:p>
+    <w:p>
+      <w:pPr>
+        <w:rPr>
+          <w:rFonts w:ascii="Consolas" w:hAnsi="Consolas" w:cstheme="majorHAnsi"/>
+        </w:rPr>
+      </w:pPr>
+      <w:r>
+        <w:rPr>
+          <w:rFonts w:ascii="Consolas" w:hAnsi="Consolas" w:cstheme="majorHAnsi"/>
+        </w:rPr>
+        <w:tab/>
+        <w:t>public double y;</w:t>
+      </w:r>
     </w:p>
     <w:p>
       <w:pPr>
@@ -4452,16 +4234,8 @@
         <w:rPr>
           <w:rFonts w:ascii="Consolas" w:hAnsi="Consolas" w:cstheme="majorHAnsi"/>
         </w:rPr>
-        <w:t xml:space="preserve"> </w:t>
-      </w:r>
-      <w:proofErr w:type="gramStart"/>
-      <w:r>
-        <w:rPr>
-          <w:rFonts w:ascii="Consolas" w:hAnsi="Consolas" w:cstheme="majorHAnsi"/>
-        </w:rPr>
-        <w:t>p;</w:t>
-      </w:r>
-      <w:proofErr w:type="gramEnd"/>
+        <w:t xml:space="preserve"> p;</w:t>
+      </w:r>
     </w:p>
     <w:p>
       <w:pPr>
@@ -4487,16 +4261,8 @@
         <w:rPr>
           <w:rFonts w:ascii="Consolas" w:hAnsi="Consolas" w:cstheme="majorHAnsi"/>
         </w:rPr>
-        <w:t xml:space="preserve"> = </w:t>
-      </w:r>
-      <w:proofErr w:type="gramStart"/>
-      <w:r>
-        <w:rPr>
-          <w:rFonts w:ascii="Consolas" w:hAnsi="Consolas" w:cstheme="majorHAnsi"/>
-        </w:rPr>
-        <w:t>3;</w:t>
-      </w:r>
-      <w:proofErr w:type="gramEnd"/>
+        <w:t xml:space="preserve"> = 3;</w:t>
+      </w:r>
     </w:p>
     <w:p>
       <w:pPr>
@@ -4522,16 +4288,8 @@
         <w:rPr>
           <w:rFonts w:ascii="Consolas" w:hAnsi="Consolas" w:cstheme="majorHAnsi"/>
         </w:rPr>
-        <w:t xml:space="preserve"> = </w:t>
-      </w:r>
-      <w:proofErr w:type="gramStart"/>
-      <w:r>
-        <w:rPr>
-          <w:rFonts w:ascii="Consolas" w:hAnsi="Consolas" w:cstheme="majorHAnsi"/>
-        </w:rPr>
-        <w:t>4;</w:t>
-      </w:r>
-      <w:proofErr w:type="gramEnd"/>
+        <w:t xml:space="preserve"> = 4;</w:t>
+      </w:r>
     </w:p>
     <w:p>
       <w:pPr>
@@ -4749,62 +4507,30 @@
           <w:rFonts w:cstheme="majorHAnsi"/>
           <w:szCs w:val="24"/>
         </w:rPr>
-        <w:t xml:space="preserve"> declare instance data (</w:t>
-      </w:r>
-      <w:proofErr w:type="gramStart"/>
-      <w:r>
-        <w:rPr>
-          <w:rFonts w:cstheme="majorHAnsi"/>
-          <w:szCs w:val="24"/>
-        </w:rPr>
-        <w:t>e.g.</w:t>
-      </w:r>
-      <w:proofErr w:type="gramEnd"/>
-      <w:r>
-        <w:rPr>
-          <w:rFonts w:cstheme="majorHAnsi"/>
-          <w:szCs w:val="24"/>
-        </w:rPr>
-        <w:t xml:space="preserve"> fields, auto-implemented properties and property-like events).</w:t>
-      </w:r>
-    </w:p>
-    <w:p>
-      <w:pPr>
-        <w:rPr>
-          <w:rFonts w:cstheme="majorHAnsi"/>
-          <w:szCs w:val="24"/>
-        </w:rPr>
-      </w:pPr>
-    </w:p>
-    <w:p>
-      <w:pPr>
-        <w:rPr>
-          <w:rFonts w:cstheme="majorHAnsi"/>
-          <w:szCs w:val="24"/>
-        </w:rPr>
-      </w:pPr>
-      <w:r>
-        <w:rPr>
-          <w:rFonts w:cstheme="majorHAnsi"/>
-          <w:szCs w:val="24"/>
-        </w:rPr>
-        <w:t xml:space="preserve">While C# </w:t>
-      </w:r>
-      <w:proofErr w:type="gramStart"/>
-      <w:r>
-        <w:rPr>
-          <w:rFonts w:cstheme="majorHAnsi"/>
-          <w:szCs w:val="24"/>
-        </w:rPr>
-        <w:t>doesn’t</w:t>
-      </w:r>
-      <w:proofErr w:type="gramEnd"/>
-      <w:r>
-        <w:rPr>
-          <w:rFonts w:cstheme="majorHAnsi"/>
-          <w:szCs w:val="24"/>
-        </w:rPr>
-        <w:t xml:space="preserve"> support multiple inheritance, it does allow you to implement an unrestricted number of interfaces, meaning a class can use behaviour from many different places. Additionally, structs are unable to inherit from classes or other structs, but they can implement interfaces, allowing structs to include behaviour from other sources.</w:t>
+        <w:t xml:space="preserve"> declare instance data (e.g. fields, auto-implemented properties and property-like events).</w:t>
+      </w:r>
+    </w:p>
+    <w:p>
+      <w:pPr>
+        <w:rPr>
+          <w:rFonts w:cstheme="majorHAnsi"/>
+          <w:szCs w:val="24"/>
+        </w:rPr>
+      </w:pPr>
+    </w:p>
+    <w:p>
+      <w:pPr>
+        <w:rPr>
+          <w:rFonts w:cstheme="majorHAnsi"/>
+          <w:szCs w:val="24"/>
+        </w:rPr>
+      </w:pPr>
+      <w:r>
+        <w:rPr>
+          <w:rFonts w:cstheme="majorHAnsi"/>
+          <w:szCs w:val="24"/>
+        </w:rPr>
+        <w:t>While C# doesn’t support multiple inheritance, it does allow you to implement an unrestricted number of interfaces, meaning a class can use behaviour from many different places. Additionally, structs are unable to inherit from classes or other structs, but they can implement interfaces, allowing structs to include behaviour from other sources.</w:t>
       </w:r>
     </w:p>
     <w:p>
@@ -4907,14 +4633,12 @@
         <w:t>obj</w:t>
       </w:r>
       <w:proofErr w:type="spellEnd"/>
-      <w:proofErr w:type="gramStart"/>
       <w:r>
         <w:rPr>
           <w:rFonts w:ascii="Consolas" w:hAnsi="Consolas" w:cstheme="majorHAnsi"/>
         </w:rPr>
         <w:t>);</w:t>
       </w:r>
-      <w:proofErr w:type="gramEnd"/>
     </w:p>
     <w:p>
       <w:pPr>
@@ -5043,23 +4767,7 @@
           <w:rFonts w:cstheme="majorHAnsi"/>
           <w:szCs w:val="24"/>
         </w:rPr>
-        <w:t xml:space="preserve">&lt;T&gt; </w:t>
-      </w:r>
-      <w:proofErr w:type="gramStart"/>
-      <w:r>
-        <w:rPr>
-          <w:rFonts w:cstheme="majorHAnsi"/>
-          <w:szCs w:val="24"/>
-        </w:rPr>
-        <w:t>doesn’t</w:t>
-      </w:r>
-      <w:proofErr w:type="gramEnd"/>
-      <w:r>
-        <w:rPr>
-          <w:rFonts w:cstheme="majorHAnsi"/>
-          <w:szCs w:val="24"/>
-        </w:rPr>
-        <w:t xml:space="preserve"> provide an implementation for Equals; it </w:t>
+        <w:t xml:space="preserve">&lt;T&gt; doesn’t provide an implementation for Equals; it </w:t>
       </w:r>
       <w:r>
         <w:rPr>
@@ -5321,7 +5029,6 @@
         </w:rPr>
         <w:t xml:space="preserve">Interfaces </w:t>
       </w:r>
-      <w:proofErr w:type="gramStart"/>
       <w:r>
         <w:rPr>
           <w:rFonts w:cstheme="majorHAnsi"/>
@@ -5331,7 +5038,6 @@
         </w:rPr>
         <w:t>can’t</w:t>
       </w:r>
-      <w:proofErr w:type="gramEnd"/>
       <w:r>
         <w:rPr>
           <w:rFonts w:cstheme="majorHAnsi"/>
@@ -5802,14 +5508,12 @@
         <w:t>car.Year</w:t>
       </w:r>
       <w:proofErr w:type="spellEnd"/>
-      <w:proofErr w:type="gramStart"/>
       <w:r>
         <w:rPr>
           <w:rFonts w:ascii="Consolas" w:hAnsi="Consolas" w:cstheme="majorHAnsi"/>
         </w:rPr>
         <w:t>);</w:t>
       </w:r>
-      <w:proofErr w:type="gramEnd"/>
     </w:p>
     <w:p>
       <w:pPr>
@@ -5921,16 +5625,8 @@
           <w:rFonts w:ascii="Consolas" w:hAnsi="Consolas" w:cstheme="majorHAnsi"/>
         </w:rPr>
         <w:tab/>
-        <w:t>void Paint(</w:t>
-      </w:r>
-      <w:proofErr w:type="gramStart"/>
-      <w:r>
-        <w:rPr>
-          <w:rFonts w:ascii="Consolas" w:hAnsi="Consolas" w:cstheme="majorHAnsi"/>
-        </w:rPr>
-        <w:t>);</w:t>
-      </w:r>
-      <w:proofErr w:type="gramEnd"/>
+        <w:t>void Paint();</w:t>
+      </w:r>
     </w:p>
     <w:p>
       <w:pPr>
@@ -5998,16 +5694,8 @@
           <w:rFonts w:ascii="Consolas" w:hAnsi="Consolas" w:cstheme="majorHAnsi"/>
         </w:rPr>
         <w:tab/>
-        <w:t>void Paint(</w:t>
-      </w:r>
-      <w:proofErr w:type="gramStart"/>
-      <w:r>
-        <w:rPr>
-          <w:rFonts w:ascii="Consolas" w:hAnsi="Consolas" w:cstheme="majorHAnsi"/>
-        </w:rPr>
-        <w:t>);</w:t>
-      </w:r>
-      <w:proofErr w:type="gramEnd"/>
+        <w:t>void Paint();</w:t>
+      </w:r>
     </w:p>
     <w:p>
       <w:pPr>
@@ -6150,16 +5838,8 @@
         <w:rPr>
           <w:rFonts w:ascii="Consolas" w:hAnsi="Consolas" w:cstheme="majorHAnsi"/>
         </w:rPr>
-        <w:t>”</w:t>
-      </w:r>
-      <w:proofErr w:type="gramStart"/>
-      <w:r>
-        <w:rPr>
-          <w:rFonts w:ascii="Consolas" w:hAnsi="Consolas" w:cstheme="majorHAnsi"/>
-        </w:rPr>
-        <w:t>);</w:t>
-      </w:r>
-      <w:proofErr w:type="gramEnd"/>
+        <w:t>”);</w:t>
+      </w:r>
     </w:p>
     <w:p>
       <w:pPr>
@@ -6272,23 +5952,7 @@
           <w:rFonts w:cstheme="majorHAnsi"/>
           <w:szCs w:val="24"/>
         </w:rPr>
-        <w:t xml:space="preserve"> </w:t>
-      </w:r>
-      <w:proofErr w:type="gramStart"/>
-      <w:r>
-        <w:rPr>
-          <w:rFonts w:cstheme="majorHAnsi"/>
-          <w:szCs w:val="24"/>
-        </w:rPr>
-        <w:t>In order to</w:t>
-      </w:r>
-      <w:proofErr w:type="gramEnd"/>
-      <w:r>
-        <w:rPr>
-          <w:rFonts w:cstheme="majorHAnsi"/>
-          <w:szCs w:val="24"/>
-        </w:rPr>
-        <w:t xml:space="preserve"> implement different methods of the same name each interface, you can use explicit interface implementation.</w:t>
+        <w:t xml:space="preserve"> In order to implement different methods of the same name each interface, you can use explicit interface implementation.</w:t>
       </w:r>
     </w:p>
     <w:p>
@@ -6434,16 +6098,8 @@
         <w:rPr>
           <w:rFonts w:ascii="Consolas" w:hAnsi="Consolas" w:cstheme="majorHAnsi"/>
         </w:rPr>
-        <w:t>”</w:t>
-      </w:r>
-      <w:proofErr w:type="gramStart"/>
-      <w:r>
-        <w:rPr>
-          <w:rFonts w:ascii="Consolas" w:hAnsi="Consolas" w:cstheme="majorHAnsi"/>
-        </w:rPr>
-        <w:t>);</w:t>
-      </w:r>
-      <w:proofErr w:type="gramEnd"/>
+        <w:t>”);</w:t>
+      </w:r>
     </w:p>
     <w:p>
       <w:pPr>
@@ -6539,16 +6195,8 @@
         <w:rPr>
           <w:rFonts w:ascii="Consolas" w:hAnsi="Consolas" w:cstheme="majorHAnsi"/>
         </w:rPr>
-        <w:t>”</w:t>
-      </w:r>
-      <w:proofErr w:type="gramStart"/>
-      <w:r>
-        <w:rPr>
-          <w:rFonts w:ascii="Consolas" w:hAnsi="Consolas" w:cstheme="majorHAnsi"/>
-        </w:rPr>
-        <w:t>);</w:t>
-      </w:r>
-      <w:proofErr w:type="gramEnd"/>
+        <w:t>”);</w:t>
+      </w:r>
     </w:p>
     <w:p>
       <w:pPr>
@@ -6791,21 +6439,7 @@
         <w:rPr>
           <w:rFonts w:cstheme="majorHAnsi"/>
         </w:rPr>
-        <w:t xml:space="preserve">, so they </w:t>
-      </w:r>
-      <w:proofErr w:type="gramStart"/>
-      <w:r>
-        <w:rPr>
-          <w:rFonts w:cstheme="majorHAnsi"/>
-        </w:rPr>
-        <w:t>implementing</w:t>
-      </w:r>
-      <w:proofErr w:type="gramEnd"/>
-      <w:r>
-        <w:rPr>
-          <w:rFonts w:cstheme="majorHAnsi"/>
-        </w:rPr>
-        <w:t xml:space="preserve"> class can override them with a new implementation.</w:t>
+        <w:t>, so they implementing class can override them with a new implementation.</w:t>
       </w:r>
     </w:p>
     <w:p>
@@ -6950,42 +6584,28 @@
           <w:rFonts w:ascii="Consolas" w:hAnsi="Consolas" w:cstheme="majorHAnsi"/>
         </w:rPr>
         <w:tab/>
-      </w:r>
-      <w:proofErr w:type="gramStart"/>
-      <w:r>
-        <w:rPr>
-          <w:rFonts w:ascii="Consolas" w:hAnsi="Consolas" w:cstheme="majorHAnsi"/>
-        </w:rPr>
         <w:t>get;</w:t>
       </w:r>
-      <w:proofErr w:type="gramEnd"/>
-    </w:p>
-    <w:p>
-      <w:pPr>
-        <w:rPr>
-          <w:rFonts w:ascii="Consolas" w:hAnsi="Consolas" w:cstheme="majorHAnsi"/>
-        </w:rPr>
-      </w:pPr>
-      <w:r>
-        <w:rPr>
-          <w:rFonts w:ascii="Consolas" w:hAnsi="Consolas" w:cstheme="majorHAnsi"/>
-        </w:rPr>
-        <w:tab/>
-      </w:r>
-      <w:r>
-        <w:rPr>
-          <w:rFonts w:ascii="Consolas" w:hAnsi="Consolas" w:cstheme="majorHAnsi"/>
-        </w:rPr>
-        <w:tab/>
-      </w:r>
-      <w:proofErr w:type="gramStart"/>
-      <w:r>
-        <w:rPr>
-          <w:rFonts w:ascii="Consolas" w:hAnsi="Consolas" w:cstheme="majorHAnsi"/>
-        </w:rPr>
+    </w:p>
+    <w:p>
+      <w:pPr>
+        <w:rPr>
+          <w:rFonts w:ascii="Consolas" w:hAnsi="Consolas" w:cstheme="majorHAnsi"/>
+        </w:rPr>
+      </w:pPr>
+      <w:r>
+        <w:rPr>
+          <w:rFonts w:ascii="Consolas" w:hAnsi="Consolas" w:cstheme="majorHAnsi"/>
+        </w:rPr>
+        <w:tab/>
+      </w:r>
+      <w:r>
+        <w:rPr>
+          <w:rFonts w:ascii="Consolas" w:hAnsi="Consolas" w:cstheme="majorHAnsi"/>
+        </w:rPr>
+        <w:tab/>
         <w:t>set;</w:t>
       </w:r>
-      <w:proofErr w:type="gramEnd"/>
     </w:p>
     <w:p>
       <w:pPr>
@@ -7026,23 +6646,7 @@
           <w:rFonts w:cstheme="majorHAnsi"/>
           <w:szCs w:val="24"/>
         </w:rPr>
-        <w:t xml:space="preserve">Interface properties </w:t>
-      </w:r>
-      <w:proofErr w:type="gramStart"/>
-      <w:r>
-        <w:rPr>
-          <w:rFonts w:cstheme="majorHAnsi"/>
-          <w:szCs w:val="24"/>
-        </w:rPr>
-        <w:t>don’t</w:t>
-      </w:r>
-      <w:proofErr w:type="gramEnd"/>
-      <w:r>
-        <w:rPr>
-          <w:rFonts w:cstheme="majorHAnsi"/>
-          <w:szCs w:val="24"/>
-        </w:rPr>
-        <w:t xml:space="preserve"> usually have a body; unlike in classes and structs, declaring property accessors without a body </w:t>
+        <w:t xml:space="preserve">Interface properties don’t usually have a body; unlike in classes and structs, declaring property accessors without a body </w:t>
       </w:r>
       <w:r>
         <w:rPr>
@@ -7251,16 +6855,8 @@
         <w:rPr>
           <w:rFonts w:ascii="Consolas" w:hAnsi="Consolas" w:cstheme="majorHAnsi"/>
         </w:rPr>
-        <w:t xml:space="preserve"> (int x, int y</w:t>
-      </w:r>
-      <w:proofErr w:type="gramStart"/>
-      <w:r>
-        <w:rPr>
-          <w:rFonts w:ascii="Consolas" w:hAnsi="Consolas" w:cstheme="majorHAnsi"/>
-        </w:rPr>
-        <w:t>);</w:t>
-      </w:r>
-      <w:proofErr w:type="gramEnd"/>
+        <w:t xml:space="preserve"> (int x, int y);</w:t>
+      </w:r>
     </w:p>
     <w:p>
       <w:pPr>
@@ -7351,23 +6947,7 @@
           <w:rFonts w:cstheme="majorHAnsi"/>
           <w:szCs w:val="24"/>
         </w:rPr>
-        <w:t xml:space="preserve"> (</w:t>
-      </w:r>
-      <w:proofErr w:type="gramStart"/>
-      <w:r>
-        <w:rPr>
-          <w:rFonts w:cstheme="majorHAnsi"/>
-          <w:szCs w:val="24"/>
-        </w:rPr>
-        <w:t>i.e.</w:t>
-      </w:r>
-      <w:proofErr w:type="gramEnd"/>
-      <w:r>
-        <w:rPr>
-          <w:rFonts w:cstheme="majorHAnsi"/>
-          <w:szCs w:val="24"/>
-        </w:rPr>
-        <w:t xml:space="preserve"> pass different comparison methods to the sorting algorithm so that the same algorithm can be used for sorting various different types of data).</w:t>
+        <w:t xml:space="preserve"> (i.e. pass different comparison methods to the sorting algorithm so that the same algorithm can be used for sorting various different types of data).</w:t>
       </w:r>
     </w:p>
     <w:p>
@@ -7518,23 +7098,7 @@
           <w:rFonts w:cstheme="majorHAnsi"/>
           <w:szCs w:val="24"/>
         </w:rPr>
-        <w:t xml:space="preserve"> (</w:t>
-      </w:r>
-      <w:proofErr w:type="gramStart"/>
-      <w:r>
-        <w:rPr>
-          <w:rFonts w:cstheme="majorHAnsi"/>
-          <w:szCs w:val="24"/>
-        </w:rPr>
-        <w:t>i.e.</w:t>
-      </w:r>
-      <w:proofErr w:type="gramEnd"/>
-      <w:r>
-        <w:rPr>
-          <w:rFonts w:cstheme="majorHAnsi"/>
-          <w:szCs w:val="24"/>
-        </w:rPr>
-        <w:t xml:space="preserve"> the method/function being called is looked up at runtime so the method itself can be passed as an argument) built upon the language support for delegates.</w:t>
+        <w:t xml:space="preserve"> (i.e. the method/function being called is looked up at runtime so the method itself can be passed as an argument) built upon the language support for delegates.</w:t>
       </w:r>
     </w:p>
     <w:p>
@@ -7626,23 +7190,7 @@
           <w:rFonts w:cstheme="majorHAnsi"/>
           <w:szCs w:val="24"/>
         </w:rPr>
-        <w:t xml:space="preserve">Also note that subscribing to events creates a coupling between the object of the event and the subscribed object </w:t>
-      </w:r>
-      <w:proofErr w:type="gramStart"/>
-      <w:r>
-        <w:rPr>
-          <w:rFonts w:cstheme="majorHAnsi"/>
-          <w:szCs w:val="24"/>
-        </w:rPr>
-        <w:t>that’s</w:t>
-      </w:r>
-      <w:proofErr w:type="gramEnd"/>
-      <w:r>
-        <w:rPr>
-          <w:rFonts w:cstheme="majorHAnsi"/>
-          <w:szCs w:val="24"/>
-        </w:rPr>
-        <w:t xml:space="preserve"> listening (</w:t>
+        <w:t>Also note that subscribing to events creates a coupling between the object of the event and the subscribed object that’s listening (</w:t>
       </w:r>
       <w:r>
         <w:rPr>
@@ -7781,16 +7329,8 @@
         <w:rPr>
           <w:rFonts w:ascii="Consolas" w:hAnsi="Consolas" w:cstheme="majorHAnsi"/>
         </w:rPr>
-        <w:t xml:space="preserve">&gt; </w:t>
-      </w:r>
-      <w:proofErr w:type="gramStart"/>
-      <w:r>
-        <w:rPr>
-          <w:rFonts w:ascii="Consolas" w:hAnsi="Consolas" w:cstheme="majorHAnsi"/>
-        </w:rPr>
-        <w:t>Progress;</w:t>
-      </w:r>
-      <w:proofErr w:type="gramEnd"/>
+        <w:t>&gt; Progress;</w:t>
+      </w:r>
     </w:p>
     <w:p>
       <w:pPr>
@@ -7864,17 +7404,8 @@
           <w:rFonts w:cstheme="majorHAnsi"/>
           <w:szCs w:val="24"/>
         </w:rPr>
-        <w:t xml:space="preserve">Event delegate type should have a void </w:t>
-      </w:r>
-      <w:proofErr w:type="gramStart"/>
-      <w:r>
-        <w:rPr>
-          <w:rFonts w:cstheme="majorHAnsi"/>
-          <w:szCs w:val="24"/>
-        </w:rPr>
-        <w:t>return</w:t>
-      </w:r>
-      <w:proofErr w:type="gramEnd"/>
+        <w:t>Event delegate type should have a void return</w:t>
+      </w:r>
     </w:p>
     <w:p>
       <w:pPr>
@@ -7909,17 +7440,8 @@
           <w:rFonts w:cstheme="majorHAnsi"/>
           <w:szCs w:val="24"/>
         </w:rPr>
-        <w:t xml:space="preserve"> or verb </w:t>
-      </w:r>
-      <w:proofErr w:type="gramStart"/>
-      <w:r>
-        <w:rPr>
-          <w:rFonts w:cstheme="majorHAnsi"/>
-          <w:szCs w:val="24"/>
-        </w:rPr>
-        <w:t>phrase</w:t>
-      </w:r>
-      <w:proofErr w:type="gramEnd"/>
+        <w:t xml:space="preserve"> or verb phrase</w:t>
+      </w:r>
     </w:p>
     <w:p>
       <w:pPr>
@@ -7938,17 +7460,8 @@
           <w:rFonts w:cstheme="majorHAnsi"/>
           <w:szCs w:val="24"/>
         </w:rPr>
-        <w:t xml:space="preserve">Use past tense verbs to report something that has </w:t>
-      </w:r>
-      <w:proofErr w:type="gramStart"/>
-      <w:r>
-        <w:rPr>
-          <w:rFonts w:cstheme="majorHAnsi"/>
-          <w:szCs w:val="24"/>
-        </w:rPr>
-        <w:t>happened</w:t>
-      </w:r>
-      <w:proofErr w:type="gramEnd"/>
+        <w:t>Use past tense verbs to report something that has happened</w:t>
+      </w:r>
     </w:p>
     <w:p>
       <w:pPr>
@@ -8065,19 +7578,11 @@
         </w:rPr>
       </w:pPr>
       <w:proofErr w:type="spellStart"/>
-      <w:proofErr w:type="gramStart"/>
-      <w:r>
-        <w:rPr>
-          <w:rFonts w:ascii="Consolas" w:hAnsi="Consolas" w:cstheme="majorHAnsi"/>
-        </w:rPr>
-        <w:t>Progress?.</w:t>
-      </w:r>
-      <w:proofErr w:type="gramEnd"/>
-      <w:r>
-        <w:rPr>
-          <w:rFonts w:ascii="Consolas" w:hAnsi="Consolas" w:cstheme="majorHAnsi"/>
-        </w:rPr>
-        <w:t>Invoke</w:t>
+      <w:r>
+        <w:rPr>
+          <w:rFonts w:ascii="Consolas" w:hAnsi="Consolas" w:cstheme="majorHAnsi"/>
+        </w:rPr>
+        <w:t>Progress?.Invoke</w:t>
       </w:r>
       <w:proofErr w:type="spellEnd"/>
       <w:r>
@@ -8314,7 +7819,6 @@
         <w:t>eventArgs.FoundFile</w:t>
       </w:r>
       <w:proofErr w:type="spellEnd"/>
-      <w:proofErr w:type="gramStart"/>
       <w:r>
         <w:rPr>
           <w:rFonts w:ascii="Consolas" w:eastAsia="Times New Roman" w:hAnsi="Consolas" w:cs="Courier New"/>
@@ -8322,7 +7826,6 @@
         </w:rPr>
         <w:t>);</w:t>
       </w:r>
-      <w:proofErr w:type="gramEnd"/>
     </w:p>
     <w:p>
       <w:pPr>
@@ -8394,7 +7897,6 @@
         <w:t xml:space="preserve"> += </w:t>
       </w:r>
       <w:proofErr w:type="spellStart"/>
-      <w:proofErr w:type="gramStart"/>
       <w:r>
         <w:rPr>
           <w:rFonts w:ascii="Consolas" w:eastAsia="Times New Roman" w:hAnsi="Consolas" w:cs="Courier New"/>
@@ -8410,7 +7912,6 @@
         </w:rPr>
         <w:t>;</w:t>
       </w:r>
-      <w:proofErr w:type="gramEnd"/>
     </w:p>
     <w:p>
       <w:pPr>
@@ -8486,7 +7987,6 @@
         <w:t xml:space="preserve"> -= </w:t>
       </w:r>
       <w:proofErr w:type="spellStart"/>
-      <w:proofErr w:type="gramStart"/>
       <w:r>
         <w:rPr>
           <w:rStyle w:val="HTMLCode"/>
@@ -8506,38 +8006,28 @@
         </w:rPr>
         <w:t>;</w:t>
       </w:r>
-      <w:proofErr w:type="gramEnd"/>
-    </w:p>
-    <w:p>
-      <w:pPr>
-        <w:rPr>
-          <w:rFonts w:cstheme="majorHAnsi"/>
-          <w:szCs w:val="24"/>
-        </w:rPr>
-      </w:pPr>
-    </w:p>
-    <w:p>
-      <w:pPr>
-        <w:rPr>
-          <w:rFonts w:cstheme="majorHAnsi"/>
-          <w:szCs w:val="24"/>
-        </w:rPr>
-      </w:pPr>
-      <w:proofErr w:type="gramStart"/>
-      <w:r>
-        <w:rPr>
-          <w:rFonts w:cstheme="majorHAnsi"/>
-          <w:szCs w:val="24"/>
-        </w:rPr>
-        <w:t>It’s</w:t>
-      </w:r>
-      <w:proofErr w:type="gramEnd"/>
-      <w:r>
-        <w:rPr>
-          <w:rFonts w:cstheme="majorHAnsi"/>
-          <w:szCs w:val="24"/>
-        </w:rPr>
-        <w:t xml:space="preserve"> important to declare a local variable for the expression that represents the event handlers; this ensures that the unsubscribe action removes the event handler. </w:t>
+    </w:p>
+    <w:p>
+      <w:pPr>
+        <w:rPr>
+          <w:rFonts w:cstheme="majorHAnsi"/>
+          <w:szCs w:val="24"/>
+        </w:rPr>
+      </w:pPr>
+    </w:p>
+    <w:p>
+      <w:pPr>
+        <w:rPr>
+          <w:rFonts w:cstheme="majorHAnsi"/>
+          <w:szCs w:val="24"/>
+        </w:rPr>
+      </w:pPr>
+      <w:r>
+        <w:rPr>
+          <w:rFonts w:cstheme="majorHAnsi"/>
+          <w:szCs w:val="24"/>
+        </w:rPr>
+        <w:t xml:space="preserve">It’s important to declare a local variable for the expression that represents the event handlers; this ensures that the unsubscribe action removes the event handler. </w:t>
       </w:r>
     </w:p>
     <w:p>
@@ -8672,46 +8162,14 @@
           <w:rFonts w:cstheme="majorHAnsi"/>
           <w:szCs w:val="24"/>
         </w:rPr>
-        <w:t xml:space="preserve">Properties behave like fields when accessed; </w:t>
-      </w:r>
-      <w:proofErr w:type="gramStart"/>
-      <w:r>
-        <w:rPr>
-          <w:rFonts w:cstheme="majorHAnsi"/>
-          <w:szCs w:val="24"/>
-        </w:rPr>
-        <w:t>however</w:t>
-      </w:r>
-      <w:proofErr w:type="gramEnd"/>
-      <w:r>
-        <w:rPr>
-          <w:rFonts w:cstheme="majorHAnsi"/>
-          <w:szCs w:val="24"/>
-        </w:rPr>
-        <w:t xml:space="preserve"> properties are implemented with accessors that allow additional statements to be executed when they are accessed or assigned.</w:t>
-      </w:r>
-      <w:r>
-        <w:rPr>
-          <w:rFonts w:cstheme="majorHAnsi"/>
-          <w:szCs w:val="24"/>
-        </w:rPr>
-        <w:t xml:space="preserve"> Put simply, properties will appear as fields to developers accessing them, however, unlike fields, you may implement them with additional functionality such as validation, custom </w:t>
-      </w:r>
-      <w:proofErr w:type="gramStart"/>
-      <w:r>
-        <w:rPr>
-          <w:rFonts w:cstheme="majorHAnsi"/>
-          <w:szCs w:val="24"/>
-        </w:rPr>
-        <w:t>accessibility</w:t>
-      </w:r>
-      <w:proofErr w:type="gramEnd"/>
-      <w:r>
-        <w:rPr>
-          <w:rFonts w:cstheme="majorHAnsi"/>
-          <w:szCs w:val="24"/>
-        </w:rPr>
-        <w:t xml:space="preserve"> or lazy evaluation.</w:t>
+        <w:t>Properties behave like fields when accessed; however properties are implemented with accessors that allow additional statements to be executed when they are accessed or assigned.</w:t>
+      </w:r>
+      <w:r>
+        <w:rPr>
+          <w:rFonts w:cstheme="majorHAnsi"/>
+          <w:szCs w:val="24"/>
+        </w:rPr>
+        <w:t xml:space="preserve"> Put simply, properties will appear as fields to developers accessing them, however, unlike fields, you may implement them with additional functionality such as validation, custom accessibility or lazy evaluation.</w:t>
       </w:r>
     </w:p>
     <w:p>
@@ -8809,17 +8267,12 @@
       </w:r>
       <w:proofErr w:type="spellStart"/>
       <w:r>
-        <w:t>string.</w:t>
-      </w:r>
-      <w:proofErr w:type="gramStart"/>
-      <w:r>
-        <w:t>Empty</w:t>
+        <w:t>string.Empty</w:t>
       </w:r>
       <w:proofErr w:type="spellEnd"/>
       <w:r>
         <w:t>;</w:t>
       </w:r>
-      <w:proofErr w:type="gramEnd"/>
     </w:p>
     <w:p>
       <w:pPr>
@@ -8924,7 +8377,6 @@
         <w:t xml:space="preserve">private string </w:t>
       </w:r>
       <w:proofErr w:type="spellStart"/>
-      <w:proofErr w:type="gramStart"/>
       <w:r>
         <w:t>firstName</w:t>
       </w:r>
@@ -8932,7 +8384,6 @@
       <w:r>
         <w:t>;</w:t>
       </w:r>
-      <w:proofErr w:type="gramEnd"/>
     </w:p>
     <w:p>
       <w:pPr>
@@ -8986,7 +8437,6 @@
         <w:t xml:space="preserve">get =&gt; </w:t>
       </w:r>
       <w:proofErr w:type="spellStart"/>
-      <w:proofErr w:type="gramStart"/>
       <w:r>
         <w:t>firstName</w:t>
       </w:r>
@@ -8994,7 +8444,6 @@
       <w:r>
         <w:t>;</w:t>
       </w:r>
-      <w:proofErr w:type="gramEnd"/>
     </w:p>
     <w:p>
       <w:pPr>
@@ -9011,13 +8460,8 @@
       </w:r>
       <w:proofErr w:type="spellEnd"/>
       <w:r>
-        <w:t xml:space="preserve"> = </w:t>
-      </w:r>
-      <w:proofErr w:type="gramStart"/>
-      <w:r>
-        <w:t>value;</w:t>
-      </w:r>
-      <w:proofErr w:type="gramEnd"/>
+        <w:t xml:space="preserve"> = value;</w:t>
+      </w:r>
     </w:p>
     <w:p>
       <w:pPr>
@@ -9037,7 +8481,6 @@
         <w:t xml:space="preserve">private string </w:t>
       </w:r>
       <w:proofErr w:type="spellStart"/>
-      <w:proofErr w:type="gramStart"/>
       <w:r>
         <w:t>firstName</w:t>
       </w:r>
@@ -9045,7 +8488,6 @@
       <w:r>
         <w:t>;</w:t>
       </w:r>
-      <w:proofErr w:type="gramEnd"/>
     </w:p>
     <w:p/>
     <w:p>
@@ -9094,15 +8536,7 @@
         <w:t>must</w:t>
       </w:r>
       <w:r>
-        <w:t xml:space="preserve"> return a value that is convertible to the type of the property (</w:t>
-      </w:r>
-      <w:proofErr w:type="gramStart"/>
-      <w:r>
-        <w:t>e.g.</w:t>
-      </w:r>
-      <w:proofErr w:type="gramEnd"/>
-      <w:r>
-        <w:t xml:space="preserve"> in the string FirstName property, a string must be returned).</w:t>
+        <w:t xml:space="preserve"> return a value that is convertible to the type of the property (e.g. in the string FirstName property, a string must be returned).</w:t>
       </w:r>
     </w:p>
     <w:p/>
@@ -9150,7 +8584,6 @@
         <w:t xml:space="preserve">get =&gt; </w:t>
       </w:r>
       <w:proofErr w:type="spellStart"/>
-      <w:proofErr w:type="gramStart"/>
       <w:r>
         <w:t>firstName</w:t>
       </w:r>
@@ -9158,7 +8591,6 @@
       <w:r>
         <w:t>;</w:t>
       </w:r>
-      <w:proofErr w:type="gramEnd"/>
     </w:p>
     <w:p>
       <w:pPr>
@@ -9245,13 +8677,8 @@
         <w:ind w:left="2160" w:firstLine="720"/>
       </w:pPr>
       <w:r>
-        <w:t>not be blank”</w:t>
-      </w:r>
-      <w:proofErr w:type="gramStart"/>
-      <w:r>
-        <w:t>);</w:t>
-      </w:r>
-      <w:proofErr w:type="gramEnd"/>
+        <w:t>not be blank”);</w:t>
+      </w:r>
     </w:p>
     <w:p>
       <w:pPr>
@@ -9283,13 +8710,8 @@
       </w:r>
       <w:proofErr w:type="spellEnd"/>
       <w:r>
-        <w:t xml:space="preserve"> = </w:t>
-      </w:r>
-      <w:proofErr w:type="gramStart"/>
-      <w:r>
-        <w:t>value;</w:t>
-      </w:r>
-      <w:proofErr w:type="gramEnd"/>
+        <w:t xml:space="preserve"> = value;</w:t>
+      </w:r>
     </w:p>
     <w:p>
       <w:pPr>
@@ -9319,7 +8741,6 @@
         <w:t xml:space="preserve">private string </w:t>
       </w:r>
       <w:proofErr w:type="spellStart"/>
-      <w:proofErr w:type="gramStart"/>
       <w:r>
         <w:t>firstName</w:t>
       </w:r>
@@ -9327,7 +8748,6 @@
       <w:r>
         <w:t>;</w:t>
       </w:r>
-      <w:proofErr w:type="gramEnd"/>
     </w:p>
     <w:p/>
     <w:p>
@@ -9374,7 +8794,6 @@
         <w:t xml:space="preserve">get =&gt; </w:t>
       </w:r>
       <w:proofErr w:type="spellStart"/>
-      <w:proofErr w:type="gramStart"/>
       <w:r>
         <w:t>firstName</w:t>
       </w:r>
@@ -9382,7 +8801,6 @@
       <w:r>
         <w:t>;</w:t>
       </w:r>
-      <w:proofErr w:type="gramEnd"/>
     </w:p>
     <w:p>
       <w:pPr>
@@ -9425,13 +8843,8 @@
       </w:r>
       <w:proofErr w:type="spellEnd"/>
       <w:r>
-        <w:t xml:space="preserve"> (“First name must not be blank”</w:t>
-      </w:r>
-      <w:proofErr w:type="gramStart"/>
-      <w:r>
-        <w:t>);</w:t>
-      </w:r>
-      <w:proofErr w:type="gramEnd"/>
+        <w:t xml:space="preserve"> (“First name must not be blank”);</w:t>
+      </w:r>
     </w:p>
     <w:p>
       <w:pPr>
@@ -9503,17 +8916,8 @@
           <w:rFonts w:cstheme="majorHAnsi"/>
           <w:szCs w:val="24"/>
         </w:rPr>
-        <w:t xml:space="preserve">Fields are normal member variables of a </w:t>
-      </w:r>
-      <w:proofErr w:type="gramStart"/>
-      <w:r>
-        <w:rPr>
-          <w:rFonts w:cstheme="majorHAnsi"/>
-          <w:szCs w:val="24"/>
-        </w:rPr>
-        <w:t>class</w:t>
-      </w:r>
-      <w:proofErr w:type="gramEnd"/>
+        <w:t>Fields are normal member variables of a class</w:t>
+      </w:r>
     </w:p>
     <w:p>
       <w:pPr>
@@ -9591,23 +8995,7 @@
           <w:szCs w:val="24"/>
         </w:rPr>
         <w:lastRenderedPageBreak/>
-        <w:t>Automatic properties are used when no additional logic is required in the property accessors (</w:t>
-      </w:r>
-      <w:proofErr w:type="gramStart"/>
-      <w:r>
-        <w:rPr>
-          <w:rFonts w:cstheme="majorHAnsi"/>
-          <w:szCs w:val="24"/>
-        </w:rPr>
-        <w:t>i.e.</w:t>
-      </w:r>
-      <w:proofErr w:type="gramEnd"/>
-      <w:r>
-        <w:rPr>
-          <w:rFonts w:cstheme="majorHAnsi"/>
-          <w:szCs w:val="24"/>
-        </w:rPr>
-        <w:t xml:space="preserve"> using only standard get; set; accessors).</w:t>
+        <w:t>Automatic properties are used when no additional logic is required in the property accessors (i.e. using only standard get; set; accessors).</w:t>
       </w:r>
     </w:p>
     <w:p>
@@ -9654,7 +9042,6 @@
         <w:t>private int _</w:t>
       </w:r>
       <w:proofErr w:type="spellStart"/>
-      <w:proofErr w:type="gramStart"/>
       <w:r>
         <w:rPr>
           <w:rFonts w:ascii="Consolas" w:hAnsi="Consolas" w:cstheme="majorHAnsi"/>
@@ -9668,7 +9055,6 @@
         </w:rPr>
         <w:t>;</w:t>
       </w:r>
-      <w:proofErr w:type="gramEnd"/>
     </w:p>
     <w:p>
       <w:pPr>
@@ -9856,23 +9242,7 @@
           <w:rFonts w:cstheme="majorHAnsi"/>
           <w:szCs w:val="24"/>
         </w:rPr>
-        <w:t>Transparently exposing data in a class where that data is actually retrieved from some other source (</w:t>
-      </w:r>
-      <w:proofErr w:type="gramStart"/>
-      <w:r>
-        <w:rPr>
-          <w:rFonts w:cstheme="majorHAnsi"/>
-          <w:szCs w:val="24"/>
-        </w:rPr>
-        <w:t>e.g.</w:t>
-      </w:r>
-      <w:proofErr w:type="gramEnd"/>
-      <w:r>
-        <w:rPr>
-          <w:rFonts w:cstheme="majorHAnsi"/>
-          <w:szCs w:val="24"/>
-        </w:rPr>
-        <w:t xml:space="preserve"> a database)</w:t>
+        <w:t>Transparently exposing data in a class where that data is actually retrieved from some other source (e.g. a database)</w:t>
       </w:r>
     </w:p>
     <w:p>
@@ -9892,17 +9262,8 @@
           <w:rFonts w:cstheme="majorHAnsi"/>
           <w:szCs w:val="24"/>
         </w:rPr>
-        <w:t xml:space="preserve">They can take an action when data is changed, such as raising an event or changing the value of other </w:t>
-      </w:r>
-      <w:proofErr w:type="gramStart"/>
-      <w:r>
-        <w:rPr>
-          <w:rFonts w:cstheme="majorHAnsi"/>
-          <w:szCs w:val="24"/>
-        </w:rPr>
-        <w:t>fields</w:t>
-      </w:r>
-      <w:proofErr w:type="gramEnd"/>
+        <w:t>They can take an action when data is changed, such as raising an event or changing the value of other fields</w:t>
+      </w:r>
     </w:p>
     <w:p>
       <w:pPr>
@@ -9956,15 +9317,7 @@
     <w:p/>
     <w:p>
       <w:r>
-        <w:t>You can place any access modifier on the accessors of a property (</w:t>
-      </w:r>
-      <w:proofErr w:type="gramStart"/>
-      <w:r>
-        <w:t>i.e.</w:t>
-      </w:r>
-      <w:proofErr w:type="gramEnd"/>
-      <w:r>
-        <w:t xml:space="preserve"> </w:t>
+        <w:t xml:space="preserve">You can place any access modifier on the accessors of a property (i.e. </w:t>
       </w:r>
       <w:r>
         <w:rPr>
@@ -10008,15 +9361,7 @@
         <w:t>protected internal</w:t>
       </w:r>
       <w:r>
-        <w:t>). However, access modifiers on accessors must be more restrictive than that on the property itself (</w:t>
-      </w:r>
-      <w:proofErr w:type="gramStart"/>
-      <w:r>
-        <w:t>e.g.</w:t>
-      </w:r>
-      <w:proofErr w:type="gramEnd"/>
-      <w:r>
-        <w:t xml:space="preserve"> you can’t declare a private property with public accessors).</w:t>
+        <w:t>). However, access modifiers on accessors must be more restrictive than that on the property itself (e.g. you can’t declare a private property with public accessors).</w:t>
       </w:r>
     </w:p>
     <w:p/>
@@ -10051,7 +9396,6 @@
         <w:t xml:space="preserve"> = </w:t>
       </w:r>
       <w:proofErr w:type="spellStart"/>
-      <w:proofErr w:type="gramStart"/>
       <w:r>
         <w:t>firstName</w:t>
       </w:r>
@@ -10059,7 +9403,6 @@
       <w:r>
         <w:t>;</w:t>
       </w:r>
-      <w:proofErr w:type="gramEnd"/>
     </w:p>
     <w:p>
       <w:pPr>
@@ -10246,19 +9589,8 @@
           <w:sz w:val="22"/>
           <w:szCs w:val="22"/>
         </w:rPr>
-        <w:t>&gt;(</w:t>
-      </w:r>
-      <w:proofErr w:type="gramStart"/>
-      <w:r>
-        <w:rPr>
-          <w:rStyle w:val="HTMLCode"/>
-          <w:rFonts w:ascii="Consolas" w:eastAsiaTheme="minorHAnsi" w:hAnsi="Consolas"/>
-          <w:sz w:val="22"/>
-          <w:szCs w:val="22"/>
-        </w:rPr>
-        <w:t>);</w:t>
-      </w:r>
-      <w:proofErr w:type="gramEnd"/>
+        <w:t>&gt;();</w:t>
+      </w:r>
     </w:p>
     <w:p>
       <w:pPr>
@@ -10495,13 +9827,8 @@
       </w:r>
       <w:proofErr w:type="spellEnd"/>
       <w:r>
-        <w:t>}</w:t>
-      </w:r>
-      <w:proofErr w:type="gramStart"/>
-      <w:r>
-        <w:t>”;</w:t>
-      </w:r>
-      <w:proofErr w:type="gramEnd"/>
+        <w:t>}”;</w:t>
+      </w:r>
     </w:p>
     <w:p>
       <w:pPr>
@@ -10625,7 +9952,6 @@
         <w:t xml:space="preserve">private string </w:t>
       </w:r>
       <w:proofErr w:type="spellStart"/>
-      <w:proofErr w:type="gramStart"/>
       <w:r>
         <w:t>fullName</w:t>
       </w:r>
@@ -10633,7 +9959,6 @@
       <w:r>
         <w:t>;</w:t>
       </w:r>
-      <w:proofErr w:type="gramEnd"/>
     </w:p>
     <w:p>
       <w:pPr>
@@ -10757,13 +10082,8 @@
       </w:r>
       <w:proofErr w:type="spellEnd"/>
       <w:r>
-        <w:t>}</w:t>
-      </w:r>
-      <w:proofErr w:type="gramStart"/>
-      <w:r>
-        <w:t>”;</w:t>
-      </w:r>
-      <w:proofErr w:type="gramEnd"/>
+        <w:t>}”;</w:t>
+      </w:r>
     </w:p>
     <w:p>
       <w:pPr>
@@ -10797,7 +10117,6 @@
         <w:t xml:space="preserve">return </w:t>
       </w:r>
       <w:proofErr w:type="spellStart"/>
-      <w:proofErr w:type="gramStart"/>
       <w:r>
         <w:t>fullName</w:t>
       </w:r>
@@ -10805,7 +10124,6 @@
       <w:r>
         <w:t>;</w:t>
       </w:r>
-      <w:proofErr w:type="gramEnd"/>
     </w:p>
     <w:p>
       <w:pPr>
@@ -10850,15 +10168,7 @@
       </w:r>
       <w:proofErr w:type="spellEnd"/>
       <w:r>
-        <w:t xml:space="preserve"> field may be accurate the first time </w:t>
-      </w:r>
-      <w:proofErr w:type="gramStart"/>
-      <w:r>
-        <w:t>it’s</w:t>
-      </w:r>
-      <w:proofErr w:type="gramEnd"/>
-      <w:r>
-        <w:t xml:space="preserve"> accessed, it won’t change if the first or last name is changed. For example, if the full name is “John Smith” when the </w:t>
+        <w:t xml:space="preserve"> field may be accurate the first time it’s accessed, it won’t change if the first or last name is changed. For example, if the full name is “John Smith” when the </w:t>
       </w:r>
       <w:proofErr w:type="spellStart"/>
       <w:r>
@@ -10904,15 +10214,7 @@
       </w:r>
       <w:proofErr w:type="spellEnd"/>
       <w:r>
-        <w:t xml:space="preserve"> field to null (meaning it will be evaluated again the next time </w:t>
-      </w:r>
-      <w:proofErr w:type="gramStart"/>
-      <w:r>
-        <w:t>it’s</w:t>
-      </w:r>
-      <w:proofErr w:type="gramEnd"/>
-      <w:r>
-        <w:t xml:space="preserve"> called):</w:t>
+        <w:t xml:space="preserve"> field to null (meaning it will be evaluated again the next time it’s called):</w:t>
       </w:r>
     </w:p>
     <w:p/>
@@ -10944,7 +10246,6 @@
         <w:t xml:space="preserve">private string </w:t>
       </w:r>
       <w:proofErr w:type="spellStart"/>
-      <w:proofErr w:type="gramStart"/>
       <w:r>
         <w:t>firstName</w:t>
       </w:r>
@@ -10952,7 +10253,6 @@
       <w:r>
         <w:t>;</w:t>
       </w:r>
-      <w:proofErr w:type="gramEnd"/>
     </w:p>
     <w:p>
       <w:pPr>
@@ -10987,7 +10287,6 @@
         <w:t xml:space="preserve">get =&gt; </w:t>
       </w:r>
       <w:proofErr w:type="spellStart"/>
-      <w:proofErr w:type="gramStart"/>
       <w:r>
         <w:t>firstName</w:t>
       </w:r>
@@ -10995,7 +10294,6 @@
       <w:r>
         <w:t>;</w:t>
       </w:r>
-      <w:proofErr w:type="gramEnd"/>
     </w:p>
     <w:p>
       <w:pPr>
@@ -11043,13 +10341,8 @@
       </w:r>
       <w:proofErr w:type="spellEnd"/>
       <w:r>
-        <w:t xml:space="preserve"> = </w:t>
-      </w:r>
-      <w:proofErr w:type="gramStart"/>
-      <w:r>
-        <w:t>value;</w:t>
-      </w:r>
-      <w:proofErr w:type="gramEnd"/>
+        <w:t xml:space="preserve"> = value;</w:t>
+      </w:r>
     </w:p>
     <w:p>
       <w:pPr>
@@ -11071,13 +10364,8 @@
       </w:r>
       <w:proofErr w:type="spellEnd"/>
       <w:r>
-        <w:t xml:space="preserve"> = </w:t>
-      </w:r>
-      <w:proofErr w:type="gramStart"/>
-      <w:r>
-        <w:t>null;</w:t>
-      </w:r>
-      <w:proofErr w:type="gramEnd"/>
+        <w:t xml:space="preserve"> = null;</w:t>
+      </w:r>
     </w:p>
     <w:p>
       <w:pPr>
@@ -11131,7 +10419,6 @@
         <w:t xml:space="preserve">private string </w:t>
       </w:r>
       <w:proofErr w:type="spellStart"/>
-      <w:proofErr w:type="gramStart"/>
       <w:r>
         <w:t>lastName</w:t>
       </w:r>
@@ -11139,7 +10426,6 @@
       <w:r>
         <w:t>;</w:t>
       </w:r>
-      <w:proofErr w:type="gramEnd"/>
     </w:p>
     <w:p>
       <w:pPr>
@@ -11179,7 +10465,6 @@
         <w:t xml:space="preserve">get =&gt; </w:t>
       </w:r>
       <w:proofErr w:type="spellStart"/>
-      <w:proofErr w:type="gramStart"/>
       <w:r>
         <w:t>lastName</w:t>
       </w:r>
@@ -11187,7 +10472,6 @@
       <w:r>
         <w:t>;</w:t>
       </w:r>
-      <w:proofErr w:type="gramEnd"/>
     </w:p>
     <w:p>
       <w:pPr>
@@ -11235,13 +10519,8 @@
       </w:r>
       <w:proofErr w:type="spellEnd"/>
       <w:r>
-        <w:t xml:space="preserve"> = </w:t>
-      </w:r>
-      <w:proofErr w:type="gramStart"/>
-      <w:r>
-        <w:t>value;</w:t>
-      </w:r>
-      <w:proofErr w:type="gramEnd"/>
+        <w:t xml:space="preserve"> = value;</w:t>
+      </w:r>
     </w:p>
     <w:p>
       <w:pPr>
@@ -11263,13 +10542,8 @@
       </w:r>
       <w:proofErr w:type="spellEnd"/>
       <w:r>
-        <w:t xml:space="preserve"> = </w:t>
-      </w:r>
-      <w:proofErr w:type="gramStart"/>
-      <w:r>
-        <w:t>null;</w:t>
-      </w:r>
-      <w:proofErr w:type="gramEnd"/>
+        <w:t xml:space="preserve"> = null;</w:t>
+      </w:r>
     </w:p>
     <w:p>
       <w:pPr>
@@ -11310,7 +10584,6 @@
         <w:t xml:space="preserve">private string </w:t>
       </w:r>
       <w:proofErr w:type="spellStart"/>
-      <w:proofErr w:type="gramStart"/>
       <w:r>
         <w:t>fullName</w:t>
       </w:r>
@@ -11318,7 +10591,6 @@
       <w:r>
         <w:t>;</w:t>
       </w:r>
-      <w:proofErr w:type="gramEnd"/>
     </w:p>
     <w:p>
       <w:pPr>
@@ -11442,13 +10714,8 @@
       </w:r>
       <w:proofErr w:type="spellEnd"/>
       <w:r>
-        <w:t>}</w:t>
-      </w:r>
-      <w:proofErr w:type="gramStart"/>
-      <w:r>
-        <w:t>”;</w:t>
-      </w:r>
-      <w:proofErr w:type="gramEnd"/>
+        <w:t>}”;</w:t>
+      </w:r>
     </w:p>
     <w:p>
       <w:pPr>
@@ -11482,7 +10749,6 @@
         <w:t xml:space="preserve">return </w:t>
       </w:r>
       <w:proofErr w:type="spellStart"/>
-      <w:proofErr w:type="gramStart"/>
       <w:r>
         <w:t>fullName</w:t>
       </w:r>
@@ -11490,7 +10756,6 @@
       <w:r>
         <w:t>;</w:t>
       </w:r>
-      <w:proofErr w:type="gramEnd"/>
     </w:p>
     <w:p>
       <w:pPr>
@@ -11535,15 +10800,7 @@
       </w:r>
       <w:proofErr w:type="spellEnd"/>
       <w:r>
-        <w:t xml:space="preserve"> is only calculated when </w:t>
-      </w:r>
-      <w:proofErr w:type="gramStart"/>
-      <w:r>
-        <w:t>it’s</w:t>
-      </w:r>
-      <w:proofErr w:type="gramEnd"/>
-      <w:r>
-        <w:t xml:space="preserve"> needed. Note that while these changes have made the code cleaner and more efficient, developers that use this class do not need to know the details about its implementation and so they will use the Person class in the same way regardless of which of the implementations listed above is used.</w:t>
+        <w:t xml:space="preserve"> is only calculated when it’s needed. Note that while these changes have made the code cleaner and more efficient, developers that use this class do not need to know the details about its implementation and so they will use the Person class in the same way regardless of which of the implementations listed above is used.</w:t>
       </w:r>
       <w:r>
         <w:t xml:space="preserve"> This is the primary reason for using properties to expose data members of an object.</w:t>
@@ -11779,7 +11036,6 @@
         <w:t xml:space="preserve">get =&gt; </w:t>
       </w:r>
       <w:proofErr w:type="spellStart"/>
-      <w:proofErr w:type="gramStart"/>
       <w:r>
         <w:t>firstName</w:t>
       </w:r>
@@ -11787,7 +11043,6 @@
       <w:r>
         <w:t>;</w:t>
       </w:r>
-      <w:proofErr w:type="gramEnd"/>
     </w:p>
     <w:p>
       <w:pPr>
@@ -11873,17 +11128,12 @@
         <w:tab/>
       </w:r>
       <w:proofErr w:type="spellStart"/>
-      <w:proofErr w:type="gramStart"/>
       <w:r>
         <w:t>PropertyChanged</w:t>
       </w:r>
       <w:proofErr w:type="spellEnd"/>
       <w:r>
-        <w:t>?.</w:t>
-      </w:r>
-      <w:proofErr w:type="gramEnd"/>
-      <w:r>
-        <w:t>Invoke(this, new</w:t>
+        <w:t>?.Invoke(this, new</w:t>
       </w:r>
     </w:p>
     <w:p>
@@ -11920,13 +11170,8 @@
       </w:r>
       <w:proofErr w:type="spellEnd"/>
       <w:r>
-        <w:t>))</w:t>
-      </w:r>
-      <w:proofErr w:type="gramStart"/>
-      <w:r>
-        <w:t>);</w:t>
-      </w:r>
-      <w:proofErr w:type="gramEnd"/>
+        <w:t>)));</w:t>
+      </w:r>
     </w:p>
     <w:p>
       <w:pPr>
@@ -11964,13 +11209,8 @@
       </w:r>
       <w:proofErr w:type="spellEnd"/>
       <w:r>
-        <w:t xml:space="preserve"> = </w:t>
-      </w:r>
-      <w:proofErr w:type="gramStart"/>
-      <w:r>
-        <w:t>value;</w:t>
-      </w:r>
-      <w:proofErr w:type="gramEnd"/>
+        <w:t xml:space="preserve"> = value;</w:t>
+      </w:r>
     </w:p>
     <w:p>
       <w:pPr>
@@ -12005,7 +11245,6 @@
         <w:t xml:space="preserve">private string </w:t>
       </w:r>
       <w:proofErr w:type="spellStart"/>
-      <w:proofErr w:type="gramStart"/>
       <w:r>
         <w:t>firstName</w:t>
       </w:r>
@@ -12013,7 +11252,6 @@
       <w:r>
         <w:t>;</w:t>
       </w:r>
-      <w:proofErr w:type="gramEnd"/>
     </w:p>
     <w:p>
       <w:pPr>
@@ -12156,15 +11394,7 @@
         <w:t>operator</w:t>
       </w:r>
       <w:r>
-        <w:t xml:space="preserve"> is used above to convert the property name symbol to a string representation. </w:t>
-      </w:r>
-      <w:proofErr w:type="gramStart"/>
-      <w:r>
-        <w:t>It’s</w:t>
-      </w:r>
-      <w:proofErr w:type="gramEnd"/>
-      <w:r>
-        <w:t xml:space="preserve"> common </w:t>
+        <w:t xml:space="preserve"> is used above to convert the property name symbol to a string representation. It’s common </w:t>
       </w:r>
       <w:r>
         <w:t xml:space="preserve">to use </w:t>
@@ -12316,13 +11546,8 @@
         </w:numPr>
       </w:pPr>
       <w:r>
-        <w:t xml:space="preserve">Comparison operators – compare numeric </w:t>
-      </w:r>
-      <w:proofErr w:type="gramStart"/>
-      <w:r>
-        <w:t>operands</w:t>
-      </w:r>
-      <w:proofErr w:type="gramEnd"/>
+        <w:t>Comparison operators – compare numeric operands</w:t>
+      </w:r>
     </w:p>
     <w:p>
       <w:pPr>
@@ -12333,13 +11558,8 @@
         </w:numPr>
       </w:pPr>
       <w:r>
-        <w:t xml:space="preserve">Boolean logical operators – perform logical operations with bool </w:t>
-      </w:r>
-      <w:proofErr w:type="gramStart"/>
-      <w:r>
-        <w:t>operands</w:t>
-      </w:r>
-      <w:proofErr w:type="gramEnd"/>
+        <w:t>Boolean logical operators – perform logical operations with bool operands</w:t>
+      </w:r>
     </w:p>
     <w:p>
       <w:pPr>
@@ -12350,13 +11570,8 @@
         </w:numPr>
       </w:pPr>
       <w:r>
-        <w:t xml:space="preserve">Bitwise and shift operators – perform bitwise or shift operations with operands that are one of the integral </w:t>
-      </w:r>
-      <w:proofErr w:type="gramStart"/>
-      <w:r>
-        <w:t>types</w:t>
-      </w:r>
-      <w:proofErr w:type="gramEnd"/>
+        <w:t>Bitwise and shift operators – perform bitwise or shift operations with operands that are one of the integral types</w:t>
+      </w:r>
     </w:p>
     <w:p>
       <w:pPr>
@@ -12367,13 +11582,8 @@
         </w:numPr>
       </w:pPr>
       <w:r>
-        <w:t xml:space="preserve">Equality operators – check if the given operands are equal or </w:t>
-      </w:r>
-      <w:proofErr w:type="gramStart"/>
-      <w:r>
-        <w:t>not</w:t>
-      </w:r>
-      <w:proofErr w:type="gramEnd"/>
+        <w:t>Equality operators – check if the given operands are equal or not</w:t>
+      </w:r>
     </w:p>
     <w:p/>
     <w:p>
@@ -12391,15 +11601,7 @@
         <w:t>NOTE:</w:t>
       </w:r>
       <w:r>
-        <w:t xml:space="preserve"> Operator overloading is where a type provides a custom implementation of an operation in the case that one or both operands are of that type. With this, you can define custom structures to represent data in a useful way (</w:t>
-      </w:r>
-      <w:proofErr w:type="gramStart"/>
-      <w:r>
-        <w:t>e.g.</w:t>
-      </w:r>
-      <w:proofErr w:type="gramEnd"/>
-      <w:r>
-        <w:t xml:space="preserve"> to represent functions).</w:t>
+        <w:t xml:space="preserve"> Operator overloading is where a type provides a custom implementation of an operation in the case that one or both operands are of that type. With this, you can define custom structures to represent data in a useful way (e.g. to represent functions).</w:t>
       </w:r>
     </w:p>
     <w:p/>
@@ -12438,13 +11640,8 @@
         <w:spacing w:line="276" w:lineRule="auto"/>
       </w:pPr>
       <w:r>
-        <w:t xml:space="preserve">var r = </w:t>
-      </w:r>
-      <w:proofErr w:type="gramStart"/>
-      <w:r>
-        <w:t>2.3;</w:t>
-      </w:r>
-      <w:proofErr w:type="gramEnd"/>
+        <w:t>var r = 2.3;</w:t>
+      </w:r>
     </w:p>
     <w:p>
       <w:pPr>
@@ -12470,13 +11667,8 @@
         <w:ind w:left="1440"/>
       </w:pPr>
       <w:r>
-        <w:t>r:F3}.</w:t>
-      </w:r>
-      <w:proofErr w:type="gramStart"/>
-      <w:r>
-        <w:t>”;</w:t>
-      </w:r>
-      <w:proofErr w:type="gramEnd"/>
+        <w:t>r:F3}.”;</w:t>
+      </w:r>
     </w:p>
     <w:p/>
     <w:p/>
@@ -12508,13 +11700,8 @@
         <w:spacing w:line="276" w:lineRule="auto"/>
       </w:pPr>
       <w:r>
-        <w:t>int[] numbers = {2, 3, 4, 5</w:t>
-      </w:r>
-      <w:proofErr w:type="gramStart"/>
-      <w:r>
-        <w:t>};</w:t>
-      </w:r>
-      <w:proofErr w:type="gramEnd"/>
+        <w:t>int[] numbers = {2, 3, 4, 5};</w:t>
+      </w:r>
     </w:p>
     <w:p>
       <w:pPr>
@@ -12538,13 +11725,8 @@
       </w:r>
       <w:proofErr w:type="spellEnd"/>
       <w:r>
-        <w:t>(x =&gt; x * x</w:t>
-      </w:r>
-      <w:proofErr w:type="gramStart"/>
-      <w:r>
-        <w:t>);</w:t>
-      </w:r>
-      <w:proofErr w:type="gramEnd"/>
+        <w:t>(x =&gt; x * x);</w:t>
+      </w:r>
     </w:p>
     <w:p>
       <w:pPr>
@@ -12560,13 +11742,8 @@
       </w:r>
       <w:proofErr w:type="spellEnd"/>
       <w:r>
-        <w:t xml:space="preserve">); //calculates largest square from numbers in </w:t>
-      </w:r>
-      <w:proofErr w:type="gramStart"/>
-      <w:r>
-        <w:t>array</w:t>
-      </w:r>
-      <w:proofErr w:type="gramEnd"/>
+        <w:t>); //calculates largest square from numbers in array</w:t>
+      </w:r>
     </w:p>
     <w:p>
       <w:pPr>
@@ -12582,15 +11759,7 @@
         </w:numPr>
       </w:pPr>
       <w:r>
-        <w:t>Query expressions – these allow you to use query capabilities (</w:t>
-      </w:r>
-      <w:proofErr w:type="gramStart"/>
-      <w:r>
-        <w:t>similar to</w:t>
-      </w:r>
-      <w:proofErr w:type="gramEnd"/>
-      <w:r>
-        <w:t xml:space="preserve"> SQL) directly in C#:</w:t>
+        <w:t>Query expressions – these allow you to use query capabilities (similar to SQL) directly in C#:</w:t>
       </w:r>
     </w:p>
     <w:p>
@@ -12604,13 +11773,8 @@
         <w:spacing w:line="276" w:lineRule="auto"/>
       </w:pPr>
       <w:r>
-        <w:t>var scores = new[] {90, 97, 78, 68, 85</w:t>
-      </w:r>
-      <w:proofErr w:type="gramStart"/>
-      <w:r>
-        <w:t>};</w:t>
-      </w:r>
-      <w:proofErr w:type="gramEnd"/>
+        <w:t>var scores = new[] {90, 97, 78, 68, 85};</w:t>
+      </w:r>
     </w:p>
     <w:p>
       <w:pPr>
@@ -12668,13 +11832,8 @@
       </w:r>
       <w:proofErr w:type="spellEnd"/>
       <w:r>
-        <w:t xml:space="preserve"> score </w:t>
-      </w:r>
-      <w:proofErr w:type="gramStart"/>
-      <w:r>
-        <w:t>descending</w:t>
-      </w:r>
-      <w:proofErr w:type="gramEnd"/>
+        <w:t xml:space="preserve"> score descending</w:t>
+      </w:r>
     </w:p>
     <w:p>
       <w:pPr>
@@ -12683,13 +11842,8 @@
       </w:pPr>
       <w:r>
         <w:tab/>
-        <w:t xml:space="preserve">select </w:t>
-      </w:r>
-      <w:proofErr w:type="gramStart"/>
-      <w:r>
-        <w:t>sore;</w:t>
-      </w:r>
-      <w:proofErr w:type="gramEnd"/>
+        <w:t>select sore;</w:t>
+      </w:r>
     </w:p>
     <w:p>
       <w:pPr>
@@ -12712,11 +11866,9 @@
         <w:t>highScoresQuery</w:t>
       </w:r>
       <w:proofErr w:type="spellEnd"/>
-      <w:proofErr w:type="gramStart"/>
       <w:r>
         <w:t>);</w:t>
       </w:r>
-      <w:proofErr w:type="gramEnd"/>
     </w:p>
     <w:p>
       <w:pPr>
@@ -12751,6 +11903,9 @@
     </w:p>
     <w:p/>
     <w:p>
+      <w:pPr>
+        <w:pStyle w:val="NoSpacing"/>
+      </w:pPr>
       <w:r>
         <w:t>var a = 2 + 2 * 2; //a = 6</w:t>
       </w:r>
@@ -12763,6 +11918,9 @@
     </w:p>
     <w:p/>
     <w:p>
+      <w:pPr>
+        <w:pStyle w:val="NoSpacing"/>
+      </w:pPr>
       <w:r>
         <w:t>var a = (2+2) * 2; //a = 8</w:t>
       </w:r>
@@ -12905,13 +12063,8 @@
       <w:r>
         <w:br/>
       </w:r>
-      <w:proofErr w:type="gramStart"/>
-      <w:r>
-        <w:t>i.e.</w:t>
-      </w:r>
-      <w:proofErr w:type="gramEnd"/>
-      <w:r>
-        <w:t xml:space="preserve"> </w:t>
+      <w:r>
+        <w:t xml:space="preserve">i.e. </w:t>
       </w:r>
       <w:r>
         <w:rPr>
@@ -12981,14 +12134,7 @@
       </w:r>
       <w:r>
         <w:br/>
-      </w:r>
-      <w:proofErr w:type="gramStart"/>
-      <w:r>
-        <w:t>i.e.</w:t>
-      </w:r>
-      <w:proofErr w:type="gramEnd"/>
-      <w:r>
-        <w:t xml:space="preserve"> </w:t>
+        <w:t xml:space="preserve">i.e. </w:t>
       </w:r>
       <w:r>
         <w:rPr>
@@ -13038,10 +12184,301 @@
     </w:p>
     <w:p>
       <w:pPr>
-        <w:spacing w:after="160"/>
         <w:rPr>
           <w:rFonts w:cstheme="majorHAnsi"/>
           <w:color w:val="2F5496" w:themeColor="accent1" w:themeShade="BF"/>
+          <w:szCs w:val="24"/>
+        </w:rPr>
+      </w:pPr>
+    </w:p>
+    <w:p>
+      <w:pPr>
+        <w:rPr>
+          <w:rFonts w:cstheme="majorHAnsi"/>
+          <w:szCs w:val="24"/>
+        </w:rPr>
+      </w:pPr>
+      <w:r>
+        <w:rPr>
+          <w:rFonts w:cstheme="majorHAnsi"/>
+          <w:szCs w:val="24"/>
+        </w:rPr>
+        <w:t>Operands in an expression are evaluated from left to right, ignoring operator precedence and associativity.</w:t>
+      </w:r>
+      <w:r>
+        <w:rPr>
+          <w:rFonts w:cstheme="majorHAnsi"/>
+          <w:szCs w:val="24"/>
+        </w:rPr>
+        <w:t xml:space="preserve"> For example:</w:t>
+      </w:r>
+    </w:p>
+    <w:p>
+      <w:pPr>
+        <w:rPr>
+          <w:rFonts w:cstheme="majorHAnsi"/>
+          <w:szCs w:val="24"/>
+        </w:rPr>
+      </w:pPr>
+    </w:p>
+    <w:tbl>
+      <w:tblPr>
+        <w:tblStyle w:val="TableGrid"/>
+        <w:tblW w:w="0" w:type="auto"/>
+        <w:tblLook w:val="04A0" w:firstRow="1" w:lastRow="0" w:firstColumn="1" w:lastColumn="0" w:noHBand="0" w:noVBand="1"/>
+      </w:tblPr>
+      <w:tblGrid>
+        <w:gridCol w:w="4508"/>
+        <w:gridCol w:w="4508"/>
+      </w:tblGrid>
+      <w:tr>
+        <w:trPr>
+          <w:trHeight w:val="397"/>
+        </w:trPr>
+        <w:tc>
+          <w:tcPr>
+            <w:tcW w:w="4508" w:type="dxa"/>
+          </w:tcPr>
+          <w:p>
+            <w:pPr>
+              <w:jc w:val="center"/>
+              <w:rPr>
+                <w:rFonts w:cstheme="majorHAnsi"/>
+                <w:b/>
+                <w:bCs/>
+                <w:szCs w:val="24"/>
+              </w:rPr>
+            </w:pPr>
+            <w:r>
+              <w:rPr>
+                <w:rFonts w:cstheme="majorHAnsi"/>
+                <w:b/>
+                <w:bCs/>
+                <w:szCs w:val="24"/>
+              </w:rPr>
+              <w:t>Expression</w:t>
+            </w:r>
+          </w:p>
+        </w:tc>
+        <w:tc>
+          <w:tcPr>
+            <w:tcW w:w="4508" w:type="dxa"/>
+          </w:tcPr>
+          <w:p>
+            <w:pPr>
+              <w:jc w:val="center"/>
+              <w:rPr>
+                <w:rFonts w:cstheme="majorHAnsi"/>
+                <w:b/>
+                <w:bCs/>
+                <w:szCs w:val="24"/>
+              </w:rPr>
+            </w:pPr>
+            <w:r>
+              <w:rPr>
+                <w:rFonts w:cstheme="majorHAnsi"/>
+                <w:b/>
+                <w:bCs/>
+                <w:szCs w:val="24"/>
+              </w:rPr>
+              <w:t>Order of Evaluation</w:t>
+            </w:r>
+          </w:p>
+        </w:tc>
+      </w:tr>
+      <w:tr>
+        <w:trPr>
+          <w:trHeight w:val="397"/>
+        </w:trPr>
+        <w:tc>
+          <w:tcPr>
+            <w:tcW w:w="4508" w:type="dxa"/>
+          </w:tcPr>
+          <w:p>
+            <w:pPr>
+              <w:rPr>
+                <w:rFonts w:cstheme="majorHAnsi"/>
+                <w:szCs w:val="24"/>
+              </w:rPr>
+            </w:pPr>
+            <w:r>
+              <w:rPr>
+                <w:rFonts w:cstheme="majorHAnsi"/>
+                <w:szCs w:val="24"/>
+              </w:rPr>
+              <w:t>a + b</w:t>
+            </w:r>
+          </w:p>
+        </w:tc>
+        <w:tc>
+          <w:tcPr>
+            <w:tcW w:w="4508" w:type="dxa"/>
+          </w:tcPr>
+          <w:p>
+            <w:pPr>
+              <w:rPr>
+                <w:rFonts w:cstheme="majorHAnsi"/>
+                <w:szCs w:val="24"/>
+              </w:rPr>
+            </w:pPr>
+            <w:r>
+              <w:rPr>
+                <w:rFonts w:cstheme="majorHAnsi"/>
+                <w:szCs w:val="24"/>
+              </w:rPr>
+              <w:t>a, b, +</w:t>
+            </w:r>
+          </w:p>
+        </w:tc>
+      </w:tr>
+      <w:tr>
+        <w:trPr>
+          <w:trHeight w:val="397"/>
+        </w:trPr>
+        <w:tc>
+          <w:tcPr>
+            <w:tcW w:w="4508" w:type="dxa"/>
+          </w:tcPr>
+          <w:p>
+            <w:pPr>
+              <w:rPr>
+                <w:rFonts w:cstheme="majorHAnsi"/>
+                <w:szCs w:val="24"/>
+              </w:rPr>
+            </w:pPr>
+            <w:r>
+              <w:rPr>
+                <w:rFonts w:cstheme="majorHAnsi"/>
+                <w:szCs w:val="24"/>
+              </w:rPr>
+              <w:t>a + b * c</w:t>
+            </w:r>
+          </w:p>
+        </w:tc>
+        <w:tc>
+          <w:tcPr>
+            <w:tcW w:w="4508" w:type="dxa"/>
+          </w:tcPr>
+          <w:p>
+            <w:pPr>
+              <w:rPr>
+                <w:rFonts w:cstheme="majorHAnsi"/>
+                <w:szCs w:val="24"/>
+              </w:rPr>
+            </w:pPr>
+            <w:r>
+              <w:rPr>
+                <w:rFonts w:cstheme="majorHAnsi"/>
+                <w:szCs w:val="24"/>
+              </w:rPr>
+              <w:t>a, b, c, *, +</w:t>
+            </w:r>
+          </w:p>
+        </w:tc>
+      </w:tr>
+      <w:tr>
+        <w:trPr>
+          <w:trHeight w:val="397"/>
+        </w:trPr>
+        <w:tc>
+          <w:tcPr>
+            <w:tcW w:w="4508" w:type="dxa"/>
+          </w:tcPr>
+          <w:p>
+            <w:pPr>
+              <w:rPr>
+                <w:rFonts w:cstheme="majorHAnsi"/>
+                <w:szCs w:val="24"/>
+              </w:rPr>
+            </w:pPr>
+            <w:r>
+              <w:rPr>
+                <w:rFonts w:cstheme="majorHAnsi"/>
+                <w:szCs w:val="24"/>
+              </w:rPr>
+              <w:t>a / b + c * d</w:t>
+            </w:r>
+          </w:p>
+        </w:tc>
+        <w:tc>
+          <w:tcPr>
+            <w:tcW w:w="4508" w:type="dxa"/>
+          </w:tcPr>
+          <w:p>
+            <w:pPr>
+              <w:rPr>
+                <w:rFonts w:cstheme="majorHAnsi"/>
+                <w:szCs w:val="24"/>
+              </w:rPr>
+            </w:pPr>
+            <w:r>
+              <w:rPr>
+                <w:rFonts w:cstheme="majorHAnsi"/>
+                <w:szCs w:val="24"/>
+              </w:rPr>
+              <w:t>a, b, /, c, d, *, +</w:t>
+            </w:r>
+          </w:p>
+        </w:tc>
+      </w:tr>
+      <w:tr>
+        <w:trPr>
+          <w:trHeight w:val="397"/>
+        </w:trPr>
+        <w:tc>
+          <w:tcPr>
+            <w:tcW w:w="4508" w:type="dxa"/>
+          </w:tcPr>
+          <w:p>
+            <w:pPr>
+              <w:rPr>
+                <w:rFonts w:cstheme="majorHAnsi"/>
+                <w:szCs w:val="24"/>
+              </w:rPr>
+            </w:pPr>
+            <w:r>
+              <w:rPr>
+                <w:rFonts w:cstheme="majorHAnsi"/>
+                <w:szCs w:val="24"/>
+              </w:rPr>
+              <w:t>a / (b + c) * d</w:t>
+            </w:r>
+          </w:p>
+        </w:tc>
+        <w:tc>
+          <w:tcPr>
+            <w:tcW w:w="4508" w:type="dxa"/>
+          </w:tcPr>
+          <w:p>
+            <w:pPr>
+              <w:rPr>
+                <w:rFonts w:cstheme="majorHAnsi"/>
+                <w:szCs w:val="24"/>
+              </w:rPr>
+            </w:pPr>
+            <w:r>
+              <w:rPr>
+                <w:rFonts w:cstheme="majorHAnsi"/>
+                <w:szCs w:val="24"/>
+              </w:rPr>
+              <w:t>a, b, c, +, /, d, *</w:t>
+            </w:r>
+          </w:p>
+        </w:tc>
+      </w:tr>
+    </w:tbl>
+    <w:p>
+      <w:pPr>
+        <w:rPr>
+          <w:rFonts w:cstheme="majorHAnsi"/>
+          <w:szCs w:val="24"/>
+        </w:rPr>
+      </w:pPr>
+    </w:p>
+    <w:p>
+      <w:pPr>
+        <w:rPr>
+          <w:rFonts w:cstheme="majorHAnsi"/>
           <w:sz w:val="32"/>
           <w:szCs w:val="32"/>
         </w:rPr>
@@ -13049,7 +12486,127 @@
       <w:r>
         <w:rPr>
           <w:rFonts w:cstheme="majorHAnsi"/>
-          <w:color w:val="2F5496" w:themeColor="accent1" w:themeShade="BF"/>
+          <w:szCs w:val="24"/>
+        </w:rPr>
+        <w:t xml:space="preserve">While all operands are usually evaluated, some are only evaluated conditionally; certain operators may cause only certain operands to be evaluated. These operands are: the logical </w:t>
+      </w:r>
+      <w:r>
+        <w:rPr>
+          <w:rFonts w:ascii="Consolas" w:hAnsi="Consolas" w:cstheme="majorHAnsi"/>
+          <w:sz w:val="22"/>
+        </w:rPr>
+        <w:t>AND</w:t>
+      </w:r>
+      <w:r>
+        <w:rPr>
+          <w:rFonts w:cstheme="majorHAnsi"/>
+          <w:sz w:val="22"/>
+        </w:rPr>
+        <w:t xml:space="preserve"> </w:t>
+      </w:r>
+      <w:proofErr w:type="spellStart"/>
+      <w:r>
+        <w:rPr>
+          <w:rFonts w:cstheme="majorHAnsi"/>
+          <w:szCs w:val="24"/>
+        </w:rPr>
+        <w:t>and</w:t>
+      </w:r>
+      <w:proofErr w:type="spellEnd"/>
+      <w:r>
+        <w:rPr>
+          <w:rFonts w:cstheme="majorHAnsi"/>
+          <w:szCs w:val="24"/>
+        </w:rPr>
+        <w:t xml:space="preserve"> </w:t>
+      </w:r>
+      <w:r>
+        <w:rPr>
+          <w:rFonts w:ascii="Consolas" w:hAnsi="Consolas" w:cstheme="majorHAnsi"/>
+          <w:sz w:val="22"/>
+        </w:rPr>
+        <w:t>OR</w:t>
+      </w:r>
+      <w:r>
+        <w:rPr>
+          <w:rFonts w:cstheme="majorHAnsi"/>
+          <w:szCs w:val="24"/>
+        </w:rPr>
+        <w:t xml:space="preserve">, null-coalescing operators </w:t>
+      </w:r>
+      <w:r>
+        <w:rPr>
+          <w:rFonts w:ascii="Consolas" w:hAnsi="Consolas" w:cstheme="majorHAnsi"/>
+          <w:sz w:val="22"/>
+        </w:rPr>
+        <w:t>??</w:t>
+      </w:r>
+      <w:r>
+        <w:rPr>
+          <w:rFonts w:cstheme="majorHAnsi"/>
+          <w:szCs w:val="24"/>
+        </w:rPr>
+        <w:t xml:space="preserve"> and </w:t>
+      </w:r>
+      <w:r>
+        <w:rPr>
+          <w:rFonts w:ascii="Consolas" w:hAnsi="Consolas" w:cstheme="majorHAnsi"/>
+          <w:sz w:val="22"/>
+        </w:rPr>
+        <w:t>??=</w:t>
+      </w:r>
+      <w:r>
+        <w:rPr>
+          <w:rFonts w:cstheme="majorHAnsi"/>
+          <w:szCs w:val="24"/>
+        </w:rPr>
+        <w:t xml:space="preserve">, null-conditional operators </w:t>
+      </w:r>
+      <w:r>
+        <w:rPr>
+          <w:rFonts w:ascii="Consolas" w:hAnsi="Consolas" w:cstheme="majorHAnsi"/>
+          <w:sz w:val="22"/>
+        </w:rPr>
+        <w:t>?.</w:t>
+      </w:r>
+      <w:r>
+        <w:rPr>
+          <w:rFonts w:cstheme="majorHAnsi"/>
+          <w:szCs w:val="24"/>
+        </w:rPr>
+        <w:t xml:space="preserve"> and </w:t>
+      </w:r>
+      <w:r>
+        <w:rPr>
+          <w:rFonts w:ascii="Consolas" w:hAnsi="Consolas" w:cstheme="majorHAnsi"/>
+          <w:sz w:val="22"/>
+        </w:rPr>
+        <w:t>?[]</w:t>
+      </w:r>
+      <w:r>
+        <w:rPr>
+          <w:rFonts w:cstheme="majorHAnsi"/>
+          <w:szCs w:val="24"/>
+        </w:rPr>
+        <w:t xml:space="preserve">, and conditional operator </w:t>
+      </w:r>
+      <w:r>
+        <w:rPr>
+          <w:rFonts w:ascii="Consolas" w:hAnsi="Consolas" w:cstheme="majorHAnsi"/>
+          <w:sz w:val="22"/>
+        </w:rPr>
+        <w:t>?:</w:t>
+      </w:r>
+      <w:r>
+        <w:rPr>
+          <w:rFonts w:cstheme="majorHAnsi"/>
+          <w:szCs w:val="24"/>
+        </w:rPr>
+        <w:t>.</w:t>
+      </w:r>
+      <w:r>
+        <w:rPr>
+          <w:rFonts w:cstheme="majorHAnsi"/>
           <w:sz w:val="32"/>
           <w:szCs w:val="32"/>
         </w:rPr>
@@ -15192,6 +14749,25 @@
     <w:basedOn w:val="DefaultParagraphFont"/>
     <w:rsid w:val="00FA2F35"/>
   </w:style>
+  <w:style w:type="table" w:styleId="TableGrid">
+    <w:name w:val="Table Grid"/>
+    <w:basedOn w:val="TableNormal"/>
+    <w:uiPriority w:val="39"/>
+    <w:rsid w:val="00055CA5"/>
+    <w:pPr>
+      <w:spacing w:after="0" w:line="240" w:lineRule="auto"/>
+    </w:pPr>
+    <w:tblPr>
+      <w:tblBorders>
+        <w:top w:val="single" w:sz="4" w:space="0" w:color="auto"/>
+        <w:left w:val="single" w:sz="4" w:space="0" w:color="auto"/>
+        <w:bottom w:val="single" w:sz="4" w:space="0" w:color="auto"/>
+        <w:right w:val="single" w:sz="4" w:space="0" w:color="auto"/>
+        <w:insideH w:val="single" w:sz="4" w:space="0" w:color="auto"/>
+        <w:insideV w:val="single" w:sz="4" w:space="0" w:color="auto"/>
+      </w:tblBorders>
+    </w:tblPr>
+  </w:style>
 </w:styles>
 </file>
 

</xml_diff>

<commit_message>
Added notes on statements
</commit_message>
<xml_diff>
--- a/Notes.docx
+++ b/Notes.docx
@@ -12718,6 +12718,395 @@
       <w:pPr>
         <w:rPr>
           <w:rFonts w:cstheme="majorHAnsi"/>
+          <w:szCs w:val="24"/>
+        </w:rPr>
+      </w:pPr>
+      <w:r>
+        <w:rPr>
+          <w:rFonts w:cstheme="majorHAnsi"/>
+          <w:szCs w:val="24"/>
+        </w:rPr>
+        <w:t>Statements are the actions that a program takes. They encompass many things in C# code, but common actions include declaring variables, assigning values, calling methods, looping through collections and branching to other code blocks given certain conditions.</w:t>
+      </w:r>
+    </w:p>
+    <w:p>
+      <w:pPr>
+        <w:rPr>
+          <w:rFonts w:cstheme="majorHAnsi"/>
+          <w:szCs w:val="24"/>
+        </w:rPr>
+      </w:pPr>
+    </w:p>
+    <w:p>
+      <w:pPr>
+        <w:rPr>
+          <w:rFonts w:cstheme="majorHAnsi"/>
+          <w:szCs w:val="24"/>
+        </w:rPr>
+      </w:pPr>
+      <w:r>
+        <w:rPr>
+          <w:rFonts w:cstheme="majorHAnsi"/>
+          <w:szCs w:val="24"/>
+        </w:rPr>
+        <w:t>The order in which these statements are executed is known as the flow of control/flow of execution. The flow of control may vary each time a program is run, as different user inputs can cause different conditions to be met, causing branches to lead to other code blocks.</w:t>
+      </w:r>
+    </w:p>
+    <w:p>
+      <w:pPr>
+        <w:rPr>
+          <w:rFonts w:cstheme="majorHAnsi"/>
+          <w:szCs w:val="24"/>
+        </w:rPr>
+      </w:pPr>
+    </w:p>
+    <w:p>
+      <w:pPr>
+        <w:rPr>
+          <w:rFonts w:cstheme="majorHAnsi"/>
+          <w:szCs w:val="24"/>
+        </w:rPr>
+      </w:pPr>
+      <w:r>
+        <w:rPr>
+          <w:rFonts w:cstheme="majorHAnsi"/>
+          <w:szCs w:val="24"/>
+        </w:rPr>
+        <w:t>Statements can consist of single lines of code that end in a semi-colon or a series of single-line statements in a block. Statement blocks are enclosed in {} brackets and can contain nested statement blocks.</w:t>
+      </w:r>
+    </w:p>
+    <w:p>
+      <w:pPr>
+        <w:rPr>
+          <w:rFonts w:cstheme="majorHAnsi"/>
+          <w:szCs w:val="24"/>
+        </w:rPr>
+      </w:pPr>
+    </w:p>
+    <w:p>
+      <w:pPr>
+        <w:rPr>
+          <w:rFonts w:cstheme="majorHAnsi"/>
+          <w:szCs w:val="24"/>
+        </w:rPr>
+      </w:pPr>
+      <w:r>
+        <w:rPr>
+          <w:rFonts w:cstheme="majorHAnsi"/>
+          <w:szCs w:val="24"/>
+        </w:rPr>
+        <w:t>The following code demonstrates various types of statements and their names:</w:t>
+      </w:r>
+    </w:p>
+    <w:p>
+      <w:pPr>
+        <w:rPr>
+          <w:rFonts w:cstheme="majorHAnsi"/>
+          <w:szCs w:val="24"/>
+        </w:rPr>
+      </w:pPr>
+    </w:p>
+    <w:p>
+      <w:pPr>
+        <w:pStyle w:val="NoSpacing"/>
+      </w:pPr>
+      <w:r>
+        <w:t xml:space="preserve">public class </w:t>
+      </w:r>
+      <w:proofErr w:type="spellStart"/>
+      <w:r>
+        <w:t>SimpleStatements</w:t>
+      </w:r>
+      <w:proofErr w:type="spellEnd"/>
+    </w:p>
+    <w:p>
+      <w:pPr>
+        <w:pStyle w:val="NoSpacing"/>
+      </w:pPr>
+      <w:r>
+        <w:t>{</w:t>
+      </w:r>
+    </w:p>
+    <w:p>
+      <w:pPr>
+        <w:pStyle w:val="NoSpacing"/>
+      </w:pPr>
+      <w:r>
+        <w:tab/>
+        <w:t>static void Main()</w:t>
+      </w:r>
+    </w:p>
+    <w:p>
+      <w:r>
+        <w:tab/>
+        <w:t>{</w:t>
+      </w:r>
+    </w:p>
+    <w:p>
+      <w:pPr>
+        <w:pStyle w:val="NoSpacing"/>
+      </w:pPr>
+      <w:r>
+        <w:tab/>
+      </w:r>
+      <w:r>
+        <w:tab/>
+        <w:t>int counter; //declaration statement</w:t>
+      </w:r>
+    </w:p>
+    <w:p>
+      <w:pPr>
+        <w:pStyle w:val="NoSpacing"/>
+      </w:pPr>
+      <w:r>
+        <w:tab/>
+      </w:r>
+      <w:r>
+        <w:tab/>
+        <w:t>counter = 1; //assignment statement</w:t>
+      </w:r>
+    </w:p>
+    <w:p>
+      <w:pPr>
+        <w:pStyle w:val="NoSpacing"/>
+      </w:pPr>
+    </w:p>
+    <w:p>
+      <w:pPr>
+        <w:pStyle w:val="NoSpacing"/>
+      </w:pPr>
+      <w:r>
+        <w:tab/>
+      </w:r>
+      <w:r>
+        <w:tab/>
+        <w:t>//declaration statements with initializers</w:t>
+      </w:r>
+    </w:p>
+    <w:p>
+      <w:pPr>
+        <w:pStyle w:val="NoSpacing"/>
+      </w:pPr>
+      <w:r>
+        <w:tab/>
+      </w:r>
+      <w:r>
+        <w:tab/>
+        <w:t>int[] radii = { 15, 32, 108, 74, 9 };</w:t>
+      </w:r>
+    </w:p>
+    <w:p>
+      <w:pPr>
+        <w:pStyle w:val="NoSpacing"/>
+      </w:pPr>
+      <w:r>
+        <w:tab/>
+      </w:r>
+      <w:r>
+        <w:tab/>
+        <w:t>const double pi = 3.14159;</w:t>
+      </w:r>
+    </w:p>
+    <w:p/>
+    <w:p>
+      <w:pPr>
+        <w:pStyle w:val="NoSpacing"/>
+      </w:pPr>
+      <w:r>
+        <w:tab/>
+      </w:r>
+      <w:r>
+        <w:tab/>
+        <w:t>//foreach statement block</w:t>
+      </w:r>
+    </w:p>
+    <w:p>
+      <w:pPr>
+        <w:pStyle w:val="NoSpacing"/>
+      </w:pPr>
+      <w:r>
+        <w:tab/>
+      </w:r>
+      <w:r>
+        <w:tab/>
+        <w:t>foreach (int radius in radii)</w:t>
+      </w:r>
+    </w:p>
+    <w:p>
+      <w:pPr>
+        <w:pStyle w:val="NoSpacing"/>
+      </w:pPr>
+      <w:r>
+        <w:tab/>
+      </w:r>
+      <w:r>
+        <w:tab/>
+        <w:t>{</w:t>
+      </w:r>
+    </w:p>
+    <w:p>
+      <w:pPr>
+        <w:pStyle w:val="NoSpacing"/>
+      </w:pPr>
+      <w:r>
+        <w:tab/>
+      </w:r>
+      <w:r>
+        <w:tab/>
+      </w:r>
+      <w:r>
+        <w:tab/>
+        <w:t>double circumference = pi * (2 * radius);</w:t>
+      </w:r>
+    </w:p>
+    <w:p/>
+    <w:p>
+      <w:pPr>
+        <w:pStyle w:val="NoSpacing"/>
+      </w:pPr>
+      <w:r>
+        <w:tab/>
+      </w:r>
+      <w:r>
+        <w:tab/>
+      </w:r>
+      <w:r>
+        <w:tab/>
+        <w:t>//expression statement (method invocation)</w:t>
+      </w:r>
+    </w:p>
+    <w:p>
+      <w:pPr>
+        <w:pStyle w:val="NoSpacing"/>
+      </w:pPr>
+      <w:r>
+        <w:lastRenderedPageBreak/>
+        <w:tab/>
+      </w:r>
+      <w:r>
+        <w:tab/>
+      </w:r>
+      <w:r>
+        <w:tab/>
+      </w:r>
+      <w:proofErr w:type="spellStart"/>
+      <w:r>
+        <w:t>System.Console.WriteLine</w:t>
+      </w:r>
+      <w:proofErr w:type="spellEnd"/>
+      <w:r>
+        <w:t xml:space="preserve">(“Radius of circle #{0} is {1}. </w:t>
+      </w:r>
+    </w:p>
+    <w:p>
+      <w:pPr>
+        <w:pStyle w:val="NoSpacing"/>
+      </w:pPr>
+      <w:r>
+        <w:tab/>
+      </w:r>
+      <w:r>
+        <w:tab/>
+      </w:r>
+      <w:r>
+        <w:tab/>
+      </w:r>
+      <w:r>
+        <w:tab/>
+        <w:t>Circumference = {2:N2}”, counter, radius,</w:t>
+      </w:r>
+    </w:p>
+    <w:p>
+      <w:pPr>
+        <w:pStyle w:val="NoSpacing"/>
+        <w:ind w:left="2160" w:firstLine="720"/>
+      </w:pPr>
+      <w:r>
+        <w:t>circumference);</w:t>
+      </w:r>
+    </w:p>
+    <w:p>
+      <w:pPr>
+        <w:pStyle w:val="NoSpacing"/>
+      </w:pPr>
+    </w:p>
+    <w:p>
+      <w:pPr>
+        <w:pStyle w:val="NoSpacing"/>
+      </w:pPr>
+      <w:r>
+        <w:tab/>
+      </w:r>
+      <w:r>
+        <w:tab/>
+      </w:r>
+      <w:r>
+        <w:tab/>
+        <w:t>//expression statement (postfix increment)</w:t>
+      </w:r>
+    </w:p>
+    <w:p>
+      <w:pPr>
+        <w:pStyle w:val="NoSpacing"/>
+      </w:pPr>
+      <w:r>
+        <w:tab/>
+      </w:r>
+      <w:r>
+        <w:tab/>
+      </w:r>
+      <w:r>
+        <w:tab/>
+        <w:t>counter++;</w:t>
+      </w:r>
+    </w:p>
+    <w:p>
+      <w:pPr>
+        <w:pStyle w:val="NoSpacing"/>
+      </w:pPr>
+    </w:p>
+    <w:p>
+      <w:pPr>
+        <w:pStyle w:val="NoSpacing"/>
+      </w:pPr>
+      <w:r>
+        <w:tab/>
+      </w:r>
+      <w:r>
+        <w:tab/>
+        <w:t>} //end of foreach statement block</w:t>
+      </w:r>
+    </w:p>
+    <w:p>
+      <w:pPr>
+        <w:pStyle w:val="NoSpacing"/>
+      </w:pPr>
+      <w:r>
+        <w:tab/>
+        <w:t>} // end of Main method body</w:t>
+      </w:r>
+    </w:p>
+    <w:p>
+      <w:pPr>
+        <w:pStyle w:val="NoSpacing"/>
+      </w:pPr>
+      <w:r>
+        <w:t xml:space="preserve">} // end of </w:t>
+      </w:r>
+      <w:proofErr w:type="spellStart"/>
+      <w:r>
+        <w:t>SimpleStatements</w:t>
+      </w:r>
+      <w:proofErr w:type="spellEnd"/>
+      <w:r>
+        <w:t xml:space="preserve"> class</w:t>
+      </w:r>
+    </w:p>
+    <w:p>
+      <w:pPr>
+        <w:pStyle w:val="NoSpacing"/>
+        <w:rPr>
+          <w:rFonts w:cstheme="majorHAnsi"/>
           <w:color w:val="2F5496" w:themeColor="accent1" w:themeShade="BF"/>
           <w:sz w:val="32"/>
           <w:szCs w:val="32"/>
@@ -12726,11 +13115,37 @@
     </w:p>
     <w:p>
       <w:pPr>
-        <w:rPr>
-          <w:rFonts w:cstheme="majorHAnsi"/>
-          <w:color w:val="2F5496" w:themeColor="accent1" w:themeShade="BF"/>
+        <w:pStyle w:val="Heading3"/>
+        <w:rPr>
+          <w:color w:val="auto"/>
           <w:sz w:val="32"/>
           <w:szCs w:val="32"/>
+        </w:rPr>
+      </w:pPr>
+      <w:r>
+        <w:rPr>
+          <w:color w:val="auto"/>
+          <w:sz w:val="32"/>
+          <w:szCs w:val="32"/>
+        </w:rPr>
+        <w:t>Types of Statements</w:t>
+      </w:r>
+    </w:p>
+    <w:p>
+      <w:pPr>
+        <w:rPr>
+          <w:rFonts w:cstheme="majorHAnsi"/>
+          <w:color w:val="2F5496" w:themeColor="accent1" w:themeShade="BF"/>
+          <w:szCs w:val="24"/>
+        </w:rPr>
+      </w:pPr>
+    </w:p>
+    <w:p>
+      <w:pPr>
+        <w:rPr>
+          <w:rFonts w:cstheme="majorHAnsi"/>
+          <w:color w:val="2F5496" w:themeColor="accent1" w:themeShade="BF"/>
+          <w:szCs w:val="24"/>
         </w:rPr>
       </w:pPr>
     </w:p>

</xml_diff>

<commit_message>
Added notes on different kinds of statements (declaration to unreachable)
</commit_message>
<xml_diff>
--- a/Notes.docx
+++ b/Notes.docx
@@ -14195,7 +14195,6 @@
           <w:szCs w:val="32"/>
         </w:rPr>
       </w:pPr>
-      <w:bookmarkStart w:id="30" w:name="_Toc62854048"/>
       <w:r>
         <w:rPr>
           <w:color w:val="auto"/>
@@ -14212,11 +14211,1213 @@
         </w:rPr>
         <w:t>Statements</w:t>
       </w:r>
-      <w:bookmarkEnd w:id="30"/>
     </w:p>
     <w:p>
       <w:pPr>
         <w:spacing w:after="160"/>
+        <w:rPr>
+          <w:rFonts w:cstheme="majorHAnsi"/>
+          <w:color w:val="2F5496" w:themeColor="accent1" w:themeShade="BF"/>
+          <w:szCs w:val="32"/>
+        </w:rPr>
+      </w:pPr>
+    </w:p>
+    <w:p>
+      <w:r>
+        <w:t>The following code demonstrates how to use a declaration statement to declare a variable with or without an initializer, and how to declare a constant with the necessary initializer:</w:t>
+      </w:r>
+    </w:p>
+    <w:p/>
+    <w:p>
+      <w:pPr>
+        <w:pStyle w:val="NoSpacing"/>
+        <w:spacing w:line="276" w:lineRule="auto"/>
+      </w:pPr>
+      <w:r>
+        <w:t>//variable declaration statements</w:t>
+      </w:r>
+    </w:p>
+    <w:p>
+      <w:pPr>
+        <w:pStyle w:val="NoSpacing"/>
+        <w:spacing w:line="276" w:lineRule="auto"/>
+      </w:pPr>
+      <w:r>
+        <w:t>double area;</w:t>
+      </w:r>
+    </w:p>
+    <w:p>
+      <w:pPr>
+        <w:pStyle w:val="NoSpacing"/>
+        <w:spacing w:line="276" w:lineRule="auto"/>
+      </w:pPr>
+      <w:r>
+        <w:t>double radius = 2;</w:t>
+      </w:r>
+    </w:p>
+    <w:p>
+      <w:pPr>
+        <w:pStyle w:val="NoSpacing"/>
+        <w:spacing w:line="276" w:lineRule="auto"/>
+      </w:pPr>
+    </w:p>
+    <w:p>
+      <w:pPr>
+        <w:pStyle w:val="NoSpacing"/>
+        <w:spacing w:line="276" w:lineRule="auto"/>
+      </w:pPr>
+      <w:r>
+        <w:t>//constant declaration statement</w:t>
+      </w:r>
+    </w:p>
+    <w:p>
+      <w:pPr>
+        <w:pStyle w:val="NoSpacing"/>
+        <w:spacing w:line="276" w:lineRule="auto"/>
+      </w:pPr>
+      <w:r>
+        <w:t>const double pi = 3.14159;</w:t>
+      </w:r>
+    </w:p>
+    <w:p/>
+    <w:p>
+      <w:pPr>
+        <w:pStyle w:val="Heading3"/>
+        <w:rPr>
+          <w:color w:val="auto"/>
+          <w:sz w:val="32"/>
+          <w:szCs w:val="32"/>
+        </w:rPr>
+      </w:pPr>
+      <w:r>
+        <w:rPr>
+          <w:color w:val="auto"/>
+          <w:sz w:val="32"/>
+          <w:szCs w:val="32"/>
+        </w:rPr>
+        <w:t xml:space="preserve">Expression </w:t>
+      </w:r>
+      <w:r>
+        <w:rPr>
+          <w:color w:val="auto"/>
+          <w:sz w:val="32"/>
+          <w:szCs w:val="32"/>
+        </w:rPr>
+        <w:t>Statements</w:t>
+      </w:r>
+    </w:p>
+    <w:p>
+      <w:pPr>
+        <w:spacing w:after="160"/>
+        <w:rPr>
+          <w:rFonts w:cstheme="majorHAnsi"/>
+          <w:color w:val="2F5496" w:themeColor="accent1" w:themeShade="BF"/>
+          <w:szCs w:val="32"/>
+        </w:rPr>
+      </w:pPr>
+    </w:p>
+    <w:p>
+      <w:r>
+        <w:t>The following code demonstrates examples of expression statements, such as assignment, object creation and method invocation:</w:t>
+      </w:r>
+    </w:p>
+    <w:p/>
+    <w:p>
+      <w:pPr>
+        <w:pStyle w:val="NoSpacing"/>
+        <w:spacing w:line="276" w:lineRule="auto"/>
+      </w:pPr>
+      <w:r>
+        <w:t xml:space="preserve">//expression statement (assignment) </w:t>
+      </w:r>
+    </w:p>
+    <w:p>
+      <w:pPr>
+        <w:pStyle w:val="NoSpacing"/>
+        <w:spacing w:line="276" w:lineRule="auto"/>
+      </w:pPr>
+      <w:r>
+        <w:t>area = pi * (radius * radius);</w:t>
+      </w:r>
+    </w:p>
+    <w:p>
+      <w:pPr>
+        <w:pStyle w:val="NoSpacing"/>
+        <w:spacing w:line="276" w:lineRule="auto"/>
+      </w:pPr>
+    </w:p>
+    <w:p>
+      <w:pPr>
+        <w:pStyle w:val="NoSpacing"/>
+        <w:spacing w:line="276" w:lineRule="auto"/>
+      </w:pPr>
+      <w:r>
+        <w:t>//expression statement (method invocation)</w:t>
+      </w:r>
+    </w:p>
+    <w:p>
+      <w:pPr>
+        <w:pStyle w:val="NoSpacing"/>
+        <w:spacing w:line="276" w:lineRule="auto"/>
+      </w:pPr>
+      <w:proofErr w:type="spellStart"/>
+      <w:r>
+        <w:t>System.Console.WriteLine</w:t>
+      </w:r>
+      <w:proofErr w:type="spellEnd"/>
+      <w:r>
+        <w:t>();</w:t>
+      </w:r>
+    </w:p>
+    <w:p>
+      <w:pPr>
+        <w:pStyle w:val="NoSpacing"/>
+        <w:spacing w:line="276" w:lineRule="auto"/>
+      </w:pPr>
+    </w:p>
+    <w:p>
+      <w:pPr>
+        <w:pStyle w:val="NoSpacing"/>
+        <w:spacing w:line="276" w:lineRule="auto"/>
+      </w:pPr>
+      <w:r>
+        <w:t>//expression statement (new object creation)</w:t>
+      </w:r>
+    </w:p>
+    <w:p>
+      <w:pPr>
+        <w:pStyle w:val="NoSpacing"/>
+        <w:spacing w:line="276" w:lineRule="auto"/>
+      </w:pPr>
+      <w:proofErr w:type="spellStart"/>
+      <w:r>
+        <w:t>System.Collections.Generic.List</w:t>
+      </w:r>
+      <w:proofErr w:type="spellEnd"/>
+      <w:r>
+        <w:t xml:space="preserve">&lt;string&gt; strings = new </w:t>
+      </w:r>
+      <w:proofErr w:type="spellStart"/>
+      <w:r>
+        <w:t>System.Collections.Generic.List</w:t>
+      </w:r>
+      <w:proofErr w:type="spellEnd"/>
+      <w:r>
+        <w:t>&lt;string&gt;();</w:t>
+      </w:r>
+    </w:p>
+    <w:p/>
+    <w:p>
+      <w:pPr>
+        <w:pStyle w:val="Heading3"/>
+        <w:rPr>
+          <w:color w:val="auto"/>
+          <w:sz w:val="32"/>
+          <w:szCs w:val="32"/>
+        </w:rPr>
+      </w:pPr>
+      <w:r>
+        <w:rPr>
+          <w:color w:val="auto"/>
+          <w:sz w:val="32"/>
+          <w:szCs w:val="32"/>
+        </w:rPr>
+        <w:t>The empty statement</w:t>
+      </w:r>
+    </w:p>
+    <w:p>
+      <w:pPr>
+        <w:spacing w:after="160"/>
+        <w:rPr>
+          <w:rFonts w:cstheme="majorHAnsi"/>
+          <w:color w:val="2F5496" w:themeColor="accent1" w:themeShade="BF"/>
+          <w:szCs w:val="32"/>
+        </w:rPr>
+      </w:pPr>
+    </w:p>
+    <w:p>
+      <w:r>
+        <w:t>The following code demonstrates two examples of how the empty statement might be used:</w:t>
+      </w:r>
+    </w:p>
+    <w:p/>
+    <w:p>
+      <w:pPr>
+        <w:pStyle w:val="NoSpacing"/>
+        <w:spacing w:line="276" w:lineRule="auto"/>
+      </w:pPr>
+      <w:r>
+        <w:t xml:space="preserve">void </w:t>
+      </w:r>
+      <w:proofErr w:type="spellStart"/>
+      <w:r>
+        <w:t>ProcessMessages</w:t>
+      </w:r>
+      <w:proofErr w:type="spellEnd"/>
+      <w:r>
+        <w:t>()</w:t>
+      </w:r>
+    </w:p>
+    <w:p>
+      <w:pPr>
+        <w:pStyle w:val="NoSpacing"/>
+        <w:spacing w:line="276" w:lineRule="auto"/>
+      </w:pPr>
+      <w:r>
+        <w:t>{</w:t>
+      </w:r>
+    </w:p>
+    <w:p>
+      <w:pPr>
+        <w:pStyle w:val="NoSpacing"/>
+        <w:spacing w:line="276" w:lineRule="auto"/>
+      </w:pPr>
+      <w:r>
+        <w:tab/>
+        <w:t>while (</w:t>
+      </w:r>
+      <w:proofErr w:type="spellStart"/>
+      <w:r>
+        <w:t>ProcessMessage</w:t>
+      </w:r>
+      <w:proofErr w:type="spellEnd"/>
+      <w:r>
+        <w:t>())</w:t>
+      </w:r>
+    </w:p>
+    <w:p>
+      <w:pPr>
+        <w:pStyle w:val="NoSpacing"/>
+        <w:spacing w:line="276" w:lineRule="auto"/>
+      </w:pPr>
+      <w:r>
+        <w:lastRenderedPageBreak/>
+        <w:tab/>
+        <w:t>{</w:t>
+      </w:r>
+    </w:p>
+    <w:p>
+      <w:pPr>
+        <w:pStyle w:val="NoSpacing"/>
+        <w:spacing w:line="276" w:lineRule="auto"/>
+      </w:pPr>
+      <w:r>
+        <w:tab/>
+      </w:r>
+      <w:r>
+        <w:tab/>
+        <w:t>; //statement required here</w:t>
+      </w:r>
+    </w:p>
+    <w:p>
+      <w:pPr>
+        <w:pStyle w:val="NoSpacing"/>
+        <w:spacing w:line="276" w:lineRule="auto"/>
+        <w:ind w:firstLine="720"/>
+      </w:pPr>
+      <w:r>
+        <w:t>}</w:t>
+      </w:r>
+    </w:p>
+    <w:p>
+      <w:pPr>
+        <w:pStyle w:val="NoSpacing"/>
+        <w:spacing w:line="276" w:lineRule="auto"/>
+      </w:pPr>
+      <w:r>
+        <w:t>}</w:t>
+      </w:r>
+    </w:p>
+    <w:p>
+      <w:pPr>
+        <w:pStyle w:val="NoSpacing"/>
+        <w:spacing w:line="276" w:lineRule="auto"/>
+      </w:pPr>
+    </w:p>
+    <w:p>
+      <w:pPr>
+        <w:pStyle w:val="NoSpacing"/>
+        <w:spacing w:line="276" w:lineRule="auto"/>
+      </w:pPr>
+      <w:r>
+        <w:t>void F()</w:t>
+      </w:r>
+    </w:p>
+    <w:p>
+      <w:pPr>
+        <w:pStyle w:val="NoSpacing"/>
+        <w:spacing w:line="276" w:lineRule="auto"/>
+      </w:pPr>
+      <w:r>
+        <w:t>{</w:t>
+      </w:r>
+    </w:p>
+    <w:p>
+      <w:pPr>
+        <w:pStyle w:val="NoSpacing"/>
+        <w:spacing w:line="276" w:lineRule="auto"/>
+      </w:pPr>
+      <w:r>
+        <w:tab/>
+        <w:t>//…</w:t>
+      </w:r>
+    </w:p>
+    <w:p>
+      <w:pPr>
+        <w:pStyle w:val="NoSpacing"/>
+        <w:spacing w:line="276" w:lineRule="auto"/>
+      </w:pPr>
+      <w:r>
+        <w:tab/>
+        <w:t xml:space="preserve">if (done) </w:t>
+      </w:r>
+      <w:proofErr w:type="spellStart"/>
+      <w:r>
+        <w:t>goto</w:t>
+      </w:r>
+      <w:proofErr w:type="spellEnd"/>
+      <w:r>
+        <w:t xml:space="preserve"> exit;</w:t>
+      </w:r>
+    </w:p>
+    <w:p>
+      <w:pPr>
+        <w:pStyle w:val="NoSpacing"/>
+        <w:spacing w:line="276" w:lineRule="auto"/>
+      </w:pPr>
+      <w:r>
+        <w:t>//…</w:t>
+      </w:r>
+    </w:p>
+    <w:p>
+      <w:pPr>
+        <w:pStyle w:val="NoSpacing"/>
+        <w:spacing w:line="276" w:lineRule="auto"/>
+      </w:pPr>
+      <w:r>
+        <w:t>exit:</w:t>
+      </w:r>
+    </w:p>
+    <w:p>
+      <w:pPr>
+        <w:pStyle w:val="NoSpacing"/>
+        <w:spacing w:line="276" w:lineRule="auto"/>
+      </w:pPr>
+      <w:r>
+        <w:tab/>
+        <w:t>; //statement required here</w:t>
+      </w:r>
+    </w:p>
+    <w:p>
+      <w:pPr>
+        <w:pStyle w:val="NoSpacing"/>
+        <w:spacing w:line="276" w:lineRule="auto"/>
+      </w:pPr>
+      <w:r>
+        <w:t>}</w:t>
+      </w:r>
+    </w:p>
+    <w:p/>
+    <w:p>
+      <w:pPr>
+        <w:pStyle w:val="Heading3"/>
+        <w:rPr>
+          <w:color w:val="auto"/>
+          <w:sz w:val="32"/>
+          <w:szCs w:val="32"/>
+        </w:rPr>
+      </w:pPr>
+      <w:r>
+        <w:rPr>
+          <w:color w:val="auto"/>
+          <w:sz w:val="32"/>
+          <w:szCs w:val="32"/>
+        </w:rPr>
+        <w:t xml:space="preserve">Embedded </w:t>
+      </w:r>
+      <w:r>
+        <w:rPr>
+          <w:color w:val="auto"/>
+          <w:sz w:val="32"/>
+          <w:szCs w:val="32"/>
+        </w:rPr>
+        <w:t>Statements</w:t>
+      </w:r>
+    </w:p>
+    <w:p>
+      <w:pPr>
+        <w:spacing w:after="160"/>
+        <w:rPr>
+          <w:rFonts w:cstheme="majorHAnsi"/>
+          <w:color w:val="2F5496" w:themeColor="accent1" w:themeShade="BF"/>
+          <w:szCs w:val="32"/>
+        </w:rPr>
+      </w:pPr>
+    </w:p>
+    <w:p>
+      <w:r>
+        <w:t xml:space="preserve">Some statements are always followed by an embedded statement (e.g. </w:t>
+      </w:r>
+      <w:r>
+        <w:rPr>
+          <w:rFonts w:ascii="Consolas" w:hAnsi="Consolas"/>
+          <w:sz w:val="22"/>
+        </w:rPr>
+        <w:t>do</w:t>
+      </w:r>
+      <w:r>
+        <w:t xml:space="preserve">, </w:t>
+      </w:r>
+      <w:r>
+        <w:rPr>
+          <w:rFonts w:ascii="Consolas" w:hAnsi="Consolas"/>
+          <w:sz w:val="22"/>
+        </w:rPr>
+        <w:t>while</w:t>
+      </w:r>
+      <w:r>
+        <w:t xml:space="preserve">, </w:t>
+      </w:r>
+      <w:r>
+        <w:rPr>
+          <w:rFonts w:ascii="Consolas" w:hAnsi="Consolas"/>
+          <w:sz w:val="22"/>
+        </w:rPr>
+        <w:t>for</w:t>
+      </w:r>
+      <w:r>
+        <w:rPr>
+          <w:sz w:val="22"/>
+        </w:rPr>
+        <w:t xml:space="preserve"> </w:t>
+      </w:r>
+      <w:r>
+        <w:t xml:space="preserve">and </w:t>
+      </w:r>
+      <w:r>
+        <w:rPr>
+          <w:rFonts w:ascii="Consolas" w:hAnsi="Consolas"/>
+          <w:sz w:val="22"/>
+        </w:rPr>
+        <w:t>foreach</w:t>
+      </w:r>
+      <w:r>
+        <w:t xml:space="preserve">). An embedded statement may be a single statement or a block of statements enclosed in {} brackets (though single statements may also be enclosed in {} brackets for readability purposes). The following are examples of embedded statements: </w:t>
+      </w:r>
+    </w:p>
+    <w:p/>
+    <w:p>
+      <w:pPr>
+        <w:pStyle w:val="NoSpacing"/>
+        <w:spacing w:line="276" w:lineRule="auto"/>
+      </w:pPr>
+      <w:r>
+        <w:t>//Recommended styling – code in {} blocks is easier to read</w:t>
+      </w:r>
+    </w:p>
+    <w:p>
+      <w:pPr>
+        <w:pStyle w:val="NoSpacing"/>
+        <w:spacing w:line="276" w:lineRule="auto"/>
+      </w:pPr>
+      <w:r>
+        <w:t>foreach(string s in System.IO.Directory.GetDirectories(System.Environment.CurrentDirectory))</w:t>
+      </w:r>
+    </w:p>
+    <w:p>
+      <w:pPr>
+        <w:pStyle w:val="NoSpacing"/>
+        <w:spacing w:line="276" w:lineRule="auto"/>
+      </w:pPr>
+      <w:r>
+        <w:t>{</w:t>
+      </w:r>
+    </w:p>
+    <w:p>
+      <w:pPr>
+        <w:pStyle w:val="NoSpacing"/>
+        <w:spacing w:line="276" w:lineRule="auto"/>
+      </w:pPr>
+      <w:r>
+        <w:tab/>
+      </w:r>
+      <w:proofErr w:type="spellStart"/>
+      <w:r>
+        <w:t>System.Console.WriteLine</w:t>
+      </w:r>
+      <w:proofErr w:type="spellEnd"/>
+      <w:r>
+        <w:t>(s);</w:t>
+      </w:r>
+    </w:p>
+    <w:p>
+      <w:pPr>
+        <w:pStyle w:val="NoSpacing"/>
+        <w:spacing w:line="276" w:lineRule="auto"/>
+      </w:pPr>
+      <w:r>
+        <w:t>}</w:t>
+      </w:r>
+    </w:p>
+    <w:p>
+      <w:pPr>
+        <w:pStyle w:val="NoSpacing"/>
+        <w:spacing w:line="276" w:lineRule="auto"/>
+      </w:pPr>
+    </w:p>
+    <w:p>
+      <w:pPr>
+        <w:pStyle w:val="NoSpacing"/>
+        <w:spacing w:line="276" w:lineRule="auto"/>
+      </w:pPr>
+      <w:r>
+        <w:t>//Not recommended; harder to read without {} brackets</w:t>
+      </w:r>
+    </w:p>
+    <w:p>
+      <w:pPr>
+        <w:pStyle w:val="NoSpacing"/>
+        <w:spacing w:line="276" w:lineRule="auto"/>
+      </w:pPr>
+      <w:r>
+        <w:t>foreach(string s in System.IO.Directory.GetDirectories(System.Environment.CurrentDirectory))</w:t>
+      </w:r>
+    </w:p>
+    <w:p>
+      <w:pPr>
+        <w:pStyle w:val="NoSpacing"/>
+        <w:spacing w:line="276" w:lineRule="auto"/>
+      </w:pPr>
+      <w:r>
+        <w:tab/>
+      </w:r>
+      <w:proofErr w:type="spellStart"/>
+      <w:r>
+        <w:t>System.Console.WriteLine</w:t>
+      </w:r>
+      <w:proofErr w:type="spellEnd"/>
+      <w:r>
+        <w:t>(s);</w:t>
+      </w:r>
+    </w:p>
+    <w:p/>
+    <w:p>
+      <w:r>
+        <w:t xml:space="preserve">Embedded statements that are declaration statements or labelled statements </w:t>
+      </w:r>
+      <w:r>
+        <w:rPr>
+          <w:b/>
+        </w:rPr>
+        <w:t>must</w:t>
+      </w:r>
+      <w:r>
+        <w:t xml:space="preserve"> be enclosed in {} brackets:</w:t>
+      </w:r>
+    </w:p>
+    <w:p/>
+    <w:p>
+      <w:pPr>
+        <w:pStyle w:val="NoSpacing"/>
+        <w:spacing w:line="276" w:lineRule="auto"/>
+      </w:pPr>
+      <w:r>
+        <w:t>if (</w:t>
+      </w:r>
+      <w:proofErr w:type="spellStart"/>
+      <w:r>
+        <w:t>pointB</w:t>
+      </w:r>
+      <w:proofErr w:type="spellEnd"/>
+      <w:r>
+        <w:t xml:space="preserve"> == true)</w:t>
+      </w:r>
+    </w:p>
+    <w:p>
+      <w:pPr>
+        <w:pStyle w:val="NoSpacing"/>
+        <w:spacing w:line="276" w:lineRule="auto"/>
+      </w:pPr>
+      <w:r>
+        <w:tab/>
+        <w:t>int radius = 5; //this will throw error CS1023</w:t>
+      </w:r>
+    </w:p>
+    <w:p/>
+    <w:p>
+      <w:r>
+        <w:t>Issues like those demonstrated above can be easily fixed by enclosing the embedded statement in {} brackets in a block:</w:t>
+      </w:r>
+    </w:p>
+    <w:p/>
+    <w:p>
+      <w:pPr>
+        <w:pStyle w:val="NoSpacing"/>
+        <w:spacing w:line="276" w:lineRule="auto"/>
+      </w:pPr>
+      <w:r>
+        <w:t>if (b == true)</w:t>
+      </w:r>
+    </w:p>
+    <w:p>
+      <w:pPr>
+        <w:pStyle w:val="NoSpacing"/>
+        <w:spacing w:line="276" w:lineRule="auto"/>
+      </w:pPr>
+      <w:r>
+        <w:t>{</w:t>
+      </w:r>
+    </w:p>
+    <w:p>
+      <w:pPr>
+        <w:pStyle w:val="NoSpacing"/>
+        <w:spacing w:line="276" w:lineRule="auto"/>
+      </w:pPr>
+      <w:r>
+        <w:tab/>
+        <w:t>//no error will be thrown</w:t>
+      </w:r>
+    </w:p>
+    <w:p>
+      <w:pPr>
+        <w:pStyle w:val="NoSpacing"/>
+        <w:spacing w:line="276" w:lineRule="auto"/>
+      </w:pPr>
+      <w:r>
+        <w:lastRenderedPageBreak/>
+        <w:tab/>
+      </w:r>
+      <w:proofErr w:type="spellStart"/>
+      <w:r>
+        <w:t>System.DateTime</w:t>
+      </w:r>
+      <w:proofErr w:type="spellEnd"/>
+      <w:r>
+        <w:t xml:space="preserve"> d = </w:t>
+      </w:r>
+      <w:proofErr w:type="spellStart"/>
+      <w:r>
+        <w:t>System.DateTime.Now</w:t>
+      </w:r>
+      <w:proofErr w:type="spellEnd"/>
+      <w:r>
+        <w:t>;</w:t>
+      </w:r>
+    </w:p>
+    <w:p>
+      <w:pPr>
+        <w:pStyle w:val="NoSpacing"/>
+        <w:spacing w:line="276" w:lineRule="auto"/>
+      </w:pPr>
+      <w:r>
+        <w:tab/>
+      </w:r>
+      <w:proofErr w:type="spellStart"/>
+      <w:r>
+        <w:t>System.Console.WriteLine</w:t>
+      </w:r>
+      <w:proofErr w:type="spellEnd"/>
+      <w:r>
+        <w:t>(</w:t>
+      </w:r>
+      <w:proofErr w:type="spellStart"/>
+      <w:r>
+        <w:t>d.ToLongDateString</w:t>
+      </w:r>
+      <w:proofErr w:type="spellEnd"/>
+      <w:r>
+        <w:t>());</w:t>
+      </w:r>
+    </w:p>
+    <w:p>
+      <w:pPr>
+        <w:pStyle w:val="NoSpacing"/>
+        <w:spacing w:line="276" w:lineRule="auto"/>
+      </w:pPr>
+      <w:r>
+        <w:t>}</w:t>
+      </w:r>
+    </w:p>
+    <w:p/>
+    <w:p>
+      <w:pPr>
+        <w:pStyle w:val="Heading3"/>
+        <w:rPr>
+          <w:color w:val="auto"/>
+          <w:sz w:val="32"/>
+          <w:szCs w:val="32"/>
+        </w:rPr>
+      </w:pPr>
+      <w:r>
+        <w:rPr>
+          <w:color w:val="auto"/>
+          <w:sz w:val="32"/>
+          <w:szCs w:val="32"/>
+        </w:rPr>
+        <w:t>Nested statement blocks</w:t>
+      </w:r>
+    </w:p>
+    <w:p>
+      <w:pPr>
+        <w:spacing w:after="160"/>
+        <w:rPr>
+          <w:rFonts w:cstheme="majorHAnsi"/>
+          <w:color w:val="2F5496" w:themeColor="accent1" w:themeShade="BF"/>
+          <w:szCs w:val="32"/>
+        </w:rPr>
+      </w:pPr>
+    </w:p>
+    <w:p>
+      <w:r>
+        <w:t>Statement blocks can be nested, for example:</w:t>
+      </w:r>
+    </w:p>
+    <w:p/>
+    <w:p>
+      <w:pPr>
+        <w:spacing w:line="276" w:lineRule="auto"/>
+        <w:rPr>
+          <w:rFonts w:ascii="Consolas" w:hAnsi="Consolas"/>
+          <w:sz w:val="22"/>
+          <w:szCs w:val="20"/>
+        </w:rPr>
+      </w:pPr>
+      <w:r>
+        <w:rPr>
+          <w:rFonts w:ascii="Consolas" w:hAnsi="Consolas"/>
+          <w:sz w:val="22"/>
+          <w:szCs w:val="20"/>
+        </w:rPr>
+        <w:t>foreach (string s in System.IO.Directory.GetDirectories(System.Environment.CurrentDirectory))</w:t>
+      </w:r>
+    </w:p>
+    <w:p>
+      <w:pPr>
+        <w:spacing w:line="276" w:lineRule="auto"/>
+        <w:rPr>
+          <w:rFonts w:ascii="Consolas" w:hAnsi="Consolas"/>
+          <w:sz w:val="22"/>
+          <w:szCs w:val="20"/>
+        </w:rPr>
+      </w:pPr>
+      <w:r>
+        <w:rPr>
+          <w:rFonts w:ascii="Consolas" w:hAnsi="Consolas"/>
+          <w:sz w:val="22"/>
+          <w:szCs w:val="20"/>
+        </w:rPr>
+        <w:t>{</w:t>
+      </w:r>
+    </w:p>
+    <w:p>
+      <w:pPr>
+        <w:spacing w:line="276" w:lineRule="auto"/>
+        <w:rPr>
+          <w:rFonts w:ascii="Consolas" w:hAnsi="Consolas"/>
+          <w:sz w:val="22"/>
+          <w:szCs w:val="20"/>
+        </w:rPr>
+      </w:pPr>
+      <w:r>
+        <w:rPr>
+          <w:rFonts w:ascii="Consolas" w:hAnsi="Consolas"/>
+          <w:sz w:val="22"/>
+          <w:szCs w:val="20"/>
+        </w:rPr>
+        <w:tab/>
+        <w:t>if (</w:t>
+      </w:r>
+      <w:proofErr w:type="spellStart"/>
+      <w:r>
+        <w:rPr>
+          <w:rFonts w:ascii="Consolas" w:hAnsi="Consolas"/>
+          <w:sz w:val="22"/>
+          <w:szCs w:val="20"/>
+        </w:rPr>
+        <w:t>S.StartsWith</w:t>
+      </w:r>
+      <w:proofErr w:type="spellEnd"/>
+      <w:r>
+        <w:rPr>
+          <w:rFonts w:ascii="Consolas" w:hAnsi="Consolas"/>
+          <w:sz w:val="22"/>
+          <w:szCs w:val="20"/>
+        </w:rPr>
+        <w:t>(“</w:t>
+      </w:r>
+      <w:proofErr w:type="spellStart"/>
+      <w:r>
+        <w:rPr>
+          <w:rFonts w:ascii="Consolas" w:hAnsi="Consolas"/>
+          <w:sz w:val="22"/>
+          <w:szCs w:val="20"/>
+        </w:rPr>
+        <w:t>CSharp</w:t>
+      </w:r>
+      <w:proofErr w:type="spellEnd"/>
+      <w:r>
+        <w:rPr>
+          <w:rFonts w:ascii="Consolas" w:hAnsi="Consolas"/>
+          <w:sz w:val="22"/>
+          <w:szCs w:val="20"/>
+        </w:rPr>
+        <w:t>”))</w:t>
+      </w:r>
+    </w:p>
+    <w:p>
+      <w:pPr>
+        <w:spacing w:line="276" w:lineRule="auto"/>
+        <w:rPr>
+          <w:rFonts w:ascii="Consolas" w:hAnsi="Consolas"/>
+          <w:sz w:val="22"/>
+          <w:szCs w:val="20"/>
+        </w:rPr>
+      </w:pPr>
+      <w:r>
+        <w:rPr>
+          <w:rFonts w:ascii="Consolas" w:hAnsi="Consolas"/>
+          <w:sz w:val="22"/>
+          <w:szCs w:val="20"/>
+        </w:rPr>
+        <w:tab/>
+        <w:t>{</w:t>
+      </w:r>
+    </w:p>
+    <w:p>
+      <w:pPr>
+        <w:spacing w:line="276" w:lineRule="auto"/>
+        <w:rPr>
+          <w:rFonts w:ascii="Consolas" w:hAnsi="Consolas"/>
+          <w:sz w:val="22"/>
+          <w:szCs w:val="20"/>
+        </w:rPr>
+      </w:pPr>
+      <w:r>
+        <w:rPr>
+          <w:rFonts w:ascii="Consolas" w:hAnsi="Consolas"/>
+          <w:sz w:val="22"/>
+          <w:szCs w:val="20"/>
+        </w:rPr>
+        <w:tab/>
+      </w:r>
+      <w:r>
+        <w:rPr>
+          <w:rFonts w:ascii="Consolas" w:hAnsi="Consolas"/>
+          <w:sz w:val="22"/>
+          <w:szCs w:val="20"/>
+        </w:rPr>
+        <w:tab/>
+        <w:t>if (</w:t>
+      </w:r>
+      <w:proofErr w:type="spellStart"/>
+      <w:r>
+        <w:rPr>
+          <w:rFonts w:ascii="Consolas" w:hAnsi="Consolas"/>
+          <w:sz w:val="22"/>
+          <w:szCs w:val="20"/>
+        </w:rPr>
+        <w:t>S.EndsWith</w:t>
+      </w:r>
+      <w:proofErr w:type="spellEnd"/>
+      <w:r>
+        <w:rPr>
+          <w:rFonts w:ascii="Consolas" w:hAnsi="Consolas"/>
+          <w:sz w:val="22"/>
+          <w:szCs w:val="20"/>
+        </w:rPr>
+        <w:t>(“</w:t>
+      </w:r>
+      <w:proofErr w:type="spellStart"/>
+      <w:r>
+        <w:rPr>
+          <w:rFonts w:ascii="Consolas" w:hAnsi="Consolas"/>
+          <w:sz w:val="22"/>
+          <w:szCs w:val="20"/>
+        </w:rPr>
+        <w:t>TempFolder</w:t>
+      </w:r>
+      <w:proofErr w:type="spellEnd"/>
+      <w:r>
+        <w:rPr>
+          <w:rFonts w:ascii="Consolas" w:hAnsi="Consolas"/>
+          <w:sz w:val="22"/>
+          <w:szCs w:val="20"/>
+        </w:rPr>
+        <w:t>”))</w:t>
+      </w:r>
+    </w:p>
+    <w:p>
+      <w:pPr>
+        <w:spacing w:line="276" w:lineRule="auto"/>
+        <w:rPr>
+          <w:rFonts w:ascii="Consolas" w:hAnsi="Consolas"/>
+          <w:sz w:val="22"/>
+          <w:szCs w:val="20"/>
+        </w:rPr>
+      </w:pPr>
+      <w:r>
+        <w:rPr>
+          <w:rFonts w:ascii="Consolas" w:hAnsi="Consolas"/>
+          <w:sz w:val="22"/>
+          <w:szCs w:val="20"/>
+        </w:rPr>
+        <w:tab/>
+      </w:r>
+      <w:r>
+        <w:rPr>
+          <w:rFonts w:ascii="Consolas" w:hAnsi="Consolas"/>
+          <w:sz w:val="22"/>
+          <w:szCs w:val="20"/>
+        </w:rPr>
+        <w:tab/>
+        <w:t>{</w:t>
+      </w:r>
+    </w:p>
+    <w:p>
+      <w:pPr>
+        <w:spacing w:line="276" w:lineRule="auto"/>
+        <w:rPr>
+          <w:rFonts w:ascii="Consolas" w:hAnsi="Consolas"/>
+          <w:sz w:val="22"/>
+          <w:szCs w:val="20"/>
+        </w:rPr>
+      </w:pPr>
+      <w:r>
+        <w:rPr>
+          <w:rFonts w:ascii="Consolas" w:hAnsi="Consolas"/>
+          <w:sz w:val="22"/>
+          <w:szCs w:val="20"/>
+        </w:rPr>
+        <w:tab/>
+      </w:r>
+      <w:r>
+        <w:rPr>
+          <w:rFonts w:ascii="Consolas" w:hAnsi="Consolas"/>
+          <w:sz w:val="22"/>
+          <w:szCs w:val="20"/>
+        </w:rPr>
+        <w:tab/>
+      </w:r>
+      <w:r>
+        <w:rPr>
+          <w:rFonts w:ascii="Consolas" w:hAnsi="Consolas"/>
+          <w:sz w:val="22"/>
+          <w:szCs w:val="20"/>
+        </w:rPr>
+        <w:tab/>
+        <w:t>return s;</w:t>
+      </w:r>
+    </w:p>
+    <w:p>
+      <w:pPr>
+        <w:spacing w:line="276" w:lineRule="auto"/>
+        <w:rPr>
+          <w:rFonts w:ascii="Consolas" w:hAnsi="Consolas"/>
+          <w:sz w:val="22"/>
+          <w:szCs w:val="20"/>
+        </w:rPr>
+      </w:pPr>
+      <w:r>
+        <w:rPr>
+          <w:rFonts w:ascii="Consolas" w:hAnsi="Consolas"/>
+          <w:sz w:val="22"/>
+          <w:szCs w:val="20"/>
+        </w:rPr>
+        <w:tab/>
+      </w:r>
+      <w:r>
+        <w:rPr>
+          <w:rFonts w:ascii="Consolas" w:hAnsi="Consolas"/>
+          <w:sz w:val="22"/>
+          <w:szCs w:val="20"/>
+        </w:rPr>
+        <w:tab/>
+        <w:t>}</w:t>
+      </w:r>
+    </w:p>
+    <w:p>
+      <w:pPr>
+        <w:spacing w:line="276" w:lineRule="auto"/>
+        <w:rPr>
+          <w:rFonts w:ascii="Consolas" w:hAnsi="Consolas"/>
+          <w:sz w:val="22"/>
+          <w:szCs w:val="20"/>
+        </w:rPr>
+      </w:pPr>
+      <w:r>
+        <w:rPr>
+          <w:rFonts w:ascii="Consolas" w:hAnsi="Consolas"/>
+          <w:sz w:val="22"/>
+          <w:szCs w:val="20"/>
+        </w:rPr>
+        <w:tab/>
+        <w:t>}</w:t>
+      </w:r>
+    </w:p>
+    <w:p>
+      <w:pPr>
+        <w:spacing w:line="276" w:lineRule="auto"/>
+        <w:rPr>
+          <w:rFonts w:ascii="Consolas" w:hAnsi="Consolas"/>
+          <w:sz w:val="22"/>
+          <w:szCs w:val="20"/>
+        </w:rPr>
+      </w:pPr>
+      <w:r>
+        <w:rPr>
+          <w:rFonts w:ascii="Consolas" w:hAnsi="Consolas"/>
+          <w:sz w:val="22"/>
+          <w:szCs w:val="20"/>
+        </w:rPr>
+        <w:t>}</w:t>
+      </w:r>
+    </w:p>
+    <w:p>
+      <w:pPr>
+        <w:spacing w:line="276" w:lineRule="auto"/>
+        <w:rPr>
+          <w:rFonts w:ascii="Consolas" w:hAnsi="Consolas"/>
+          <w:sz w:val="22"/>
+          <w:szCs w:val="20"/>
+        </w:rPr>
+      </w:pPr>
+      <w:r>
+        <w:rPr>
+          <w:rFonts w:ascii="Consolas" w:hAnsi="Consolas"/>
+          <w:sz w:val="22"/>
+          <w:szCs w:val="20"/>
+        </w:rPr>
+        <w:t>return “Not found.”;</w:t>
+      </w:r>
+    </w:p>
+    <w:p>
+      <w:pPr>
+        <w:spacing w:after="240"/>
+      </w:pPr>
+    </w:p>
+    <w:p>
+      <w:pPr>
+        <w:pStyle w:val="Heading3"/>
+        <w:rPr>
+          <w:color w:val="auto"/>
+          <w:sz w:val="32"/>
+          <w:szCs w:val="32"/>
+        </w:rPr>
+      </w:pPr>
+      <w:r>
+        <w:rPr>
+          <w:color w:val="auto"/>
+          <w:sz w:val="32"/>
+          <w:szCs w:val="32"/>
+        </w:rPr>
+        <w:t>Unreachable statements</w:t>
+      </w:r>
+    </w:p>
+    <w:p>
+      <w:pPr>
+        <w:spacing w:after="160"/>
+        <w:rPr>
+          <w:rFonts w:cstheme="majorHAnsi"/>
+          <w:color w:val="2F5496" w:themeColor="accent1" w:themeShade="BF"/>
+          <w:szCs w:val="32"/>
+        </w:rPr>
+      </w:pPr>
+    </w:p>
+    <w:p>
+      <w:r>
+        <w:t>If the compiler concludes that flow of control can never reach a given statement, it will trigger a warning with code CS0162. For example:</w:t>
+      </w:r>
+    </w:p>
+    <w:p/>
+    <w:p>
+      <w:pPr>
+        <w:pStyle w:val="NoSpacing"/>
+        <w:spacing w:line="276" w:lineRule="auto"/>
+      </w:pPr>
+      <w:r>
+        <w:t xml:space="preserve">const int </w:t>
+      </w:r>
+      <w:proofErr w:type="spellStart"/>
+      <w:r>
+        <w:t>val</w:t>
+      </w:r>
+      <w:proofErr w:type="spellEnd"/>
+      <w:r>
+        <w:t xml:space="preserve"> = 5;</w:t>
+      </w:r>
+    </w:p>
+    <w:p>
+      <w:pPr>
+        <w:pStyle w:val="NoSpacing"/>
+        <w:spacing w:line="276" w:lineRule="auto"/>
+      </w:pPr>
+      <w:r>
+        <w:t>if (</w:t>
+      </w:r>
+      <w:proofErr w:type="spellStart"/>
+      <w:r>
+        <w:t>val</w:t>
+      </w:r>
+      <w:proofErr w:type="spellEnd"/>
+      <w:r>
+        <w:t xml:space="preserve"> &lt; 4)</w:t>
+      </w:r>
+    </w:p>
+    <w:p>
+      <w:pPr>
+        <w:pStyle w:val="NoSpacing"/>
+        <w:spacing w:line="276" w:lineRule="auto"/>
+      </w:pPr>
+      <w:r>
+        <w:t>{</w:t>
+      </w:r>
+    </w:p>
+    <w:p>
+      <w:pPr>
+        <w:pStyle w:val="NoSpacing"/>
+        <w:spacing w:line="276" w:lineRule="auto"/>
+      </w:pPr>
+      <w:r>
+        <w:tab/>
+        <w:t>//this will trigger a CS0162 warning</w:t>
+      </w:r>
+    </w:p>
+    <w:p>
+      <w:pPr>
+        <w:pStyle w:val="NoSpacing"/>
+        <w:spacing w:line="276" w:lineRule="auto"/>
+      </w:pPr>
+      <w:r>
+        <w:tab/>
+      </w:r>
+      <w:proofErr w:type="spellStart"/>
+      <w:r>
+        <w:t>System.Console.WriteLine</w:t>
+      </w:r>
+      <w:proofErr w:type="spellEnd"/>
+      <w:r>
+        <w:t>(“This statement is unreachable.”);</w:t>
+      </w:r>
+    </w:p>
+    <w:p>
+      <w:pPr>
+        <w:pStyle w:val="NoSpacing"/>
+        <w:spacing w:line="276" w:lineRule="auto"/>
+      </w:pPr>
+      <w:r>
+        <w:t>}</w:t>
+      </w:r>
+    </w:p>
+    <w:p>
+      <w:r>
+        <w:br w:type="page"/>
+      </w:r>
+    </w:p>
+    <w:p>
+      <w:pPr>
+        <w:pBdr>
+          <w:bottom w:val="single" w:sz="4" w:space="1" w:color="2F5496" w:themeColor="accent1" w:themeShade="BF"/>
+        </w:pBdr>
         <w:rPr>
           <w:rFonts w:cstheme="majorHAnsi"/>
           <w:color w:val="2F5496" w:themeColor="accent1" w:themeShade="BF"/>
@@ -14224,15 +15425,37 @@
           <w:szCs w:val="32"/>
         </w:rPr>
       </w:pPr>
-      <w:r>
+    </w:p>
+    <w:p>
+      <w:pPr>
         <w:rPr>
           <w:rFonts w:cstheme="majorHAnsi"/>
           <w:color w:val="2F5496" w:themeColor="accent1" w:themeShade="BF"/>
           <w:sz w:val="32"/>
           <w:szCs w:val="32"/>
         </w:rPr>
-        <w:br w:type="page"/>
-      </w:r>
+      </w:pPr>
+    </w:p>
+    <w:p>
+      <w:pPr>
+        <w:pStyle w:val="Heading2"/>
+        <w:ind w:firstLine="720"/>
+        <w:rPr>
+          <w:rFonts w:cstheme="majorHAnsi"/>
+          <w:sz w:val="40"/>
+          <w:szCs w:val="40"/>
+        </w:rPr>
+      </w:pPr>
+      <w:bookmarkStart w:id="30" w:name="_Toc62854049"/>
+      <w:r>
+        <w:rPr>
+          <w:rFonts w:cstheme="majorHAnsi"/>
+          <w:sz w:val="40"/>
+          <w:szCs w:val="40"/>
+        </w:rPr>
+        <w:t>Attributes</w:t>
+      </w:r>
+      <w:bookmarkEnd w:id="30"/>
     </w:p>
     <w:p>
       <w:pPr>
@@ -14241,42 +15464,66 @@
         </w:pBdr>
         <w:rPr>
           <w:rFonts w:cstheme="majorHAnsi"/>
+          <w:sz w:val="32"/>
+          <w:szCs w:val="32"/>
+        </w:rPr>
+      </w:pPr>
+    </w:p>
+    <w:p>
+      <w:pPr>
+        <w:rPr>
+          <w:rFonts w:cstheme="majorHAnsi"/>
+          <w:szCs w:val="24"/>
+        </w:rPr>
+      </w:pPr>
+    </w:p>
+    <w:p>
+      <w:pPr>
+        <w:pStyle w:val="Heading3"/>
+        <w:rPr>
+          <w:rFonts w:cstheme="majorHAnsi"/>
+          <w:color w:val="auto"/>
+        </w:rPr>
+      </w:pPr>
+      <w:bookmarkStart w:id="31" w:name="_Toc62854050"/>
+      <w:r>
+        <w:rPr>
+          <w:rFonts w:cstheme="majorHAnsi"/>
+          <w:color w:val="auto"/>
+          <w:sz w:val="32"/>
+          <w:szCs w:val="32"/>
+        </w:rPr>
+        <w:t>Attributes</w:t>
+      </w:r>
+      <w:bookmarkEnd w:id="31"/>
+    </w:p>
+    <w:p>
+      <w:pPr>
+        <w:rPr>
+          <w:rFonts w:cstheme="majorHAnsi"/>
+          <w:szCs w:val="24"/>
+        </w:rPr>
+      </w:pPr>
+    </w:p>
+    <w:p>
+      <w:pPr>
+        <w:spacing w:after="160"/>
+        <w:rPr>
+          <w:rFonts w:cstheme="majorHAnsi"/>
           <w:color w:val="2F5496" w:themeColor="accent1" w:themeShade="BF"/>
           <w:sz w:val="32"/>
           <w:szCs w:val="32"/>
         </w:rPr>
       </w:pPr>
-    </w:p>
-    <w:p>
-      <w:pPr>
+      <w:r>
         <w:rPr>
           <w:rFonts w:cstheme="majorHAnsi"/>
           <w:color w:val="2F5496" w:themeColor="accent1" w:themeShade="BF"/>
           <w:sz w:val="32"/>
           <w:szCs w:val="32"/>
         </w:rPr>
-      </w:pPr>
-    </w:p>
-    <w:p>
-      <w:pPr>
-        <w:pStyle w:val="Heading2"/>
-        <w:ind w:firstLine="720"/>
-        <w:rPr>
-          <w:rFonts w:cstheme="majorHAnsi"/>
-          <w:sz w:val="40"/>
-          <w:szCs w:val="40"/>
-        </w:rPr>
-      </w:pPr>
-      <w:bookmarkStart w:id="31" w:name="_Toc62854049"/>
-      <w:r>
-        <w:rPr>
-          <w:rFonts w:cstheme="majorHAnsi"/>
-          <w:sz w:val="40"/>
-          <w:szCs w:val="40"/>
-        </w:rPr>
-        <w:t>Attributes</w:t>
-      </w:r>
-      <w:bookmarkEnd w:id="31"/>
+        <w:br w:type="page"/>
+      </w:r>
     </w:p>
     <w:p>
       <w:pPr>
@@ -14285,6 +15532,7 @@
         </w:pBdr>
         <w:rPr>
           <w:rFonts w:cstheme="majorHAnsi"/>
+          <w:color w:val="2F5496" w:themeColor="accent1" w:themeShade="BF"/>
           <w:sz w:val="32"/>
           <w:szCs w:val="32"/>
         </w:rPr>
@@ -14294,6 +15542,49 @@
       <w:pPr>
         <w:rPr>
           <w:rFonts w:cstheme="majorHAnsi"/>
+          <w:color w:val="2F5496" w:themeColor="accent1" w:themeShade="BF"/>
+          <w:sz w:val="32"/>
+          <w:szCs w:val="32"/>
+        </w:rPr>
+      </w:pPr>
+    </w:p>
+    <w:p>
+      <w:pPr>
+        <w:pStyle w:val="Heading2"/>
+        <w:ind w:firstLine="720"/>
+        <w:rPr>
+          <w:rFonts w:cstheme="majorHAnsi"/>
+          <w:sz w:val="40"/>
+          <w:szCs w:val="40"/>
+        </w:rPr>
+      </w:pPr>
+      <w:bookmarkStart w:id="32" w:name="_Toc62854051"/>
+      <w:r>
+        <w:rPr>
+          <w:rFonts w:cstheme="majorHAnsi"/>
+          <w:sz w:val="40"/>
+          <w:szCs w:val="40"/>
+        </w:rPr>
+        <w:t>Expression-Bodied Members</w:t>
+      </w:r>
+      <w:bookmarkEnd w:id="32"/>
+    </w:p>
+    <w:p>
+      <w:pPr>
+        <w:pBdr>
+          <w:bottom w:val="single" w:sz="4" w:space="1" w:color="2F5496" w:themeColor="accent1" w:themeShade="BF"/>
+        </w:pBdr>
+        <w:rPr>
+          <w:rFonts w:cstheme="majorHAnsi"/>
+          <w:sz w:val="32"/>
+          <w:szCs w:val="32"/>
+        </w:rPr>
+      </w:pPr>
+    </w:p>
+    <w:p>
+      <w:pPr>
+        <w:rPr>
+          <w:rFonts w:cstheme="majorHAnsi"/>
           <w:szCs w:val="24"/>
         </w:rPr>
       </w:pPr>
@@ -14301,136 +15592,24 @@
     <w:p>
       <w:pPr>
         <w:pStyle w:val="Heading3"/>
-        <w:rPr>
-          <w:rFonts w:cstheme="majorHAnsi"/>
-          <w:color w:val="auto"/>
-        </w:rPr>
-      </w:pPr>
-      <w:bookmarkStart w:id="32" w:name="_Toc62854050"/>
-      <w:r>
         <w:rPr>
           <w:rFonts w:cstheme="majorHAnsi"/>
           <w:color w:val="auto"/>
           <w:sz w:val="32"/>
           <w:szCs w:val="32"/>
         </w:rPr>
-        <w:t>Attributes</w:t>
-      </w:r>
-      <w:bookmarkEnd w:id="32"/>
-    </w:p>
-    <w:p>
-      <w:pPr>
-        <w:rPr>
-          <w:rFonts w:cstheme="majorHAnsi"/>
-          <w:szCs w:val="24"/>
-        </w:rPr>
-      </w:pPr>
-    </w:p>
-    <w:p>
-      <w:pPr>
-        <w:spacing w:after="160"/>
-        <w:rPr>
-          <w:rFonts w:cstheme="majorHAnsi"/>
-          <w:color w:val="2F5496" w:themeColor="accent1" w:themeShade="BF"/>
-          <w:sz w:val="32"/>
-          <w:szCs w:val="32"/>
-        </w:rPr>
-      </w:pPr>
-      <w:r>
-        <w:rPr>
-          <w:rFonts w:cstheme="majorHAnsi"/>
-          <w:color w:val="2F5496" w:themeColor="accent1" w:themeShade="BF"/>
-          <w:sz w:val="32"/>
-          <w:szCs w:val="32"/>
-        </w:rPr>
-        <w:br w:type="page"/>
-      </w:r>
-    </w:p>
-    <w:p>
-      <w:pPr>
-        <w:pBdr>
-          <w:bottom w:val="single" w:sz="4" w:space="1" w:color="2F5496" w:themeColor="accent1" w:themeShade="BF"/>
-        </w:pBdr>
-        <w:rPr>
-          <w:rFonts w:cstheme="majorHAnsi"/>
-          <w:color w:val="2F5496" w:themeColor="accent1" w:themeShade="BF"/>
-          <w:sz w:val="32"/>
-          <w:szCs w:val="32"/>
-        </w:rPr>
-      </w:pPr>
-    </w:p>
-    <w:p>
-      <w:pPr>
-        <w:rPr>
-          <w:rFonts w:cstheme="majorHAnsi"/>
-          <w:color w:val="2F5496" w:themeColor="accent1" w:themeShade="BF"/>
-          <w:sz w:val="32"/>
-          <w:szCs w:val="32"/>
-        </w:rPr>
-      </w:pPr>
-    </w:p>
-    <w:p>
-      <w:pPr>
-        <w:pStyle w:val="Heading2"/>
-        <w:ind w:firstLine="720"/>
-        <w:rPr>
-          <w:rFonts w:cstheme="majorHAnsi"/>
-          <w:sz w:val="40"/>
-          <w:szCs w:val="40"/>
-        </w:rPr>
-      </w:pPr>
-      <w:bookmarkStart w:id="33" w:name="_Toc62854051"/>
-      <w:r>
-        <w:rPr>
-          <w:rFonts w:cstheme="majorHAnsi"/>
-          <w:sz w:val="40"/>
-          <w:szCs w:val="40"/>
-        </w:rPr>
-        <w:t>Expression-Bodied Members</w:t>
-      </w:r>
-      <w:bookmarkEnd w:id="33"/>
-    </w:p>
-    <w:p>
-      <w:pPr>
-        <w:pBdr>
-          <w:bottom w:val="single" w:sz="4" w:space="1" w:color="2F5496" w:themeColor="accent1" w:themeShade="BF"/>
-        </w:pBdr>
-        <w:rPr>
-          <w:rFonts w:cstheme="majorHAnsi"/>
-          <w:sz w:val="32"/>
-          <w:szCs w:val="32"/>
-        </w:rPr>
-      </w:pPr>
-    </w:p>
-    <w:p>
-      <w:pPr>
-        <w:rPr>
-          <w:rFonts w:cstheme="majorHAnsi"/>
-          <w:szCs w:val="24"/>
-        </w:rPr>
-      </w:pPr>
-    </w:p>
-    <w:p>
-      <w:pPr>
-        <w:pStyle w:val="Heading3"/>
+      </w:pPr>
+      <w:bookmarkStart w:id="33" w:name="_Toc62854052"/>
+      <w:r>
         <w:rPr>
           <w:rFonts w:cstheme="majorHAnsi"/>
           <w:color w:val="auto"/>
           <w:sz w:val="32"/>
           <w:szCs w:val="32"/>
         </w:rPr>
-      </w:pPr>
-      <w:bookmarkStart w:id="34" w:name="_Toc62854052"/>
-      <w:r>
-        <w:rPr>
-          <w:rFonts w:cstheme="majorHAnsi"/>
-          <w:color w:val="auto"/>
-          <w:sz w:val="32"/>
-          <w:szCs w:val="32"/>
-        </w:rPr>
         <w:t>Expression-Bodied Members</w:t>
       </w:r>
-      <w:bookmarkEnd w:id="34"/>
+      <w:bookmarkEnd w:id="33"/>
     </w:p>
     <w:p>
       <w:pPr>

</xml_diff>

<commit_message>
Added notes on attributes and attribute properties
</commit_message>
<xml_diff>
--- a/Notes.docx
+++ b/Notes.docx
@@ -401,7 +401,7 @@
           <w:szCs w:val="44"/>
         </w:rPr>
       </w:pPr>
-      <w:bookmarkStart w:id="0" w:name="_Toc62854018"/>
+      <w:bookmarkStart w:id="0" w:name="_Toc65606210"/>
       <w:r>
         <w:rPr>
           <w:rFonts w:cstheme="majorHAnsi"/>
@@ -617,7 +617,7 @@
           <w:r>
             <w:fldChar w:fldCharType="separate"/>
           </w:r>
-          <w:hyperlink w:anchor="_Toc62854018" w:history="1">
+          <w:hyperlink w:anchor="_Toc65606210" w:history="1">
             <w:r>
               <w:rPr>
                 <w:rStyle w:val="Hyperlink"/>
@@ -640,7 +640,7 @@
               <w:rPr>
                 <w:webHidden/>
               </w:rPr>
-              <w:instrText xml:space="preserve"> PAGEREF _Toc62854018 \h </w:instrText>
+              <w:instrText xml:space="preserve"> PAGEREF _Toc65606210 \h </w:instrText>
             </w:r>
             <w:r>
               <w:rPr>
@@ -678,7 +678,7 @@
               <w:lang w:val="en-GB" w:eastAsia="en-GB"/>
             </w:rPr>
           </w:pPr>
-          <w:hyperlink w:anchor="_Toc62854019" w:history="1">
+          <w:hyperlink w:anchor="_Toc65606211" w:history="1">
             <w:r>
               <w:rPr>
                 <w:rStyle w:val="Hyperlink"/>
@@ -701,7 +701,7 @@
               <w:rPr>
                 <w:webHidden/>
               </w:rPr>
-              <w:instrText xml:space="preserve"> PAGEREF _Toc62854019 \h </w:instrText>
+              <w:instrText xml:space="preserve"> PAGEREF _Toc65606211 \h </w:instrText>
             </w:r>
             <w:r>
               <w:rPr>
@@ -740,7 +740,7 @@
               <w:lang w:val="en-GB" w:eastAsia="en-GB"/>
             </w:rPr>
           </w:pPr>
-          <w:hyperlink w:anchor="_Toc62854020" w:history="1">
+          <w:hyperlink w:anchor="_Toc65606212" w:history="1">
             <w:r>
               <w:rPr>
                 <w:rStyle w:val="Hyperlink"/>
@@ -768,7 +768,7 @@
                 <w:noProof/>
                 <w:webHidden/>
               </w:rPr>
-              <w:instrText xml:space="preserve"> PAGEREF _Toc62854020 \h </w:instrText>
+              <w:instrText xml:space="preserve"> PAGEREF _Toc65606212 \h </w:instrText>
             </w:r>
             <w:r>
               <w:rPr>
@@ -811,7 +811,7 @@
               <w:lang w:val="en-GB" w:eastAsia="en-GB"/>
             </w:rPr>
           </w:pPr>
-          <w:hyperlink w:anchor="_Toc62854021" w:history="1">
+          <w:hyperlink w:anchor="_Toc65606213" w:history="1">
             <w:r>
               <w:rPr>
                 <w:rStyle w:val="Hyperlink"/>
@@ -839,7 +839,7 @@
                 <w:noProof/>
                 <w:webHidden/>
               </w:rPr>
-              <w:instrText xml:space="preserve"> PAGEREF _Toc62854021 \h </w:instrText>
+              <w:instrText xml:space="preserve"> PAGEREF _Toc65606213 \h </w:instrText>
             </w:r>
             <w:r>
               <w:rPr>
@@ -882,7 +882,7 @@
               <w:lang w:val="en-GB" w:eastAsia="en-GB"/>
             </w:rPr>
           </w:pPr>
-          <w:hyperlink w:anchor="_Toc62854022" w:history="1">
+          <w:hyperlink w:anchor="_Toc65606214" w:history="1">
             <w:r>
               <w:rPr>
                 <w:rStyle w:val="Hyperlink"/>
@@ -910,7 +910,7 @@
                 <w:noProof/>
                 <w:webHidden/>
               </w:rPr>
-              <w:instrText xml:space="preserve"> PAGEREF _Toc62854022 \h </w:instrText>
+              <w:instrText xml:space="preserve"> PAGEREF _Toc65606214 \h </w:instrText>
             </w:r>
             <w:r>
               <w:rPr>
@@ -953,7 +953,7 @@
               <w:lang w:val="en-GB" w:eastAsia="en-GB"/>
             </w:rPr>
           </w:pPr>
-          <w:hyperlink w:anchor="_Toc62854023" w:history="1">
+          <w:hyperlink w:anchor="_Toc65606215" w:history="1">
             <w:r>
               <w:rPr>
                 <w:rStyle w:val="Hyperlink"/>
@@ -981,7 +981,7 @@
                 <w:noProof/>
                 <w:webHidden/>
               </w:rPr>
-              <w:instrText xml:space="preserve"> PAGEREF _Toc62854023 \h </w:instrText>
+              <w:instrText xml:space="preserve"> PAGEREF _Toc65606215 \h </w:instrText>
             </w:r>
             <w:r>
               <w:rPr>
@@ -1024,7 +1024,7 @@
               <w:lang w:val="en-GB" w:eastAsia="en-GB"/>
             </w:rPr>
           </w:pPr>
-          <w:hyperlink w:anchor="_Toc62854024" w:history="1">
+          <w:hyperlink w:anchor="_Toc65606216" w:history="1">
             <w:r>
               <w:rPr>
                 <w:rStyle w:val="Hyperlink"/>
@@ -1052,7 +1052,7 @@
                 <w:noProof/>
                 <w:webHidden/>
               </w:rPr>
-              <w:instrText xml:space="preserve"> PAGEREF _Toc62854024 \h </w:instrText>
+              <w:instrText xml:space="preserve"> PAGEREF _Toc65606216 \h </w:instrText>
             </w:r>
             <w:r>
               <w:rPr>
@@ -1095,7 +1095,7 @@
               <w:lang w:val="en-GB" w:eastAsia="en-GB"/>
             </w:rPr>
           </w:pPr>
-          <w:hyperlink w:anchor="_Toc62854025" w:history="1">
+          <w:hyperlink w:anchor="_Toc65606217" w:history="1">
             <w:r>
               <w:rPr>
                 <w:rStyle w:val="Hyperlink"/>
@@ -1123,7 +1123,7 @@
                 <w:noProof/>
                 <w:webHidden/>
               </w:rPr>
-              <w:instrText xml:space="preserve"> PAGEREF _Toc62854025 \h </w:instrText>
+              <w:instrText xml:space="preserve"> PAGEREF _Toc65606217 \h </w:instrText>
             </w:r>
             <w:r>
               <w:rPr>
@@ -1165,7 +1165,7 @@
               <w:lang w:val="en-GB" w:eastAsia="en-GB"/>
             </w:rPr>
           </w:pPr>
-          <w:hyperlink w:anchor="_Toc62854026" w:history="1">
+          <w:hyperlink w:anchor="_Toc65606218" w:history="1">
             <w:r>
               <w:rPr>
                 <w:rStyle w:val="Hyperlink"/>
@@ -1188,7 +1188,7 @@
               <w:rPr>
                 <w:webHidden/>
               </w:rPr>
-              <w:instrText xml:space="preserve"> PAGEREF _Toc62854026 \h </w:instrText>
+              <w:instrText xml:space="preserve"> PAGEREF _Toc65606218 \h </w:instrText>
             </w:r>
             <w:r>
               <w:rPr>
@@ -1227,7 +1227,7 @@
               <w:lang w:val="en-GB" w:eastAsia="en-GB"/>
             </w:rPr>
           </w:pPr>
-          <w:hyperlink w:anchor="_Toc62854027" w:history="1">
+          <w:hyperlink w:anchor="_Toc65606219" w:history="1">
             <w:r>
               <w:rPr>
                 <w:rStyle w:val="Hyperlink"/>
@@ -1255,7 +1255,7 @@
                 <w:noProof/>
                 <w:webHidden/>
               </w:rPr>
-              <w:instrText xml:space="preserve"> PAGEREF _Toc62854027 \h </w:instrText>
+              <w:instrText xml:space="preserve"> PAGEREF _Toc65606219 \h </w:instrText>
             </w:r>
             <w:r>
               <w:rPr>
@@ -1298,7 +1298,7 @@
               <w:lang w:val="en-GB" w:eastAsia="en-GB"/>
             </w:rPr>
           </w:pPr>
-          <w:hyperlink w:anchor="_Toc62854028" w:history="1">
+          <w:hyperlink w:anchor="_Toc65606220" w:history="1">
             <w:r>
               <w:rPr>
                 <w:rStyle w:val="Hyperlink"/>
@@ -1326,7 +1326,7 @@
                 <w:noProof/>
                 <w:webHidden/>
               </w:rPr>
-              <w:instrText xml:space="preserve"> PAGEREF _Toc62854028 \h </w:instrText>
+              <w:instrText xml:space="preserve"> PAGEREF _Toc65606220 \h </w:instrText>
             </w:r>
             <w:r>
               <w:rPr>
@@ -1368,7 +1368,7 @@
               <w:lang w:val="en-GB" w:eastAsia="en-GB"/>
             </w:rPr>
           </w:pPr>
-          <w:hyperlink w:anchor="_Toc62854029" w:history="1">
+          <w:hyperlink w:anchor="_Toc65606221" w:history="1">
             <w:r>
               <w:rPr>
                 <w:rStyle w:val="Hyperlink"/>
@@ -1391,7 +1391,7 @@
               <w:rPr>
                 <w:webHidden/>
               </w:rPr>
-              <w:instrText xml:space="preserve"> PAGEREF _Toc62854029 \h </w:instrText>
+              <w:instrText xml:space="preserve"> PAGEREF _Toc65606221 \h </w:instrText>
             </w:r>
             <w:r>
               <w:rPr>
@@ -1430,7 +1430,7 @@
               <w:lang w:val="en-GB" w:eastAsia="en-GB"/>
             </w:rPr>
           </w:pPr>
-          <w:hyperlink w:anchor="_Toc62854030" w:history="1">
+          <w:hyperlink w:anchor="_Toc65606222" w:history="1">
             <w:r>
               <w:rPr>
                 <w:rStyle w:val="Hyperlink"/>
@@ -1458,7 +1458,7 @@
                 <w:noProof/>
                 <w:webHidden/>
               </w:rPr>
-              <w:instrText xml:space="preserve"> PAGEREF _Toc62854030 \h </w:instrText>
+              <w:instrText xml:space="preserve"> PAGEREF _Toc65606222 \h </w:instrText>
             </w:r>
             <w:r>
               <w:rPr>
@@ -1500,7 +1500,7 @@
               <w:lang w:val="en-GB" w:eastAsia="en-GB"/>
             </w:rPr>
           </w:pPr>
-          <w:hyperlink w:anchor="_Toc62854031" w:history="1">
+          <w:hyperlink w:anchor="_Toc65606223" w:history="1">
             <w:r>
               <w:rPr>
                 <w:rStyle w:val="Hyperlink"/>
@@ -1523,7 +1523,7 @@
               <w:rPr>
                 <w:webHidden/>
               </w:rPr>
-              <w:instrText xml:space="preserve"> PAGEREF _Toc62854031 \h </w:instrText>
+              <w:instrText xml:space="preserve"> PAGEREF _Toc65606223 \h </w:instrText>
             </w:r>
             <w:r>
               <w:rPr>
@@ -1562,7 +1562,7 @@
               <w:lang w:val="en-GB" w:eastAsia="en-GB"/>
             </w:rPr>
           </w:pPr>
-          <w:hyperlink w:anchor="_Toc62854032" w:history="1">
+          <w:hyperlink w:anchor="_Toc65606224" w:history="1">
             <w:r>
               <w:rPr>
                 <w:rStyle w:val="Hyperlink"/>
@@ -1590,7 +1590,7 @@
                 <w:noProof/>
                 <w:webHidden/>
               </w:rPr>
-              <w:instrText xml:space="preserve"> PAGEREF _Toc62854032 \h </w:instrText>
+              <w:instrText xml:space="preserve"> PAGEREF _Toc65606224 \h </w:instrText>
             </w:r>
             <w:r>
               <w:rPr>
@@ -1632,7 +1632,7 @@
               <w:lang w:val="en-GB" w:eastAsia="en-GB"/>
             </w:rPr>
           </w:pPr>
-          <w:hyperlink w:anchor="_Toc62854033" w:history="1">
+          <w:hyperlink w:anchor="_Toc65606225" w:history="1">
             <w:r>
               <w:rPr>
                 <w:rStyle w:val="Hyperlink"/>
@@ -1655,7 +1655,7 @@
               <w:rPr>
                 <w:webHidden/>
               </w:rPr>
-              <w:instrText xml:space="preserve"> PAGEREF _Toc62854033 \h </w:instrText>
+              <w:instrText xml:space="preserve"> PAGEREF _Toc65606225 \h </w:instrText>
             </w:r>
             <w:r>
               <w:rPr>
@@ -1694,7 +1694,7 @@
               <w:lang w:val="en-GB" w:eastAsia="en-GB"/>
             </w:rPr>
           </w:pPr>
-          <w:hyperlink w:anchor="_Toc62854034" w:history="1">
+          <w:hyperlink w:anchor="_Toc65606226" w:history="1">
             <w:r>
               <w:rPr>
                 <w:rStyle w:val="Hyperlink"/>
@@ -1722,7 +1722,7 @@
                 <w:noProof/>
                 <w:webHidden/>
               </w:rPr>
-              <w:instrText xml:space="preserve"> PAGEREF _Toc62854034 \h </w:instrText>
+              <w:instrText xml:space="preserve"> PAGEREF _Toc65606226 \h </w:instrText>
             </w:r>
             <w:r>
               <w:rPr>
@@ -1765,7 +1765,7 @@
               <w:lang w:val="en-GB" w:eastAsia="en-GB"/>
             </w:rPr>
           </w:pPr>
-          <w:hyperlink w:anchor="_Toc62854035" w:history="1">
+          <w:hyperlink w:anchor="_Toc65606227" w:history="1">
             <w:r>
               <w:rPr>
                 <w:rStyle w:val="Hyperlink"/>
@@ -1793,7 +1793,7 @@
                 <w:noProof/>
                 <w:webHidden/>
               </w:rPr>
-              <w:instrText xml:space="preserve"> PAGEREF _Toc62854035 \h </w:instrText>
+              <w:instrText xml:space="preserve"> PAGEREF _Toc65606227 \h </w:instrText>
             </w:r>
             <w:r>
               <w:rPr>
@@ -1836,7 +1836,7 @@
               <w:lang w:val="en-GB" w:eastAsia="en-GB"/>
             </w:rPr>
           </w:pPr>
-          <w:hyperlink w:anchor="_Toc62854036" w:history="1">
+          <w:hyperlink w:anchor="_Toc65606228" w:history="1">
             <w:r>
               <w:rPr>
                 <w:rStyle w:val="Hyperlink"/>
@@ -1864,7 +1864,7 @@
                 <w:noProof/>
                 <w:webHidden/>
               </w:rPr>
-              <w:instrText xml:space="preserve"> PAGEREF _Toc62854036 \h </w:instrText>
+              <w:instrText xml:space="preserve"> PAGEREF _Toc65606228 \h </w:instrText>
             </w:r>
             <w:r>
               <w:rPr>
@@ -1907,7 +1907,7 @@
               <w:lang w:val="en-GB" w:eastAsia="en-GB"/>
             </w:rPr>
           </w:pPr>
-          <w:hyperlink w:anchor="_Toc62854037" w:history="1">
+          <w:hyperlink w:anchor="_Toc65606229" w:history="1">
             <w:r>
               <w:rPr>
                 <w:rStyle w:val="Hyperlink"/>
@@ -1935,7 +1935,7 @@
                 <w:noProof/>
                 <w:webHidden/>
               </w:rPr>
-              <w:instrText xml:space="preserve"> PAGEREF _Toc62854037 \h </w:instrText>
+              <w:instrText xml:space="preserve"> PAGEREF _Toc65606229 \h </w:instrText>
             </w:r>
             <w:r>
               <w:rPr>
@@ -1978,7 +1978,7 @@
               <w:lang w:val="en-GB" w:eastAsia="en-GB"/>
             </w:rPr>
           </w:pPr>
-          <w:hyperlink w:anchor="_Toc62854038" w:history="1">
+          <w:hyperlink w:anchor="_Toc65606230" w:history="1">
             <w:r>
               <w:rPr>
                 <w:rStyle w:val="Hyperlink"/>
@@ -2006,7 +2006,7 @@
                 <w:noProof/>
                 <w:webHidden/>
               </w:rPr>
-              <w:instrText xml:space="preserve"> PAGEREF _Toc62854038 \h </w:instrText>
+              <w:instrText xml:space="preserve"> PAGEREF _Toc65606230 \h </w:instrText>
             </w:r>
             <w:r>
               <w:rPr>
@@ -2049,7 +2049,7 @@
               <w:lang w:val="en-GB" w:eastAsia="en-GB"/>
             </w:rPr>
           </w:pPr>
-          <w:hyperlink w:anchor="_Toc62854039" w:history="1">
+          <w:hyperlink w:anchor="_Toc65606231" w:history="1">
             <w:r>
               <w:rPr>
                 <w:rStyle w:val="Hyperlink"/>
@@ -2077,7 +2077,7 @@
                 <w:noProof/>
                 <w:webHidden/>
               </w:rPr>
-              <w:instrText xml:space="preserve"> PAGEREF _Toc62854039 \h </w:instrText>
+              <w:instrText xml:space="preserve"> PAGEREF _Toc65606231 \h </w:instrText>
             </w:r>
             <w:r>
               <w:rPr>
@@ -2120,7 +2120,7 @@
               <w:lang w:val="en-GB" w:eastAsia="en-GB"/>
             </w:rPr>
           </w:pPr>
-          <w:hyperlink w:anchor="_Toc62854040" w:history="1">
+          <w:hyperlink w:anchor="_Toc65606232" w:history="1">
             <w:r>
               <w:rPr>
                 <w:rStyle w:val="Hyperlink"/>
@@ -2148,7 +2148,7 @@
                 <w:noProof/>
                 <w:webHidden/>
               </w:rPr>
-              <w:instrText xml:space="preserve"> PAGEREF _Toc62854040 \h </w:instrText>
+              <w:instrText xml:space="preserve"> PAGEREF _Toc65606232 \h </w:instrText>
             </w:r>
             <w:r>
               <w:rPr>
@@ -2190,7 +2190,7 @@
               <w:lang w:val="en-GB" w:eastAsia="en-GB"/>
             </w:rPr>
           </w:pPr>
-          <w:hyperlink w:anchor="_Toc62854041" w:history="1">
+          <w:hyperlink w:anchor="_Toc65606233" w:history="1">
             <w:r>
               <w:rPr>
                 <w:rStyle w:val="Hyperlink"/>
@@ -2213,7 +2213,7 @@
               <w:rPr>
                 <w:webHidden/>
               </w:rPr>
-              <w:instrText xml:space="preserve"> PAGEREF _Toc62854041 \h </w:instrText>
+              <w:instrText xml:space="preserve"> PAGEREF _Toc65606233 \h </w:instrText>
             </w:r>
             <w:r>
               <w:rPr>
@@ -2252,7 +2252,7 @@
               <w:lang w:val="en-GB" w:eastAsia="en-GB"/>
             </w:rPr>
           </w:pPr>
-          <w:hyperlink w:anchor="_Toc62854042" w:history="1">
+          <w:hyperlink w:anchor="_Toc65606234" w:history="1">
             <w:r>
               <w:rPr>
                 <w:rStyle w:val="Hyperlink"/>
@@ -2280,7 +2280,7 @@
                 <w:noProof/>
                 <w:webHidden/>
               </w:rPr>
-              <w:instrText xml:space="preserve"> PAGEREF _Toc62854042 \h </w:instrText>
+              <w:instrText xml:space="preserve"> PAGEREF _Toc65606234 \h </w:instrText>
             </w:r>
             <w:r>
               <w:rPr>
@@ -2323,7 +2323,7 @@
               <w:lang w:val="en-GB" w:eastAsia="en-GB"/>
             </w:rPr>
           </w:pPr>
-          <w:hyperlink w:anchor="_Toc62854043" w:history="1">
+          <w:hyperlink w:anchor="_Toc65606235" w:history="1">
             <w:r>
               <w:rPr>
                 <w:rStyle w:val="Hyperlink"/>
@@ -2350,7 +2350,7 @@
                 <w:noProof/>
                 <w:webHidden/>
               </w:rPr>
-              <w:instrText xml:space="preserve"> PAGEREF _Toc62854043 \h </w:instrText>
+              <w:instrText xml:space="preserve"> PAGEREF _Toc65606235 \h </w:instrText>
             </w:r>
             <w:r>
               <w:rPr>
@@ -2393,7 +2393,7 @@
               <w:lang w:val="en-GB" w:eastAsia="en-GB"/>
             </w:rPr>
           </w:pPr>
-          <w:hyperlink w:anchor="_Toc62854044" w:history="1">
+          <w:hyperlink w:anchor="_Toc65606236" w:history="1">
             <w:r>
               <w:rPr>
                 <w:rStyle w:val="Hyperlink"/>
@@ -2420,7 +2420,7 @@
                 <w:noProof/>
                 <w:webHidden/>
               </w:rPr>
-              <w:instrText xml:space="preserve"> PAGEREF _Toc62854044 \h </w:instrText>
+              <w:instrText xml:space="preserve"> PAGEREF _Toc65606236 \h </w:instrText>
             </w:r>
             <w:r>
               <w:rPr>
@@ -2462,7 +2462,7 @@
               <w:lang w:val="en-GB" w:eastAsia="en-GB"/>
             </w:rPr>
           </w:pPr>
-          <w:hyperlink w:anchor="_Toc62854045" w:history="1">
+          <w:hyperlink w:anchor="_Toc65606237" w:history="1">
             <w:r>
               <w:rPr>
                 <w:rStyle w:val="Hyperlink"/>
@@ -2485,7 +2485,7 @@
               <w:rPr>
                 <w:webHidden/>
               </w:rPr>
-              <w:instrText xml:space="preserve"> PAGEREF _Toc62854045 \h </w:instrText>
+              <w:instrText xml:space="preserve"> PAGEREF _Toc65606237 \h </w:instrText>
             </w:r>
             <w:r>
               <w:rPr>
@@ -2524,7 +2524,7 @@
               <w:lang w:val="en-GB" w:eastAsia="en-GB"/>
             </w:rPr>
           </w:pPr>
-          <w:hyperlink w:anchor="_Toc62854046" w:history="1">
+          <w:hyperlink w:anchor="_Toc65606238" w:history="1">
             <w:r>
               <w:rPr>
                 <w:rStyle w:val="Hyperlink"/>
@@ -2552,7 +2552,7 @@
                 <w:noProof/>
                 <w:webHidden/>
               </w:rPr>
-              <w:instrText xml:space="preserve"> PAGEREF _Toc62854046 \h </w:instrText>
+              <w:instrText xml:space="preserve"> PAGEREF _Toc65606238 \h </w:instrText>
             </w:r>
             <w:r>
               <w:rPr>
@@ -2595,7 +2595,7 @@
               <w:lang w:val="en-GB" w:eastAsia="en-GB"/>
             </w:rPr>
           </w:pPr>
-          <w:hyperlink w:anchor="_Toc62854047" w:history="1">
+          <w:hyperlink w:anchor="_Toc65606239" w:history="1">
             <w:r>
               <w:rPr>
                 <w:rStyle w:val="Hyperlink"/>
@@ -2622,7 +2622,7 @@
                 <w:noProof/>
                 <w:webHidden/>
               </w:rPr>
-              <w:instrText xml:space="preserve"> PAGEREF _Toc62854047 \h </w:instrText>
+              <w:instrText xml:space="preserve"> PAGEREF _Toc65606239 \h </w:instrText>
             </w:r>
             <w:r>
               <w:rPr>
@@ -2665,7 +2665,7 @@
               <w:lang w:val="en-GB" w:eastAsia="en-GB"/>
             </w:rPr>
           </w:pPr>
-          <w:hyperlink w:anchor="_Toc62854048" w:history="1">
+          <w:hyperlink w:anchor="_Toc65606240" w:history="1">
             <w:r>
               <w:rPr>
                 <w:rStyle w:val="Hyperlink"/>
@@ -2692,7 +2692,7 @@
                 <w:noProof/>
                 <w:webHidden/>
               </w:rPr>
-              <w:instrText xml:space="preserve"> PAGEREF _Toc62854048 \h </w:instrText>
+              <w:instrText xml:space="preserve"> PAGEREF _Toc65606240 \h </w:instrText>
             </w:r>
             <w:r>
               <w:rPr>
@@ -2717,67 +2717,6 @@
             <w:r>
               <w:rPr>
                 <w:noProof/>
-                <w:webHidden/>
-              </w:rPr>
-              <w:fldChar w:fldCharType="end"/>
-            </w:r>
-          </w:hyperlink>
-        </w:p>
-        <w:p>
-          <w:pPr>
-            <w:pStyle w:val="TOC2"/>
-            <w:rPr>
-              <w:rFonts w:cstheme="minorBidi"/>
-              <w:color w:val="auto"/>
-              <w:sz w:val="22"/>
-              <w:szCs w:val="22"/>
-              <w:lang w:val="en-GB" w:eastAsia="en-GB"/>
-            </w:rPr>
-          </w:pPr>
-          <w:hyperlink w:anchor="_Toc62854049" w:history="1">
-            <w:r>
-              <w:rPr>
-                <w:rStyle w:val="Hyperlink"/>
-              </w:rPr>
-              <w:t>Attributes</w:t>
-            </w:r>
-            <w:r>
-              <w:rPr>
-                <w:webHidden/>
-              </w:rPr>
-              <w:tab/>
-            </w:r>
-            <w:r>
-              <w:rPr>
-                <w:webHidden/>
-              </w:rPr>
-              <w:fldChar w:fldCharType="begin"/>
-            </w:r>
-            <w:r>
-              <w:rPr>
-                <w:webHidden/>
-              </w:rPr>
-              <w:instrText xml:space="preserve"> PAGEREF _Toc62854049 \h </w:instrText>
-            </w:r>
-            <w:r>
-              <w:rPr>
-                <w:webHidden/>
-              </w:rPr>
-            </w:r>
-            <w:r>
-              <w:rPr>
-                <w:webHidden/>
-              </w:rPr>
-              <w:fldChar w:fldCharType="separate"/>
-            </w:r>
-            <w:r>
-              <w:rPr>
-                <w:webHidden/>
-              </w:rPr>
-              <w:t>30</w:t>
-            </w:r>
-            <w:r>
-              <w:rPr>
                 <w:webHidden/>
               </w:rPr>
               <w:fldChar w:fldCharType="end"/>
@@ -2796,14 +2735,13 @@
               <w:lang w:val="en-GB" w:eastAsia="en-GB"/>
             </w:rPr>
           </w:pPr>
-          <w:hyperlink w:anchor="_Toc62854050" w:history="1">
+          <w:hyperlink w:anchor="_Toc65606241" w:history="1">
             <w:r>
               <w:rPr>
                 <w:rStyle w:val="Hyperlink"/>
-                <w:rFonts w:cstheme="majorHAnsi"/>
-                <w:noProof/>
-              </w:rPr>
-              <w:t>Attributes</w:t>
+                <w:noProof/>
+              </w:rPr>
+              <w:t>Expression Statements</w:t>
             </w:r>
             <w:r>
               <w:rPr>
@@ -2824,7 +2762,7 @@
                 <w:noProof/>
                 <w:webHidden/>
               </w:rPr>
-              <w:instrText xml:space="preserve"> PAGEREF _Toc62854050 \h </w:instrText>
+              <w:instrText xml:space="preserve"> PAGEREF _Toc65606241 \h </w:instrText>
             </w:r>
             <w:r>
               <w:rPr>
@@ -2844,72 +2782,11 @@
                 <w:noProof/>
                 <w:webHidden/>
               </w:rPr>
-              <w:t>30</w:t>
-            </w:r>
-            <w:r>
-              <w:rPr>
-                <w:noProof/>
-                <w:webHidden/>
-              </w:rPr>
-              <w:fldChar w:fldCharType="end"/>
-            </w:r>
-          </w:hyperlink>
-        </w:p>
-        <w:p>
-          <w:pPr>
-            <w:pStyle w:val="TOC2"/>
-            <w:rPr>
-              <w:rFonts w:cstheme="minorBidi"/>
-              <w:color w:val="auto"/>
-              <w:sz w:val="22"/>
-              <w:szCs w:val="22"/>
-              <w:lang w:val="en-GB" w:eastAsia="en-GB"/>
-            </w:rPr>
-          </w:pPr>
-          <w:hyperlink w:anchor="_Toc62854051" w:history="1">
-            <w:r>
-              <w:rPr>
-                <w:rStyle w:val="Hyperlink"/>
-              </w:rPr>
-              <w:t>Expression-Bodied Members</w:t>
-            </w:r>
-            <w:r>
-              <w:rPr>
-                <w:webHidden/>
-              </w:rPr>
-              <w:tab/>
-            </w:r>
-            <w:r>
-              <w:rPr>
-                <w:webHidden/>
-              </w:rPr>
-              <w:fldChar w:fldCharType="begin"/>
-            </w:r>
-            <w:r>
-              <w:rPr>
-                <w:webHidden/>
-              </w:rPr>
-              <w:instrText xml:space="preserve"> PAGEREF _Toc62854051 \h </w:instrText>
-            </w:r>
-            <w:r>
-              <w:rPr>
-                <w:webHidden/>
-              </w:rPr>
-            </w:r>
-            <w:r>
-              <w:rPr>
-                <w:webHidden/>
-              </w:rPr>
-              <w:fldChar w:fldCharType="separate"/>
-            </w:r>
-            <w:r>
-              <w:rPr>
-                <w:webHidden/>
-              </w:rPr>
-              <w:t>31</w:t>
-            </w:r>
-            <w:r>
-              <w:rPr>
+              <w:t>29</w:t>
+            </w:r>
+            <w:r>
+              <w:rPr>
+                <w:noProof/>
                 <w:webHidden/>
               </w:rPr>
               <w:fldChar w:fldCharType="end"/>
@@ -2928,55 +2805,812 @@
               <w:lang w:val="en-GB" w:eastAsia="en-GB"/>
             </w:rPr>
           </w:pPr>
-          <w:hyperlink w:anchor="_Toc62854052" w:history="1">
+          <w:hyperlink w:anchor="_Toc65606242" w:history="1">
+            <w:r>
+              <w:rPr>
+                <w:rStyle w:val="Hyperlink"/>
+                <w:noProof/>
+              </w:rPr>
+              <w:t>The empty statement</w:t>
+            </w:r>
+            <w:r>
+              <w:rPr>
+                <w:noProof/>
+                <w:webHidden/>
+              </w:rPr>
+              <w:tab/>
+            </w:r>
+            <w:r>
+              <w:rPr>
+                <w:noProof/>
+                <w:webHidden/>
+              </w:rPr>
+              <w:fldChar w:fldCharType="begin"/>
+            </w:r>
+            <w:r>
+              <w:rPr>
+                <w:noProof/>
+                <w:webHidden/>
+              </w:rPr>
+              <w:instrText xml:space="preserve"> PAGEREF _Toc65606242 \h </w:instrText>
+            </w:r>
+            <w:r>
+              <w:rPr>
+                <w:noProof/>
+                <w:webHidden/>
+              </w:rPr>
+            </w:r>
+            <w:r>
+              <w:rPr>
+                <w:noProof/>
+                <w:webHidden/>
+              </w:rPr>
+              <w:fldChar w:fldCharType="separate"/>
+            </w:r>
+            <w:r>
+              <w:rPr>
+                <w:noProof/>
+                <w:webHidden/>
+              </w:rPr>
+              <w:t>29</w:t>
+            </w:r>
+            <w:r>
+              <w:rPr>
+                <w:noProof/>
+                <w:webHidden/>
+              </w:rPr>
+              <w:fldChar w:fldCharType="end"/>
+            </w:r>
+          </w:hyperlink>
+        </w:p>
+        <w:p>
+          <w:pPr>
+            <w:pStyle w:val="TOC3"/>
+            <w:tabs>
+              <w:tab w:val="right" w:leader="dot" w:pos="9016"/>
+            </w:tabs>
+            <w:rPr>
+              <w:rFonts w:cstheme="minorBidi"/>
+              <w:noProof/>
+              <w:lang w:val="en-GB" w:eastAsia="en-GB"/>
+            </w:rPr>
+          </w:pPr>
+          <w:hyperlink w:anchor="_Toc65606243" w:history="1">
+            <w:r>
+              <w:rPr>
+                <w:rStyle w:val="Hyperlink"/>
+                <w:noProof/>
+              </w:rPr>
+              <w:t>Embedded Statements</w:t>
+            </w:r>
+            <w:r>
+              <w:rPr>
+                <w:noProof/>
+                <w:webHidden/>
+              </w:rPr>
+              <w:tab/>
+            </w:r>
+            <w:r>
+              <w:rPr>
+                <w:noProof/>
+                <w:webHidden/>
+              </w:rPr>
+              <w:fldChar w:fldCharType="begin"/>
+            </w:r>
+            <w:r>
+              <w:rPr>
+                <w:noProof/>
+                <w:webHidden/>
+              </w:rPr>
+              <w:instrText xml:space="preserve"> PAGEREF _Toc65606243 \h </w:instrText>
+            </w:r>
+            <w:r>
+              <w:rPr>
+                <w:noProof/>
+                <w:webHidden/>
+              </w:rPr>
+            </w:r>
+            <w:r>
+              <w:rPr>
+                <w:noProof/>
+                <w:webHidden/>
+              </w:rPr>
+              <w:fldChar w:fldCharType="separate"/>
+            </w:r>
+            <w:r>
+              <w:rPr>
+                <w:noProof/>
+                <w:webHidden/>
+              </w:rPr>
+              <w:t>30</w:t>
+            </w:r>
+            <w:r>
+              <w:rPr>
+                <w:noProof/>
+                <w:webHidden/>
+              </w:rPr>
+              <w:fldChar w:fldCharType="end"/>
+            </w:r>
+          </w:hyperlink>
+        </w:p>
+        <w:p>
+          <w:pPr>
+            <w:pStyle w:val="TOC3"/>
+            <w:tabs>
+              <w:tab w:val="right" w:leader="dot" w:pos="9016"/>
+            </w:tabs>
+            <w:rPr>
+              <w:rFonts w:cstheme="minorBidi"/>
+              <w:noProof/>
+              <w:lang w:val="en-GB" w:eastAsia="en-GB"/>
+            </w:rPr>
+          </w:pPr>
+          <w:hyperlink w:anchor="_Toc65606244" w:history="1">
+            <w:r>
+              <w:rPr>
+                <w:rStyle w:val="Hyperlink"/>
+                <w:noProof/>
+              </w:rPr>
+              <w:t>Nested statement blocks</w:t>
+            </w:r>
+            <w:r>
+              <w:rPr>
+                <w:noProof/>
+                <w:webHidden/>
+              </w:rPr>
+              <w:tab/>
+            </w:r>
+            <w:r>
+              <w:rPr>
+                <w:noProof/>
+                <w:webHidden/>
+              </w:rPr>
+              <w:fldChar w:fldCharType="begin"/>
+            </w:r>
+            <w:r>
+              <w:rPr>
+                <w:noProof/>
+                <w:webHidden/>
+              </w:rPr>
+              <w:instrText xml:space="preserve"> PAGEREF _Toc65606244 \h </w:instrText>
+            </w:r>
+            <w:r>
+              <w:rPr>
+                <w:noProof/>
+                <w:webHidden/>
+              </w:rPr>
+            </w:r>
+            <w:r>
+              <w:rPr>
+                <w:noProof/>
+                <w:webHidden/>
+              </w:rPr>
+              <w:fldChar w:fldCharType="separate"/>
+            </w:r>
+            <w:r>
+              <w:rPr>
+                <w:noProof/>
+                <w:webHidden/>
+              </w:rPr>
+              <w:t>31</w:t>
+            </w:r>
+            <w:r>
+              <w:rPr>
+                <w:noProof/>
+                <w:webHidden/>
+              </w:rPr>
+              <w:fldChar w:fldCharType="end"/>
+            </w:r>
+          </w:hyperlink>
+        </w:p>
+        <w:p>
+          <w:pPr>
+            <w:pStyle w:val="TOC3"/>
+            <w:tabs>
+              <w:tab w:val="right" w:leader="dot" w:pos="9016"/>
+            </w:tabs>
+            <w:rPr>
+              <w:rFonts w:cstheme="minorBidi"/>
+              <w:noProof/>
+              <w:lang w:val="en-GB" w:eastAsia="en-GB"/>
+            </w:rPr>
+          </w:pPr>
+          <w:hyperlink w:anchor="_Toc65606245" w:history="1">
+            <w:r>
+              <w:rPr>
+                <w:rStyle w:val="Hyperlink"/>
+                <w:noProof/>
+              </w:rPr>
+              <w:t>Unreachable statements</w:t>
+            </w:r>
+            <w:r>
+              <w:rPr>
+                <w:noProof/>
+                <w:webHidden/>
+              </w:rPr>
+              <w:tab/>
+            </w:r>
+            <w:r>
+              <w:rPr>
+                <w:noProof/>
+                <w:webHidden/>
+              </w:rPr>
+              <w:fldChar w:fldCharType="begin"/>
+            </w:r>
+            <w:r>
+              <w:rPr>
+                <w:noProof/>
+                <w:webHidden/>
+              </w:rPr>
+              <w:instrText xml:space="preserve"> PAGEREF _Toc65606245 \h </w:instrText>
+            </w:r>
+            <w:r>
+              <w:rPr>
+                <w:noProof/>
+                <w:webHidden/>
+              </w:rPr>
+            </w:r>
+            <w:r>
+              <w:rPr>
+                <w:noProof/>
+                <w:webHidden/>
+              </w:rPr>
+              <w:fldChar w:fldCharType="separate"/>
+            </w:r>
+            <w:r>
+              <w:rPr>
+                <w:noProof/>
+                <w:webHidden/>
+              </w:rPr>
+              <w:t>31</w:t>
+            </w:r>
+            <w:r>
+              <w:rPr>
+                <w:noProof/>
+                <w:webHidden/>
+              </w:rPr>
+              <w:fldChar w:fldCharType="end"/>
+            </w:r>
+          </w:hyperlink>
+        </w:p>
+        <w:p>
+          <w:pPr>
+            <w:pStyle w:val="TOC2"/>
+            <w:rPr>
+              <w:rFonts w:cstheme="minorBidi"/>
+              <w:color w:val="auto"/>
+              <w:sz w:val="22"/>
+              <w:szCs w:val="22"/>
+              <w:lang w:val="en-GB" w:eastAsia="en-GB"/>
+            </w:rPr>
+          </w:pPr>
+          <w:hyperlink w:anchor="_Toc65606246" w:history="1">
+            <w:r>
+              <w:rPr>
+                <w:rStyle w:val="Hyperlink"/>
+              </w:rPr>
+              <w:t>Attributes</w:t>
+            </w:r>
+            <w:r>
+              <w:rPr>
+                <w:webHidden/>
+              </w:rPr>
+              <w:tab/>
+            </w:r>
+            <w:r>
+              <w:rPr>
+                <w:webHidden/>
+              </w:rPr>
+              <w:fldChar w:fldCharType="begin"/>
+            </w:r>
+            <w:r>
+              <w:rPr>
+                <w:webHidden/>
+              </w:rPr>
+              <w:instrText xml:space="preserve"> PAGEREF _Toc65606246 \h </w:instrText>
+            </w:r>
+            <w:r>
+              <w:rPr>
+                <w:webHidden/>
+              </w:rPr>
+            </w:r>
+            <w:r>
+              <w:rPr>
+                <w:webHidden/>
+              </w:rPr>
+              <w:fldChar w:fldCharType="separate"/>
+            </w:r>
+            <w:r>
+              <w:rPr>
+                <w:webHidden/>
+              </w:rPr>
+              <w:t>32</w:t>
+            </w:r>
+            <w:r>
+              <w:rPr>
+                <w:webHidden/>
+              </w:rPr>
+              <w:fldChar w:fldCharType="end"/>
+            </w:r>
+          </w:hyperlink>
+        </w:p>
+        <w:p>
+          <w:pPr>
+            <w:pStyle w:val="TOC3"/>
+            <w:tabs>
+              <w:tab w:val="right" w:leader="dot" w:pos="9016"/>
+            </w:tabs>
+            <w:rPr>
+              <w:rFonts w:cstheme="minorBidi"/>
+              <w:noProof/>
+              <w:lang w:val="en-GB" w:eastAsia="en-GB"/>
+            </w:rPr>
+          </w:pPr>
+          <w:hyperlink w:anchor="_Toc65606247" w:history="1">
             <w:r>
               <w:rPr>
                 <w:rStyle w:val="Hyperlink"/>
                 <w:rFonts w:cstheme="majorHAnsi"/>
                 <w:noProof/>
               </w:rPr>
+              <w:t>Attributes</w:t>
+            </w:r>
+            <w:r>
+              <w:rPr>
+                <w:noProof/>
+                <w:webHidden/>
+              </w:rPr>
+              <w:tab/>
+            </w:r>
+            <w:r>
+              <w:rPr>
+                <w:noProof/>
+                <w:webHidden/>
+              </w:rPr>
+              <w:fldChar w:fldCharType="begin"/>
+            </w:r>
+            <w:r>
+              <w:rPr>
+                <w:noProof/>
+                <w:webHidden/>
+              </w:rPr>
+              <w:instrText xml:space="preserve"> PAGEREF _Toc65606247 \h </w:instrText>
+            </w:r>
+            <w:r>
+              <w:rPr>
+                <w:noProof/>
+                <w:webHidden/>
+              </w:rPr>
+            </w:r>
+            <w:r>
+              <w:rPr>
+                <w:noProof/>
+                <w:webHidden/>
+              </w:rPr>
+              <w:fldChar w:fldCharType="separate"/>
+            </w:r>
+            <w:r>
+              <w:rPr>
+                <w:noProof/>
+                <w:webHidden/>
+              </w:rPr>
+              <w:t>32</w:t>
+            </w:r>
+            <w:r>
+              <w:rPr>
+                <w:noProof/>
+                <w:webHidden/>
+              </w:rPr>
+              <w:fldChar w:fldCharType="end"/>
+            </w:r>
+          </w:hyperlink>
+        </w:p>
+        <w:p>
+          <w:pPr>
+            <w:pStyle w:val="TOC3"/>
+            <w:tabs>
+              <w:tab w:val="right" w:leader="dot" w:pos="9016"/>
+            </w:tabs>
+            <w:rPr>
+              <w:rFonts w:cstheme="minorBidi"/>
+              <w:noProof/>
+              <w:lang w:val="en-GB" w:eastAsia="en-GB"/>
+            </w:rPr>
+          </w:pPr>
+          <w:hyperlink w:anchor="_Toc65606248" w:history="1">
+            <w:r>
+              <w:rPr>
+                <w:rStyle w:val="Hyperlink"/>
+                <w:rFonts w:cstheme="majorHAnsi"/>
+                <w:noProof/>
+              </w:rPr>
+              <w:t>Declaring Attributes</w:t>
+            </w:r>
+            <w:r>
+              <w:rPr>
+                <w:noProof/>
+                <w:webHidden/>
+              </w:rPr>
+              <w:tab/>
+            </w:r>
+            <w:r>
+              <w:rPr>
+                <w:noProof/>
+                <w:webHidden/>
+              </w:rPr>
+              <w:fldChar w:fldCharType="begin"/>
+            </w:r>
+            <w:r>
+              <w:rPr>
+                <w:noProof/>
+                <w:webHidden/>
+              </w:rPr>
+              <w:instrText xml:space="preserve"> PAGEREF _Toc65606248 \h </w:instrText>
+            </w:r>
+            <w:r>
+              <w:rPr>
+                <w:noProof/>
+                <w:webHidden/>
+              </w:rPr>
+            </w:r>
+            <w:r>
+              <w:rPr>
+                <w:noProof/>
+                <w:webHidden/>
+              </w:rPr>
+              <w:fldChar w:fldCharType="separate"/>
+            </w:r>
+            <w:r>
+              <w:rPr>
+                <w:noProof/>
+                <w:webHidden/>
+              </w:rPr>
+              <w:t>32</w:t>
+            </w:r>
+            <w:r>
+              <w:rPr>
+                <w:noProof/>
+                <w:webHidden/>
+              </w:rPr>
+              <w:fldChar w:fldCharType="end"/>
+            </w:r>
+          </w:hyperlink>
+        </w:p>
+        <w:p>
+          <w:pPr>
+            <w:pStyle w:val="TOC3"/>
+            <w:tabs>
+              <w:tab w:val="right" w:leader="dot" w:pos="9016"/>
+            </w:tabs>
+            <w:rPr>
+              <w:rFonts w:cstheme="minorBidi"/>
+              <w:noProof/>
+              <w:lang w:val="en-GB" w:eastAsia="en-GB"/>
+            </w:rPr>
+          </w:pPr>
+          <w:hyperlink w:anchor="_Toc65606249" w:history="1">
+            <w:r>
+              <w:rPr>
+                <w:rStyle w:val="Hyperlink"/>
+                <w:rFonts w:cstheme="majorHAnsi"/>
+                <w:noProof/>
+              </w:rPr>
+              <w:t>Properties of Attributes</w:t>
+            </w:r>
+            <w:r>
+              <w:rPr>
+                <w:noProof/>
+                <w:webHidden/>
+              </w:rPr>
+              <w:tab/>
+            </w:r>
+            <w:r>
+              <w:rPr>
+                <w:noProof/>
+                <w:webHidden/>
+              </w:rPr>
+              <w:fldChar w:fldCharType="begin"/>
+            </w:r>
+            <w:r>
+              <w:rPr>
+                <w:noProof/>
+                <w:webHidden/>
+              </w:rPr>
+              <w:instrText xml:space="preserve"> PAGEREF _Toc65606249 \h </w:instrText>
+            </w:r>
+            <w:r>
+              <w:rPr>
+                <w:noProof/>
+                <w:webHidden/>
+              </w:rPr>
+            </w:r>
+            <w:r>
+              <w:rPr>
+                <w:noProof/>
+                <w:webHidden/>
+              </w:rPr>
+              <w:fldChar w:fldCharType="separate"/>
+            </w:r>
+            <w:r>
+              <w:rPr>
+                <w:noProof/>
+                <w:webHidden/>
+              </w:rPr>
+              <w:t>33</w:t>
+            </w:r>
+            <w:r>
+              <w:rPr>
+                <w:noProof/>
+                <w:webHidden/>
+              </w:rPr>
+              <w:fldChar w:fldCharType="end"/>
+            </w:r>
+          </w:hyperlink>
+        </w:p>
+        <w:p>
+          <w:pPr>
+            <w:pStyle w:val="TOC3"/>
+            <w:tabs>
+              <w:tab w:val="right" w:leader="dot" w:pos="9016"/>
+            </w:tabs>
+            <w:rPr>
+              <w:rFonts w:cstheme="minorBidi"/>
+              <w:noProof/>
+              <w:lang w:val="en-GB" w:eastAsia="en-GB"/>
+            </w:rPr>
+          </w:pPr>
+          <w:hyperlink w:anchor="_Toc65606250" w:history="1">
+            <w:r>
+              <w:rPr>
+                <w:rStyle w:val="Hyperlink"/>
+                <w:rFonts w:cstheme="majorHAnsi"/>
+                <w:noProof/>
+              </w:rPr>
+              <w:t>Attribute Parameters</w:t>
+            </w:r>
+            <w:r>
+              <w:rPr>
+                <w:noProof/>
+                <w:webHidden/>
+              </w:rPr>
+              <w:tab/>
+            </w:r>
+            <w:r>
+              <w:rPr>
+                <w:noProof/>
+                <w:webHidden/>
+              </w:rPr>
+              <w:fldChar w:fldCharType="begin"/>
+            </w:r>
+            <w:r>
+              <w:rPr>
+                <w:noProof/>
+                <w:webHidden/>
+              </w:rPr>
+              <w:instrText xml:space="preserve"> PAGEREF _Toc65606250 \h </w:instrText>
+            </w:r>
+            <w:r>
+              <w:rPr>
+                <w:noProof/>
+                <w:webHidden/>
+              </w:rPr>
+            </w:r>
+            <w:r>
+              <w:rPr>
+                <w:noProof/>
+                <w:webHidden/>
+              </w:rPr>
+              <w:fldChar w:fldCharType="separate"/>
+            </w:r>
+            <w:r>
+              <w:rPr>
+                <w:noProof/>
+                <w:webHidden/>
+              </w:rPr>
+              <w:t>33</w:t>
+            </w:r>
+            <w:r>
+              <w:rPr>
+                <w:noProof/>
+                <w:webHidden/>
+              </w:rPr>
+              <w:fldChar w:fldCharType="end"/>
+            </w:r>
+          </w:hyperlink>
+        </w:p>
+        <w:p>
+          <w:pPr>
+            <w:pStyle w:val="TOC3"/>
+            <w:tabs>
+              <w:tab w:val="right" w:leader="dot" w:pos="9016"/>
+            </w:tabs>
+            <w:rPr>
+              <w:rFonts w:cstheme="minorBidi"/>
+              <w:noProof/>
+              <w:lang w:val="en-GB" w:eastAsia="en-GB"/>
+            </w:rPr>
+          </w:pPr>
+          <w:hyperlink w:anchor="_Toc65606251" w:history="1">
+            <w:r>
+              <w:rPr>
+                <w:rStyle w:val="Hyperlink"/>
+                <w:rFonts w:cstheme="majorHAnsi"/>
+                <w:noProof/>
+              </w:rPr>
+              <w:t>Attribute Targets</w:t>
+            </w:r>
+            <w:r>
+              <w:rPr>
+                <w:noProof/>
+                <w:webHidden/>
+              </w:rPr>
+              <w:tab/>
+            </w:r>
+            <w:r>
+              <w:rPr>
+                <w:noProof/>
+                <w:webHidden/>
+              </w:rPr>
+              <w:fldChar w:fldCharType="begin"/>
+            </w:r>
+            <w:r>
+              <w:rPr>
+                <w:noProof/>
+                <w:webHidden/>
+              </w:rPr>
+              <w:instrText xml:space="preserve"> PAGEREF _Toc65606251 \h </w:instrText>
+            </w:r>
+            <w:r>
+              <w:rPr>
+                <w:noProof/>
+                <w:webHidden/>
+              </w:rPr>
+            </w:r>
+            <w:r>
+              <w:rPr>
+                <w:noProof/>
+                <w:webHidden/>
+              </w:rPr>
+              <w:fldChar w:fldCharType="separate"/>
+            </w:r>
+            <w:r>
+              <w:rPr>
+                <w:noProof/>
+                <w:webHidden/>
+              </w:rPr>
+              <w:t>33</w:t>
+            </w:r>
+            <w:r>
+              <w:rPr>
+                <w:noProof/>
+                <w:webHidden/>
+              </w:rPr>
+              <w:fldChar w:fldCharType="end"/>
+            </w:r>
+          </w:hyperlink>
+        </w:p>
+        <w:p>
+          <w:pPr>
+            <w:pStyle w:val="TOC2"/>
+            <w:rPr>
+              <w:rFonts w:cstheme="minorBidi"/>
+              <w:color w:val="auto"/>
+              <w:sz w:val="22"/>
+              <w:szCs w:val="22"/>
+              <w:lang w:val="en-GB" w:eastAsia="en-GB"/>
+            </w:rPr>
+          </w:pPr>
+          <w:hyperlink w:anchor="_Toc65606252" w:history="1">
+            <w:r>
+              <w:rPr>
+                <w:rStyle w:val="Hyperlink"/>
+              </w:rPr>
               <w:t>Expression-Bodied Members</w:t>
             </w:r>
             <w:r>
               <w:rPr>
-                <w:noProof/>
                 <w:webHidden/>
               </w:rPr>
               <w:tab/>
             </w:r>
             <w:r>
               <w:rPr>
-                <w:noProof/>
                 <w:webHidden/>
               </w:rPr>
               <w:fldChar w:fldCharType="begin"/>
             </w:r>
             <w:r>
               <w:rPr>
-                <w:noProof/>
-                <w:webHidden/>
-              </w:rPr>
-              <w:instrText xml:space="preserve"> PAGEREF _Toc62854052 \h </w:instrText>
-            </w:r>
-            <w:r>
-              <w:rPr>
-                <w:noProof/>
-                <w:webHidden/>
-              </w:rPr>
-            </w:r>
-            <w:r>
-              <w:rPr>
-                <w:noProof/>
+                <w:webHidden/>
+              </w:rPr>
+              <w:instrText xml:space="preserve"> PAGEREF _Toc65606252 \h </w:instrText>
+            </w:r>
+            <w:r>
+              <w:rPr>
+                <w:webHidden/>
+              </w:rPr>
+            </w:r>
+            <w:r>
+              <w:rPr>
                 <w:webHidden/>
               </w:rPr>
               <w:fldChar w:fldCharType="separate"/>
             </w:r>
             <w:r>
               <w:rPr>
-                <w:noProof/>
-                <w:webHidden/>
-              </w:rPr>
-              <w:t>31</w:t>
+                <w:webHidden/>
+              </w:rPr>
+              <w:t>34</w:t>
+            </w:r>
+            <w:r>
+              <w:rPr>
+                <w:webHidden/>
+              </w:rPr>
+              <w:fldChar w:fldCharType="end"/>
+            </w:r>
+          </w:hyperlink>
+        </w:p>
+        <w:p>
+          <w:pPr>
+            <w:pStyle w:val="TOC3"/>
+            <w:tabs>
+              <w:tab w:val="right" w:leader="dot" w:pos="9016"/>
+            </w:tabs>
+            <w:rPr>
+              <w:rFonts w:cstheme="minorBidi"/>
+              <w:noProof/>
+              <w:lang w:val="en-GB" w:eastAsia="en-GB"/>
+            </w:rPr>
+          </w:pPr>
+          <w:hyperlink w:anchor="_Toc65606253" w:history="1">
+            <w:r>
+              <w:rPr>
+                <w:rStyle w:val="Hyperlink"/>
+                <w:rFonts w:cstheme="majorHAnsi"/>
+                <w:noProof/>
+              </w:rPr>
+              <w:t>Expression-Bodied Members</w:t>
+            </w:r>
+            <w:r>
+              <w:rPr>
+                <w:noProof/>
+                <w:webHidden/>
+              </w:rPr>
+              <w:tab/>
+            </w:r>
+            <w:r>
+              <w:rPr>
+                <w:noProof/>
+                <w:webHidden/>
+              </w:rPr>
+              <w:fldChar w:fldCharType="begin"/>
+            </w:r>
+            <w:r>
+              <w:rPr>
+                <w:noProof/>
+                <w:webHidden/>
+              </w:rPr>
+              <w:instrText xml:space="preserve"> PAGEREF _Toc65606253 \h </w:instrText>
+            </w:r>
+            <w:r>
+              <w:rPr>
+                <w:noProof/>
+                <w:webHidden/>
+              </w:rPr>
+            </w:r>
+            <w:r>
+              <w:rPr>
+                <w:noProof/>
+                <w:webHidden/>
+              </w:rPr>
+              <w:fldChar w:fldCharType="separate"/>
+            </w:r>
+            <w:r>
+              <w:rPr>
+                <w:noProof/>
+                <w:webHidden/>
+              </w:rPr>
+              <w:t>34</w:t>
             </w:r>
             <w:r>
               <w:rPr>
@@ -3102,7 +3736,7 @@
           <w:szCs w:val="40"/>
         </w:rPr>
       </w:pPr>
-      <w:bookmarkStart w:id="1" w:name="_Toc62854019"/>
+      <w:bookmarkStart w:id="1" w:name="_Toc65606211"/>
       <w:r>
         <w:rPr>
           <w:rFonts w:cstheme="majorHAnsi"/>
@@ -3160,7 +3794,7 @@
           <w:szCs w:val="32"/>
         </w:rPr>
       </w:pPr>
-      <w:bookmarkStart w:id="2" w:name="_Toc62854020"/>
+      <w:bookmarkStart w:id="2" w:name="_Toc65606212"/>
       <w:r>
         <w:rPr>
           <w:rFonts w:cstheme="majorHAnsi"/>
@@ -3615,7 +4249,7 @@
           <w:szCs w:val="32"/>
         </w:rPr>
       </w:pPr>
-      <w:bookmarkStart w:id="3" w:name="_Toc62854021"/>
+      <w:bookmarkStart w:id="3" w:name="_Toc65606213"/>
       <w:r>
         <w:rPr>
           <w:rFonts w:cstheme="majorHAnsi"/>
@@ -3814,7 +4448,7 @@
           <w:color w:val="auto"/>
         </w:rPr>
       </w:pPr>
-      <w:bookmarkStart w:id="4" w:name="_Toc62854022"/>
+      <w:bookmarkStart w:id="4" w:name="_Toc65606214"/>
       <w:r>
         <w:rPr>
           <w:rFonts w:cstheme="majorHAnsi"/>
@@ -3986,7 +4620,7 @@
           <w:szCs w:val="32"/>
         </w:rPr>
       </w:pPr>
-      <w:bookmarkStart w:id="5" w:name="_Toc62854023"/>
+      <w:bookmarkStart w:id="5" w:name="_Toc65606215"/>
       <w:r>
         <w:rPr>
           <w:rFonts w:cstheme="majorHAnsi"/>
@@ -4237,7 +4871,7 @@
           <w:color w:val="auto"/>
         </w:rPr>
       </w:pPr>
-      <w:bookmarkStart w:id="6" w:name="_Toc62854024"/>
+      <w:bookmarkStart w:id="6" w:name="_Toc65606216"/>
       <w:r>
         <w:rPr>
           <w:rFonts w:cstheme="majorHAnsi"/>
@@ -4976,7 +5610,7 @@
           <w:color w:val="auto"/>
         </w:rPr>
       </w:pPr>
-      <w:bookmarkStart w:id="7" w:name="_Toc62854025"/>
+      <w:bookmarkStart w:id="7" w:name="_Toc65606217"/>
       <w:r>
         <w:rPr>
           <w:rFonts w:cstheme="majorHAnsi"/>
@@ -5316,7 +5950,7 @@
           <w:szCs w:val="40"/>
         </w:rPr>
       </w:pPr>
-      <w:bookmarkStart w:id="8" w:name="_Toc62854026"/>
+      <w:bookmarkStart w:id="8" w:name="_Toc65606218"/>
       <w:r>
         <w:rPr>
           <w:rFonts w:cstheme="majorHAnsi"/>
@@ -5355,7 +5989,7 @@
           <w:color w:val="auto"/>
         </w:rPr>
       </w:pPr>
-      <w:bookmarkStart w:id="9" w:name="_Toc62854027"/>
+      <w:bookmarkStart w:id="9" w:name="_Toc65606219"/>
       <w:r>
         <w:rPr>
           <w:rFonts w:cstheme="majorHAnsi"/>
@@ -7349,7 +7983,7 @@
         </w:rPr>
         <w:t xml:space="preserve"> </w:t>
       </w:r>
-      <w:bookmarkStart w:id="10" w:name="_Toc62854028"/>
+      <w:bookmarkStart w:id="10" w:name="_Toc65606220"/>
       <w:r>
         <w:rPr>
           <w:rFonts w:cstheme="majorHAnsi"/>
@@ -7655,7 +8289,7 @@
           <w:szCs w:val="40"/>
         </w:rPr>
       </w:pPr>
-      <w:bookmarkStart w:id="11" w:name="_Toc62854029"/>
+      <w:bookmarkStart w:id="11" w:name="_Toc65606221"/>
       <w:r>
         <w:rPr>
           <w:rFonts w:cstheme="majorHAnsi"/>
@@ -7694,7 +8328,7 @@
           <w:color w:val="auto"/>
         </w:rPr>
       </w:pPr>
-      <w:bookmarkStart w:id="12" w:name="_Toc62854030"/>
+      <w:bookmarkStart w:id="12" w:name="_Toc65606222"/>
       <w:r>
         <w:rPr>
           <w:rFonts w:cstheme="majorHAnsi"/>
@@ -7930,7 +8564,7 @@
           <w:szCs w:val="40"/>
         </w:rPr>
       </w:pPr>
-      <w:bookmarkStart w:id="13" w:name="_Toc62854031"/>
+      <w:bookmarkStart w:id="13" w:name="_Toc65606223"/>
       <w:r>
         <w:rPr>
           <w:rFonts w:cstheme="majorHAnsi"/>
@@ -7969,7 +8603,7 @@
           <w:color w:val="auto"/>
         </w:rPr>
       </w:pPr>
-      <w:bookmarkStart w:id="14" w:name="_Toc62854032"/>
+      <w:bookmarkStart w:id="14" w:name="_Toc65606224"/>
       <w:r>
         <w:rPr>
           <w:rFonts w:cstheme="majorHAnsi"/>
@@ -8903,7 +9537,7 @@
           <w:szCs w:val="40"/>
         </w:rPr>
       </w:pPr>
-      <w:bookmarkStart w:id="15" w:name="_Toc62854033"/>
+      <w:bookmarkStart w:id="15" w:name="_Toc65606225"/>
       <w:r>
         <w:rPr>
           <w:rFonts w:cstheme="majorHAnsi"/>
@@ -8942,7 +9576,7 @@
           <w:color w:val="auto"/>
         </w:rPr>
       </w:pPr>
-      <w:bookmarkStart w:id="16" w:name="_Toc62854034"/>
+      <w:bookmarkStart w:id="16" w:name="_Toc65606226"/>
       <w:r>
         <w:rPr>
           <w:rFonts w:cstheme="majorHAnsi"/>
@@ -9588,7 +10222,7 @@
           <w:color w:val="auto"/>
         </w:rPr>
       </w:pPr>
-      <w:bookmarkStart w:id="17" w:name="_Toc62854035"/>
+      <w:bookmarkStart w:id="17" w:name="_Toc65606227"/>
       <w:r>
         <w:rPr>
           <w:rFonts w:cstheme="majorHAnsi"/>
@@ -9998,7 +10632,7 @@
           <w:szCs w:val="32"/>
         </w:rPr>
       </w:pPr>
-      <w:bookmarkStart w:id="18" w:name="_Toc62854036"/>
+      <w:bookmarkStart w:id="18" w:name="_Toc65606228"/>
       <w:r>
         <w:rPr>
           <w:rFonts w:cstheme="majorHAnsi"/>
@@ -10257,7 +10891,7 @@
           <w:szCs w:val="32"/>
         </w:rPr>
       </w:pPr>
-      <w:bookmarkStart w:id="19" w:name="_Toc62854037"/>
+      <w:bookmarkStart w:id="19" w:name="_Toc65606229"/>
       <w:r>
         <w:rPr>
           <w:rFonts w:cstheme="majorHAnsi"/>
@@ -10435,7 +11069,7 @@
           <w:szCs w:val="32"/>
         </w:rPr>
       </w:pPr>
-      <w:bookmarkStart w:id="20" w:name="_Toc62854038"/>
+      <w:bookmarkStart w:id="20" w:name="_Toc65606230"/>
       <w:r>
         <w:rPr>
           <w:rFonts w:cstheme="majorHAnsi"/>
@@ -11191,7 +11825,7 @@
           <w:szCs w:val="32"/>
         </w:rPr>
       </w:pPr>
-      <w:bookmarkStart w:id="21" w:name="_Toc62854039"/>
+      <w:bookmarkStart w:id="21" w:name="_Toc65606231"/>
       <w:r>
         <w:rPr>
           <w:rFonts w:cstheme="majorHAnsi"/>
@@ -11253,7 +11887,7 @@
           <w:szCs w:val="32"/>
         </w:rPr>
       </w:pPr>
-      <w:bookmarkStart w:id="22" w:name="_Toc62854040"/>
+      <w:bookmarkStart w:id="22" w:name="_Toc65606232"/>
       <w:r>
         <w:rPr>
           <w:rFonts w:cstheme="majorHAnsi"/>
@@ -11723,7 +12357,7 @@
           <w:szCs w:val="40"/>
         </w:rPr>
       </w:pPr>
-      <w:bookmarkStart w:id="23" w:name="_Toc62854041"/>
+      <w:bookmarkStart w:id="23" w:name="_Toc65606233"/>
       <w:r>
         <w:rPr>
           <w:rFonts w:cstheme="majorHAnsi"/>
@@ -11762,7 +12396,7 @@
           <w:color w:val="auto"/>
         </w:rPr>
       </w:pPr>
-      <w:bookmarkStart w:id="24" w:name="_Toc62854042"/>
+      <w:bookmarkStart w:id="24" w:name="_Toc65606234"/>
       <w:r>
         <w:rPr>
           <w:rFonts w:cstheme="majorHAnsi"/>
@@ -12304,7 +12938,7 @@
           <w:szCs w:val="28"/>
         </w:rPr>
       </w:pPr>
-      <w:bookmarkStart w:id="25" w:name="_Toc62854043"/>
+      <w:bookmarkStart w:id="25" w:name="_Toc65606235"/>
       <w:r>
         <w:rPr>
           <w:color w:val="auto"/>
@@ -12450,7 +13084,7 @@
           <w:szCs w:val="28"/>
         </w:rPr>
       </w:pPr>
-      <w:bookmarkStart w:id="26" w:name="_Toc62854044"/>
+      <w:bookmarkStart w:id="26" w:name="_Toc65606236"/>
       <w:r>
         <w:rPr>
           <w:color w:val="auto"/>
@@ -12916,7 +13550,7 @@
           <w:szCs w:val="40"/>
         </w:rPr>
       </w:pPr>
-      <w:bookmarkStart w:id="27" w:name="_Toc62854045"/>
+      <w:bookmarkStart w:id="27" w:name="_Toc65606237"/>
       <w:r>
         <w:rPr>
           <w:rFonts w:cstheme="majorHAnsi"/>
@@ -12955,7 +13589,7 @@
           <w:color w:val="auto"/>
         </w:rPr>
       </w:pPr>
-      <w:bookmarkStart w:id="28" w:name="_Toc62854046"/>
+      <w:bookmarkStart w:id="28" w:name="_Toc65606238"/>
       <w:r>
         <w:rPr>
           <w:rFonts w:cstheme="majorHAnsi"/>
@@ -13386,7 +14020,7 @@
           <w:szCs w:val="32"/>
         </w:rPr>
       </w:pPr>
-      <w:bookmarkStart w:id="29" w:name="_Toc62854047"/>
+      <w:bookmarkStart w:id="29" w:name="_Toc65606239"/>
       <w:r>
         <w:rPr>
           <w:color w:val="auto"/>
@@ -14195,6 +14829,7 @@
           <w:szCs w:val="32"/>
         </w:rPr>
       </w:pPr>
+      <w:bookmarkStart w:id="30" w:name="_Toc65606240"/>
       <w:r>
         <w:rPr>
           <w:color w:val="auto"/>
@@ -14211,6 +14846,7 @@
         </w:rPr>
         <w:t>Statements</w:t>
       </w:r>
+      <w:bookmarkEnd w:id="30"/>
     </w:p>
     <w:p>
       <w:pPr>
@@ -14289,6 +14925,7 @@
           <w:szCs w:val="32"/>
         </w:rPr>
       </w:pPr>
+      <w:bookmarkStart w:id="31" w:name="_Toc65606241"/>
       <w:r>
         <w:rPr>
           <w:color w:val="auto"/>
@@ -14305,6 +14942,7 @@
         </w:rPr>
         <w:t>Statements</w:t>
       </w:r>
+      <w:bookmarkEnd w:id="31"/>
     </w:p>
     <w:p>
       <w:pPr>
@@ -14416,6 +15054,7 @@
           <w:szCs w:val="32"/>
         </w:rPr>
       </w:pPr>
+      <w:bookmarkStart w:id="32" w:name="_Toc65606242"/>
       <w:r>
         <w:rPr>
           <w:color w:val="auto"/>
@@ -14424,6 +15063,7 @@
         </w:rPr>
         <w:t>The empty statement</w:t>
       </w:r>
+      <w:bookmarkEnd w:id="32"/>
     </w:p>
     <w:p>
       <w:pPr>
@@ -14627,6 +15267,7 @@
           <w:szCs w:val="32"/>
         </w:rPr>
       </w:pPr>
+      <w:bookmarkStart w:id="33" w:name="_Toc65606243"/>
       <w:r>
         <w:rPr>
           <w:color w:val="auto"/>
@@ -14643,6 +15284,7 @@
         </w:rPr>
         <w:t>Statements</w:t>
       </w:r>
+      <w:bookmarkEnd w:id="33"/>
     </w:p>
     <w:p>
       <w:pPr>
@@ -14948,6 +15590,7 @@
           <w:szCs w:val="32"/>
         </w:rPr>
       </w:pPr>
+      <w:bookmarkStart w:id="34" w:name="_Toc65606244"/>
       <w:r>
         <w:rPr>
           <w:color w:val="auto"/>
@@ -14956,6 +15599,7 @@
         </w:rPr>
         <w:t>Nested statement blocks</w:t>
       </w:r>
+      <w:bookmarkEnd w:id="34"/>
     </w:p>
     <w:p>
       <w:pPr>
@@ -15304,6 +15948,7 @@
           <w:szCs w:val="32"/>
         </w:rPr>
       </w:pPr>
+      <w:bookmarkStart w:id="35" w:name="_Toc65606245"/>
       <w:r>
         <w:rPr>
           <w:color w:val="auto"/>
@@ -15312,6 +15957,7 @@
         </w:rPr>
         <w:t>Unreachable statements</w:t>
       </w:r>
+      <w:bookmarkEnd w:id="35"/>
     </w:p>
     <w:p>
       <w:pPr>
@@ -15446,7 +16092,7 @@
           <w:szCs w:val="40"/>
         </w:rPr>
       </w:pPr>
-      <w:bookmarkStart w:id="30" w:name="_Toc62854049"/>
+      <w:bookmarkStart w:id="36" w:name="_Toc65606246"/>
       <w:r>
         <w:rPr>
           <w:rFonts w:cstheme="majorHAnsi"/>
@@ -15455,7 +16101,7 @@
         </w:rPr>
         <w:t>Attributes</w:t>
       </w:r>
-      <w:bookmarkEnd w:id="30"/>
+      <w:bookmarkEnd w:id="36"/>
     </w:p>
     <w:p>
       <w:pPr>
@@ -15485,7 +16131,7 @@
           <w:color w:val="auto"/>
         </w:rPr>
       </w:pPr>
-      <w:bookmarkStart w:id="31" w:name="_Toc62854050"/>
+      <w:bookmarkStart w:id="37" w:name="_Toc65606247"/>
       <w:r>
         <w:rPr>
           <w:rFonts w:cstheme="majorHAnsi"/>
@@ -15495,16 +16141,543 @@
         </w:rPr>
         <w:t>Attributes</w:t>
       </w:r>
-      <w:bookmarkEnd w:id="31"/>
-    </w:p>
-    <w:p>
-      <w:pPr>
-        <w:rPr>
-          <w:rFonts w:cstheme="majorHAnsi"/>
-          <w:szCs w:val="24"/>
-        </w:rPr>
-      </w:pPr>
-    </w:p>
+      <w:bookmarkEnd w:id="37"/>
+    </w:p>
+    <w:p>
+      <w:pPr>
+        <w:rPr>
+          <w:rFonts w:cstheme="majorHAnsi"/>
+          <w:szCs w:val="24"/>
+        </w:rPr>
+      </w:pPr>
+    </w:p>
+    <w:p>
+      <w:r>
+        <w:t>Attributes provide a powerful method of associating metadata with code. After associating an attribute with a program entity, you can query that attribute at runtime using reflection. This means that at runtime, you can gather information about the behaviour of various elements (e.g. classes, methods, structures, enumerators, assemblies) by querying their attributes.</w:t>
+      </w:r>
+    </w:p>
+    <w:p/>
+    <w:p>
+      <w:pPr>
+        <w:pStyle w:val="Heading3"/>
+        <w:rPr>
+          <w:rFonts w:cstheme="majorHAnsi"/>
+          <w:color w:val="auto"/>
+        </w:rPr>
+      </w:pPr>
+      <w:bookmarkStart w:id="38" w:name="_Toc65606248"/>
+      <w:r>
+        <w:rPr>
+          <w:rFonts w:cstheme="majorHAnsi"/>
+          <w:color w:val="auto"/>
+          <w:sz w:val="32"/>
+          <w:szCs w:val="32"/>
+        </w:rPr>
+        <w:t xml:space="preserve">Declaring </w:t>
+      </w:r>
+      <w:r>
+        <w:rPr>
+          <w:rFonts w:cstheme="majorHAnsi"/>
+          <w:color w:val="auto"/>
+          <w:sz w:val="32"/>
+          <w:szCs w:val="32"/>
+        </w:rPr>
+        <w:t>Attributes</w:t>
+      </w:r>
+      <w:bookmarkEnd w:id="38"/>
+    </w:p>
+    <w:p/>
+    <w:p>
+      <w:r>
+        <w:t>You can create custom attributes to specify any additional required information as follows:</w:t>
+      </w:r>
+    </w:p>
+    <w:p/>
+    <w:p>
+      <w:pPr>
+        <w:pStyle w:val="NoSpacing"/>
+        <w:spacing w:line="276" w:lineRule="auto"/>
+      </w:pPr>
+      <w:r>
+        <w:t>[System.AttributeUsage(System.AttributeTargets.Class | System.AttributeTargets.Struct)]</w:t>
+      </w:r>
+    </w:p>
+    <w:p>
+      <w:pPr>
+        <w:pStyle w:val="NoSpacing"/>
+        <w:spacing w:line="276" w:lineRule="auto"/>
+      </w:pPr>
+      <w:r>
+        <w:t xml:space="preserve">public class AuthorAttribute : </w:t>
+      </w:r>
+      <w:proofErr w:type="spellStart"/>
+      <w:r>
+        <w:t>System.Attribute</w:t>
+      </w:r>
+      <w:proofErr w:type="spellEnd"/>
+    </w:p>
+    <w:p>
+      <w:pPr>
+        <w:pStyle w:val="NoSpacing"/>
+        <w:spacing w:line="276" w:lineRule="auto"/>
+      </w:pPr>
+      <w:r>
+        <w:t>{</w:t>
+      </w:r>
+    </w:p>
+    <w:p>
+      <w:pPr>
+        <w:pStyle w:val="NoSpacing"/>
+        <w:spacing w:line="276" w:lineRule="auto"/>
+      </w:pPr>
+      <w:r>
+        <w:tab/>
+        <w:t>private string name;</w:t>
+      </w:r>
+    </w:p>
+    <w:p>
+      <w:pPr>
+        <w:pStyle w:val="NoSpacing"/>
+        <w:spacing w:line="276" w:lineRule="auto"/>
+      </w:pPr>
+      <w:r>
+        <w:tab/>
+        <w:t>public double version;</w:t>
+      </w:r>
+    </w:p>
+    <w:p>
+      <w:pPr>
+        <w:pStyle w:val="NoSpacing"/>
+        <w:spacing w:line="276" w:lineRule="auto"/>
+      </w:pPr>
+    </w:p>
+    <w:p>
+      <w:pPr>
+        <w:pStyle w:val="NoSpacing"/>
+        <w:spacing w:line="276" w:lineRule="auto"/>
+        <w:ind w:firstLine="720"/>
+      </w:pPr>
+      <w:r>
+        <w:t>public AuthorAttribute(string name)</w:t>
+      </w:r>
+    </w:p>
+    <w:p>
+      <w:pPr>
+        <w:pStyle w:val="NoSpacing"/>
+        <w:spacing w:line="276" w:lineRule="auto"/>
+        <w:ind w:firstLine="720"/>
+      </w:pPr>
+      <w:r>
+        <w:t>{</w:t>
+      </w:r>
+    </w:p>
+    <w:p>
+      <w:pPr>
+        <w:pStyle w:val="NoSpacing"/>
+        <w:spacing w:line="276" w:lineRule="auto"/>
+      </w:pPr>
+      <w:r>
+        <w:tab/>
+      </w:r>
+      <w:r>
+        <w:tab/>
+        <w:t>this.name = name;</w:t>
+      </w:r>
+    </w:p>
+    <w:p>
+      <w:pPr>
+        <w:pStyle w:val="NoSpacing"/>
+        <w:spacing w:line="276" w:lineRule="auto"/>
+      </w:pPr>
+      <w:r>
+        <w:tab/>
+      </w:r>
+      <w:r>
+        <w:tab/>
+      </w:r>
+      <w:r>
+        <w:t>version = 1.0;</w:t>
+      </w:r>
+    </w:p>
+    <w:p>
+      <w:pPr>
+        <w:pStyle w:val="NoSpacing"/>
+        <w:spacing w:line="276" w:lineRule="auto"/>
+        <w:ind w:firstLine="720"/>
+      </w:pPr>
+      <w:r>
+        <w:t>}</w:t>
+      </w:r>
+    </w:p>
+    <w:p>
+      <w:pPr>
+        <w:pStyle w:val="NoSpacing"/>
+        <w:spacing w:line="276" w:lineRule="auto"/>
+      </w:pPr>
+      <w:r>
+        <w:t>}</w:t>
+      </w:r>
+    </w:p>
+    <w:p/>
+    <w:p>
+      <w:r>
+        <w:t>Once declared, you can use a custom attribute in the following way:</w:t>
+      </w:r>
+    </w:p>
+    <w:p/>
+    <w:p>
+      <w:pPr>
+        <w:pStyle w:val="NoSpacing"/>
+        <w:spacing w:line="276" w:lineRule="auto"/>
+      </w:pPr>
+      <w:r>
+        <w:t>[Author(“P. Ackerman”, version = 1.1)]</w:t>
+      </w:r>
+    </w:p>
+    <w:p>
+      <w:pPr>
+        <w:pStyle w:val="NoSpacing"/>
+        <w:spacing w:line="276" w:lineRule="auto"/>
+      </w:pPr>
+      <w:r>
+        <w:t>class SampleClass</w:t>
+      </w:r>
+    </w:p>
+    <w:p>
+      <w:pPr>
+        <w:pStyle w:val="NoSpacing"/>
+        <w:spacing w:line="276" w:lineRule="auto"/>
+      </w:pPr>
+      <w:r>
+        <w:t>{</w:t>
+      </w:r>
+    </w:p>
+    <w:p>
+      <w:pPr>
+        <w:pStyle w:val="NoSpacing"/>
+        <w:spacing w:line="276" w:lineRule="auto"/>
+      </w:pPr>
+      <w:r>
+        <w:tab/>
+        <w:t>//Some code</w:t>
+      </w:r>
+    </w:p>
+    <w:p>
+      <w:pPr>
+        <w:pStyle w:val="NoSpacing"/>
+        <w:spacing w:line="276" w:lineRule="auto"/>
+      </w:pPr>
+      <w:r>
+        <w:t>}</w:t>
+      </w:r>
+    </w:p>
+    <w:p/>
+    <w:p>
+      <w:r>
+        <w:t xml:space="preserve">To allow multiple copies of a single attribute on any given element, you can pass </w:t>
+      </w:r>
+      <w:proofErr w:type="spellStart"/>
+      <w:r>
+        <w:t>AttributeUsage</w:t>
+      </w:r>
+      <w:proofErr w:type="spellEnd"/>
+      <w:r>
+        <w:t xml:space="preserve"> the AllowMultiple parameter:</w:t>
+      </w:r>
+    </w:p>
+    <w:p>
+      <w:pPr>
+        <w:pStyle w:val="NoSpacing"/>
+        <w:spacing w:line="276" w:lineRule="auto"/>
+      </w:pPr>
+    </w:p>
+    <w:p>
+      <w:pPr>
+        <w:pStyle w:val="NoSpacing"/>
+        <w:spacing w:line="276" w:lineRule="auto"/>
+      </w:pPr>
+    </w:p>
+    <w:p>
+      <w:pPr>
+        <w:pStyle w:val="NoSpacing"/>
+        <w:spacing w:line="276" w:lineRule="auto"/>
+      </w:pPr>
+      <w:r>
+        <w:lastRenderedPageBreak/>
+        <w:t>[System.AttributeUsage</w:t>
+      </w:r>
+      <w:r>
+        <w:t>(System.AttributeTargets.Class |</w:t>
+      </w:r>
+      <w:r>
+        <w:t xml:space="preserve"> </w:t>
+      </w:r>
+    </w:p>
+    <w:p>
+      <w:pPr>
+        <w:pStyle w:val="NoSpacing"/>
+        <w:spacing w:line="276" w:lineRule="auto"/>
+        <w:ind w:firstLine="720"/>
+      </w:pPr>
+      <w:r>
+        <w:t>System.AttributeTargets.Struct, AllowMultiple = True)]</w:t>
+      </w:r>
+    </w:p>
+    <w:p>
+      <w:pPr>
+        <w:pStyle w:val="NoSpacing"/>
+        <w:spacing w:line="276" w:lineRule="auto"/>
+      </w:pPr>
+      <w:r>
+        <w:t>public class AuthorAttribute : SystemAttribute</w:t>
+      </w:r>
+    </w:p>
+    <w:p/>
+    <w:p>
+      <w:r>
+        <w:t>You can apply multiple attributes of a given type to a single class as follows:</w:t>
+      </w:r>
+    </w:p>
+    <w:p/>
+    <w:p>
+      <w:pPr>
+        <w:pStyle w:val="NoSpacing"/>
+        <w:spacing w:line="276" w:lineRule="auto"/>
+      </w:pPr>
+      <w:r>
+        <w:t>[Author(“P. Ackerman”, version = 1.1)]</w:t>
+      </w:r>
+    </w:p>
+    <w:p>
+      <w:pPr>
+        <w:pStyle w:val="NoSpacing"/>
+        <w:spacing w:line="276" w:lineRule="auto"/>
+      </w:pPr>
+      <w:r>
+        <w:t>[Author(“R. Koch”, version = 1.2)]</w:t>
+      </w:r>
+    </w:p>
+    <w:p>
+      <w:pPr>
+        <w:pStyle w:val="NoSpacing"/>
+        <w:spacing w:line="276" w:lineRule="auto"/>
+      </w:pPr>
+      <w:r>
+        <w:t>class SampleClass</w:t>
+      </w:r>
+    </w:p>
+    <w:p>
+      <w:pPr>
+        <w:pStyle w:val="NoSpacing"/>
+        <w:spacing w:line="276" w:lineRule="auto"/>
+      </w:pPr>
+      <w:r>
+        <w:t>{</w:t>
+      </w:r>
+    </w:p>
+    <w:p>
+      <w:pPr>
+        <w:pStyle w:val="NoSpacing"/>
+        <w:spacing w:line="276" w:lineRule="auto"/>
+      </w:pPr>
+      <w:r>
+        <w:tab/>
+        <w:t>//some code</w:t>
+      </w:r>
+    </w:p>
+    <w:p>
+      <w:pPr>
+        <w:pStyle w:val="NoSpacing"/>
+        <w:spacing w:line="276" w:lineRule="auto"/>
+      </w:pPr>
+      <w:r>
+        <w:t>}</w:t>
+      </w:r>
+    </w:p>
+    <w:p/>
+    <w:p>
+      <w:r>
+        <w:t>It is standard convention to name all attributes with the suffix “Attribute”. However, you do not need to specify the Attribute suffix when using attributes in code (e.g. AuthorAtrribute is used in code with the name “Author”).</w:t>
+      </w:r>
+    </w:p>
+    <w:p>
+      <w:r>
+        <w:tab/>
+      </w:r>
+    </w:p>
+    <w:p>
+      <w:pPr>
+        <w:pStyle w:val="Heading3"/>
+        <w:rPr>
+          <w:rFonts w:cstheme="majorHAnsi"/>
+          <w:color w:val="auto"/>
+          <w:sz w:val="32"/>
+          <w:szCs w:val="32"/>
+        </w:rPr>
+      </w:pPr>
+      <w:bookmarkStart w:id="39" w:name="_Toc65606249"/>
+      <w:r>
+        <w:rPr>
+          <w:rFonts w:cstheme="majorHAnsi"/>
+          <w:color w:val="auto"/>
+          <w:sz w:val="32"/>
+          <w:szCs w:val="32"/>
+        </w:rPr>
+        <w:t xml:space="preserve">Properties of </w:t>
+      </w:r>
+      <w:r>
+        <w:rPr>
+          <w:rFonts w:cstheme="majorHAnsi"/>
+          <w:color w:val="auto"/>
+          <w:sz w:val="32"/>
+          <w:szCs w:val="32"/>
+        </w:rPr>
+        <w:t>Attributes</w:t>
+      </w:r>
+      <w:bookmarkEnd w:id="39"/>
+    </w:p>
+    <w:p/>
+    <w:p>
+      <w:pPr>
+        <w:pStyle w:val="ListParagraph"/>
+        <w:numPr>
+          <w:ilvl w:val="0"/>
+          <w:numId w:val="10"/>
+        </w:numPr>
+      </w:pPr>
+      <w:r>
+        <w:t>They add metadata to your program. Metadata is information about the types defined in a program. All .NET assemblies contain metadata that describes the types and type members defined in that assembly. You can also add custom attributes to specify any additional required information.</w:t>
+      </w:r>
+    </w:p>
+    <w:p>
+      <w:pPr>
+        <w:pStyle w:val="ListParagraph"/>
+        <w:numPr>
+          <w:ilvl w:val="0"/>
+          <w:numId w:val="10"/>
+        </w:numPr>
+      </w:pPr>
+      <w:r>
+        <w:t>You can apply one or more attributes to entire assemblies, modules, or single elements like classes and properties.</w:t>
+      </w:r>
+    </w:p>
+    <w:p>
+      <w:pPr>
+        <w:pStyle w:val="ListParagraph"/>
+        <w:numPr>
+          <w:ilvl w:val="0"/>
+          <w:numId w:val="10"/>
+        </w:numPr>
+      </w:pPr>
+      <w:r>
+        <w:t>Attributes can accept arguments in the same way as methods and properties.</w:t>
+      </w:r>
+    </w:p>
+    <w:p>
+      <w:pPr>
+        <w:pStyle w:val="ListParagraph"/>
+        <w:numPr>
+          <w:ilvl w:val="0"/>
+          <w:numId w:val="10"/>
+        </w:numPr>
+      </w:pPr>
+      <w:r>
+        <w:t>A program can examine its own metadata or the metadata in other programs using reflection.</w:t>
+      </w:r>
+    </w:p>
+    <w:p/>
+    <w:p>
+      <w:pPr>
+        <w:pStyle w:val="Heading3"/>
+        <w:rPr>
+          <w:rFonts w:cstheme="majorHAnsi"/>
+          <w:color w:val="auto"/>
+          <w:sz w:val="32"/>
+          <w:szCs w:val="32"/>
+        </w:rPr>
+      </w:pPr>
+      <w:bookmarkStart w:id="40" w:name="_Toc65606250"/>
+      <w:r>
+        <w:rPr>
+          <w:rFonts w:cstheme="majorHAnsi"/>
+          <w:color w:val="auto"/>
+          <w:sz w:val="32"/>
+          <w:szCs w:val="32"/>
+        </w:rPr>
+        <w:t>Attribute</w:t>
+      </w:r>
+      <w:r>
+        <w:rPr>
+          <w:rFonts w:cstheme="majorHAnsi"/>
+          <w:color w:val="auto"/>
+          <w:sz w:val="32"/>
+          <w:szCs w:val="32"/>
+        </w:rPr>
+        <w:t xml:space="preserve"> </w:t>
+      </w:r>
+      <w:r>
+        <w:rPr>
+          <w:rFonts w:cstheme="majorHAnsi"/>
+          <w:color w:val="auto"/>
+          <w:sz w:val="32"/>
+          <w:szCs w:val="32"/>
+        </w:rPr>
+        <w:t>P</w:t>
+      </w:r>
+      <w:r>
+        <w:rPr>
+          <w:rFonts w:cstheme="majorHAnsi"/>
+          <w:color w:val="auto"/>
+          <w:sz w:val="32"/>
+          <w:szCs w:val="32"/>
+        </w:rPr>
+        <w:t>arameters</w:t>
+      </w:r>
+      <w:bookmarkEnd w:id="40"/>
+    </w:p>
+    <w:p/>
+    <w:p/>
+    <w:p>
+      <w:pPr>
+        <w:pStyle w:val="Heading3"/>
+        <w:rPr>
+          <w:rFonts w:cstheme="majorHAnsi"/>
+          <w:color w:val="auto"/>
+          <w:sz w:val="32"/>
+          <w:szCs w:val="32"/>
+        </w:rPr>
+      </w:pPr>
+      <w:bookmarkStart w:id="41" w:name="_Toc65606251"/>
+      <w:r>
+        <w:rPr>
+          <w:rFonts w:cstheme="majorHAnsi"/>
+          <w:color w:val="auto"/>
+          <w:sz w:val="32"/>
+          <w:szCs w:val="32"/>
+        </w:rPr>
+        <w:t>Attribute</w:t>
+      </w:r>
+      <w:r>
+        <w:rPr>
+          <w:rFonts w:cstheme="majorHAnsi"/>
+          <w:color w:val="auto"/>
+          <w:sz w:val="32"/>
+          <w:szCs w:val="32"/>
+        </w:rPr>
+        <w:t xml:space="preserve"> </w:t>
+      </w:r>
+      <w:r>
+        <w:rPr>
+          <w:rFonts w:cstheme="majorHAnsi"/>
+          <w:color w:val="auto"/>
+          <w:sz w:val="32"/>
+          <w:szCs w:val="32"/>
+        </w:rPr>
+        <w:t>Targets</w:t>
+      </w:r>
+      <w:bookmarkEnd w:id="41"/>
+    </w:p>
+    <w:p/>
     <w:p>
       <w:pPr>
         <w:spacing w:after="160"/>
@@ -15558,7 +16731,7 @@
           <w:szCs w:val="40"/>
         </w:rPr>
       </w:pPr>
-      <w:bookmarkStart w:id="32" w:name="_Toc62854051"/>
+      <w:bookmarkStart w:id="42" w:name="_Toc65606252"/>
       <w:r>
         <w:rPr>
           <w:rFonts w:cstheme="majorHAnsi"/>
@@ -15567,7 +16740,7 @@
         </w:rPr>
         <w:t>Expression-Bodied Members</w:t>
       </w:r>
-      <w:bookmarkEnd w:id="32"/>
+      <w:bookmarkEnd w:id="42"/>
     </w:p>
     <w:p>
       <w:pPr>
@@ -15599,7 +16772,7 @@
           <w:szCs w:val="32"/>
         </w:rPr>
       </w:pPr>
-      <w:bookmarkStart w:id="33" w:name="_Toc62854052"/>
+      <w:bookmarkStart w:id="43" w:name="_Toc65606253"/>
       <w:r>
         <w:rPr>
           <w:rFonts w:cstheme="majorHAnsi"/>
@@ -15609,7 +16782,7 @@
         </w:rPr>
         <w:t>Expression-Bodied Members</w:t>
       </w:r>
-      <w:bookmarkEnd w:id="33"/>
+      <w:bookmarkEnd w:id="43"/>
     </w:p>
     <w:p>
       <w:pPr>
@@ -16254,6 +17427,119 @@
     </w:lvl>
   </w:abstractNum>
   <w:abstractNum w:abstractNumId="5" w15:restartNumberingAfterBreak="0">
+    <w:nsid w:val="4E1825D3"/>
+    <w:multiLevelType w:val="hybridMultilevel"/>
+    <w:tmpl w:val="7DB613D8"/>
+    <w:lvl w:ilvl="0" w:tplc="08090001">
+      <w:start w:val="1"/>
+      <w:numFmt w:val="bullet"/>
+      <w:lvlText w:val=""/>
+      <w:lvlJc w:val="left"/>
+      <w:pPr>
+        <w:ind w:left="720" w:hanging="360"/>
+      </w:pPr>
+      <w:rPr>
+        <w:rFonts w:ascii="Symbol" w:hAnsi="Symbol" w:hint="default"/>
+      </w:rPr>
+    </w:lvl>
+    <w:lvl w:ilvl="1" w:tplc="08090003" w:tentative="1">
+      <w:start w:val="1"/>
+      <w:numFmt w:val="bullet"/>
+      <w:lvlText w:val="o"/>
+      <w:lvlJc w:val="left"/>
+      <w:pPr>
+        <w:ind w:left="1440" w:hanging="360"/>
+      </w:pPr>
+      <w:rPr>
+        <w:rFonts w:ascii="Courier New" w:hAnsi="Courier New" w:cs="Courier New" w:hint="default"/>
+      </w:rPr>
+    </w:lvl>
+    <w:lvl w:ilvl="2" w:tplc="08090005" w:tentative="1">
+      <w:start w:val="1"/>
+      <w:numFmt w:val="bullet"/>
+      <w:lvlText w:val=""/>
+      <w:lvlJc w:val="left"/>
+      <w:pPr>
+        <w:ind w:left="2160" w:hanging="360"/>
+      </w:pPr>
+      <w:rPr>
+        <w:rFonts w:ascii="Wingdings" w:hAnsi="Wingdings" w:hint="default"/>
+      </w:rPr>
+    </w:lvl>
+    <w:lvl w:ilvl="3" w:tplc="08090001" w:tentative="1">
+      <w:start w:val="1"/>
+      <w:numFmt w:val="bullet"/>
+      <w:lvlText w:val=""/>
+      <w:lvlJc w:val="left"/>
+      <w:pPr>
+        <w:ind w:left="2880" w:hanging="360"/>
+      </w:pPr>
+      <w:rPr>
+        <w:rFonts w:ascii="Symbol" w:hAnsi="Symbol" w:hint="default"/>
+      </w:rPr>
+    </w:lvl>
+    <w:lvl w:ilvl="4" w:tplc="08090003" w:tentative="1">
+      <w:start w:val="1"/>
+      <w:numFmt w:val="bullet"/>
+      <w:lvlText w:val="o"/>
+      <w:lvlJc w:val="left"/>
+      <w:pPr>
+        <w:ind w:left="3600" w:hanging="360"/>
+      </w:pPr>
+      <w:rPr>
+        <w:rFonts w:ascii="Courier New" w:hAnsi="Courier New" w:cs="Courier New" w:hint="default"/>
+      </w:rPr>
+    </w:lvl>
+    <w:lvl w:ilvl="5" w:tplc="08090005" w:tentative="1">
+      <w:start w:val="1"/>
+      <w:numFmt w:val="bullet"/>
+      <w:lvlText w:val=""/>
+      <w:lvlJc w:val="left"/>
+      <w:pPr>
+        <w:ind w:left="4320" w:hanging="360"/>
+      </w:pPr>
+      <w:rPr>
+        <w:rFonts w:ascii="Wingdings" w:hAnsi="Wingdings" w:hint="default"/>
+      </w:rPr>
+    </w:lvl>
+    <w:lvl w:ilvl="6" w:tplc="08090001" w:tentative="1">
+      <w:start w:val="1"/>
+      <w:numFmt w:val="bullet"/>
+      <w:lvlText w:val=""/>
+      <w:lvlJc w:val="left"/>
+      <w:pPr>
+        <w:ind w:left="5040" w:hanging="360"/>
+      </w:pPr>
+      <w:rPr>
+        <w:rFonts w:ascii="Symbol" w:hAnsi="Symbol" w:hint="default"/>
+      </w:rPr>
+    </w:lvl>
+    <w:lvl w:ilvl="7" w:tplc="08090003" w:tentative="1">
+      <w:start w:val="1"/>
+      <w:numFmt w:val="bullet"/>
+      <w:lvlText w:val="o"/>
+      <w:lvlJc w:val="left"/>
+      <w:pPr>
+        <w:ind w:left="5760" w:hanging="360"/>
+      </w:pPr>
+      <w:rPr>
+        <w:rFonts w:ascii="Courier New" w:hAnsi="Courier New" w:cs="Courier New" w:hint="default"/>
+      </w:rPr>
+    </w:lvl>
+    <w:lvl w:ilvl="8" w:tplc="08090005" w:tentative="1">
+      <w:start w:val="1"/>
+      <w:numFmt w:val="bullet"/>
+      <w:lvlText w:val=""/>
+      <w:lvlJc w:val="left"/>
+      <w:pPr>
+        <w:ind w:left="6480" w:hanging="360"/>
+      </w:pPr>
+      <w:rPr>
+        <w:rFonts w:ascii="Wingdings" w:hAnsi="Wingdings" w:hint="default"/>
+      </w:rPr>
+    </w:lvl>
+  </w:abstractNum>
+  <w:abstractNum w:abstractNumId="6" w15:restartNumberingAfterBreak="0">
     <w:nsid w:val="68DF7BDD"/>
     <w:multiLevelType w:val="hybridMultilevel"/>
     <w:tmpl w:val="6010E2DE"/>
@@ -16366,7 +17652,7 @@
       </w:rPr>
     </w:lvl>
   </w:abstractNum>
-  <w:abstractNum w:abstractNumId="6" w15:restartNumberingAfterBreak="0">
+  <w:abstractNum w:abstractNumId="7" w15:restartNumberingAfterBreak="0">
     <w:nsid w:val="6C63670F"/>
     <w:multiLevelType w:val="hybridMultilevel"/>
     <w:tmpl w:val="7D4C664C"/>
@@ -16479,7 +17765,7 @@
       </w:rPr>
     </w:lvl>
   </w:abstractNum>
-  <w:abstractNum w:abstractNumId="7" w15:restartNumberingAfterBreak="0">
+  <w:abstractNum w:abstractNumId="8" w15:restartNumberingAfterBreak="0">
     <w:nsid w:val="708D15D4"/>
     <w:multiLevelType w:val="hybridMultilevel"/>
     <w:tmpl w:val="33B28EFE"/>
@@ -16592,7 +17878,7 @@
       </w:rPr>
     </w:lvl>
   </w:abstractNum>
-  <w:abstractNum w:abstractNumId="8" w15:restartNumberingAfterBreak="0">
+  <w:abstractNum w:abstractNumId="9" w15:restartNumberingAfterBreak="0">
     <w:nsid w:val="74024C6A"/>
     <w:multiLevelType w:val="hybridMultilevel"/>
     <w:tmpl w:val="8B34C034"/>
@@ -16709,7 +17995,7 @@
     <w:abstractNumId w:val="0"/>
   </w:num>
   <w:num w:numId="2">
-    <w:abstractNumId w:val="7"/>
+    <w:abstractNumId w:val="8"/>
   </w:num>
   <w:num w:numId="3">
     <w:abstractNumId w:val="2"/>
@@ -16718,19 +18004,22 @@
     <w:abstractNumId w:val="3"/>
   </w:num>
   <w:num w:numId="5">
-    <w:abstractNumId w:val="5"/>
+    <w:abstractNumId w:val="6"/>
   </w:num>
   <w:num w:numId="6">
-    <w:abstractNumId w:val="8"/>
+    <w:abstractNumId w:val="9"/>
   </w:num>
   <w:num w:numId="7">
     <w:abstractNumId w:val="4"/>
   </w:num>
   <w:num w:numId="8">
-    <w:abstractNumId w:val="6"/>
+    <w:abstractNumId w:val="7"/>
   </w:num>
   <w:num w:numId="9">
     <w:abstractNumId w:val="1"/>
+  </w:num>
+  <w:num w:numId="10">
+    <w:abstractNumId w:val="5"/>
   </w:num>
 </w:numbering>
 </file>

</xml_diff>

<commit_message>
Added notes on attribute parameters, attribute targets and common uses of attributes
</commit_message>
<xml_diff>
--- a/Notes.docx
+++ b/Notes.docx
@@ -9137,23 +9137,13 @@
           <w:szCs w:val="20"/>
         </w:rPr>
       </w:pPr>
-      <w:proofErr w:type="gramStart"/>
-      <w:r>
-        <w:rPr>
-          <w:rFonts w:ascii="Consolas" w:hAnsi="Consolas" w:cstheme="majorHAnsi"/>
-          <w:sz w:val="22"/>
-          <w:szCs w:val="20"/>
-        </w:rPr>
-        <w:t>Progress?.</w:t>
-      </w:r>
-      <w:proofErr w:type="gramEnd"/>
-      <w:r>
-        <w:rPr>
-          <w:rFonts w:ascii="Consolas" w:hAnsi="Consolas" w:cstheme="majorHAnsi"/>
-          <w:sz w:val="22"/>
-          <w:szCs w:val="20"/>
-        </w:rPr>
-        <w:t>Invoke(this, new FileListArgs(file));</w:t>
+      <w:r>
+        <w:rPr>
+          <w:rFonts w:ascii="Consolas" w:hAnsi="Consolas" w:cstheme="majorHAnsi"/>
+          <w:sz w:val="22"/>
+          <w:szCs w:val="20"/>
+        </w:rPr>
+        <w:t>Progress?.Invoke(this, new FileListArgs(file));</w:t>
       </w:r>
     </w:p>
     <w:p>
@@ -16208,10 +16198,18 @@
         <w:spacing w:line="276" w:lineRule="auto"/>
       </w:pPr>
       <w:r>
-        <w:t xml:space="preserve">public class AuthorAttribute : </w:t>
+        <w:t xml:space="preserve">public class </w:t>
       </w:r>
       <w:proofErr w:type="spellStart"/>
       <w:r>
+        <w:t>AuthorAttribute</w:t>
+      </w:r>
+      <w:proofErr w:type="spellEnd"/>
+      <w:r>
+        <w:t xml:space="preserve"> : </w:t>
+      </w:r>
+      <w:proofErr w:type="spellStart"/>
+      <w:r>
         <w:t>System.Attribute</w:t>
       </w:r>
       <w:proofErr w:type="spellEnd"/>
@@ -16382,7 +16380,15 @@
       </w:r>
       <w:proofErr w:type="spellEnd"/>
       <w:r>
-        <w:t xml:space="preserve"> the AllowMultiple parameter:</w:t>
+        <w:t xml:space="preserve"> the </w:t>
+      </w:r>
+      <w:proofErr w:type="spellStart"/>
+      <w:r>
+        <w:t>AllowMultiple</w:t>
+      </w:r>
+      <w:proofErr w:type="spellEnd"/>
+      <w:r>
+        <w:t xml:space="preserve"> parameter:</w:t>
       </w:r>
     </w:p>
     <w:p>
@@ -16498,6 +16504,12 @@
     <w:p>
       <w:r>
         <w:t>It is standard convention to name all attributes with the suffix “Attribute”. However, you do not need to specify the Attribute suffix when using attributes in code (e.g. AuthorAtrribute is used in code with the name “Author”).</w:t>
+      </w:r>
+    </w:p>
+    <w:p/>
+    <w:p>
+      <w:r>
+        <w:t>You can apply one or more attributes to entire assemblies, modules, or single elements like classes and properties. These attributes can accept arguments in the same way as methods and properties. A program using attributes can examine the metadata they contain or the metadata in other programs using reflection.</w:t>
       </w:r>
     </w:p>
     <w:p>
@@ -16636,6 +16648,118 @@
       <w:bookmarkEnd w:id="40"/>
     </w:p>
     <w:p/>
+    <w:p>
+      <w:r>
+        <w:t xml:space="preserve">Attributes </w:t>
+      </w:r>
+      <w:r>
+        <w:t>may have positional or named positional or named parameters. Named parameters are optional and can be specified in any order. For example:</w:t>
+      </w:r>
+    </w:p>
+    <w:p/>
+    <w:p>
+      <w:pPr>
+        <w:pStyle w:val="NoSpacing"/>
+        <w:spacing w:line="276" w:lineRule="auto"/>
+      </w:pPr>
+      <w:r>
+        <w:t>[</w:t>
+      </w:r>
+      <w:proofErr w:type="spellStart"/>
+      <w:r>
+        <w:t>Dll</w:t>
+      </w:r>
+      <w:proofErr w:type="spellEnd"/>
+      <w:r>
+        <w:t xml:space="preserve">((Import(“user32.dll”, </w:t>
+      </w:r>
+      <w:proofErr w:type="spellStart"/>
+      <w:r>
+        <w:t>SetLastError</w:t>
+      </w:r>
+      <w:proofErr w:type="spellEnd"/>
+      <w:r>
+        <w:t xml:space="preserve">=false, </w:t>
+      </w:r>
+      <w:proofErr w:type="spellStart"/>
+      <w:r>
+        <w:t>ExactSpelling</w:t>
+      </w:r>
+      <w:proofErr w:type="spellEnd"/>
+      <w:r>
+        <w:t>=false)]</w:t>
+      </w:r>
+    </w:p>
+    <w:p/>
+    <w:p>
+      <w:r>
+        <w:t>is equivalent to writing:</w:t>
+      </w:r>
+    </w:p>
+    <w:p/>
+    <w:p>
+      <w:pPr>
+        <w:pStyle w:val="NoSpacing"/>
+        <w:spacing w:line="276" w:lineRule="auto"/>
+      </w:pPr>
+      <w:r>
+        <w:lastRenderedPageBreak/>
+        <w:t>[</w:t>
+      </w:r>
+      <w:proofErr w:type="spellStart"/>
+      <w:r>
+        <w:t>Dll</w:t>
+      </w:r>
+      <w:proofErr w:type="spellEnd"/>
+      <w:r>
+        <w:t xml:space="preserve">((Import(“user32.dll”, </w:t>
+      </w:r>
+      <w:proofErr w:type="spellStart"/>
+      <w:r>
+        <w:t>ExactSpelling</w:t>
+      </w:r>
+      <w:proofErr w:type="spellEnd"/>
+      <w:r>
+        <w:t>=false</w:t>
+      </w:r>
+      <w:r>
+        <w:t xml:space="preserve">, </w:t>
+      </w:r>
+      <w:proofErr w:type="spellStart"/>
+      <w:r>
+        <w:t>SetLastError</w:t>
+      </w:r>
+      <w:proofErr w:type="spellEnd"/>
+      <w:r>
+        <w:t>=false)]</w:t>
+      </w:r>
+    </w:p>
+    <w:p/>
+    <w:p>
+      <w:r>
+        <w:t>Positional parameters must be placed in the correct order to correlate to the order of parameters declared in the attribute constructor. They must also precede named parameters. For instance, in the example written above,</w:t>
+      </w:r>
+      <w:r>
+        <w:t xml:space="preserve"> the parameter with value “</w:t>
+      </w:r>
+      <w:r>
+        <w:rPr>
+          <w:rFonts w:ascii="Consolas" w:hAnsi="Consolas"/>
+          <w:sz w:val="22"/>
+          <w:szCs w:val="20"/>
+        </w:rPr>
+        <w:t>user32.dll</w:t>
+      </w:r>
+      <w:r>
+        <w:t>” is the first parameter listed in that attribute’s constructor; hence it must be specified first when using the attribute.</w:t>
+      </w:r>
+    </w:p>
+    <w:p/>
+    <w:p>
+      <w:r>
+        <w:t xml:space="preserve">Named/optional parameters correspond to either properties or fields of the attribute. Attributes should have associated documentation information about default parameter values. </w:t>
+      </w:r>
+    </w:p>
     <w:p/>
     <w:p>
       <w:pPr>
@@ -16655,17 +16779,626 @@
           <w:sz w:val="32"/>
           <w:szCs w:val="32"/>
         </w:rPr>
-        <w:t>Attribute</w:t>
-      </w:r>
-      <w:r>
+        <w:t>Attribute Targets</w:t>
+      </w:r>
+      <w:bookmarkEnd w:id="41"/>
+    </w:p>
+    <w:p/>
+    <w:p>
+      <w:r>
+        <w:t xml:space="preserve">The target of an attribute is the entity which the attribute applies to (e.g. an attribute may apply to a class, a method, or an entire assembly). By default, attributes apply to the element that directly follows them; however, you can explicitly state what kinds of element an attribute may be applied to using the </w:t>
+      </w:r>
+      <w:r>
+        <w:rPr>
+          <w:rFonts w:ascii="Consolas" w:hAnsi="Consolas"/>
+          <w:sz w:val="22"/>
+          <w:szCs w:val="20"/>
+        </w:rPr>
+        <w:t>target</w:t>
+      </w:r>
+      <w:r>
+        <w:rPr>
+          <w:sz w:val="22"/>
+          <w:szCs w:val="20"/>
+        </w:rPr>
+        <w:t xml:space="preserve"> </w:t>
+      </w:r>
+      <w:r>
+        <w:t>parameter:</w:t>
+      </w:r>
+    </w:p>
+    <w:p/>
+    <w:p>
+      <w:pPr>
+        <w:rPr>
+          <w:rFonts w:ascii="Consolas" w:hAnsi="Consolas"/>
+          <w:sz w:val="22"/>
+          <w:szCs w:val="20"/>
+        </w:rPr>
+      </w:pPr>
+      <w:r>
+        <w:rPr>
+          <w:rFonts w:ascii="Consolas" w:hAnsi="Consolas"/>
+          <w:sz w:val="22"/>
+          <w:szCs w:val="20"/>
+        </w:rPr>
+        <w:t>[target : attribute-list]</w:t>
+      </w:r>
+    </w:p>
+    <w:p/>
+    <w:p>
+      <w:r>
+        <w:t>The fo</w:t>
+      </w:r>
+      <w:r>
+        <w:t>llowing list comprises all possible kinds of target:</w:t>
+      </w:r>
+    </w:p>
+    <w:p/>
+    <w:p>
+      <w:pPr>
+        <w:pStyle w:val="ListParagraph"/>
+        <w:numPr>
+          <w:ilvl w:val="0"/>
+          <w:numId w:val="13"/>
+        </w:numPr>
+      </w:pPr>
+      <w:r>
+        <w:rPr>
+          <w:rFonts w:ascii="Consolas" w:hAnsi="Consolas"/>
+          <w:sz w:val="22"/>
+          <w:szCs w:val="20"/>
+        </w:rPr>
+        <w:t>assembly</w:t>
+      </w:r>
+      <w:r>
+        <w:rPr>
+          <w:sz w:val="22"/>
+          <w:szCs w:val="20"/>
+        </w:rPr>
+        <w:t xml:space="preserve"> </w:t>
+      </w:r>
+      <w:r>
+        <w:t>– entire assembly</w:t>
+      </w:r>
+    </w:p>
+    <w:p>
+      <w:pPr>
+        <w:pStyle w:val="ListParagraph"/>
+        <w:numPr>
+          <w:ilvl w:val="0"/>
+          <w:numId w:val="13"/>
+        </w:numPr>
+      </w:pPr>
+      <w:r>
+        <w:rPr>
+          <w:rFonts w:ascii="Consolas" w:hAnsi="Consolas"/>
+          <w:sz w:val="22"/>
+          <w:szCs w:val="20"/>
+        </w:rPr>
+        <w:t>module</w:t>
+      </w:r>
+      <w:r>
+        <w:rPr>
+          <w:sz w:val="22"/>
+          <w:szCs w:val="20"/>
+        </w:rPr>
+        <w:t xml:space="preserve"> </w:t>
+      </w:r>
+      <w:r>
+        <w:t>– current assembly module</w:t>
+      </w:r>
+    </w:p>
+    <w:p>
+      <w:pPr>
+        <w:pStyle w:val="ListParagraph"/>
+        <w:numPr>
+          <w:ilvl w:val="0"/>
+          <w:numId w:val="13"/>
+        </w:numPr>
+      </w:pPr>
+      <w:r>
+        <w:rPr>
+          <w:rFonts w:ascii="Consolas" w:hAnsi="Consolas"/>
+          <w:sz w:val="22"/>
+          <w:szCs w:val="20"/>
+        </w:rPr>
+        <w:t>field</w:t>
+      </w:r>
+      <w:r>
+        <w:rPr>
+          <w:sz w:val="22"/>
+          <w:szCs w:val="20"/>
+        </w:rPr>
+        <w:t xml:space="preserve"> </w:t>
+      </w:r>
+      <w:r>
+        <w:t>– a field in a class or struct</w:t>
+      </w:r>
+    </w:p>
+    <w:p>
+      <w:pPr>
+        <w:pStyle w:val="ListParagraph"/>
+        <w:numPr>
+          <w:ilvl w:val="0"/>
+          <w:numId w:val="13"/>
+        </w:numPr>
+      </w:pPr>
+      <w:r>
+        <w:rPr>
+          <w:rFonts w:ascii="Consolas" w:hAnsi="Consolas"/>
+          <w:sz w:val="22"/>
+          <w:szCs w:val="20"/>
+        </w:rPr>
+        <w:t>event</w:t>
+      </w:r>
+      <w:r>
+        <w:rPr>
+          <w:sz w:val="22"/>
+          <w:szCs w:val="20"/>
+        </w:rPr>
+        <w:t xml:space="preserve"> </w:t>
+      </w:r>
+      <w:r>
+        <w:t>– an event</w:t>
+      </w:r>
+    </w:p>
+    <w:p>
+      <w:pPr>
+        <w:pStyle w:val="ListParagraph"/>
+        <w:numPr>
+          <w:ilvl w:val="0"/>
+          <w:numId w:val="13"/>
+        </w:numPr>
+      </w:pPr>
+      <w:r>
+        <w:rPr>
+          <w:rFonts w:ascii="Consolas" w:hAnsi="Consolas"/>
+          <w:sz w:val="22"/>
+          <w:szCs w:val="20"/>
+        </w:rPr>
+        <w:t>method</w:t>
+      </w:r>
+      <w:r>
+        <w:rPr>
+          <w:sz w:val="22"/>
+          <w:szCs w:val="20"/>
+        </w:rPr>
+        <w:t xml:space="preserve"> </w:t>
+      </w:r>
+      <w:r>
+        <w:t xml:space="preserve">– entire method or </w:t>
+      </w:r>
+      <w:r>
+        <w:rPr>
+          <w:rFonts w:ascii="Consolas" w:hAnsi="Consolas"/>
+          <w:sz w:val="22"/>
+          <w:szCs w:val="20"/>
+        </w:rPr>
+        <w:t>get</w:t>
+      </w:r>
+      <w:r>
+        <w:rPr>
+          <w:sz w:val="22"/>
+          <w:szCs w:val="20"/>
+        </w:rPr>
+        <w:t xml:space="preserve"> </w:t>
+      </w:r>
+      <w:r>
+        <w:t xml:space="preserve">and </w:t>
+      </w:r>
+      <w:r>
+        <w:rPr>
+          <w:rFonts w:ascii="Consolas" w:hAnsi="Consolas"/>
+          <w:sz w:val="22"/>
+          <w:szCs w:val="20"/>
+        </w:rPr>
+        <w:t>set</w:t>
+      </w:r>
+      <w:r>
+        <w:rPr>
+          <w:sz w:val="22"/>
+          <w:szCs w:val="20"/>
+        </w:rPr>
+        <w:t xml:space="preserve"> </w:t>
+      </w:r>
+      <w:r>
+        <w:t>property accessors</w:t>
+      </w:r>
+    </w:p>
+    <w:p>
+      <w:pPr>
+        <w:pStyle w:val="ListParagraph"/>
+        <w:numPr>
+          <w:ilvl w:val="0"/>
+          <w:numId w:val="13"/>
+        </w:numPr>
+      </w:pPr>
+      <w:r>
+        <w:rPr>
+          <w:rFonts w:ascii="Consolas" w:hAnsi="Consolas"/>
+          <w:sz w:val="22"/>
+          <w:szCs w:val="20"/>
+        </w:rPr>
+        <w:t>param</w:t>
+      </w:r>
+      <w:r>
+        <w:rPr>
+          <w:sz w:val="22"/>
+          <w:szCs w:val="20"/>
+        </w:rPr>
+        <w:t xml:space="preserve"> </w:t>
+      </w:r>
+      <w:r>
+        <w:t xml:space="preserve">– method parameters or property </w:t>
+      </w:r>
+      <w:r>
+        <w:rPr>
+          <w:rFonts w:ascii="Consolas" w:hAnsi="Consolas"/>
+          <w:sz w:val="22"/>
+          <w:szCs w:val="20"/>
+        </w:rPr>
+        <w:t>set</w:t>
+      </w:r>
+      <w:r>
+        <w:rPr>
+          <w:sz w:val="22"/>
+          <w:szCs w:val="20"/>
+        </w:rPr>
+        <w:t xml:space="preserve"> </w:t>
+      </w:r>
+      <w:r>
+        <w:t>accessor parameters</w:t>
+      </w:r>
+    </w:p>
+    <w:p>
+      <w:pPr>
+        <w:pStyle w:val="ListParagraph"/>
+        <w:numPr>
+          <w:ilvl w:val="0"/>
+          <w:numId w:val="13"/>
+        </w:numPr>
+      </w:pPr>
+      <w:r>
+        <w:rPr>
+          <w:rFonts w:ascii="Consolas" w:hAnsi="Consolas"/>
+          <w:sz w:val="22"/>
+          <w:szCs w:val="20"/>
+        </w:rPr>
+        <w:t>property</w:t>
+      </w:r>
+      <w:r>
+        <w:rPr>
+          <w:sz w:val="22"/>
+          <w:szCs w:val="20"/>
+        </w:rPr>
+        <w:t xml:space="preserve"> </w:t>
+      </w:r>
+      <w:r>
+        <w:t>– a property</w:t>
+      </w:r>
+    </w:p>
+    <w:p>
+      <w:pPr>
+        <w:pStyle w:val="ListParagraph"/>
+        <w:numPr>
+          <w:ilvl w:val="0"/>
+          <w:numId w:val="13"/>
+        </w:numPr>
+      </w:pPr>
+      <w:r>
+        <w:rPr>
+          <w:rFonts w:ascii="Consolas" w:hAnsi="Consolas"/>
+          <w:sz w:val="22"/>
+          <w:szCs w:val="20"/>
+        </w:rPr>
+        <w:t>return</w:t>
+      </w:r>
+      <w:r>
+        <w:rPr>
+          <w:sz w:val="22"/>
+          <w:szCs w:val="20"/>
+        </w:rPr>
+        <w:t xml:space="preserve"> </w:t>
+      </w:r>
+      <w:r>
+        <w:t>– return value of a method/property indexer/</w:t>
+      </w:r>
+      <w:r>
+        <w:rPr>
+          <w:rFonts w:ascii="Consolas" w:hAnsi="Consolas"/>
+          <w:sz w:val="22"/>
+          <w:szCs w:val="20"/>
+        </w:rPr>
+        <w:t>get</w:t>
+      </w:r>
+      <w:r>
+        <w:rPr>
+          <w:sz w:val="22"/>
+          <w:szCs w:val="20"/>
+        </w:rPr>
+        <w:t xml:space="preserve"> </w:t>
+      </w:r>
+      <w:r>
+        <w:t>property accessor</w:t>
+      </w:r>
+    </w:p>
+    <w:p>
+      <w:pPr>
+        <w:pStyle w:val="ListParagraph"/>
+        <w:numPr>
+          <w:ilvl w:val="0"/>
+          <w:numId w:val="13"/>
+        </w:numPr>
+      </w:pPr>
+      <w:r>
+        <w:rPr>
+          <w:rFonts w:ascii="Consolas" w:hAnsi="Consolas"/>
+          <w:sz w:val="22"/>
+          <w:szCs w:val="20"/>
+        </w:rPr>
+        <w:t>type</w:t>
+      </w:r>
+      <w:r>
+        <w:rPr>
+          <w:sz w:val="22"/>
+          <w:szCs w:val="20"/>
+        </w:rPr>
+        <w:t xml:space="preserve"> </w:t>
+      </w:r>
+      <w:r>
+        <w:t xml:space="preserve">– struct, class, interface, </w:t>
+      </w:r>
+      <w:proofErr w:type="spellStart"/>
+      <w:r>
+        <w:t>enum</w:t>
+      </w:r>
+      <w:proofErr w:type="spellEnd"/>
+      <w:r>
+        <w:t xml:space="preserve"> or delegate</w:t>
+      </w:r>
+    </w:p>
+    <w:p/>
+    <w:p>
+      <w:r>
+        <w:t xml:space="preserve">The field target value would be specified to attach an attribute to the backing field of an auto-implemented property. </w:t>
+      </w:r>
+    </w:p>
+    <w:p/>
+    <w:p>
+      <w:r>
+        <w:t>The following code demonstrates how to apply attributes to assemblies and modules:</w:t>
+      </w:r>
+    </w:p>
+    <w:p/>
+    <w:p>
+      <w:pPr>
+        <w:pStyle w:val="NoSpacing"/>
+        <w:spacing w:line="276" w:lineRule="auto"/>
+      </w:pPr>
+      <w:r>
+        <w:t>using System;</w:t>
+      </w:r>
+    </w:p>
+    <w:p>
+      <w:pPr>
+        <w:pStyle w:val="NoSpacing"/>
+        <w:spacing w:line="276" w:lineRule="auto"/>
+      </w:pPr>
+      <w:r>
+        <w:t xml:space="preserve">using </w:t>
+      </w:r>
+      <w:proofErr w:type="spellStart"/>
+      <w:r>
+        <w:t>System.Reflection</w:t>
+      </w:r>
+      <w:proofErr w:type="spellEnd"/>
+      <w:r>
+        <w:t>;</w:t>
+      </w:r>
+    </w:p>
+    <w:p>
+      <w:pPr>
+        <w:pStyle w:val="NoSpacing"/>
+        <w:spacing w:line="276" w:lineRule="auto"/>
+      </w:pPr>
+      <w:r>
+        <w:t xml:space="preserve">[assembly : </w:t>
+      </w:r>
+      <w:proofErr w:type="spellStart"/>
+      <w:r>
+        <w:t>AssemblyTitleAttribute</w:t>
+      </w:r>
+      <w:proofErr w:type="spellEnd"/>
+      <w:r>
+        <w:t>(“Production assembly 4”)]</w:t>
+      </w:r>
+    </w:p>
+    <w:p>
+      <w:pPr>
+        <w:pStyle w:val="NoSpacing"/>
+        <w:spacing w:line="276" w:lineRule="auto"/>
+      </w:pPr>
+      <w:r>
+        <w:t xml:space="preserve">[module : </w:t>
+      </w:r>
+      <w:proofErr w:type="spellStart"/>
+      <w:r>
+        <w:t>CLSCompliant</w:t>
+      </w:r>
+      <w:proofErr w:type="spellEnd"/>
+      <w:r>
+        <w:t>(true)]</w:t>
+      </w:r>
+    </w:p>
+    <w:p/>
+    <w:p>
+      <w:r>
+        <w:lastRenderedPageBreak/>
+        <w:t>The next extract demonstrates how you can specify whether to apply an attribute to a method, parameter, or return value:</w:t>
+      </w:r>
+    </w:p>
+    <w:p/>
+    <w:p>
+      <w:pPr>
+        <w:pStyle w:val="NoSpacing"/>
+        <w:spacing w:line="276" w:lineRule="auto"/>
+      </w:pPr>
+      <w:r>
+        <w:t>//default – applies to method</w:t>
+      </w:r>
+    </w:p>
+    <w:p>
+      <w:pPr>
+        <w:pStyle w:val="NoSpacing"/>
+        <w:spacing w:line="276" w:lineRule="auto"/>
+      </w:pPr>
+      <w:r>
+        <w:t>[</w:t>
+      </w:r>
+      <w:proofErr w:type="spellStart"/>
+      <w:r>
+        <w:t>ValidatedContract</w:t>
+      </w:r>
+      <w:proofErr w:type="spellEnd"/>
+      <w:r>
+        <w:t>]</w:t>
+      </w:r>
+    </w:p>
+    <w:p>
+      <w:pPr>
+        <w:pStyle w:val="NoSpacing"/>
+        <w:spacing w:line="276" w:lineRule="auto"/>
+      </w:pPr>
+      <w:r>
+        <w:t>int Method1() { return 0; }</w:t>
+      </w:r>
+    </w:p>
+    <w:p>
+      <w:pPr>
+        <w:pStyle w:val="NoSpacing"/>
+        <w:spacing w:line="276" w:lineRule="auto"/>
+      </w:pPr>
+    </w:p>
+    <w:p>
+      <w:pPr>
+        <w:pStyle w:val="NoSpacing"/>
+        <w:spacing w:line="276" w:lineRule="auto"/>
+      </w:pPr>
+      <w:r>
+        <w:t>//attribute applies to method</w:t>
+      </w:r>
+    </w:p>
+    <w:p>
+      <w:pPr>
+        <w:pStyle w:val="NoSpacing"/>
+        <w:spacing w:line="276" w:lineRule="auto"/>
+      </w:pPr>
+      <w:r>
+        <w:t xml:space="preserve">[method : </w:t>
+      </w:r>
+      <w:proofErr w:type="spellStart"/>
+      <w:r>
+        <w:t>ValidatedContract</w:t>
+      </w:r>
+      <w:proofErr w:type="spellEnd"/>
+      <w:r>
+        <w:t>]</w:t>
+      </w:r>
+    </w:p>
+    <w:p>
+      <w:pPr>
+        <w:pStyle w:val="NoSpacing"/>
+        <w:spacing w:line="276" w:lineRule="auto"/>
+      </w:pPr>
+      <w:r>
+        <w:t>int Method2() { return 0; }</w:t>
+      </w:r>
+    </w:p>
+    <w:p>
+      <w:pPr>
+        <w:pStyle w:val="NoSpacing"/>
+        <w:spacing w:line="276" w:lineRule="auto"/>
+      </w:pPr>
+    </w:p>
+    <w:p>
+      <w:pPr>
+        <w:pStyle w:val="NoSpacing"/>
+        <w:spacing w:line="276" w:lineRule="auto"/>
+      </w:pPr>
+      <w:r>
+        <w:t>//attribute applies to parameter</w:t>
+      </w:r>
+    </w:p>
+    <w:p>
+      <w:pPr>
+        <w:pStyle w:val="NoSpacing"/>
+        <w:spacing w:line="276" w:lineRule="auto"/>
+      </w:pPr>
+      <w:r>
+        <w:t>int Method3([</w:t>
+      </w:r>
+      <w:proofErr w:type="spellStart"/>
+      <w:r>
+        <w:t>ValidatedContract</w:t>
+      </w:r>
+      <w:proofErr w:type="spellEnd"/>
+      <w:r>
+        <w:t>] string contract) { return 0; }</w:t>
+      </w:r>
+    </w:p>
+    <w:p>
+      <w:pPr>
+        <w:pStyle w:val="NoSpacing"/>
+        <w:spacing w:line="276" w:lineRule="auto"/>
+      </w:pPr>
+    </w:p>
+    <w:p>
+      <w:pPr>
+        <w:pStyle w:val="NoSpacing"/>
+        <w:spacing w:line="276" w:lineRule="auto"/>
+      </w:pPr>
+      <w:r>
+        <w:t>//apply attribute to method’s return value</w:t>
+      </w:r>
+    </w:p>
+    <w:p>
+      <w:pPr>
+        <w:pStyle w:val="NoSpacing"/>
+        <w:spacing w:line="276" w:lineRule="auto"/>
+      </w:pPr>
+      <w:r>
+        <w:t xml:space="preserve">[return : </w:t>
+      </w:r>
+      <w:proofErr w:type="spellStart"/>
+      <w:r>
+        <w:t>ValidatedContract</w:t>
+      </w:r>
+      <w:proofErr w:type="spellEnd"/>
+      <w:r>
+        <w:t>]</w:t>
+      </w:r>
+    </w:p>
+    <w:p>
+      <w:pPr>
+        <w:pStyle w:val="NoSpacing"/>
+        <w:spacing w:line="276" w:lineRule="auto"/>
+      </w:pPr>
+      <w:r>
+        <w:t>int Method4() { return 0; }</w:t>
+      </w:r>
+    </w:p>
+    <w:p/>
+    <w:p>
+      <w:pPr>
+        <w:pStyle w:val="Heading3"/>
         <w:rPr>
           <w:rFonts w:cstheme="majorHAnsi"/>
           <w:color w:val="auto"/>
           <w:sz w:val="32"/>
           <w:szCs w:val="32"/>
         </w:rPr>
-        <w:t xml:space="preserve"> </w:t>
-      </w:r>
+      </w:pPr>
       <w:r>
         <w:rPr>
           <w:rFonts w:cstheme="majorHAnsi"/>
@@ -16673,28 +17406,254 @@
           <w:sz w:val="32"/>
           <w:szCs w:val="32"/>
         </w:rPr>
-        <w:t>Targets</w:t>
-      </w:r>
-      <w:bookmarkEnd w:id="41"/>
-    </w:p>
-    <w:p/>
-    <w:p>
-      <w:pPr>
-        <w:spacing w:after="160"/>
-        <w:rPr>
-          <w:rFonts w:cstheme="majorHAnsi"/>
-          <w:color w:val="2F5496" w:themeColor="accent1" w:themeShade="BF"/>
+        <w:t xml:space="preserve">Common </w:t>
+      </w:r>
+      <w:r>
+        <w:rPr>
+          <w:rFonts w:cstheme="majorHAnsi"/>
+          <w:color w:val="auto"/>
           <w:sz w:val="32"/>
           <w:szCs w:val="32"/>
         </w:rPr>
-      </w:pPr>
-      <w:r>
-        <w:rPr>
-          <w:rFonts w:cstheme="majorHAnsi"/>
-          <w:color w:val="2F5496" w:themeColor="accent1" w:themeShade="BF"/>
+        <w:t xml:space="preserve">Attribute </w:t>
+      </w:r>
+      <w:r>
+        <w:rPr>
+          <w:rFonts w:cstheme="majorHAnsi"/>
+          <w:color w:val="auto"/>
           <w:sz w:val="32"/>
           <w:szCs w:val="32"/>
         </w:rPr>
+        <w:t>Uses</w:t>
+      </w:r>
+    </w:p>
+    <w:p>
+      <w:pPr>
+        <w:pStyle w:val="Heading3"/>
+        <w:spacing w:before="0"/>
+        <w:rPr>
+          <w:rFonts w:cstheme="majorHAnsi"/>
+          <w:color w:val="auto"/>
+        </w:rPr>
+      </w:pPr>
+    </w:p>
+    <w:p>
+      <w:pPr>
+        <w:pStyle w:val="Heading3"/>
+        <w:numPr>
+          <w:ilvl w:val="0"/>
+          <w:numId w:val="11"/>
+        </w:numPr>
+        <w:spacing w:before="0" w:after="100" w:afterAutospacing="1" w:line="240" w:lineRule="auto"/>
+        <w:rPr>
+          <w:color w:val="auto"/>
+        </w:rPr>
+      </w:pPr>
+      <w:r>
+        <w:rPr>
+          <w:color w:val="auto"/>
+        </w:rPr>
+        <w:t xml:space="preserve">Marking methods using the </w:t>
+      </w:r>
+      <w:proofErr w:type="spellStart"/>
+      <w:r>
+        <w:rPr>
+          <w:rStyle w:val="HTMLCode"/>
+          <w:rFonts w:ascii="Consolas" w:eastAsiaTheme="majorEastAsia" w:hAnsi="Consolas"/>
+          <w:color w:val="auto"/>
+          <w:sz w:val="22"/>
+          <w:szCs w:val="22"/>
+        </w:rPr>
+        <w:t>WebMethod</w:t>
+      </w:r>
+      <w:proofErr w:type="spellEnd"/>
+      <w:r>
+        <w:rPr>
+          <w:color w:val="auto"/>
+          <w:sz w:val="28"/>
+          <w:szCs w:val="28"/>
+        </w:rPr>
+        <w:t xml:space="preserve"> </w:t>
+      </w:r>
+      <w:r>
+        <w:rPr>
+          <w:color w:val="auto"/>
+        </w:rPr>
+        <w:t>attribute in Web services to indicate that the method should be callable over the SOAP protocol.</w:t>
+      </w:r>
+    </w:p>
+    <w:p>
+      <w:pPr>
+        <w:pStyle w:val="Heading3"/>
+        <w:numPr>
+          <w:ilvl w:val="0"/>
+          <w:numId w:val="11"/>
+        </w:numPr>
+        <w:spacing w:before="100" w:beforeAutospacing="1" w:after="100" w:afterAutospacing="1" w:line="240" w:lineRule="auto"/>
+        <w:rPr>
+          <w:color w:val="auto"/>
+        </w:rPr>
+      </w:pPr>
+      <w:r>
+        <w:rPr>
+          <w:color w:val="auto"/>
+        </w:rPr>
+        <w:t xml:space="preserve">Describing how to marshal method parameters when interoperating with native code. </w:t>
+      </w:r>
+    </w:p>
+    <w:p>
+      <w:pPr>
+        <w:pStyle w:val="Heading3"/>
+        <w:numPr>
+          <w:ilvl w:val="0"/>
+          <w:numId w:val="11"/>
+        </w:numPr>
+        <w:spacing w:before="100" w:beforeAutospacing="1" w:after="100" w:afterAutospacing="1" w:line="240" w:lineRule="auto"/>
+        <w:rPr>
+          <w:color w:val="auto"/>
+        </w:rPr>
+      </w:pPr>
+      <w:r>
+        <w:rPr>
+          <w:color w:val="auto"/>
+        </w:rPr>
+        <w:t>Describing the COM properties for classes, methods, and interfaces.</w:t>
+      </w:r>
+    </w:p>
+    <w:p>
+      <w:pPr>
+        <w:pStyle w:val="Heading3"/>
+        <w:numPr>
+          <w:ilvl w:val="0"/>
+          <w:numId w:val="11"/>
+        </w:numPr>
+        <w:spacing w:before="100" w:beforeAutospacing="1" w:after="100" w:afterAutospacing="1" w:line="240" w:lineRule="auto"/>
+        <w:rPr>
+          <w:color w:val="auto"/>
+        </w:rPr>
+      </w:pPr>
+      <w:r>
+        <w:rPr>
+          <w:color w:val="auto"/>
+        </w:rPr>
+        <w:t xml:space="preserve">Calling unmanaged code using the </w:t>
+      </w:r>
+      <w:hyperlink r:id="rId10" w:history="1">
+        <w:proofErr w:type="spellStart"/>
+        <w:r>
+          <w:rPr>
+            <w:rStyle w:val="Hyperlink"/>
+            <w:rFonts w:ascii="Consolas" w:hAnsi="Consolas"/>
+            <w:color w:val="auto"/>
+            <w:sz w:val="22"/>
+            <w:szCs w:val="22"/>
+          </w:rPr>
+          <w:t>DllImportAttribute</w:t>
+        </w:r>
+        <w:proofErr w:type="spellEnd"/>
+      </w:hyperlink>
+      <w:r>
+        <w:rPr>
+          <w:color w:val="auto"/>
+          <w:sz w:val="22"/>
+          <w:szCs w:val="22"/>
+        </w:rPr>
+        <w:t xml:space="preserve"> </w:t>
+      </w:r>
+      <w:r>
+        <w:rPr>
+          <w:color w:val="auto"/>
+        </w:rPr>
+        <w:t>class.</w:t>
+      </w:r>
+    </w:p>
+    <w:p>
+      <w:pPr>
+        <w:numPr>
+          <w:ilvl w:val="0"/>
+          <w:numId w:val="11"/>
+        </w:numPr>
+        <w:spacing w:before="100" w:beforeAutospacing="1" w:after="100" w:afterAutospacing="1" w:line="240" w:lineRule="auto"/>
+      </w:pPr>
+      <w:r>
+        <w:t>Describing your assembly in terms of title, version, description, or trademark.</w:t>
+      </w:r>
+    </w:p>
+    <w:p>
+      <w:pPr>
+        <w:numPr>
+          <w:ilvl w:val="0"/>
+          <w:numId w:val="11"/>
+        </w:numPr>
+        <w:spacing w:before="100" w:beforeAutospacing="1" w:after="100" w:afterAutospacing="1" w:line="240" w:lineRule="auto"/>
+      </w:pPr>
+      <w:r>
+        <w:t>Describing which members of a class to serialize for persistence.</w:t>
+      </w:r>
+    </w:p>
+    <w:p>
+      <w:pPr>
+        <w:numPr>
+          <w:ilvl w:val="0"/>
+          <w:numId w:val="11"/>
+        </w:numPr>
+        <w:spacing w:before="100" w:beforeAutospacing="1" w:after="100" w:afterAutospacing="1" w:line="240" w:lineRule="auto"/>
+      </w:pPr>
+      <w:r>
+        <w:t>Describing how to map between class members and XML nodes for XML serialization.</w:t>
+      </w:r>
+    </w:p>
+    <w:p>
+      <w:pPr>
+        <w:numPr>
+          <w:ilvl w:val="0"/>
+          <w:numId w:val="11"/>
+        </w:numPr>
+        <w:spacing w:before="100" w:beforeAutospacing="1" w:after="100" w:afterAutospacing="1" w:line="240" w:lineRule="auto"/>
+      </w:pPr>
+      <w:r>
+        <w:t>Describing the security requirements for methods.</w:t>
+      </w:r>
+    </w:p>
+    <w:p>
+      <w:pPr>
+        <w:numPr>
+          <w:ilvl w:val="0"/>
+          <w:numId w:val="11"/>
+        </w:numPr>
+        <w:spacing w:before="100" w:beforeAutospacing="1" w:after="100" w:afterAutospacing="1" w:line="240" w:lineRule="auto"/>
+      </w:pPr>
+      <w:r>
+        <w:t>Specifying characteristics used to enforce security.</w:t>
+      </w:r>
+    </w:p>
+    <w:p>
+      <w:pPr>
+        <w:numPr>
+          <w:ilvl w:val="0"/>
+          <w:numId w:val="11"/>
+        </w:numPr>
+        <w:spacing w:before="100" w:beforeAutospacing="1" w:after="100" w:afterAutospacing="1" w:line="240" w:lineRule="auto"/>
+      </w:pPr>
+      <w:r>
+        <w:t>Controlling optimizations by the just-in-time (JIT) compiler so the code remains easy to debug.</w:t>
+      </w:r>
+    </w:p>
+    <w:p>
+      <w:pPr>
+        <w:numPr>
+          <w:ilvl w:val="0"/>
+          <w:numId w:val="11"/>
+        </w:numPr>
+        <w:spacing w:before="100" w:beforeAutospacing="1" w:line="240" w:lineRule="auto"/>
+      </w:pPr>
+      <w:r>
+        <w:t>Obtaining information about the caller to a method.</w:t>
+      </w:r>
+    </w:p>
+    <w:p/>
+    <w:p>
+      <w:r>
         <w:br w:type="page"/>
       </w:r>
     </w:p>
@@ -17314,6 +18273,156 @@
     </w:lvl>
   </w:abstractNum>
   <w:abstractNum w:abstractNumId="4" w15:restartNumberingAfterBreak="0">
+    <w:nsid w:val="418667D8"/>
+    <w:multiLevelType w:val="multilevel"/>
+    <w:tmpl w:val="83143B5E"/>
+    <w:lvl w:ilvl="0">
+      <w:start w:val="1"/>
+      <w:numFmt w:val="bullet"/>
+      <w:lvlText w:val=""/>
+      <w:lvlJc w:val="left"/>
+      <w:pPr>
+        <w:tabs>
+          <w:tab w:val="num" w:pos="720"/>
+        </w:tabs>
+        <w:ind w:left="720" w:hanging="360"/>
+      </w:pPr>
+      <w:rPr>
+        <w:rFonts w:ascii="Symbol" w:hAnsi="Symbol" w:hint="default"/>
+        <w:sz w:val="24"/>
+        <w:szCs w:val="28"/>
+      </w:rPr>
+    </w:lvl>
+    <w:lvl w:ilvl="1" w:tentative="1">
+      <w:start w:val="1"/>
+      <w:numFmt w:val="bullet"/>
+      <w:lvlText w:val="o"/>
+      <w:lvlJc w:val="left"/>
+      <w:pPr>
+        <w:tabs>
+          <w:tab w:val="num" w:pos="1440"/>
+        </w:tabs>
+        <w:ind w:left="1440" w:hanging="360"/>
+      </w:pPr>
+      <w:rPr>
+        <w:rFonts w:ascii="Courier New" w:hAnsi="Courier New" w:hint="default"/>
+        <w:sz w:val="20"/>
+      </w:rPr>
+    </w:lvl>
+    <w:lvl w:ilvl="2" w:tentative="1">
+      <w:start w:val="1"/>
+      <w:numFmt w:val="bullet"/>
+      <w:lvlText w:val=""/>
+      <w:lvlJc w:val="left"/>
+      <w:pPr>
+        <w:tabs>
+          <w:tab w:val="num" w:pos="2160"/>
+        </w:tabs>
+        <w:ind w:left="2160" w:hanging="360"/>
+      </w:pPr>
+      <w:rPr>
+        <w:rFonts w:ascii="Wingdings" w:hAnsi="Wingdings" w:hint="default"/>
+        <w:sz w:val="20"/>
+      </w:rPr>
+    </w:lvl>
+    <w:lvl w:ilvl="3" w:tentative="1">
+      <w:start w:val="1"/>
+      <w:numFmt w:val="bullet"/>
+      <w:lvlText w:val=""/>
+      <w:lvlJc w:val="left"/>
+      <w:pPr>
+        <w:tabs>
+          <w:tab w:val="num" w:pos="2880"/>
+        </w:tabs>
+        <w:ind w:left="2880" w:hanging="360"/>
+      </w:pPr>
+      <w:rPr>
+        <w:rFonts w:ascii="Wingdings" w:hAnsi="Wingdings" w:hint="default"/>
+        <w:sz w:val="20"/>
+      </w:rPr>
+    </w:lvl>
+    <w:lvl w:ilvl="4" w:tentative="1">
+      <w:start w:val="1"/>
+      <w:numFmt w:val="bullet"/>
+      <w:lvlText w:val=""/>
+      <w:lvlJc w:val="left"/>
+      <w:pPr>
+        <w:tabs>
+          <w:tab w:val="num" w:pos="3600"/>
+        </w:tabs>
+        <w:ind w:left="3600" w:hanging="360"/>
+      </w:pPr>
+      <w:rPr>
+        <w:rFonts w:ascii="Wingdings" w:hAnsi="Wingdings" w:hint="default"/>
+        <w:sz w:val="20"/>
+      </w:rPr>
+    </w:lvl>
+    <w:lvl w:ilvl="5" w:tentative="1">
+      <w:start w:val="1"/>
+      <w:numFmt w:val="bullet"/>
+      <w:lvlText w:val=""/>
+      <w:lvlJc w:val="left"/>
+      <w:pPr>
+        <w:tabs>
+          <w:tab w:val="num" w:pos="4320"/>
+        </w:tabs>
+        <w:ind w:left="4320" w:hanging="360"/>
+      </w:pPr>
+      <w:rPr>
+        <w:rFonts w:ascii="Wingdings" w:hAnsi="Wingdings" w:hint="default"/>
+        <w:sz w:val="20"/>
+      </w:rPr>
+    </w:lvl>
+    <w:lvl w:ilvl="6" w:tentative="1">
+      <w:start w:val="1"/>
+      <w:numFmt w:val="bullet"/>
+      <w:lvlText w:val=""/>
+      <w:lvlJc w:val="left"/>
+      <w:pPr>
+        <w:tabs>
+          <w:tab w:val="num" w:pos="5040"/>
+        </w:tabs>
+        <w:ind w:left="5040" w:hanging="360"/>
+      </w:pPr>
+      <w:rPr>
+        <w:rFonts w:ascii="Wingdings" w:hAnsi="Wingdings" w:hint="default"/>
+        <w:sz w:val="20"/>
+      </w:rPr>
+    </w:lvl>
+    <w:lvl w:ilvl="7" w:tentative="1">
+      <w:start w:val="1"/>
+      <w:numFmt w:val="bullet"/>
+      <w:lvlText w:val=""/>
+      <w:lvlJc w:val="left"/>
+      <w:pPr>
+        <w:tabs>
+          <w:tab w:val="num" w:pos="5760"/>
+        </w:tabs>
+        <w:ind w:left="5760" w:hanging="360"/>
+      </w:pPr>
+      <w:rPr>
+        <w:rFonts w:ascii="Wingdings" w:hAnsi="Wingdings" w:hint="default"/>
+        <w:sz w:val="20"/>
+      </w:rPr>
+    </w:lvl>
+    <w:lvl w:ilvl="8" w:tentative="1">
+      <w:start w:val="1"/>
+      <w:numFmt w:val="bullet"/>
+      <w:lvlText w:val=""/>
+      <w:lvlJc w:val="left"/>
+      <w:pPr>
+        <w:tabs>
+          <w:tab w:val="num" w:pos="6480"/>
+        </w:tabs>
+        <w:ind w:left="6480" w:hanging="360"/>
+      </w:pPr>
+      <w:rPr>
+        <w:rFonts w:ascii="Wingdings" w:hAnsi="Wingdings" w:hint="default"/>
+        <w:sz w:val="20"/>
+      </w:rPr>
+    </w:lvl>
+  </w:abstractNum>
+  <w:abstractNum w:abstractNumId="5" w15:restartNumberingAfterBreak="0">
     <w:nsid w:val="4A8339EF"/>
     <w:multiLevelType w:val="hybridMultilevel"/>
     <w:tmpl w:val="95C671C2"/>
@@ -17426,7 +18535,7 @@
       </w:rPr>
     </w:lvl>
   </w:abstractNum>
-  <w:abstractNum w:abstractNumId="5" w15:restartNumberingAfterBreak="0">
+  <w:abstractNum w:abstractNumId="6" w15:restartNumberingAfterBreak="0">
     <w:nsid w:val="4E1825D3"/>
     <w:multiLevelType w:val="hybridMultilevel"/>
     <w:tmpl w:val="7DB613D8"/>
@@ -17539,7 +18648,122 @@
       </w:rPr>
     </w:lvl>
   </w:abstractNum>
-  <w:abstractNum w:abstractNumId="6" w15:restartNumberingAfterBreak="0">
+  <w:abstractNum w:abstractNumId="7" w15:restartNumberingAfterBreak="0">
+    <w:nsid w:val="4F680101"/>
+    <w:multiLevelType w:val="hybridMultilevel"/>
+    <w:tmpl w:val="5994F874"/>
+    <w:lvl w:ilvl="0" w:tplc="FB720DD2">
+      <w:start w:val="1"/>
+      <w:numFmt w:val="bullet"/>
+      <w:lvlText w:val=""/>
+      <w:lvlJc w:val="left"/>
+      <w:pPr>
+        <w:ind w:left="720" w:hanging="360"/>
+      </w:pPr>
+      <w:rPr>
+        <w:rFonts w:ascii="Symbol" w:hAnsi="Symbol" w:hint="default"/>
+        <w:sz w:val="24"/>
+        <w:szCs w:val="24"/>
+      </w:rPr>
+    </w:lvl>
+    <w:lvl w:ilvl="1" w:tplc="08090003" w:tentative="1">
+      <w:start w:val="1"/>
+      <w:numFmt w:val="bullet"/>
+      <w:lvlText w:val="o"/>
+      <w:lvlJc w:val="left"/>
+      <w:pPr>
+        <w:ind w:left="1440" w:hanging="360"/>
+      </w:pPr>
+      <w:rPr>
+        <w:rFonts w:ascii="Courier New" w:hAnsi="Courier New" w:cs="Courier New" w:hint="default"/>
+      </w:rPr>
+    </w:lvl>
+    <w:lvl w:ilvl="2" w:tplc="08090005" w:tentative="1">
+      <w:start w:val="1"/>
+      <w:numFmt w:val="bullet"/>
+      <w:lvlText w:val=""/>
+      <w:lvlJc w:val="left"/>
+      <w:pPr>
+        <w:ind w:left="2160" w:hanging="360"/>
+      </w:pPr>
+      <w:rPr>
+        <w:rFonts w:ascii="Wingdings" w:hAnsi="Wingdings" w:hint="default"/>
+      </w:rPr>
+    </w:lvl>
+    <w:lvl w:ilvl="3" w:tplc="08090001" w:tentative="1">
+      <w:start w:val="1"/>
+      <w:numFmt w:val="bullet"/>
+      <w:lvlText w:val=""/>
+      <w:lvlJc w:val="left"/>
+      <w:pPr>
+        <w:ind w:left="2880" w:hanging="360"/>
+      </w:pPr>
+      <w:rPr>
+        <w:rFonts w:ascii="Symbol" w:hAnsi="Symbol" w:hint="default"/>
+      </w:rPr>
+    </w:lvl>
+    <w:lvl w:ilvl="4" w:tplc="08090003" w:tentative="1">
+      <w:start w:val="1"/>
+      <w:numFmt w:val="bullet"/>
+      <w:lvlText w:val="o"/>
+      <w:lvlJc w:val="left"/>
+      <w:pPr>
+        <w:ind w:left="3600" w:hanging="360"/>
+      </w:pPr>
+      <w:rPr>
+        <w:rFonts w:ascii="Courier New" w:hAnsi="Courier New" w:cs="Courier New" w:hint="default"/>
+      </w:rPr>
+    </w:lvl>
+    <w:lvl w:ilvl="5" w:tplc="08090005" w:tentative="1">
+      <w:start w:val="1"/>
+      <w:numFmt w:val="bullet"/>
+      <w:lvlText w:val=""/>
+      <w:lvlJc w:val="left"/>
+      <w:pPr>
+        <w:ind w:left="4320" w:hanging="360"/>
+      </w:pPr>
+      <w:rPr>
+        <w:rFonts w:ascii="Wingdings" w:hAnsi="Wingdings" w:hint="default"/>
+      </w:rPr>
+    </w:lvl>
+    <w:lvl w:ilvl="6" w:tplc="08090001" w:tentative="1">
+      <w:start w:val="1"/>
+      <w:numFmt w:val="bullet"/>
+      <w:lvlText w:val=""/>
+      <w:lvlJc w:val="left"/>
+      <w:pPr>
+        <w:ind w:left="5040" w:hanging="360"/>
+      </w:pPr>
+      <w:rPr>
+        <w:rFonts w:ascii="Symbol" w:hAnsi="Symbol" w:hint="default"/>
+      </w:rPr>
+    </w:lvl>
+    <w:lvl w:ilvl="7" w:tplc="08090003" w:tentative="1">
+      <w:start w:val="1"/>
+      <w:numFmt w:val="bullet"/>
+      <w:lvlText w:val="o"/>
+      <w:lvlJc w:val="left"/>
+      <w:pPr>
+        <w:ind w:left="5760" w:hanging="360"/>
+      </w:pPr>
+      <w:rPr>
+        <w:rFonts w:ascii="Courier New" w:hAnsi="Courier New" w:cs="Courier New" w:hint="default"/>
+      </w:rPr>
+    </w:lvl>
+    <w:lvl w:ilvl="8" w:tplc="08090005" w:tentative="1">
+      <w:start w:val="1"/>
+      <w:numFmt w:val="bullet"/>
+      <w:lvlText w:val=""/>
+      <w:lvlJc w:val="left"/>
+      <w:pPr>
+        <w:ind w:left="6480" w:hanging="360"/>
+      </w:pPr>
+      <w:rPr>
+        <w:rFonts w:ascii="Wingdings" w:hAnsi="Wingdings" w:hint="default"/>
+      </w:rPr>
+    </w:lvl>
+  </w:abstractNum>
+  <w:abstractNum w:abstractNumId="8" w15:restartNumberingAfterBreak="0">
     <w:nsid w:val="68DF7BDD"/>
     <w:multiLevelType w:val="hybridMultilevel"/>
     <w:tmpl w:val="6010E2DE"/>
@@ -17652,7 +18876,7 @@
       </w:rPr>
     </w:lvl>
   </w:abstractNum>
-  <w:abstractNum w:abstractNumId="7" w15:restartNumberingAfterBreak="0">
+  <w:abstractNum w:abstractNumId="9" w15:restartNumberingAfterBreak="0">
     <w:nsid w:val="6C63670F"/>
     <w:multiLevelType w:val="hybridMultilevel"/>
     <w:tmpl w:val="7D4C664C"/>
@@ -17765,7 +18989,7 @@
       </w:rPr>
     </w:lvl>
   </w:abstractNum>
-  <w:abstractNum w:abstractNumId="8" w15:restartNumberingAfterBreak="0">
+  <w:abstractNum w:abstractNumId="10" w15:restartNumberingAfterBreak="0">
     <w:nsid w:val="708D15D4"/>
     <w:multiLevelType w:val="hybridMultilevel"/>
     <w:tmpl w:val="33B28EFE"/>
@@ -17878,7 +19102,122 @@
       </w:rPr>
     </w:lvl>
   </w:abstractNum>
-  <w:abstractNum w:abstractNumId="9" w15:restartNumberingAfterBreak="0">
+  <w:abstractNum w:abstractNumId="11" w15:restartNumberingAfterBreak="0">
+    <w:nsid w:val="72E22672"/>
+    <w:multiLevelType w:val="hybridMultilevel"/>
+    <w:tmpl w:val="2910BC44"/>
+    <w:lvl w:ilvl="0" w:tplc="FB720DD2">
+      <w:start w:val="1"/>
+      <w:numFmt w:val="bullet"/>
+      <w:lvlText w:val=""/>
+      <w:lvlJc w:val="left"/>
+      <w:pPr>
+        <w:ind w:left="720" w:hanging="360"/>
+      </w:pPr>
+      <w:rPr>
+        <w:rFonts w:ascii="Symbol" w:hAnsi="Symbol" w:hint="default"/>
+        <w:sz w:val="24"/>
+        <w:szCs w:val="24"/>
+      </w:rPr>
+    </w:lvl>
+    <w:lvl w:ilvl="1" w:tplc="08090003" w:tentative="1">
+      <w:start w:val="1"/>
+      <w:numFmt w:val="bullet"/>
+      <w:lvlText w:val="o"/>
+      <w:lvlJc w:val="left"/>
+      <w:pPr>
+        <w:ind w:left="1440" w:hanging="360"/>
+      </w:pPr>
+      <w:rPr>
+        <w:rFonts w:ascii="Courier New" w:hAnsi="Courier New" w:cs="Courier New" w:hint="default"/>
+      </w:rPr>
+    </w:lvl>
+    <w:lvl w:ilvl="2" w:tplc="08090005" w:tentative="1">
+      <w:start w:val="1"/>
+      <w:numFmt w:val="bullet"/>
+      <w:lvlText w:val=""/>
+      <w:lvlJc w:val="left"/>
+      <w:pPr>
+        <w:ind w:left="2160" w:hanging="360"/>
+      </w:pPr>
+      <w:rPr>
+        <w:rFonts w:ascii="Wingdings" w:hAnsi="Wingdings" w:hint="default"/>
+      </w:rPr>
+    </w:lvl>
+    <w:lvl w:ilvl="3" w:tplc="08090001" w:tentative="1">
+      <w:start w:val="1"/>
+      <w:numFmt w:val="bullet"/>
+      <w:lvlText w:val=""/>
+      <w:lvlJc w:val="left"/>
+      <w:pPr>
+        <w:ind w:left="2880" w:hanging="360"/>
+      </w:pPr>
+      <w:rPr>
+        <w:rFonts w:ascii="Symbol" w:hAnsi="Symbol" w:hint="default"/>
+      </w:rPr>
+    </w:lvl>
+    <w:lvl w:ilvl="4" w:tplc="08090003" w:tentative="1">
+      <w:start w:val="1"/>
+      <w:numFmt w:val="bullet"/>
+      <w:lvlText w:val="o"/>
+      <w:lvlJc w:val="left"/>
+      <w:pPr>
+        <w:ind w:left="3600" w:hanging="360"/>
+      </w:pPr>
+      <w:rPr>
+        <w:rFonts w:ascii="Courier New" w:hAnsi="Courier New" w:cs="Courier New" w:hint="default"/>
+      </w:rPr>
+    </w:lvl>
+    <w:lvl w:ilvl="5" w:tplc="08090005" w:tentative="1">
+      <w:start w:val="1"/>
+      <w:numFmt w:val="bullet"/>
+      <w:lvlText w:val=""/>
+      <w:lvlJc w:val="left"/>
+      <w:pPr>
+        <w:ind w:left="4320" w:hanging="360"/>
+      </w:pPr>
+      <w:rPr>
+        <w:rFonts w:ascii="Wingdings" w:hAnsi="Wingdings" w:hint="default"/>
+      </w:rPr>
+    </w:lvl>
+    <w:lvl w:ilvl="6" w:tplc="08090001" w:tentative="1">
+      <w:start w:val="1"/>
+      <w:numFmt w:val="bullet"/>
+      <w:lvlText w:val=""/>
+      <w:lvlJc w:val="left"/>
+      <w:pPr>
+        <w:ind w:left="5040" w:hanging="360"/>
+      </w:pPr>
+      <w:rPr>
+        <w:rFonts w:ascii="Symbol" w:hAnsi="Symbol" w:hint="default"/>
+      </w:rPr>
+    </w:lvl>
+    <w:lvl w:ilvl="7" w:tplc="08090003" w:tentative="1">
+      <w:start w:val="1"/>
+      <w:numFmt w:val="bullet"/>
+      <w:lvlText w:val="o"/>
+      <w:lvlJc w:val="left"/>
+      <w:pPr>
+        <w:ind w:left="5760" w:hanging="360"/>
+      </w:pPr>
+      <w:rPr>
+        <w:rFonts w:ascii="Courier New" w:hAnsi="Courier New" w:cs="Courier New" w:hint="default"/>
+      </w:rPr>
+    </w:lvl>
+    <w:lvl w:ilvl="8" w:tplc="08090005" w:tentative="1">
+      <w:start w:val="1"/>
+      <w:numFmt w:val="bullet"/>
+      <w:lvlText w:val=""/>
+      <w:lvlJc w:val="left"/>
+      <w:pPr>
+        <w:ind w:left="6480" w:hanging="360"/>
+      </w:pPr>
+      <w:rPr>
+        <w:rFonts w:ascii="Wingdings" w:hAnsi="Wingdings" w:hint="default"/>
+      </w:rPr>
+    </w:lvl>
+  </w:abstractNum>
+  <w:abstractNum w:abstractNumId="12" w15:restartNumberingAfterBreak="0">
     <w:nsid w:val="74024C6A"/>
     <w:multiLevelType w:val="hybridMultilevel"/>
     <w:tmpl w:val="8B34C034"/>
@@ -17995,7 +19334,7 @@
     <w:abstractNumId w:val="0"/>
   </w:num>
   <w:num w:numId="2">
-    <w:abstractNumId w:val="8"/>
+    <w:abstractNumId w:val="10"/>
   </w:num>
   <w:num w:numId="3">
     <w:abstractNumId w:val="2"/>
@@ -18004,22 +19343,31 @@
     <w:abstractNumId w:val="3"/>
   </w:num>
   <w:num w:numId="5">
-    <w:abstractNumId w:val="6"/>
+    <w:abstractNumId w:val="8"/>
   </w:num>
   <w:num w:numId="6">
-    <w:abstractNumId w:val="9"/>
+    <w:abstractNumId w:val="12"/>
   </w:num>
   <w:num w:numId="7">
-    <w:abstractNumId w:val="4"/>
+    <w:abstractNumId w:val="5"/>
   </w:num>
   <w:num w:numId="8">
-    <w:abstractNumId w:val="7"/>
+    <w:abstractNumId w:val="9"/>
   </w:num>
   <w:num w:numId="9">
     <w:abstractNumId w:val="1"/>
   </w:num>
   <w:num w:numId="10">
-    <w:abstractNumId w:val="5"/>
+    <w:abstractNumId w:val="6"/>
+  </w:num>
+  <w:num w:numId="11">
+    <w:abstractNumId w:val="4"/>
+  </w:num>
+  <w:num w:numId="12">
+    <w:abstractNumId w:val="7"/>
+  </w:num>
+  <w:num w:numId="13">
+    <w:abstractNumId w:val="11"/>
   </w:num>
 </w:numbering>
 </file>
@@ -18482,7 +19830,6 @@
     <w:next w:val="Normal"/>
     <w:link w:val="Heading3Char"/>
     <w:uiPriority w:val="9"/>
-    <w:semiHidden/>
     <w:unhideWhenUsed/>
     <w:qFormat/>
     <w:rsid w:val="00857673"/>
@@ -18747,7 +20094,6 @@
     <w:basedOn w:val="DefaultParagraphFont"/>
     <w:link w:val="Heading3"/>
     <w:uiPriority w:val="9"/>
-    <w:semiHidden/>
     <w:rsid w:val="00857673"/>
     <w:rPr>
       <w:rFonts w:asciiTheme="majorHAnsi" w:eastAsiaTheme="majorEastAsia" w:hAnsiTheme="majorHAnsi" w:cstheme="majorBidi"/>

</xml_diff>

<commit_message>
Added notes on expression-bodied members and implementing them for various types
</commit_message>
<xml_diff>
--- a/Notes.docx
+++ b/Notes.docx
@@ -9137,13 +9137,23 @@
           <w:szCs w:val="20"/>
         </w:rPr>
       </w:pPr>
-      <w:r>
-        <w:rPr>
-          <w:rFonts w:ascii="Consolas" w:hAnsi="Consolas" w:cstheme="majorHAnsi"/>
-          <w:sz w:val="22"/>
-          <w:szCs w:val="20"/>
-        </w:rPr>
-        <w:t>Progress?.Invoke(this, new FileListArgs(file));</w:t>
+      <w:proofErr w:type="gramStart"/>
+      <w:r>
+        <w:rPr>
+          <w:rFonts w:ascii="Consolas" w:hAnsi="Consolas" w:cstheme="majorHAnsi"/>
+          <w:sz w:val="22"/>
+          <w:szCs w:val="20"/>
+        </w:rPr>
+        <w:t>Progress?.</w:t>
+      </w:r>
+      <w:proofErr w:type="gramEnd"/>
+      <w:r>
+        <w:rPr>
+          <w:rFonts w:ascii="Consolas" w:hAnsi="Consolas" w:cstheme="majorHAnsi"/>
+          <w:sz w:val="22"/>
+          <w:szCs w:val="20"/>
+        </w:rPr>
+        <w:t>Invoke(this, new FileListArgs(file));</w:t>
       </w:r>
     </w:p>
     <w:p>
@@ -12085,7 +12095,14 @@
       </w:r>
       <w:r>
         <w:tab/>
-        <w:t>PropertyChanged?.Invoke(this, new</w:t>
+      </w:r>
+      <w:proofErr w:type="gramStart"/>
+      <w:r>
+        <w:t>PropertyChanged?.</w:t>
+      </w:r>
+      <w:proofErr w:type="gramEnd"/>
+      <w:r>
+        <w:t>Invoke(this, new</w:t>
       </w:r>
     </w:p>
     <w:p>
@@ -14381,7 +14398,23 @@
           <w:rFonts w:cstheme="majorHAnsi"/>
           <w:szCs w:val="24"/>
         </w:rPr>
-        <w:t xml:space="preserve">– These help prevent errors and allow for meaningful recovery from exception conditions at runtime (e.g. </w:t>
+        <w:t xml:space="preserve">– </w:t>
+      </w:r>
+      <w:proofErr w:type="gramStart"/>
+      <w:r>
+        <w:rPr>
+          <w:rFonts w:cstheme="majorHAnsi"/>
+          <w:szCs w:val="24"/>
+        </w:rPr>
+        <w:t>These help</w:t>
+      </w:r>
+      <w:proofErr w:type="gramEnd"/>
+      <w:r>
+        <w:rPr>
+          <w:rFonts w:cstheme="majorHAnsi"/>
+          <w:szCs w:val="24"/>
+        </w:rPr>
+        <w:t xml:space="preserve"> prevent errors and allow for meaningful recovery from exception conditions at runtime (e.g. </w:t>
       </w:r>
       <w:r>
         <w:rPr>
@@ -16720,10 +16753,7 @@
       </w:r>
       <w:proofErr w:type="spellEnd"/>
       <w:r>
-        <w:t>=false</w:t>
-      </w:r>
-      <w:r>
-        <w:t xml:space="preserve">, </w:t>
+        <w:t xml:space="preserve">=false, </w:t>
       </w:r>
       <w:proofErr w:type="spellStart"/>
       <w:r>
@@ -17747,11 +17777,2304 @@
       <w:pPr>
         <w:rPr>
           <w:rFonts w:cstheme="majorHAnsi"/>
+          <w:szCs w:val="24"/>
+        </w:rPr>
+      </w:pPr>
+    </w:p>
+    <w:p>
+      <w:pPr>
+        <w:rPr>
+          <w:rFonts w:cstheme="majorHAnsi"/>
+          <w:szCs w:val="24"/>
+        </w:rPr>
+      </w:pPr>
+      <w:r>
+        <w:rPr>
+          <w:rFonts w:cstheme="majorHAnsi"/>
+          <w:szCs w:val="24"/>
+        </w:rPr>
+        <w:t>Expression bodies are used to provide a member’s implementation in a concise, readable form. Expression body definitions can be used whenever the logic for a supported member (e.g. method or property) consists of a single expression.</w:t>
+      </w:r>
+    </w:p>
+    <w:p>
+      <w:pPr>
+        <w:rPr>
+          <w:rFonts w:cstheme="majorHAnsi"/>
+          <w:szCs w:val="24"/>
+        </w:rPr>
+      </w:pPr>
+    </w:p>
+    <w:p>
+      <w:pPr>
+        <w:rPr>
+          <w:rFonts w:cstheme="majorHAnsi"/>
+          <w:szCs w:val="24"/>
+        </w:rPr>
+      </w:pPr>
+      <w:r>
+        <w:rPr>
+          <w:rFonts w:cstheme="majorHAnsi"/>
+          <w:szCs w:val="24"/>
+        </w:rPr>
+        <w:t>The general syntax is as follows:</w:t>
+      </w:r>
+    </w:p>
+    <w:p>
+      <w:pPr>
+        <w:rPr>
+          <w:rFonts w:cstheme="majorHAnsi"/>
+          <w:szCs w:val="24"/>
+        </w:rPr>
+      </w:pPr>
+    </w:p>
+    <w:p>
+      <w:pPr>
+        <w:rPr>
+          <w:rFonts w:ascii="Consolas" w:hAnsi="Consolas" w:cstheme="majorHAnsi"/>
+          <w:sz w:val="22"/>
+        </w:rPr>
+      </w:pPr>
+      <w:r>
+        <w:rPr>
+          <w:rFonts w:ascii="Consolas" w:hAnsi="Consolas" w:cstheme="majorHAnsi"/>
+          <w:sz w:val="22"/>
+        </w:rPr>
+        <w:t>//”expression” is a valid expression</w:t>
+      </w:r>
+    </w:p>
+    <w:p>
+      <w:pPr>
+        <w:rPr>
+          <w:rFonts w:ascii="Consolas" w:hAnsi="Consolas" w:cstheme="majorHAnsi"/>
+          <w:sz w:val="22"/>
+        </w:rPr>
+      </w:pPr>
+      <w:r>
+        <w:rPr>
+          <w:rFonts w:ascii="Consolas" w:hAnsi="Consolas" w:cstheme="majorHAnsi"/>
+          <w:sz w:val="22"/>
+        </w:rPr>
+        <w:t>member =&gt; expression;</w:t>
+      </w:r>
+    </w:p>
+    <w:p>
+      <w:pPr>
+        <w:rPr>
+          <w:rFonts w:cstheme="majorHAnsi"/>
+          <w:szCs w:val="24"/>
+        </w:rPr>
+      </w:pPr>
+    </w:p>
+    <w:p>
+      <w:pPr>
+        <w:rPr>
+          <w:rFonts w:cstheme="majorHAnsi"/>
+          <w:szCs w:val="24"/>
+        </w:rPr>
+      </w:pPr>
+      <w:r>
+        <w:rPr>
+          <w:rFonts w:cstheme="majorHAnsi"/>
+          <w:szCs w:val="24"/>
+        </w:rPr>
+        <w:t>Support was introduced in C# 6.0 and expanded in C# 7.0. The following type members can use expression bodies:</w:t>
+      </w:r>
+    </w:p>
+    <w:p>
+      <w:pPr>
+        <w:rPr>
+          <w:rFonts w:cstheme="majorHAnsi"/>
+          <w:szCs w:val="24"/>
+        </w:rPr>
+      </w:pPr>
+    </w:p>
+    <w:p>
+      <w:pPr>
+        <w:pStyle w:val="ListParagraph"/>
+        <w:numPr>
+          <w:ilvl w:val="0"/>
+          <w:numId w:val="14"/>
+        </w:numPr>
+        <w:rPr>
+          <w:rFonts w:cstheme="majorHAnsi"/>
+          <w:szCs w:val="24"/>
+        </w:rPr>
+      </w:pPr>
+      <w:r>
+        <w:rPr>
+          <w:rFonts w:cstheme="majorHAnsi"/>
+          <w:szCs w:val="24"/>
+        </w:rPr>
+        <w:t>Methods (C# 6.0)</w:t>
+      </w:r>
+    </w:p>
+    <w:p>
+      <w:pPr>
+        <w:pStyle w:val="ListParagraph"/>
+        <w:numPr>
+          <w:ilvl w:val="0"/>
+          <w:numId w:val="14"/>
+        </w:numPr>
+        <w:rPr>
+          <w:rFonts w:cstheme="majorHAnsi"/>
+          <w:szCs w:val="24"/>
+        </w:rPr>
+      </w:pPr>
+      <w:r>
+        <w:rPr>
+          <w:rFonts w:cstheme="majorHAnsi"/>
+          <w:szCs w:val="24"/>
+        </w:rPr>
+        <w:t>Read-Only Properties (C# 6.0)</w:t>
+      </w:r>
+    </w:p>
+    <w:p>
+      <w:pPr>
+        <w:pStyle w:val="ListParagraph"/>
+        <w:numPr>
+          <w:ilvl w:val="0"/>
+          <w:numId w:val="14"/>
+        </w:numPr>
+        <w:rPr>
+          <w:rFonts w:cstheme="majorHAnsi"/>
+          <w:szCs w:val="24"/>
+        </w:rPr>
+      </w:pPr>
+      <w:r>
+        <w:rPr>
+          <w:rFonts w:cstheme="majorHAnsi"/>
+          <w:szCs w:val="24"/>
+        </w:rPr>
+        <w:t>Properties (C# 7.0)</w:t>
+      </w:r>
+    </w:p>
+    <w:p>
+      <w:pPr>
+        <w:pStyle w:val="ListParagraph"/>
+        <w:numPr>
+          <w:ilvl w:val="0"/>
+          <w:numId w:val="14"/>
+        </w:numPr>
+        <w:rPr>
+          <w:rFonts w:cstheme="majorHAnsi"/>
+          <w:szCs w:val="24"/>
+        </w:rPr>
+      </w:pPr>
+      <w:r>
+        <w:rPr>
+          <w:rFonts w:cstheme="majorHAnsi"/>
+          <w:szCs w:val="24"/>
+        </w:rPr>
+        <w:t>Constructors (C# 7.0)</w:t>
+      </w:r>
+    </w:p>
+    <w:p>
+      <w:pPr>
+        <w:pStyle w:val="ListParagraph"/>
+        <w:numPr>
+          <w:ilvl w:val="0"/>
+          <w:numId w:val="14"/>
+        </w:numPr>
+        <w:rPr>
+          <w:rFonts w:cstheme="majorHAnsi"/>
+          <w:szCs w:val="24"/>
+        </w:rPr>
+      </w:pPr>
+      <w:r>
+        <w:rPr>
+          <w:rFonts w:cstheme="majorHAnsi"/>
+          <w:szCs w:val="24"/>
+        </w:rPr>
+        <w:t>Finalizers (C# 7.0)</w:t>
+      </w:r>
+    </w:p>
+    <w:p>
+      <w:pPr>
+        <w:pStyle w:val="ListParagraph"/>
+        <w:numPr>
+          <w:ilvl w:val="0"/>
+          <w:numId w:val="14"/>
+        </w:numPr>
+        <w:rPr>
+          <w:rFonts w:cstheme="majorHAnsi"/>
+          <w:szCs w:val="24"/>
+        </w:rPr>
+      </w:pPr>
+      <w:r>
+        <w:rPr>
+          <w:rFonts w:cstheme="majorHAnsi"/>
+          <w:szCs w:val="24"/>
+        </w:rPr>
+        <w:t>Indexers (C# 7.0)</w:t>
+      </w:r>
+    </w:p>
+    <w:p>
+      <w:pPr>
+        <w:rPr>
+          <w:rFonts w:cstheme="majorHAnsi"/>
+          <w:szCs w:val="24"/>
+        </w:rPr>
+      </w:pPr>
+    </w:p>
+    <w:p>
+      <w:pPr>
+        <w:rPr>
+          <w:rFonts w:cstheme="majorHAnsi"/>
           <w:sz w:val="32"/>
           <w:szCs w:val="32"/>
         </w:rPr>
       </w:pPr>
-    </w:p>
+      <w:r>
+        <w:rPr>
+          <w:rFonts w:cstheme="majorHAnsi"/>
+          <w:sz w:val="32"/>
+          <w:szCs w:val="32"/>
+        </w:rPr>
+        <w:t>Methods</w:t>
+      </w:r>
+    </w:p>
+    <w:p/>
+    <w:p>
+      <w:r>
+        <w:t>An expression bodied method consists of a single expression that returns a value whose type matches the method’s return type (or performs some operation, in the case of void methods).</w:t>
+      </w:r>
+    </w:p>
+    <w:p/>
+    <w:p>
+      <w:r>
+        <w:t xml:space="preserve">In the following example, expression bodies are used to override the default </w:t>
+      </w:r>
+      <w:r>
+        <w:rPr>
+          <w:rFonts w:ascii="Consolas" w:hAnsi="Consolas"/>
+          <w:sz w:val="22"/>
+          <w:szCs w:val="20"/>
+        </w:rPr>
+        <w:t>ToString()</w:t>
+      </w:r>
+      <w:r>
+        <w:t xml:space="preserve"> method and declare a basic method </w:t>
+      </w:r>
+      <w:r>
+        <w:rPr>
+          <w:rFonts w:ascii="Consolas" w:hAnsi="Consolas"/>
+          <w:sz w:val="22"/>
+          <w:szCs w:val="20"/>
+        </w:rPr>
+        <w:t>DisplayName()</w:t>
+      </w:r>
+      <w:r>
+        <w:t xml:space="preserve"> that simply prints to the console:</w:t>
+      </w:r>
+    </w:p>
+    <w:p/>
+    <w:p/>
+    <w:p/>
+    <w:p/>
+    <w:p/>
+    <w:p/>
+    <w:p/>
+    <w:p>
+      <w:pPr>
+        <w:rPr>
+          <w:rFonts w:ascii="Consolas" w:hAnsi="Consolas"/>
+          <w:sz w:val="22"/>
+          <w:szCs w:val="20"/>
+        </w:rPr>
+      </w:pPr>
+      <w:r>
+        <w:rPr>
+          <w:rFonts w:ascii="Consolas" w:hAnsi="Consolas"/>
+          <w:sz w:val="22"/>
+          <w:szCs w:val="20"/>
+        </w:rPr>
+        <w:lastRenderedPageBreak/>
+        <w:t>using System;</w:t>
+      </w:r>
+    </w:p>
+    <w:p>
+      <w:pPr>
+        <w:rPr>
+          <w:rFonts w:ascii="Consolas" w:hAnsi="Consolas"/>
+          <w:sz w:val="22"/>
+          <w:szCs w:val="20"/>
+        </w:rPr>
+      </w:pPr>
+    </w:p>
+    <w:p>
+      <w:pPr>
+        <w:rPr>
+          <w:rFonts w:ascii="Consolas" w:hAnsi="Consolas"/>
+          <w:sz w:val="22"/>
+          <w:szCs w:val="20"/>
+        </w:rPr>
+      </w:pPr>
+      <w:r>
+        <w:rPr>
+          <w:rFonts w:ascii="Consolas" w:hAnsi="Consolas"/>
+          <w:sz w:val="22"/>
+          <w:szCs w:val="20"/>
+        </w:rPr>
+        <w:t>public class Person</w:t>
+      </w:r>
+    </w:p>
+    <w:p>
+      <w:pPr>
+        <w:rPr>
+          <w:rFonts w:ascii="Consolas" w:hAnsi="Consolas"/>
+          <w:sz w:val="22"/>
+          <w:szCs w:val="20"/>
+        </w:rPr>
+      </w:pPr>
+      <w:r>
+        <w:rPr>
+          <w:rFonts w:ascii="Consolas" w:hAnsi="Consolas"/>
+          <w:sz w:val="22"/>
+          <w:szCs w:val="20"/>
+        </w:rPr>
+        <w:t>{</w:t>
+      </w:r>
+    </w:p>
+    <w:p>
+      <w:pPr>
+        <w:rPr>
+          <w:rFonts w:ascii="Consolas" w:hAnsi="Consolas"/>
+          <w:sz w:val="22"/>
+          <w:szCs w:val="20"/>
+        </w:rPr>
+      </w:pPr>
+      <w:r>
+        <w:rPr>
+          <w:rFonts w:ascii="Consolas" w:hAnsi="Consolas"/>
+          <w:sz w:val="22"/>
+          <w:szCs w:val="20"/>
+        </w:rPr>
+        <w:tab/>
+        <w:t xml:space="preserve">public Person (string </w:t>
+      </w:r>
+      <w:proofErr w:type="spellStart"/>
+      <w:r>
+        <w:rPr>
+          <w:rFonts w:ascii="Consolas" w:hAnsi="Consolas"/>
+          <w:sz w:val="22"/>
+          <w:szCs w:val="20"/>
+        </w:rPr>
+        <w:t>firstName</w:t>
+      </w:r>
+      <w:proofErr w:type="spellEnd"/>
+      <w:r>
+        <w:rPr>
+          <w:rFonts w:ascii="Consolas" w:hAnsi="Consolas"/>
+          <w:sz w:val="22"/>
+          <w:szCs w:val="20"/>
+        </w:rPr>
+        <w:t xml:space="preserve">, string </w:t>
+      </w:r>
+      <w:proofErr w:type="spellStart"/>
+      <w:r>
+        <w:rPr>
+          <w:rFonts w:ascii="Consolas" w:hAnsi="Consolas"/>
+          <w:sz w:val="22"/>
+          <w:szCs w:val="20"/>
+        </w:rPr>
+        <w:t>lastName</w:t>
+      </w:r>
+      <w:proofErr w:type="spellEnd"/>
+      <w:r>
+        <w:rPr>
+          <w:rFonts w:ascii="Consolas" w:hAnsi="Consolas"/>
+          <w:sz w:val="22"/>
+          <w:szCs w:val="20"/>
+        </w:rPr>
+        <w:t>)</w:t>
+      </w:r>
+    </w:p>
+    <w:p>
+      <w:pPr>
+        <w:rPr>
+          <w:rFonts w:ascii="Consolas" w:hAnsi="Consolas"/>
+          <w:sz w:val="22"/>
+          <w:szCs w:val="20"/>
+        </w:rPr>
+      </w:pPr>
+      <w:r>
+        <w:rPr>
+          <w:rFonts w:ascii="Consolas" w:hAnsi="Consolas"/>
+          <w:sz w:val="22"/>
+          <w:szCs w:val="20"/>
+        </w:rPr>
+        <w:tab/>
+        <w:t>{</w:t>
+      </w:r>
+    </w:p>
+    <w:p>
+      <w:pPr>
+        <w:rPr>
+          <w:rFonts w:ascii="Consolas" w:hAnsi="Consolas"/>
+          <w:sz w:val="22"/>
+          <w:szCs w:val="20"/>
+        </w:rPr>
+      </w:pPr>
+      <w:r>
+        <w:rPr>
+          <w:rFonts w:ascii="Consolas" w:hAnsi="Consolas"/>
+          <w:sz w:val="22"/>
+          <w:szCs w:val="20"/>
+        </w:rPr>
+        <w:tab/>
+      </w:r>
+      <w:r>
+        <w:rPr>
+          <w:rFonts w:ascii="Consolas" w:hAnsi="Consolas"/>
+          <w:sz w:val="22"/>
+          <w:szCs w:val="20"/>
+        </w:rPr>
+        <w:tab/>
+      </w:r>
+      <w:proofErr w:type="spellStart"/>
+      <w:r>
+        <w:rPr>
+          <w:rFonts w:ascii="Consolas" w:hAnsi="Consolas"/>
+          <w:sz w:val="22"/>
+          <w:szCs w:val="20"/>
+        </w:rPr>
+        <w:t>fName</w:t>
+      </w:r>
+      <w:proofErr w:type="spellEnd"/>
+      <w:r>
+        <w:rPr>
+          <w:rFonts w:ascii="Consolas" w:hAnsi="Consolas"/>
+          <w:sz w:val="22"/>
+          <w:szCs w:val="20"/>
+        </w:rPr>
+        <w:t xml:space="preserve"> = </w:t>
+      </w:r>
+      <w:proofErr w:type="spellStart"/>
+      <w:r>
+        <w:rPr>
+          <w:rFonts w:ascii="Consolas" w:hAnsi="Consolas"/>
+          <w:sz w:val="22"/>
+          <w:szCs w:val="20"/>
+        </w:rPr>
+        <w:t>firstName</w:t>
+      </w:r>
+      <w:proofErr w:type="spellEnd"/>
+      <w:r>
+        <w:rPr>
+          <w:rFonts w:ascii="Consolas" w:hAnsi="Consolas"/>
+          <w:sz w:val="22"/>
+          <w:szCs w:val="20"/>
+        </w:rPr>
+        <w:t>;</w:t>
+      </w:r>
+    </w:p>
+    <w:p>
+      <w:pPr>
+        <w:rPr>
+          <w:rFonts w:ascii="Consolas" w:hAnsi="Consolas"/>
+          <w:sz w:val="22"/>
+          <w:szCs w:val="20"/>
+        </w:rPr>
+      </w:pPr>
+      <w:r>
+        <w:rPr>
+          <w:rFonts w:ascii="Consolas" w:hAnsi="Consolas"/>
+          <w:sz w:val="22"/>
+          <w:szCs w:val="20"/>
+        </w:rPr>
+        <w:tab/>
+      </w:r>
+      <w:r>
+        <w:rPr>
+          <w:rFonts w:ascii="Consolas" w:hAnsi="Consolas"/>
+          <w:sz w:val="22"/>
+          <w:szCs w:val="20"/>
+        </w:rPr>
+        <w:tab/>
+      </w:r>
+      <w:proofErr w:type="spellStart"/>
+      <w:r>
+        <w:rPr>
+          <w:rFonts w:ascii="Consolas" w:hAnsi="Consolas"/>
+          <w:sz w:val="22"/>
+          <w:szCs w:val="20"/>
+        </w:rPr>
+        <w:t>lName</w:t>
+      </w:r>
+      <w:proofErr w:type="spellEnd"/>
+      <w:r>
+        <w:rPr>
+          <w:rFonts w:ascii="Consolas" w:hAnsi="Consolas"/>
+          <w:sz w:val="22"/>
+          <w:szCs w:val="20"/>
+        </w:rPr>
+        <w:t xml:space="preserve"> = </w:t>
+      </w:r>
+      <w:proofErr w:type="spellStart"/>
+      <w:r>
+        <w:rPr>
+          <w:rFonts w:ascii="Consolas" w:hAnsi="Consolas"/>
+          <w:sz w:val="22"/>
+          <w:szCs w:val="20"/>
+        </w:rPr>
+        <w:t>lastName</w:t>
+      </w:r>
+      <w:proofErr w:type="spellEnd"/>
+      <w:r>
+        <w:rPr>
+          <w:rFonts w:ascii="Consolas" w:hAnsi="Consolas"/>
+          <w:sz w:val="22"/>
+          <w:szCs w:val="20"/>
+        </w:rPr>
+        <w:t>;</w:t>
+      </w:r>
+    </w:p>
+    <w:p>
+      <w:pPr>
+        <w:rPr>
+          <w:rFonts w:ascii="Consolas" w:hAnsi="Consolas"/>
+          <w:sz w:val="22"/>
+          <w:szCs w:val="20"/>
+        </w:rPr>
+      </w:pPr>
+      <w:r>
+        <w:rPr>
+          <w:rFonts w:ascii="Consolas" w:hAnsi="Consolas"/>
+          <w:sz w:val="22"/>
+          <w:szCs w:val="20"/>
+        </w:rPr>
+        <w:tab/>
+        <w:t>}</w:t>
+      </w:r>
+    </w:p>
+    <w:p>
+      <w:pPr>
+        <w:rPr>
+          <w:rFonts w:ascii="Consolas" w:hAnsi="Consolas"/>
+          <w:sz w:val="22"/>
+          <w:szCs w:val="20"/>
+        </w:rPr>
+      </w:pPr>
+    </w:p>
+    <w:p>
+      <w:pPr>
+        <w:rPr>
+          <w:rFonts w:ascii="Consolas" w:hAnsi="Consolas"/>
+          <w:sz w:val="22"/>
+          <w:szCs w:val="20"/>
+        </w:rPr>
+      </w:pPr>
+      <w:r>
+        <w:rPr>
+          <w:rFonts w:ascii="Consolas" w:hAnsi="Consolas"/>
+          <w:sz w:val="22"/>
+          <w:szCs w:val="20"/>
+        </w:rPr>
+        <w:tab/>
+        <w:t xml:space="preserve">private string </w:t>
+      </w:r>
+      <w:proofErr w:type="spellStart"/>
+      <w:r>
+        <w:rPr>
+          <w:rFonts w:ascii="Consolas" w:hAnsi="Consolas"/>
+          <w:sz w:val="22"/>
+          <w:szCs w:val="20"/>
+        </w:rPr>
+        <w:t>fname</w:t>
+      </w:r>
+      <w:proofErr w:type="spellEnd"/>
+      <w:r>
+        <w:rPr>
+          <w:rFonts w:ascii="Consolas" w:hAnsi="Consolas"/>
+          <w:sz w:val="22"/>
+          <w:szCs w:val="20"/>
+        </w:rPr>
+        <w:t>;</w:t>
+      </w:r>
+    </w:p>
+    <w:p>
+      <w:pPr>
+        <w:rPr>
+          <w:rFonts w:ascii="Consolas" w:hAnsi="Consolas"/>
+          <w:sz w:val="22"/>
+          <w:szCs w:val="20"/>
+        </w:rPr>
+      </w:pPr>
+      <w:r>
+        <w:rPr>
+          <w:rFonts w:ascii="Consolas" w:hAnsi="Consolas"/>
+          <w:sz w:val="22"/>
+          <w:szCs w:val="20"/>
+        </w:rPr>
+        <w:tab/>
+        <w:t xml:space="preserve">private string </w:t>
+      </w:r>
+      <w:proofErr w:type="spellStart"/>
+      <w:r>
+        <w:rPr>
+          <w:rFonts w:ascii="Consolas" w:hAnsi="Consolas"/>
+          <w:sz w:val="22"/>
+          <w:szCs w:val="20"/>
+        </w:rPr>
+        <w:t>lname</w:t>
+      </w:r>
+      <w:proofErr w:type="spellEnd"/>
+      <w:r>
+        <w:rPr>
+          <w:rFonts w:ascii="Consolas" w:hAnsi="Consolas"/>
+          <w:sz w:val="22"/>
+          <w:szCs w:val="20"/>
+        </w:rPr>
+        <w:t>;</w:t>
+      </w:r>
+    </w:p>
+    <w:p>
+      <w:pPr>
+        <w:rPr>
+          <w:rFonts w:ascii="Consolas" w:hAnsi="Consolas"/>
+          <w:sz w:val="22"/>
+          <w:szCs w:val="20"/>
+        </w:rPr>
+      </w:pPr>
+    </w:p>
+    <w:p>
+      <w:pPr>
+        <w:rPr>
+          <w:rFonts w:ascii="Consolas" w:hAnsi="Consolas"/>
+          <w:sz w:val="22"/>
+          <w:szCs w:val="20"/>
+        </w:rPr>
+      </w:pPr>
+      <w:r>
+        <w:rPr>
+          <w:rFonts w:ascii="Consolas" w:hAnsi="Consolas"/>
+          <w:sz w:val="22"/>
+          <w:szCs w:val="20"/>
+        </w:rPr>
+        <w:tab/>
+        <w:t>public override ToString() =&gt; $”{</w:t>
+      </w:r>
+      <w:proofErr w:type="spellStart"/>
+      <w:r>
+        <w:rPr>
+          <w:rFonts w:ascii="Consolas" w:hAnsi="Consolas"/>
+          <w:sz w:val="22"/>
+          <w:szCs w:val="20"/>
+        </w:rPr>
+        <w:t>fName</w:t>
+      </w:r>
+      <w:proofErr w:type="spellEnd"/>
+      <w:r>
+        <w:rPr>
+          <w:rFonts w:ascii="Consolas" w:hAnsi="Consolas"/>
+          <w:sz w:val="22"/>
+          <w:szCs w:val="20"/>
+        </w:rPr>
+        <w:t>} {</w:t>
+      </w:r>
+      <w:proofErr w:type="spellStart"/>
+      <w:r>
+        <w:rPr>
+          <w:rFonts w:ascii="Consolas" w:hAnsi="Consolas"/>
+          <w:sz w:val="22"/>
+          <w:szCs w:val="20"/>
+        </w:rPr>
+        <w:t>lName</w:t>
+      </w:r>
+      <w:proofErr w:type="spellEnd"/>
+      <w:r>
+        <w:rPr>
+          <w:rFonts w:ascii="Consolas" w:hAnsi="Consolas"/>
+          <w:sz w:val="22"/>
+          <w:szCs w:val="20"/>
+        </w:rPr>
+        <w:t>}”.Trim();</w:t>
+      </w:r>
+    </w:p>
+    <w:p>
+      <w:pPr>
+        <w:rPr>
+          <w:rFonts w:ascii="Consolas" w:hAnsi="Consolas"/>
+          <w:sz w:val="22"/>
+          <w:szCs w:val="20"/>
+        </w:rPr>
+      </w:pPr>
+      <w:r>
+        <w:rPr>
+          <w:rFonts w:ascii="Consolas" w:hAnsi="Consolas"/>
+          <w:sz w:val="22"/>
+          <w:szCs w:val="20"/>
+        </w:rPr>
+        <w:tab/>
+        <w:t>public void DisplayName() =&gt; Console.WriteLine(ToString());</w:t>
+      </w:r>
+    </w:p>
+    <w:p>
+      <w:pPr>
+        <w:rPr>
+          <w:rFonts w:ascii="Consolas" w:hAnsi="Consolas"/>
+          <w:sz w:val="22"/>
+          <w:szCs w:val="20"/>
+        </w:rPr>
+      </w:pPr>
+      <w:r>
+        <w:rPr>
+          <w:rFonts w:ascii="Consolas" w:hAnsi="Consolas"/>
+          <w:sz w:val="22"/>
+          <w:szCs w:val="20"/>
+        </w:rPr>
+        <w:t>}</w:t>
+      </w:r>
+    </w:p>
+    <w:p>
+      <w:pPr>
+        <w:rPr>
+          <w:rFonts w:ascii="Consolas" w:hAnsi="Consolas"/>
+          <w:sz w:val="22"/>
+          <w:szCs w:val="20"/>
+        </w:rPr>
+      </w:pPr>
+    </w:p>
+    <w:p>
+      <w:pPr>
+        <w:rPr>
+          <w:rFonts w:ascii="Consolas" w:hAnsi="Consolas"/>
+          <w:sz w:val="22"/>
+          <w:szCs w:val="20"/>
+        </w:rPr>
+      </w:pPr>
+      <w:r>
+        <w:rPr>
+          <w:rFonts w:ascii="Consolas" w:hAnsi="Consolas"/>
+          <w:sz w:val="22"/>
+          <w:szCs w:val="20"/>
+        </w:rPr>
+        <w:t>class Example</w:t>
+      </w:r>
+    </w:p>
+    <w:p>
+      <w:pPr>
+        <w:rPr>
+          <w:rFonts w:ascii="Consolas" w:hAnsi="Consolas"/>
+          <w:sz w:val="22"/>
+          <w:szCs w:val="20"/>
+        </w:rPr>
+      </w:pPr>
+      <w:r>
+        <w:rPr>
+          <w:rFonts w:ascii="Consolas" w:hAnsi="Consolas"/>
+          <w:sz w:val="22"/>
+          <w:szCs w:val="20"/>
+        </w:rPr>
+        <w:t>{</w:t>
+      </w:r>
+    </w:p>
+    <w:p>
+      <w:pPr>
+        <w:rPr>
+          <w:rFonts w:ascii="Consolas" w:hAnsi="Consolas"/>
+          <w:sz w:val="22"/>
+          <w:szCs w:val="20"/>
+        </w:rPr>
+      </w:pPr>
+      <w:r>
+        <w:rPr>
+          <w:rFonts w:ascii="Consolas" w:hAnsi="Consolas"/>
+          <w:sz w:val="22"/>
+          <w:szCs w:val="20"/>
+        </w:rPr>
+        <w:tab/>
+        <w:t>static void Main()</w:t>
+      </w:r>
+    </w:p>
+    <w:p>
+      <w:pPr>
+        <w:rPr>
+          <w:rFonts w:ascii="Consolas" w:hAnsi="Consolas"/>
+          <w:sz w:val="22"/>
+          <w:szCs w:val="20"/>
+        </w:rPr>
+      </w:pPr>
+      <w:r>
+        <w:rPr>
+          <w:rFonts w:ascii="Consolas" w:hAnsi="Consolas"/>
+          <w:sz w:val="22"/>
+          <w:szCs w:val="20"/>
+        </w:rPr>
+        <w:tab/>
+        <w:t>{</w:t>
+      </w:r>
+    </w:p>
+    <w:p>
+      <w:pPr>
+        <w:rPr>
+          <w:rFonts w:ascii="Consolas" w:hAnsi="Consolas"/>
+          <w:sz w:val="22"/>
+          <w:szCs w:val="20"/>
+        </w:rPr>
+      </w:pPr>
+      <w:r>
+        <w:rPr>
+          <w:rFonts w:ascii="Consolas" w:hAnsi="Consolas"/>
+          <w:sz w:val="22"/>
+          <w:szCs w:val="20"/>
+        </w:rPr>
+        <w:tab/>
+      </w:r>
+      <w:r>
+        <w:rPr>
+          <w:rFonts w:ascii="Consolas" w:hAnsi="Consolas"/>
+          <w:sz w:val="22"/>
+          <w:szCs w:val="20"/>
+        </w:rPr>
+        <w:tab/>
+        <w:t>Person p = new Person(“Bill”, “Gates”);</w:t>
+      </w:r>
+    </w:p>
+    <w:p>
+      <w:pPr>
+        <w:rPr>
+          <w:rFonts w:ascii="Consolas" w:hAnsi="Consolas"/>
+          <w:sz w:val="22"/>
+          <w:szCs w:val="20"/>
+        </w:rPr>
+      </w:pPr>
+      <w:r>
+        <w:rPr>
+          <w:rFonts w:ascii="Consolas" w:hAnsi="Consolas"/>
+          <w:sz w:val="22"/>
+          <w:szCs w:val="20"/>
+        </w:rPr>
+        <w:tab/>
+      </w:r>
+      <w:r>
+        <w:rPr>
+          <w:rFonts w:ascii="Consolas" w:hAnsi="Consolas"/>
+          <w:sz w:val="22"/>
+          <w:szCs w:val="20"/>
+        </w:rPr>
+        <w:tab/>
+        <w:t>Console.WriteLine(p);</w:t>
+      </w:r>
+    </w:p>
+    <w:p>
+      <w:pPr>
+        <w:rPr>
+          <w:rFonts w:ascii="Consolas" w:hAnsi="Consolas"/>
+          <w:sz w:val="22"/>
+          <w:szCs w:val="20"/>
+        </w:rPr>
+      </w:pPr>
+      <w:r>
+        <w:rPr>
+          <w:rFonts w:ascii="Consolas" w:hAnsi="Consolas"/>
+          <w:sz w:val="22"/>
+          <w:szCs w:val="20"/>
+        </w:rPr>
+        <w:tab/>
+      </w:r>
+      <w:r>
+        <w:rPr>
+          <w:rFonts w:ascii="Consolas" w:hAnsi="Consolas"/>
+          <w:sz w:val="22"/>
+          <w:szCs w:val="20"/>
+        </w:rPr>
+        <w:tab/>
+      </w:r>
+      <w:proofErr w:type="spellStart"/>
+      <w:r>
+        <w:rPr>
+          <w:rFonts w:ascii="Consolas" w:hAnsi="Consolas"/>
+          <w:sz w:val="22"/>
+          <w:szCs w:val="20"/>
+        </w:rPr>
+        <w:t>p.DisplayName</w:t>
+      </w:r>
+      <w:proofErr w:type="spellEnd"/>
+      <w:r>
+        <w:rPr>
+          <w:rFonts w:ascii="Consolas" w:hAnsi="Consolas"/>
+          <w:sz w:val="22"/>
+          <w:szCs w:val="20"/>
+        </w:rPr>
+        <w:t>();</w:t>
+      </w:r>
+    </w:p>
+    <w:p>
+      <w:pPr>
+        <w:rPr>
+          <w:rFonts w:ascii="Consolas" w:hAnsi="Consolas"/>
+          <w:sz w:val="22"/>
+          <w:szCs w:val="20"/>
+        </w:rPr>
+      </w:pPr>
+      <w:r>
+        <w:rPr>
+          <w:rFonts w:ascii="Consolas" w:hAnsi="Consolas"/>
+          <w:sz w:val="22"/>
+          <w:szCs w:val="20"/>
+        </w:rPr>
+        <w:tab/>
+        <w:t>}</w:t>
+      </w:r>
+    </w:p>
+    <w:p>
+      <w:pPr>
+        <w:rPr>
+          <w:rFonts w:ascii="Consolas" w:hAnsi="Consolas"/>
+          <w:sz w:val="22"/>
+          <w:szCs w:val="20"/>
+        </w:rPr>
+      </w:pPr>
+      <w:r>
+        <w:rPr>
+          <w:rFonts w:ascii="Consolas" w:hAnsi="Consolas"/>
+          <w:sz w:val="22"/>
+          <w:szCs w:val="20"/>
+        </w:rPr>
+        <w:t>}</w:t>
+      </w:r>
+    </w:p>
+    <w:p/>
+    <w:p>
+      <w:r>
+        <w:rPr>
+          <w:rFonts w:cstheme="majorHAnsi"/>
+          <w:sz w:val="32"/>
+          <w:szCs w:val="32"/>
+        </w:rPr>
+        <w:t>Read-Only Properties</w:t>
+      </w:r>
+    </w:p>
+    <w:p/>
+    <w:p>
+      <w:r>
+        <w:t>You can implement a read-only property in an expression body using the following syntax:</w:t>
+      </w:r>
+    </w:p>
+    <w:p/>
+    <w:p>
+      <w:pPr>
+        <w:rPr>
+          <w:rFonts w:ascii="Consolas" w:hAnsi="Consolas"/>
+          <w:sz w:val="22"/>
+          <w:szCs w:val="20"/>
+        </w:rPr>
+      </w:pPr>
+      <w:proofErr w:type="spellStart"/>
+      <w:r>
+        <w:rPr>
+          <w:rFonts w:ascii="Consolas" w:hAnsi="Consolas"/>
+          <w:sz w:val="22"/>
+          <w:szCs w:val="20"/>
+        </w:rPr>
+        <w:t>PropertyType</w:t>
+      </w:r>
+      <w:proofErr w:type="spellEnd"/>
+      <w:r>
+        <w:rPr>
+          <w:rFonts w:ascii="Consolas" w:hAnsi="Consolas"/>
+          <w:sz w:val="22"/>
+          <w:szCs w:val="20"/>
+        </w:rPr>
+        <w:t xml:space="preserve"> </w:t>
+      </w:r>
+      <w:proofErr w:type="spellStart"/>
+      <w:r>
+        <w:rPr>
+          <w:rFonts w:ascii="Consolas" w:hAnsi="Consolas"/>
+          <w:sz w:val="22"/>
+          <w:szCs w:val="20"/>
+        </w:rPr>
+        <w:t>PropertyName</w:t>
+      </w:r>
+      <w:proofErr w:type="spellEnd"/>
+      <w:r>
+        <w:rPr>
+          <w:rFonts w:ascii="Consolas" w:hAnsi="Consolas"/>
+          <w:sz w:val="22"/>
+          <w:szCs w:val="20"/>
+        </w:rPr>
+        <w:t xml:space="preserve"> =&gt; expression;</w:t>
+      </w:r>
+    </w:p>
+    <w:p/>
+    <w:p>
+      <w:r>
+        <w:t>The following example shows how a read-only property may be implemented as an expression body in context:</w:t>
+      </w:r>
+    </w:p>
+    <w:p/>
+    <w:p>
+      <w:pPr>
+        <w:rPr>
+          <w:rFonts w:ascii="Consolas" w:hAnsi="Consolas"/>
+          <w:sz w:val="22"/>
+          <w:szCs w:val="20"/>
+        </w:rPr>
+      </w:pPr>
+      <w:r>
+        <w:rPr>
+          <w:rFonts w:ascii="Consolas" w:hAnsi="Consolas"/>
+          <w:sz w:val="22"/>
+          <w:szCs w:val="20"/>
+        </w:rPr>
+        <w:t>public class Location</w:t>
+      </w:r>
+    </w:p>
+    <w:p>
+      <w:pPr>
+        <w:rPr>
+          <w:rFonts w:ascii="Consolas" w:hAnsi="Consolas"/>
+          <w:sz w:val="22"/>
+          <w:szCs w:val="20"/>
+        </w:rPr>
+      </w:pPr>
+      <w:r>
+        <w:rPr>
+          <w:rFonts w:ascii="Consolas" w:hAnsi="Consolas"/>
+          <w:sz w:val="22"/>
+          <w:szCs w:val="20"/>
+        </w:rPr>
+        <w:t>{</w:t>
+      </w:r>
+    </w:p>
+    <w:p>
+      <w:pPr>
+        <w:rPr>
+          <w:rFonts w:ascii="Consolas" w:hAnsi="Consolas"/>
+          <w:sz w:val="22"/>
+          <w:szCs w:val="20"/>
+        </w:rPr>
+      </w:pPr>
+      <w:r>
+        <w:rPr>
+          <w:rFonts w:ascii="Consolas" w:hAnsi="Consolas"/>
+          <w:sz w:val="22"/>
+          <w:szCs w:val="20"/>
+        </w:rPr>
+        <w:tab/>
+        <w:t xml:space="preserve">private string </w:t>
+      </w:r>
+      <w:proofErr w:type="spellStart"/>
+      <w:r>
+        <w:rPr>
+          <w:rFonts w:ascii="Consolas" w:hAnsi="Consolas"/>
+          <w:sz w:val="22"/>
+          <w:szCs w:val="20"/>
+        </w:rPr>
+        <w:t>locationName</w:t>
+      </w:r>
+      <w:proofErr w:type="spellEnd"/>
+      <w:r>
+        <w:rPr>
+          <w:rFonts w:ascii="Consolas" w:hAnsi="Consolas"/>
+          <w:sz w:val="22"/>
+          <w:szCs w:val="20"/>
+        </w:rPr>
+        <w:t>;</w:t>
+      </w:r>
+    </w:p>
+    <w:p>
+      <w:pPr>
+        <w:rPr>
+          <w:rFonts w:ascii="Consolas" w:hAnsi="Consolas"/>
+          <w:sz w:val="22"/>
+          <w:szCs w:val="20"/>
+        </w:rPr>
+      </w:pPr>
+    </w:p>
+    <w:p>
+      <w:pPr>
+        <w:rPr>
+          <w:rFonts w:ascii="Consolas" w:hAnsi="Consolas"/>
+          <w:sz w:val="22"/>
+          <w:szCs w:val="20"/>
+        </w:rPr>
+      </w:pPr>
+      <w:r>
+        <w:rPr>
+          <w:rFonts w:ascii="Consolas" w:hAnsi="Consolas"/>
+          <w:sz w:val="22"/>
+          <w:szCs w:val="20"/>
+        </w:rPr>
+        <w:tab/>
+        <w:t>public Location(string name);</w:t>
+      </w:r>
+    </w:p>
+    <w:p>
+      <w:pPr>
+        <w:rPr>
+          <w:rFonts w:ascii="Consolas" w:hAnsi="Consolas"/>
+          <w:sz w:val="22"/>
+          <w:szCs w:val="20"/>
+        </w:rPr>
+      </w:pPr>
+      <w:r>
+        <w:rPr>
+          <w:rFonts w:ascii="Consolas" w:hAnsi="Consolas"/>
+          <w:sz w:val="22"/>
+          <w:szCs w:val="20"/>
+        </w:rPr>
+        <w:tab/>
+        <w:t>{</w:t>
+      </w:r>
+    </w:p>
+    <w:p>
+      <w:pPr>
+        <w:rPr>
+          <w:rFonts w:ascii="Consolas" w:hAnsi="Consolas"/>
+          <w:sz w:val="22"/>
+          <w:szCs w:val="20"/>
+        </w:rPr>
+      </w:pPr>
+      <w:r>
+        <w:rPr>
+          <w:rFonts w:ascii="Consolas" w:hAnsi="Consolas"/>
+          <w:sz w:val="22"/>
+          <w:szCs w:val="20"/>
+        </w:rPr>
+        <w:tab/>
+      </w:r>
+      <w:r>
+        <w:rPr>
+          <w:rFonts w:ascii="Consolas" w:hAnsi="Consolas"/>
+          <w:sz w:val="22"/>
+          <w:szCs w:val="20"/>
+        </w:rPr>
+        <w:tab/>
+      </w:r>
+      <w:proofErr w:type="spellStart"/>
+      <w:r>
+        <w:rPr>
+          <w:rFonts w:ascii="Consolas" w:hAnsi="Consolas"/>
+          <w:sz w:val="22"/>
+          <w:szCs w:val="20"/>
+        </w:rPr>
+        <w:t>locationName</w:t>
+      </w:r>
+      <w:proofErr w:type="spellEnd"/>
+      <w:r>
+        <w:rPr>
+          <w:rFonts w:ascii="Consolas" w:hAnsi="Consolas"/>
+          <w:sz w:val="22"/>
+          <w:szCs w:val="20"/>
+        </w:rPr>
+        <w:t xml:space="preserve"> = name;</w:t>
+      </w:r>
+    </w:p>
+    <w:p>
+      <w:pPr>
+        <w:rPr>
+          <w:rFonts w:ascii="Consolas" w:hAnsi="Consolas"/>
+          <w:sz w:val="22"/>
+          <w:szCs w:val="20"/>
+        </w:rPr>
+      </w:pPr>
+      <w:r>
+        <w:rPr>
+          <w:rFonts w:ascii="Consolas" w:hAnsi="Consolas"/>
+          <w:sz w:val="22"/>
+          <w:szCs w:val="20"/>
+        </w:rPr>
+        <w:tab/>
+        <w:t>}</w:t>
+      </w:r>
+    </w:p>
+    <w:p>
+      <w:pPr>
+        <w:rPr>
+          <w:rFonts w:ascii="Consolas" w:hAnsi="Consolas"/>
+          <w:sz w:val="22"/>
+          <w:szCs w:val="20"/>
+        </w:rPr>
+      </w:pPr>
+    </w:p>
+    <w:p>
+      <w:pPr>
+        <w:rPr>
+          <w:rFonts w:ascii="Consolas" w:hAnsi="Consolas"/>
+          <w:sz w:val="22"/>
+          <w:szCs w:val="20"/>
+        </w:rPr>
+      </w:pPr>
+      <w:r>
+        <w:rPr>
+          <w:rFonts w:ascii="Consolas" w:hAnsi="Consolas"/>
+          <w:sz w:val="22"/>
+          <w:szCs w:val="20"/>
+        </w:rPr>
+        <w:tab/>
+        <w:t xml:space="preserve">public string Name =&gt; </w:t>
+      </w:r>
+      <w:proofErr w:type="spellStart"/>
+      <w:r>
+        <w:rPr>
+          <w:rFonts w:ascii="Consolas" w:hAnsi="Consolas"/>
+          <w:sz w:val="22"/>
+          <w:szCs w:val="20"/>
+        </w:rPr>
+        <w:t>locationName</w:t>
+      </w:r>
+      <w:proofErr w:type="spellEnd"/>
+      <w:r>
+        <w:rPr>
+          <w:rFonts w:ascii="Consolas" w:hAnsi="Consolas"/>
+          <w:sz w:val="22"/>
+          <w:szCs w:val="20"/>
+        </w:rPr>
+        <w:t>;</w:t>
+      </w:r>
+    </w:p>
+    <w:p>
+      <w:pPr>
+        <w:rPr>
+          <w:rFonts w:ascii="Consolas" w:hAnsi="Consolas"/>
+          <w:sz w:val="22"/>
+          <w:szCs w:val="20"/>
+        </w:rPr>
+      </w:pPr>
+      <w:r>
+        <w:rPr>
+          <w:rFonts w:ascii="Consolas" w:hAnsi="Consolas"/>
+          <w:sz w:val="22"/>
+          <w:szCs w:val="20"/>
+        </w:rPr>
+        <w:t>}</w:t>
+      </w:r>
+    </w:p>
+    <w:p/>
+    <w:p>
+      <w:pPr>
+        <w:rPr>
+          <w:rFonts w:cstheme="majorHAnsi"/>
+          <w:sz w:val="32"/>
+          <w:szCs w:val="32"/>
+        </w:rPr>
+      </w:pPr>
+      <w:r>
+        <w:rPr>
+          <w:rFonts w:cstheme="majorHAnsi"/>
+          <w:sz w:val="32"/>
+          <w:szCs w:val="32"/>
+        </w:rPr>
+        <w:lastRenderedPageBreak/>
+        <w:t>Properties</w:t>
+      </w:r>
+    </w:p>
+    <w:p/>
+    <w:p>
+      <w:r>
+        <w:t xml:space="preserve">You can define the </w:t>
+      </w:r>
+      <w:r>
+        <w:rPr>
+          <w:rFonts w:ascii="Consolas" w:hAnsi="Consolas"/>
+          <w:sz w:val="22"/>
+          <w:szCs w:val="20"/>
+        </w:rPr>
+        <w:t>get</w:t>
+      </w:r>
+      <w:r>
+        <w:rPr>
+          <w:sz w:val="22"/>
+          <w:szCs w:val="20"/>
+        </w:rPr>
+        <w:t xml:space="preserve"> </w:t>
+      </w:r>
+      <w:r>
+        <w:t xml:space="preserve">and </w:t>
+      </w:r>
+      <w:r>
+        <w:rPr>
+          <w:rFonts w:ascii="Consolas" w:hAnsi="Consolas"/>
+          <w:sz w:val="22"/>
+          <w:szCs w:val="20"/>
+        </w:rPr>
+        <w:t>set</w:t>
+      </w:r>
+      <w:r>
+        <w:rPr>
+          <w:sz w:val="22"/>
+          <w:szCs w:val="20"/>
+        </w:rPr>
+        <w:t xml:space="preserve"> </w:t>
+      </w:r>
+      <w:r>
+        <w:t>accessors of a property by using separate expression bodies for each:</w:t>
+      </w:r>
+    </w:p>
+    <w:p/>
+    <w:p>
+      <w:pPr>
+        <w:rPr>
+          <w:rFonts w:ascii="Consolas" w:hAnsi="Consolas"/>
+          <w:sz w:val="22"/>
+          <w:szCs w:val="20"/>
+        </w:rPr>
+      </w:pPr>
+      <w:r>
+        <w:rPr>
+          <w:rFonts w:ascii="Consolas" w:hAnsi="Consolas"/>
+          <w:sz w:val="22"/>
+          <w:szCs w:val="20"/>
+        </w:rPr>
+        <w:t>public class Location</w:t>
+      </w:r>
+    </w:p>
+    <w:p>
+      <w:pPr>
+        <w:rPr>
+          <w:rFonts w:ascii="Consolas" w:hAnsi="Consolas"/>
+          <w:sz w:val="22"/>
+          <w:szCs w:val="20"/>
+        </w:rPr>
+      </w:pPr>
+      <w:r>
+        <w:rPr>
+          <w:rFonts w:ascii="Consolas" w:hAnsi="Consolas"/>
+          <w:sz w:val="22"/>
+          <w:szCs w:val="20"/>
+        </w:rPr>
+        <w:t>{</w:t>
+      </w:r>
+    </w:p>
+    <w:p>
+      <w:pPr>
+        <w:rPr>
+          <w:rFonts w:ascii="Consolas" w:hAnsi="Consolas"/>
+          <w:sz w:val="22"/>
+          <w:szCs w:val="20"/>
+        </w:rPr>
+      </w:pPr>
+      <w:r>
+        <w:rPr>
+          <w:rFonts w:ascii="Consolas" w:hAnsi="Consolas"/>
+          <w:sz w:val="22"/>
+          <w:szCs w:val="20"/>
+        </w:rPr>
+        <w:tab/>
+        <w:t xml:space="preserve">private string </w:t>
+      </w:r>
+      <w:proofErr w:type="spellStart"/>
+      <w:r>
+        <w:rPr>
+          <w:rFonts w:ascii="Consolas" w:hAnsi="Consolas"/>
+          <w:sz w:val="22"/>
+          <w:szCs w:val="20"/>
+        </w:rPr>
+        <w:t>locationName</w:t>
+      </w:r>
+      <w:proofErr w:type="spellEnd"/>
+      <w:r>
+        <w:rPr>
+          <w:rFonts w:ascii="Consolas" w:hAnsi="Consolas"/>
+          <w:sz w:val="22"/>
+          <w:szCs w:val="20"/>
+        </w:rPr>
+        <w:t>;</w:t>
+      </w:r>
+    </w:p>
+    <w:p>
+      <w:pPr>
+        <w:rPr>
+          <w:rFonts w:ascii="Consolas" w:hAnsi="Consolas"/>
+          <w:sz w:val="22"/>
+          <w:szCs w:val="20"/>
+        </w:rPr>
+      </w:pPr>
+    </w:p>
+    <w:p>
+      <w:pPr>
+        <w:rPr>
+          <w:rFonts w:ascii="Consolas" w:hAnsi="Consolas"/>
+          <w:sz w:val="22"/>
+          <w:szCs w:val="20"/>
+        </w:rPr>
+      </w:pPr>
+      <w:r>
+        <w:rPr>
+          <w:rFonts w:ascii="Consolas" w:hAnsi="Consolas"/>
+          <w:sz w:val="22"/>
+          <w:szCs w:val="20"/>
+        </w:rPr>
+        <w:tab/>
+        <w:t>public Location(string name) =&gt; Name = name;</w:t>
+      </w:r>
+    </w:p>
+    <w:p>
+      <w:pPr>
+        <w:rPr>
+          <w:rFonts w:ascii="Consolas" w:hAnsi="Consolas"/>
+          <w:sz w:val="22"/>
+          <w:szCs w:val="20"/>
+        </w:rPr>
+      </w:pPr>
+    </w:p>
+    <w:p>
+      <w:pPr>
+        <w:rPr>
+          <w:rFonts w:ascii="Consolas" w:hAnsi="Consolas"/>
+          <w:sz w:val="22"/>
+          <w:szCs w:val="20"/>
+        </w:rPr>
+      </w:pPr>
+      <w:r>
+        <w:rPr>
+          <w:rFonts w:ascii="Consolas" w:hAnsi="Consolas"/>
+          <w:sz w:val="22"/>
+          <w:szCs w:val="20"/>
+        </w:rPr>
+        <w:tab/>
+        <w:t>public string Name</w:t>
+      </w:r>
+    </w:p>
+    <w:p>
+      <w:pPr>
+        <w:rPr>
+          <w:rFonts w:ascii="Consolas" w:hAnsi="Consolas"/>
+          <w:sz w:val="22"/>
+          <w:szCs w:val="20"/>
+        </w:rPr>
+      </w:pPr>
+      <w:r>
+        <w:rPr>
+          <w:rFonts w:ascii="Consolas" w:hAnsi="Consolas"/>
+          <w:sz w:val="22"/>
+          <w:szCs w:val="20"/>
+        </w:rPr>
+        <w:tab/>
+        <w:t>{</w:t>
+      </w:r>
+    </w:p>
+    <w:p>
+      <w:pPr>
+        <w:rPr>
+          <w:rFonts w:ascii="Consolas" w:hAnsi="Consolas"/>
+          <w:sz w:val="22"/>
+          <w:szCs w:val="20"/>
+        </w:rPr>
+      </w:pPr>
+      <w:r>
+        <w:rPr>
+          <w:rFonts w:ascii="Consolas" w:hAnsi="Consolas"/>
+          <w:sz w:val="22"/>
+          <w:szCs w:val="20"/>
+        </w:rPr>
+        <w:tab/>
+      </w:r>
+      <w:r>
+        <w:rPr>
+          <w:rFonts w:ascii="Consolas" w:hAnsi="Consolas"/>
+          <w:sz w:val="22"/>
+          <w:szCs w:val="20"/>
+        </w:rPr>
+        <w:tab/>
+        <w:t xml:space="preserve">get =&gt; </w:t>
+      </w:r>
+      <w:proofErr w:type="spellStart"/>
+      <w:r>
+        <w:rPr>
+          <w:rFonts w:ascii="Consolas" w:hAnsi="Consolas"/>
+          <w:sz w:val="22"/>
+          <w:szCs w:val="20"/>
+        </w:rPr>
+        <w:t>locationName</w:t>
+      </w:r>
+      <w:proofErr w:type="spellEnd"/>
+      <w:r>
+        <w:rPr>
+          <w:rFonts w:ascii="Consolas" w:hAnsi="Consolas"/>
+          <w:sz w:val="22"/>
+          <w:szCs w:val="20"/>
+        </w:rPr>
+        <w:t>;</w:t>
+      </w:r>
+    </w:p>
+    <w:p>
+      <w:pPr>
+        <w:rPr>
+          <w:rFonts w:ascii="Consolas" w:hAnsi="Consolas"/>
+          <w:sz w:val="22"/>
+          <w:szCs w:val="20"/>
+        </w:rPr>
+      </w:pPr>
+      <w:r>
+        <w:rPr>
+          <w:rFonts w:ascii="Consolas" w:hAnsi="Consolas"/>
+          <w:sz w:val="22"/>
+          <w:szCs w:val="20"/>
+        </w:rPr>
+        <w:tab/>
+      </w:r>
+      <w:r>
+        <w:rPr>
+          <w:rFonts w:ascii="Consolas" w:hAnsi="Consolas"/>
+          <w:sz w:val="22"/>
+          <w:szCs w:val="20"/>
+        </w:rPr>
+        <w:tab/>
+        <w:t xml:space="preserve">set =&gt; </w:t>
+      </w:r>
+      <w:proofErr w:type="spellStart"/>
+      <w:r>
+        <w:rPr>
+          <w:rFonts w:ascii="Consolas" w:hAnsi="Consolas"/>
+          <w:sz w:val="22"/>
+          <w:szCs w:val="20"/>
+        </w:rPr>
+        <w:t>locationName</w:t>
+      </w:r>
+      <w:proofErr w:type="spellEnd"/>
+      <w:r>
+        <w:rPr>
+          <w:rFonts w:ascii="Consolas" w:hAnsi="Consolas"/>
+          <w:sz w:val="22"/>
+          <w:szCs w:val="20"/>
+        </w:rPr>
+        <w:t xml:space="preserve"> = value;</w:t>
+      </w:r>
+    </w:p>
+    <w:p>
+      <w:pPr>
+        <w:rPr>
+          <w:rFonts w:ascii="Consolas" w:hAnsi="Consolas"/>
+          <w:sz w:val="22"/>
+          <w:szCs w:val="20"/>
+        </w:rPr>
+      </w:pPr>
+      <w:r>
+        <w:rPr>
+          <w:rFonts w:ascii="Consolas" w:hAnsi="Consolas"/>
+          <w:sz w:val="22"/>
+          <w:szCs w:val="20"/>
+        </w:rPr>
+        <w:tab/>
+        <w:t>}</w:t>
+      </w:r>
+    </w:p>
+    <w:p>
+      <w:pPr>
+        <w:rPr>
+          <w:rFonts w:ascii="Consolas" w:hAnsi="Consolas"/>
+          <w:sz w:val="22"/>
+          <w:szCs w:val="20"/>
+        </w:rPr>
+      </w:pPr>
+      <w:r>
+        <w:rPr>
+          <w:rFonts w:ascii="Consolas" w:hAnsi="Consolas"/>
+          <w:sz w:val="22"/>
+          <w:szCs w:val="20"/>
+        </w:rPr>
+        <w:t>}</w:t>
+      </w:r>
+    </w:p>
+    <w:p/>
+    <w:p>
+      <w:r>
+        <w:rPr>
+          <w:rFonts w:cstheme="majorHAnsi"/>
+          <w:sz w:val="32"/>
+          <w:szCs w:val="32"/>
+        </w:rPr>
+        <w:t>Constructors</w:t>
+      </w:r>
+    </w:p>
+    <w:p/>
+    <w:p>
+      <w:r>
+        <w:t>An expression body for a constructor typically consists of a single assignment expression or method call that handles its arguments or initializes an instance state.</w:t>
+      </w:r>
+    </w:p>
+    <w:p/>
+    <w:p>
+      <w:r>
+        <w:t>In the following example, the constructor contains the singular string parameter “name” and the expression body assigns its value to the Name property:</w:t>
+      </w:r>
+    </w:p>
+    <w:p/>
+    <w:p>
+      <w:pPr>
+        <w:rPr>
+          <w:rFonts w:ascii="Consolas" w:hAnsi="Consolas"/>
+          <w:sz w:val="22"/>
+          <w:szCs w:val="20"/>
+        </w:rPr>
+      </w:pPr>
+      <w:r>
+        <w:rPr>
+          <w:rFonts w:ascii="Consolas" w:hAnsi="Consolas"/>
+          <w:sz w:val="22"/>
+          <w:szCs w:val="20"/>
+        </w:rPr>
+        <w:t>public class Location</w:t>
+      </w:r>
+    </w:p>
+    <w:p>
+      <w:pPr>
+        <w:rPr>
+          <w:rFonts w:ascii="Consolas" w:hAnsi="Consolas"/>
+          <w:sz w:val="22"/>
+          <w:szCs w:val="20"/>
+        </w:rPr>
+      </w:pPr>
+      <w:r>
+        <w:rPr>
+          <w:rFonts w:ascii="Consolas" w:hAnsi="Consolas"/>
+          <w:sz w:val="22"/>
+          <w:szCs w:val="20"/>
+        </w:rPr>
+        <w:t>{</w:t>
+      </w:r>
+    </w:p>
+    <w:p>
+      <w:pPr>
+        <w:rPr>
+          <w:rFonts w:ascii="Consolas" w:hAnsi="Consolas"/>
+          <w:sz w:val="22"/>
+          <w:szCs w:val="20"/>
+        </w:rPr>
+      </w:pPr>
+      <w:r>
+        <w:rPr>
+          <w:rFonts w:ascii="Consolas" w:hAnsi="Consolas"/>
+          <w:sz w:val="22"/>
+          <w:szCs w:val="20"/>
+        </w:rPr>
+        <w:tab/>
+        <w:t xml:space="preserve">private string </w:t>
+      </w:r>
+      <w:proofErr w:type="spellStart"/>
+      <w:r>
+        <w:rPr>
+          <w:rFonts w:ascii="Consolas" w:hAnsi="Consolas"/>
+          <w:sz w:val="22"/>
+          <w:szCs w:val="20"/>
+        </w:rPr>
+        <w:t>locationName</w:t>
+      </w:r>
+      <w:proofErr w:type="spellEnd"/>
+      <w:r>
+        <w:rPr>
+          <w:rFonts w:ascii="Consolas" w:hAnsi="Consolas"/>
+          <w:sz w:val="22"/>
+          <w:szCs w:val="20"/>
+        </w:rPr>
+        <w:t>;</w:t>
+      </w:r>
+    </w:p>
+    <w:p>
+      <w:pPr>
+        <w:rPr>
+          <w:rFonts w:ascii="Consolas" w:hAnsi="Consolas"/>
+          <w:sz w:val="22"/>
+          <w:szCs w:val="20"/>
+        </w:rPr>
+      </w:pPr>
+    </w:p>
+    <w:p>
+      <w:pPr>
+        <w:rPr>
+          <w:rFonts w:ascii="Consolas" w:hAnsi="Consolas"/>
+          <w:sz w:val="22"/>
+          <w:szCs w:val="20"/>
+        </w:rPr>
+      </w:pPr>
+      <w:r>
+        <w:rPr>
+          <w:rFonts w:ascii="Consolas" w:hAnsi="Consolas"/>
+          <w:sz w:val="22"/>
+          <w:szCs w:val="20"/>
+        </w:rPr>
+        <w:tab/>
+        <w:t>public Location(string name) =&gt; Name = name;</w:t>
+      </w:r>
+    </w:p>
+    <w:p>
+      <w:pPr>
+        <w:rPr>
+          <w:rFonts w:ascii="Consolas" w:hAnsi="Consolas"/>
+          <w:sz w:val="22"/>
+          <w:szCs w:val="20"/>
+        </w:rPr>
+      </w:pPr>
+    </w:p>
+    <w:p>
+      <w:pPr>
+        <w:rPr>
+          <w:rFonts w:ascii="Consolas" w:hAnsi="Consolas"/>
+          <w:sz w:val="22"/>
+          <w:szCs w:val="20"/>
+        </w:rPr>
+      </w:pPr>
+      <w:r>
+        <w:rPr>
+          <w:rFonts w:ascii="Consolas" w:hAnsi="Consolas"/>
+          <w:sz w:val="22"/>
+          <w:szCs w:val="20"/>
+        </w:rPr>
+        <w:tab/>
+        <w:t>public string Name</w:t>
+      </w:r>
+    </w:p>
+    <w:p>
+      <w:pPr>
+        <w:rPr>
+          <w:rFonts w:ascii="Consolas" w:hAnsi="Consolas"/>
+          <w:sz w:val="22"/>
+          <w:szCs w:val="20"/>
+        </w:rPr>
+      </w:pPr>
+      <w:r>
+        <w:rPr>
+          <w:rFonts w:ascii="Consolas" w:hAnsi="Consolas"/>
+          <w:sz w:val="22"/>
+          <w:szCs w:val="20"/>
+        </w:rPr>
+        <w:tab/>
+        <w:t>{</w:t>
+      </w:r>
+    </w:p>
+    <w:p>
+      <w:pPr>
+        <w:rPr>
+          <w:rFonts w:ascii="Consolas" w:hAnsi="Consolas"/>
+          <w:sz w:val="22"/>
+          <w:szCs w:val="20"/>
+        </w:rPr>
+      </w:pPr>
+      <w:r>
+        <w:rPr>
+          <w:rFonts w:ascii="Consolas" w:hAnsi="Consolas"/>
+          <w:sz w:val="22"/>
+          <w:szCs w:val="20"/>
+        </w:rPr>
+        <w:tab/>
+      </w:r>
+      <w:r>
+        <w:rPr>
+          <w:rFonts w:ascii="Consolas" w:hAnsi="Consolas"/>
+          <w:sz w:val="22"/>
+          <w:szCs w:val="20"/>
+        </w:rPr>
+        <w:tab/>
+        <w:t xml:space="preserve">get =&gt; </w:t>
+      </w:r>
+      <w:proofErr w:type="spellStart"/>
+      <w:r>
+        <w:rPr>
+          <w:rFonts w:ascii="Consolas" w:hAnsi="Consolas"/>
+          <w:sz w:val="22"/>
+          <w:szCs w:val="20"/>
+        </w:rPr>
+        <w:t>locationName</w:t>
+      </w:r>
+      <w:proofErr w:type="spellEnd"/>
+      <w:r>
+        <w:rPr>
+          <w:rFonts w:ascii="Consolas" w:hAnsi="Consolas"/>
+          <w:sz w:val="22"/>
+          <w:szCs w:val="20"/>
+        </w:rPr>
+        <w:t>;</w:t>
+      </w:r>
+    </w:p>
+    <w:p>
+      <w:pPr>
+        <w:rPr>
+          <w:rFonts w:ascii="Consolas" w:hAnsi="Consolas"/>
+          <w:sz w:val="22"/>
+          <w:szCs w:val="20"/>
+        </w:rPr>
+      </w:pPr>
+      <w:r>
+        <w:rPr>
+          <w:rFonts w:ascii="Consolas" w:hAnsi="Consolas"/>
+          <w:sz w:val="22"/>
+          <w:szCs w:val="20"/>
+        </w:rPr>
+        <w:tab/>
+      </w:r>
+      <w:r>
+        <w:rPr>
+          <w:rFonts w:ascii="Consolas" w:hAnsi="Consolas"/>
+          <w:sz w:val="22"/>
+          <w:szCs w:val="20"/>
+        </w:rPr>
+        <w:tab/>
+        <w:t xml:space="preserve">set =&gt; </w:t>
+      </w:r>
+      <w:proofErr w:type="spellStart"/>
+      <w:r>
+        <w:rPr>
+          <w:rFonts w:ascii="Consolas" w:hAnsi="Consolas"/>
+          <w:sz w:val="22"/>
+          <w:szCs w:val="20"/>
+        </w:rPr>
+        <w:t>locationName</w:t>
+      </w:r>
+      <w:proofErr w:type="spellEnd"/>
+      <w:r>
+        <w:rPr>
+          <w:rFonts w:ascii="Consolas" w:hAnsi="Consolas"/>
+          <w:sz w:val="22"/>
+          <w:szCs w:val="20"/>
+        </w:rPr>
+        <w:t xml:space="preserve"> = value;</w:t>
+      </w:r>
+    </w:p>
+    <w:p>
+      <w:pPr>
+        <w:rPr>
+          <w:rFonts w:ascii="Consolas" w:hAnsi="Consolas"/>
+          <w:sz w:val="22"/>
+          <w:szCs w:val="20"/>
+        </w:rPr>
+      </w:pPr>
+      <w:r>
+        <w:rPr>
+          <w:rFonts w:ascii="Consolas" w:hAnsi="Consolas"/>
+          <w:sz w:val="22"/>
+          <w:szCs w:val="20"/>
+        </w:rPr>
+        <w:tab/>
+        <w:t>}</w:t>
+      </w:r>
+    </w:p>
+    <w:p>
+      <w:pPr>
+        <w:rPr>
+          <w:rFonts w:ascii="Consolas" w:hAnsi="Consolas"/>
+          <w:sz w:val="22"/>
+          <w:szCs w:val="20"/>
+        </w:rPr>
+      </w:pPr>
+      <w:r>
+        <w:rPr>
+          <w:rFonts w:ascii="Consolas" w:hAnsi="Consolas"/>
+          <w:sz w:val="22"/>
+          <w:szCs w:val="20"/>
+        </w:rPr>
+        <w:t>}</w:t>
+      </w:r>
+    </w:p>
+    <w:p/>
+    <w:p>
+      <w:r>
+        <w:rPr>
+          <w:rFonts w:cstheme="majorHAnsi"/>
+          <w:sz w:val="32"/>
+          <w:szCs w:val="32"/>
+        </w:rPr>
+        <w:t>Finalizers</w:t>
+      </w:r>
+    </w:p>
+    <w:p/>
+    <w:p>
+      <w:r>
+        <w:t>An expression body for a finalizer typically contains cleanup statements</w:t>
+      </w:r>
+      <w:r>
+        <w:t xml:space="preserve"> (e.g. to release unmanaged resources). In the following example, the expression body is used to indicate that the finalizer was called:</w:t>
+      </w:r>
+    </w:p>
+    <w:p/>
+    <w:p>
+      <w:pPr>
+        <w:pStyle w:val="NoSpacing"/>
+        <w:spacing w:line="276" w:lineRule="auto"/>
+      </w:pPr>
+      <w:r>
+        <w:t>using System;</w:t>
+      </w:r>
+    </w:p>
+    <w:p>
+      <w:pPr>
+        <w:pStyle w:val="NoSpacing"/>
+        <w:spacing w:line="276" w:lineRule="auto"/>
+      </w:pPr>
+    </w:p>
+    <w:p>
+      <w:pPr>
+        <w:pStyle w:val="NoSpacing"/>
+        <w:spacing w:line="276" w:lineRule="auto"/>
+      </w:pPr>
+      <w:r>
+        <w:t>public class Destroyer</w:t>
+      </w:r>
+    </w:p>
+    <w:p>
+      <w:pPr>
+        <w:pStyle w:val="NoSpacing"/>
+        <w:spacing w:line="276" w:lineRule="auto"/>
+      </w:pPr>
+      <w:r>
+        <w:t>{</w:t>
+      </w:r>
+    </w:p>
+    <w:p>
+      <w:pPr>
+        <w:pStyle w:val="NoSpacing"/>
+        <w:spacing w:line="276" w:lineRule="auto"/>
+      </w:pPr>
+      <w:r>
+        <w:tab/>
+        <w:t xml:space="preserve">public override string ToString() =&gt; </w:t>
+      </w:r>
+      <w:proofErr w:type="spellStart"/>
+      <w:r>
+        <w:t>GetType.Name</w:t>
+      </w:r>
+      <w:proofErr w:type="spellEnd"/>
+      <w:r>
+        <w:t>();</w:t>
+      </w:r>
+    </w:p>
+    <w:p>
+      <w:pPr>
+        <w:pStyle w:val="NoSpacing"/>
+        <w:spacing w:line="276" w:lineRule="auto"/>
+      </w:pPr>
+    </w:p>
+    <w:p>
+      <w:pPr>
+        <w:pStyle w:val="NoSpacing"/>
+        <w:spacing w:line="276" w:lineRule="auto"/>
+      </w:pPr>
+      <w:r>
+        <w:tab/>
+        <w:t xml:space="preserve">~Destroyer() =&gt; Console.WriteLine($”The {ToString()} </w:t>
+      </w:r>
+    </w:p>
+    <w:p>
+      <w:pPr>
+        <w:pStyle w:val="NoSpacing"/>
+        <w:spacing w:line="276" w:lineRule="auto"/>
+        <w:ind w:left="2160" w:firstLine="720"/>
+      </w:pPr>
+      <w:r>
+        <w:t>destructor is executing.”);</w:t>
+      </w:r>
+    </w:p>
+    <w:p>
+      <w:pPr>
+        <w:pStyle w:val="NoSpacing"/>
+        <w:spacing w:line="276" w:lineRule="auto"/>
+      </w:pPr>
+      <w:r>
+        <w:t>}</w:t>
+      </w:r>
+    </w:p>
+    <w:p/>
+    <w:p>
+      <w:r>
+        <w:rPr>
+          <w:rFonts w:cstheme="majorHAnsi"/>
+          <w:sz w:val="32"/>
+          <w:szCs w:val="32"/>
+        </w:rPr>
+        <w:t>Indexers</w:t>
+      </w:r>
+    </w:p>
+    <w:p/>
+    <w:p>
+      <w:r>
+        <w:t xml:space="preserve">As with properties, the indexer </w:t>
+      </w:r>
+      <w:r>
+        <w:rPr>
+          <w:rFonts w:ascii="Consolas" w:hAnsi="Consolas"/>
+          <w:sz w:val="22"/>
+          <w:szCs w:val="20"/>
+        </w:rPr>
+        <w:t>set</w:t>
+      </w:r>
+      <w:r>
+        <w:rPr>
+          <w:sz w:val="22"/>
+          <w:szCs w:val="20"/>
+        </w:rPr>
+        <w:t xml:space="preserve"> </w:t>
+      </w:r>
+      <w:r>
+        <w:t xml:space="preserve">and </w:t>
+      </w:r>
+      <w:r>
+        <w:rPr>
+          <w:rFonts w:ascii="Consolas" w:hAnsi="Consolas"/>
+          <w:sz w:val="22"/>
+          <w:szCs w:val="20"/>
+        </w:rPr>
+        <w:t>get</w:t>
+      </w:r>
+      <w:r>
+        <w:rPr>
+          <w:sz w:val="22"/>
+          <w:szCs w:val="20"/>
+        </w:rPr>
+        <w:t xml:space="preserve"> </w:t>
+      </w:r>
+      <w:r>
+        <w:t xml:space="preserve">accessors can use expression bodies, providing the </w:t>
+      </w:r>
+      <w:r>
+        <w:rPr>
+          <w:rFonts w:ascii="Consolas" w:hAnsi="Consolas"/>
+          <w:sz w:val="22"/>
+          <w:szCs w:val="20"/>
+        </w:rPr>
+        <w:t>get</w:t>
+      </w:r>
+      <w:r>
+        <w:rPr>
+          <w:sz w:val="22"/>
+          <w:szCs w:val="20"/>
+        </w:rPr>
+        <w:t xml:space="preserve"> </w:t>
+      </w:r>
+      <w:r>
+        <w:t xml:space="preserve">accessor comprises a single expression that returns a value and the </w:t>
+      </w:r>
+      <w:r>
+        <w:rPr>
+          <w:rFonts w:ascii="Consolas" w:hAnsi="Consolas"/>
+          <w:sz w:val="22"/>
+          <w:szCs w:val="20"/>
+        </w:rPr>
+        <w:t>set</w:t>
+      </w:r>
+      <w:r>
+        <w:rPr>
+          <w:sz w:val="22"/>
+          <w:szCs w:val="20"/>
+        </w:rPr>
+        <w:t xml:space="preserve"> </w:t>
+      </w:r>
+      <w:r>
+        <w:t>accessor performs a simple assignment.</w:t>
+      </w:r>
+    </w:p>
+    <w:p/>
+    <w:p>
+      <w:r>
+        <w:t xml:space="preserve">The following example defines a class “Sports”, which has a string array listing the names of several sports. The indexer </w:t>
+      </w:r>
+      <w:proofErr w:type="gramStart"/>
+      <w:r>
+        <w:rPr>
+          <w:rFonts w:ascii="Consolas" w:hAnsi="Consolas"/>
+          <w:sz w:val="22"/>
+          <w:szCs w:val="20"/>
+        </w:rPr>
+        <w:t>get</w:t>
+      </w:r>
+      <w:proofErr w:type="gramEnd"/>
+      <w:r>
+        <w:rPr>
+          <w:sz w:val="22"/>
+          <w:szCs w:val="20"/>
+        </w:rPr>
+        <w:t xml:space="preserve"> </w:t>
+      </w:r>
+      <w:r>
+        <w:t xml:space="preserve">and </w:t>
+      </w:r>
+      <w:r>
+        <w:rPr>
+          <w:rFonts w:ascii="Consolas" w:hAnsi="Consolas"/>
+          <w:sz w:val="22"/>
+          <w:szCs w:val="20"/>
+        </w:rPr>
+        <w:t>set</w:t>
+      </w:r>
+      <w:r>
+        <w:rPr>
+          <w:sz w:val="22"/>
+          <w:szCs w:val="20"/>
+        </w:rPr>
+        <w:t xml:space="preserve"> </w:t>
+      </w:r>
+      <w:r>
+        <w:t>accessors use expression bodies:</w:t>
+      </w:r>
+    </w:p>
+    <w:p/>
+    <w:p>
+      <w:pPr>
+        <w:pStyle w:val="NoSpacing"/>
+        <w:spacing w:line="276" w:lineRule="auto"/>
+      </w:pPr>
+      <w:r>
+        <w:t>using System;</w:t>
+      </w:r>
+    </w:p>
+    <w:p>
+      <w:pPr>
+        <w:pStyle w:val="NoSpacing"/>
+        <w:spacing w:line="276" w:lineRule="auto"/>
+      </w:pPr>
+      <w:r>
+        <w:t xml:space="preserve">using </w:t>
+      </w:r>
+      <w:proofErr w:type="spellStart"/>
+      <w:r>
+        <w:t>System.Collections.Generic</w:t>
+      </w:r>
+      <w:proofErr w:type="spellEnd"/>
+      <w:r>
+        <w:t>;</w:t>
+      </w:r>
+    </w:p>
+    <w:p>
+      <w:pPr>
+        <w:pStyle w:val="NoSpacing"/>
+        <w:spacing w:line="276" w:lineRule="auto"/>
+      </w:pPr>
+    </w:p>
+    <w:p>
+      <w:pPr>
+        <w:pStyle w:val="NoSpacing"/>
+        <w:spacing w:line="276" w:lineRule="auto"/>
+      </w:pPr>
+      <w:r>
+        <w:t>public class Sports</w:t>
+      </w:r>
+    </w:p>
+    <w:p>
+      <w:pPr>
+        <w:pStyle w:val="NoSpacing"/>
+        <w:spacing w:line="276" w:lineRule="auto"/>
+      </w:pPr>
+      <w:r>
+        <w:t>{</w:t>
+      </w:r>
+    </w:p>
+    <w:p>
+      <w:pPr>
+        <w:pStyle w:val="NoSpacing"/>
+        <w:spacing w:line="276" w:lineRule="auto"/>
+        <w:ind w:firstLine="720"/>
+      </w:pPr>
+      <w:r>
+        <w:t>private string[] types = { "Baseball", "Basketball", "Football",</w:t>
+      </w:r>
+    </w:p>
+    <w:p>
+      <w:pPr>
+        <w:pStyle w:val="NoSpacing"/>
+        <w:spacing w:line="276" w:lineRule="auto"/>
+      </w:pPr>
+      <w:r>
+        <w:t xml:space="preserve">                              "Hockey", "Soccer", "Tennis",</w:t>
+      </w:r>
+    </w:p>
+    <w:p>
+      <w:pPr>
+        <w:pStyle w:val="NoSpacing"/>
+        <w:spacing w:line="276" w:lineRule="auto"/>
+      </w:pPr>
+      <w:r>
+        <w:t xml:space="preserve">                              "Volleyball" };</w:t>
+      </w:r>
+    </w:p>
+    <w:p>
+      <w:pPr>
+        <w:pStyle w:val="NoSpacing"/>
+        <w:spacing w:line="276" w:lineRule="auto"/>
+      </w:pPr>
+    </w:p>
+    <w:p>
+      <w:pPr>
+        <w:pStyle w:val="NoSpacing"/>
+        <w:spacing w:line="276" w:lineRule="auto"/>
+      </w:pPr>
+      <w:r>
+        <w:t xml:space="preserve">  </w:t>
+      </w:r>
+      <w:r>
+        <w:tab/>
+      </w:r>
+      <w:r>
+        <w:t xml:space="preserve">public string this[int </w:t>
+      </w:r>
+      <w:proofErr w:type="spellStart"/>
+      <w:r>
+        <w:t>i</w:t>
+      </w:r>
+      <w:proofErr w:type="spellEnd"/>
+      <w:r>
+        <w:t>]</w:t>
+      </w:r>
+    </w:p>
+    <w:p>
+      <w:pPr>
+        <w:pStyle w:val="NoSpacing"/>
+        <w:spacing w:line="276" w:lineRule="auto"/>
+        <w:ind w:firstLine="720"/>
+      </w:pPr>
+      <w:r>
+        <w:t>{</w:t>
+      </w:r>
+    </w:p>
+    <w:p>
+      <w:pPr>
+        <w:pStyle w:val="NoSpacing"/>
+        <w:spacing w:line="276" w:lineRule="auto"/>
+        <w:ind w:left="720" w:firstLine="720"/>
+      </w:pPr>
+      <w:r>
+        <w:t>get =&gt; types[</w:t>
+      </w:r>
+      <w:proofErr w:type="spellStart"/>
+      <w:r>
+        <w:t>i</w:t>
+      </w:r>
+      <w:proofErr w:type="spellEnd"/>
+      <w:r>
+        <w:t>];</w:t>
+      </w:r>
+    </w:p>
+    <w:p>
+      <w:pPr>
+        <w:pStyle w:val="NoSpacing"/>
+        <w:spacing w:line="276" w:lineRule="auto"/>
+        <w:ind w:left="720" w:firstLine="720"/>
+      </w:pPr>
+      <w:r>
+        <w:t>set =&gt; types[</w:t>
+      </w:r>
+      <w:proofErr w:type="spellStart"/>
+      <w:r>
+        <w:t>i</w:t>
+      </w:r>
+      <w:proofErr w:type="spellEnd"/>
+      <w:r>
+        <w:t>] = value;</w:t>
+      </w:r>
+    </w:p>
+    <w:p>
+      <w:pPr>
+        <w:pStyle w:val="NoSpacing"/>
+        <w:spacing w:line="276" w:lineRule="auto"/>
+        <w:ind w:firstLine="720"/>
+      </w:pPr>
+      <w:r>
+        <w:t>}</w:t>
+      </w:r>
+    </w:p>
+    <w:p>
+      <w:pPr>
+        <w:pStyle w:val="NoSpacing"/>
+        <w:spacing w:line="276" w:lineRule="auto"/>
+      </w:pPr>
+      <w:r>
+        <w:t>}</w:t>
+      </w:r>
+    </w:p>
+    <w:p/>
+    <w:p/>
+    <w:p/>
     <w:sectPr>
       <w:pgSz w:w="11906" w:h="16838"/>
       <w:pgMar w:top="1440" w:right="1440" w:bottom="1440" w:left="1440" w:header="708" w:footer="708" w:gutter="0"/>
@@ -18764,6 +21087,119 @@
     </w:lvl>
   </w:abstractNum>
   <w:abstractNum w:abstractNumId="8" w15:restartNumberingAfterBreak="0">
+    <w:nsid w:val="52485A0E"/>
+    <w:multiLevelType w:val="hybridMultilevel"/>
+    <w:tmpl w:val="058C15AA"/>
+    <w:lvl w:ilvl="0" w:tplc="08090001">
+      <w:start w:val="1"/>
+      <w:numFmt w:val="bullet"/>
+      <w:lvlText w:val=""/>
+      <w:lvlJc w:val="left"/>
+      <w:pPr>
+        <w:ind w:left="720" w:hanging="360"/>
+      </w:pPr>
+      <w:rPr>
+        <w:rFonts w:ascii="Symbol" w:hAnsi="Symbol" w:hint="default"/>
+      </w:rPr>
+    </w:lvl>
+    <w:lvl w:ilvl="1" w:tplc="08090003" w:tentative="1">
+      <w:start w:val="1"/>
+      <w:numFmt w:val="bullet"/>
+      <w:lvlText w:val="o"/>
+      <w:lvlJc w:val="left"/>
+      <w:pPr>
+        <w:ind w:left="1440" w:hanging="360"/>
+      </w:pPr>
+      <w:rPr>
+        <w:rFonts w:ascii="Courier New" w:hAnsi="Courier New" w:cs="Courier New" w:hint="default"/>
+      </w:rPr>
+    </w:lvl>
+    <w:lvl w:ilvl="2" w:tplc="08090005" w:tentative="1">
+      <w:start w:val="1"/>
+      <w:numFmt w:val="bullet"/>
+      <w:lvlText w:val=""/>
+      <w:lvlJc w:val="left"/>
+      <w:pPr>
+        <w:ind w:left="2160" w:hanging="360"/>
+      </w:pPr>
+      <w:rPr>
+        <w:rFonts w:ascii="Wingdings" w:hAnsi="Wingdings" w:hint="default"/>
+      </w:rPr>
+    </w:lvl>
+    <w:lvl w:ilvl="3" w:tplc="08090001" w:tentative="1">
+      <w:start w:val="1"/>
+      <w:numFmt w:val="bullet"/>
+      <w:lvlText w:val=""/>
+      <w:lvlJc w:val="left"/>
+      <w:pPr>
+        <w:ind w:left="2880" w:hanging="360"/>
+      </w:pPr>
+      <w:rPr>
+        <w:rFonts w:ascii="Symbol" w:hAnsi="Symbol" w:hint="default"/>
+      </w:rPr>
+    </w:lvl>
+    <w:lvl w:ilvl="4" w:tplc="08090003" w:tentative="1">
+      <w:start w:val="1"/>
+      <w:numFmt w:val="bullet"/>
+      <w:lvlText w:val="o"/>
+      <w:lvlJc w:val="left"/>
+      <w:pPr>
+        <w:ind w:left="3600" w:hanging="360"/>
+      </w:pPr>
+      <w:rPr>
+        <w:rFonts w:ascii="Courier New" w:hAnsi="Courier New" w:cs="Courier New" w:hint="default"/>
+      </w:rPr>
+    </w:lvl>
+    <w:lvl w:ilvl="5" w:tplc="08090005" w:tentative="1">
+      <w:start w:val="1"/>
+      <w:numFmt w:val="bullet"/>
+      <w:lvlText w:val=""/>
+      <w:lvlJc w:val="left"/>
+      <w:pPr>
+        <w:ind w:left="4320" w:hanging="360"/>
+      </w:pPr>
+      <w:rPr>
+        <w:rFonts w:ascii="Wingdings" w:hAnsi="Wingdings" w:hint="default"/>
+      </w:rPr>
+    </w:lvl>
+    <w:lvl w:ilvl="6" w:tplc="08090001" w:tentative="1">
+      <w:start w:val="1"/>
+      <w:numFmt w:val="bullet"/>
+      <w:lvlText w:val=""/>
+      <w:lvlJc w:val="left"/>
+      <w:pPr>
+        <w:ind w:left="5040" w:hanging="360"/>
+      </w:pPr>
+      <w:rPr>
+        <w:rFonts w:ascii="Symbol" w:hAnsi="Symbol" w:hint="default"/>
+      </w:rPr>
+    </w:lvl>
+    <w:lvl w:ilvl="7" w:tplc="08090003" w:tentative="1">
+      <w:start w:val="1"/>
+      <w:numFmt w:val="bullet"/>
+      <w:lvlText w:val="o"/>
+      <w:lvlJc w:val="left"/>
+      <w:pPr>
+        <w:ind w:left="5760" w:hanging="360"/>
+      </w:pPr>
+      <w:rPr>
+        <w:rFonts w:ascii="Courier New" w:hAnsi="Courier New" w:cs="Courier New" w:hint="default"/>
+      </w:rPr>
+    </w:lvl>
+    <w:lvl w:ilvl="8" w:tplc="08090005" w:tentative="1">
+      <w:start w:val="1"/>
+      <w:numFmt w:val="bullet"/>
+      <w:lvlText w:val=""/>
+      <w:lvlJc w:val="left"/>
+      <w:pPr>
+        <w:ind w:left="6480" w:hanging="360"/>
+      </w:pPr>
+      <w:rPr>
+        <w:rFonts w:ascii="Wingdings" w:hAnsi="Wingdings" w:hint="default"/>
+      </w:rPr>
+    </w:lvl>
+  </w:abstractNum>
+  <w:abstractNum w:abstractNumId="9" w15:restartNumberingAfterBreak="0">
     <w:nsid w:val="68DF7BDD"/>
     <w:multiLevelType w:val="hybridMultilevel"/>
     <w:tmpl w:val="6010E2DE"/>
@@ -18876,7 +21312,7 @@
       </w:rPr>
     </w:lvl>
   </w:abstractNum>
-  <w:abstractNum w:abstractNumId="9" w15:restartNumberingAfterBreak="0">
+  <w:abstractNum w:abstractNumId="10" w15:restartNumberingAfterBreak="0">
     <w:nsid w:val="6C63670F"/>
     <w:multiLevelType w:val="hybridMultilevel"/>
     <w:tmpl w:val="7D4C664C"/>
@@ -18989,7 +21425,7 @@
       </w:rPr>
     </w:lvl>
   </w:abstractNum>
-  <w:abstractNum w:abstractNumId="10" w15:restartNumberingAfterBreak="0">
+  <w:abstractNum w:abstractNumId="11" w15:restartNumberingAfterBreak="0">
     <w:nsid w:val="708D15D4"/>
     <w:multiLevelType w:val="hybridMultilevel"/>
     <w:tmpl w:val="33B28EFE"/>
@@ -19102,7 +21538,7 @@
       </w:rPr>
     </w:lvl>
   </w:abstractNum>
-  <w:abstractNum w:abstractNumId="11" w15:restartNumberingAfterBreak="0">
+  <w:abstractNum w:abstractNumId="12" w15:restartNumberingAfterBreak="0">
     <w:nsid w:val="72E22672"/>
     <w:multiLevelType w:val="hybridMultilevel"/>
     <w:tmpl w:val="2910BC44"/>
@@ -19217,7 +21653,7 @@
       </w:rPr>
     </w:lvl>
   </w:abstractNum>
-  <w:abstractNum w:abstractNumId="12" w15:restartNumberingAfterBreak="0">
+  <w:abstractNum w:abstractNumId="13" w15:restartNumberingAfterBreak="0">
     <w:nsid w:val="74024C6A"/>
     <w:multiLevelType w:val="hybridMultilevel"/>
     <w:tmpl w:val="8B34C034"/>
@@ -19334,7 +21770,7 @@
     <w:abstractNumId w:val="0"/>
   </w:num>
   <w:num w:numId="2">
-    <w:abstractNumId w:val="10"/>
+    <w:abstractNumId w:val="11"/>
   </w:num>
   <w:num w:numId="3">
     <w:abstractNumId w:val="2"/>
@@ -19343,16 +21779,16 @@
     <w:abstractNumId w:val="3"/>
   </w:num>
   <w:num w:numId="5">
-    <w:abstractNumId w:val="8"/>
+    <w:abstractNumId w:val="9"/>
   </w:num>
   <w:num w:numId="6">
-    <w:abstractNumId w:val="12"/>
+    <w:abstractNumId w:val="13"/>
   </w:num>
   <w:num w:numId="7">
     <w:abstractNumId w:val="5"/>
   </w:num>
   <w:num w:numId="8">
-    <w:abstractNumId w:val="9"/>
+    <w:abstractNumId w:val="10"/>
   </w:num>
   <w:num w:numId="9">
     <w:abstractNumId w:val="1"/>
@@ -19367,7 +21803,10 @@
     <w:abstractNumId w:val="7"/>
   </w:num>
   <w:num w:numId="13">
-    <w:abstractNumId w:val="11"/>
+    <w:abstractNumId w:val="12"/>
+  </w:num>
+  <w:num w:numId="14">
+    <w:abstractNumId w:val="8"/>
   </w:num>
 </w:numbering>
 </file>
@@ -20178,6 +22617,16 @@
       </w:tblBorders>
     </w:tblPr>
   </w:style>
+  <w:style w:type="character" w:customStyle="1" w:styleId="hljs-title">
+    <w:name w:val="hljs-title"/>
+    <w:basedOn w:val="DefaultParagraphFont"/>
+    <w:rsid w:val="003A20BB"/>
+  </w:style>
+  <w:style w:type="character" w:customStyle="1" w:styleId="hljs-string">
+    <w:name w:val="hljs-string"/>
+    <w:basedOn w:val="DefaultParagraphFont"/>
+    <w:rsid w:val="003A20BB"/>
+  </w:style>
 </w:styles>
 </file>
 

</xml_diff>